<commit_message>
added some highscore features
</commit_message>
<xml_diff>
--- a/Documents/TedDyfense.docx
+++ b/Documents/TedDyfense.docx
@@ -1,6 +1,6 @@
 
 <file path=word/document.xml><?xml version="1.0" encoding="utf-8"?>
-<w:document xmlns:wpc="http://schemas.microsoft.com/office/word/2010/wordprocessingCanvas" xmlns:mc="http://schemas.openxmlformats.org/markup-compatibility/2006" xmlns:o="urn:schemas-microsoft-com:office:office" xmlns:r="http://schemas.openxmlformats.org/officeDocument/2006/relationships" xmlns:m="http://schemas.openxmlformats.org/officeDocument/2006/math" xmlns:v="urn:schemas-microsoft-com:vml" xmlns:wp14="http://schemas.microsoft.com/office/word/2010/wordprocessingDrawing" xmlns:wp="http://schemas.openxmlformats.org/drawingml/2006/wordprocessingDrawing" xmlns:w10="urn:schemas-microsoft-com:office:word" xmlns:w="http://schemas.openxmlformats.org/wordprocessingml/2006/main" xmlns:w14="http://schemas.microsoft.com/office/word/2010/wordml" xmlns:wpg="http://schemas.microsoft.com/office/word/2010/wordprocessingGroup" xmlns:wpi="http://schemas.microsoft.com/office/word/2010/wordprocessingInk" xmlns:wne="http://schemas.microsoft.com/office/word/2006/wordml" xmlns:wps="http://schemas.microsoft.com/office/word/2010/wordprocessingShape" mc:Ignorable="w14 wp14">
+<w:document xmlns:wpc="http://schemas.microsoft.com/office/word/2010/wordprocessingCanvas" xmlns:mc="http://schemas.openxmlformats.org/markup-compatibility/2006" xmlns:o="urn:schemas-microsoft-com:office:office" xmlns:r="http://schemas.openxmlformats.org/officeDocument/2006/relationships" xmlns:m="http://schemas.openxmlformats.org/officeDocument/2006/math" xmlns:v="urn:schemas-microsoft-com:vml" xmlns:wp14="http://schemas.microsoft.com/office/word/2010/wordprocessingDrawing" xmlns:wp="http://schemas.openxmlformats.org/drawingml/2006/wordprocessingDrawing" xmlns:w10="urn:schemas-microsoft-com:office:word" xmlns:w="http://schemas.openxmlformats.org/wordprocessingml/2006/main" xmlns:w14="http://schemas.microsoft.com/office/word/2010/wordml" xmlns:w15="http://schemas.microsoft.com/office/word/2012/wordml" xmlns:wpg="http://schemas.microsoft.com/office/word/2010/wordprocessingGroup" xmlns:wpi="http://schemas.microsoft.com/office/word/2010/wordprocessingInk" xmlns:wne="http://schemas.microsoft.com/office/word/2006/wordml" xmlns:wps="http://schemas.microsoft.com/office/word/2010/wordprocessingShape" mc:Ignorable="w14 w15 wp14">
   <w:body>
     <w:p>
       <w:pPr>
@@ -43,7 +43,7 @@
                     </pic:cNvPicPr>
                   </pic:nvPicPr>
                   <pic:blipFill>
-                    <a:blip r:embed="rId5">
+                    <a:blip r:embed="rId4">
                       <a:extLst>
                         <a:ext uri="{28A0092B-C50C-407E-A947-70E740481C1C}">
                           <a14:useLocalDpi xmlns:a14="http://schemas.microsoft.com/office/drawing/2010/main" val="0"/>
@@ -95,25 +95,20 @@
         <w:jc w:val="center"/>
         <w:rPr>
           <w:sz w:val="48"/>
-          <w:lang w:val="nl-NL"/>
-        </w:rPr>
-      </w:pPr>
-      <w:proofErr w:type="spellStart"/>
+        </w:rPr>
+      </w:pPr>
       <w:r>
         <w:rPr>
           <w:sz w:val="96"/>
-          <w:lang w:val="nl-NL"/>
         </w:rPr>
         <w:t>TedDyfense</w:t>
       </w:r>
-      <w:proofErr w:type="spellEnd"/>
     </w:p>
     <w:p>
       <w:pPr>
         <w:jc w:val="center"/>
         <w:rPr>
           <w:sz w:val="48"/>
-          <w:lang w:val="nl-NL"/>
         </w:rPr>
       </w:pPr>
       <w:r>
@@ -148,7 +143,7 @@
                     </pic:cNvPicPr>
                   </pic:nvPicPr>
                   <pic:blipFill>
-                    <a:blip r:embed="rId6">
+                    <a:blip r:embed="rId5">
                       <a:extLst>
                         <a:ext uri="{28A0092B-C50C-407E-A947-70E740481C1C}">
                           <a14:useLocalDpi xmlns:a14="http://schemas.microsoft.com/office/drawing/2010/main" val="0"/>
@@ -190,13 +185,11 @@
       <w:pPr>
         <w:rPr>
           <w:sz w:val="48"/>
-          <w:lang w:val="nl-NL"/>
         </w:rPr>
       </w:pPr>
       <w:r>
         <w:rPr>
           <w:sz w:val="48"/>
-          <w:lang w:val="nl-NL"/>
         </w:rPr>
         <w:br w:type="page"/>
       </w:r>
@@ -206,13 +199,11 @@
         <w:jc w:val="center"/>
         <w:rPr>
           <w:sz w:val="24"/>
-          <w:lang w:val="nl-NL"/>
-        </w:rPr>
-      </w:pPr>
-      <w:r>
-        <w:rPr>
-          <w:sz w:val="24"/>
-          <w:lang w:val="nl-NL"/>
+        </w:rPr>
+      </w:pPr>
+      <w:r>
+        <w:rPr>
+          <w:sz w:val="24"/>
         </w:rPr>
         <w:lastRenderedPageBreak/>
         <w:t>&lt;Team Picture&gt;</w:t>
@@ -222,358 +213,227 @@
       <w:pPr>
         <w:rPr>
           <w:sz w:val="24"/>
-          <w:lang w:val="nl-NL"/>
-        </w:rPr>
-      </w:pPr>
-      <w:r>
-        <w:rPr>
-          <w:sz w:val="24"/>
-          <w:lang w:val="nl-NL"/>
+        </w:rPr>
+      </w:pPr>
+      <w:r>
+        <w:rPr>
+          <w:sz w:val="24"/>
         </w:rPr>
         <w:t>Development team:</w:t>
       </w:r>
     </w:p>
     <w:p>
       <w:pPr>
-        <w:pStyle w:val="Geenafstand"/>
-        <w:rPr>
-          <w:rFonts w:ascii="Calibri" w:hAnsi="Calibri"/>
-          <w:lang w:val="en-US"/>
-        </w:rPr>
-      </w:pPr>
-      <w:r>
-        <w:rPr>
-          <w:rFonts w:ascii="Calibri" w:hAnsi="Calibri"/>
-          <w:lang w:val="en-US"/>
-        </w:rPr>
-        <w:t xml:space="preserve">Abdullah </w:t>
-      </w:r>
-      <w:proofErr w:type="spellStart"/>
-      <w:r>
-        <w:rPr>
-          <w:rFonts w:ascii="Calibri" w:hAnsi="Calibri"/>
-          <w:lang w:val="en-US"/>
-        </w:rPr>
-        <w:t>Tezcan</w:t>
-      </w:r>
-      <w:proofErr w:type="spellEnd"/>
-      <w:r>
-        <w:rPr>
-          <w:rFonts w:ascii="Calibri" w:hAnsi="Calibri"/>
-          <w:lang w:val="en-US"/>
+        <w:pStyle w:val="NoSpacing"/>
+        <w:rPr>
+          <w:rFonts w:ascii="Calibri" w:hAnsi="Calibri"/>
+        </w:rPr>
+      </w:pPr>
+      <w:r>
+        <w:rPr>
+          <w:rFonts w:ascii="Calibri" w:hAnsi="Calibri"/>
+        </w:rPr>
+        <w:t>Abdullah Tezcan</w:t>
+      </w:r>
+      <w:r>
+        <w:rPr>
+          <w:rFonts w:ascii="Calibri" w:hAnsi="Calibri"/>
         </w:rPr>
         <w:tab/>
-      </w:r>
-      <w:proofErr w:type="spellStart"/>
-      <w:r>
-        <w:rPr>
-          <w:rFonts w:ascii="Calibri" w:hAnsi="Calibri"/>
-          <w:lang w:val="en-US"/>
-        </w:rPr>
         <w:t>Bouwkunde</w:t>
       </w:r>
-      <w:proofErr w:type="spellEnd"/>
-      <w:r>
-        <w:rPr>
-          <w:rFonts w:ascii="Calibri" w:hAnsi="Calibri"/>
-          <w:lang w:val="en-US"/>
+      <w:r>
+        <w:rPr>
+          <w:rFonts w:ascii="Calibri" w:hAnsi="Calibri"/>
         </w:rPr>
         <w:tab/>
       </w:r>
     </w:p>
     <w:p>
       <w:pPr>
-        <w:pStyle w:val="Geenafstand"/>
-        <w:rPr>
-          <w:rFonts w:ascii="Calibri" w:hAnsi="Calibri"/>
-          <w:lang w:val="en-US"/>
-        </w:rPr>
-      </w:pPr>
-      <w:r>
-        <w:rPr>
-          <w:rFonts w:ascii="Calibri" w:hAnsi="Calibri"/>
-          <w:lang w:val="en-US"/>
-        </w:rPr>
-        <w:t xml:space="preserve">Esmeralda </w:t>
-      </w:r>
-      <w:proofErr w:type="spellStart"/>
-      <w:r>
-        <w:rPr>
-          <w:rFonts w:ascii="Calibri" w:hAnsi="Calibri"/>
-          <w:lang w:val="en-US"/>
-        </w:rPr>
-        <w:t>Tomasöa</w:t>
-      </w:r>
-      <w:proofErr w:type="spellEnd"/>
-      <w:r>
-        <w:rPr>
-          <w:rFonts w:ascii="Calibri" w:hAnsi="Calibri"/>
-          <w:lang w:val="en-US"/>
+        <w:pStyle w:val="NoSpacing"/>
+        <w:rPr>
+          <w:rFonts w:ascii="Calibri" w:hAnsi="Calibri"/>
+        </w:rPr>
+      </w:pPr>
+      <w:r>
+        <w:rPr>
+          <w:rFonts w:ascii="Calibri" w:hAnsi="Calibri"/>
+        </w:rPr>
+        <w:t>Esmeralda Tomasöa</w:t>
+      </w:r>
+      <w:r>
+        <w:rPr>
+          <w:rFonts w:ascii="Calibri" w:hAnsi="Calibri"/>
         </w:rPr>
         <w:tab/>
-      </w:r>
-      <w:proofErr w:type="spellStart"/>
-      <w:r>
-        <w:rPr>
-          <w:rFonts w:ascii="Calibri" w:hAnsi="Calibri"/>
-          <w:lang w:val="en-US"/>
-        </w:rPr>
-        <w:t>Technische</w:t>
-      </w:r>
-      <w:proofErr w:type="spellEnd"/>
-      <w:r>
-        <w:rPr>
-          <w:rFonts w:ascii="Calibri" w:hAnsi="Calibri"/>
-          <w:lang w:val="en-US"/>
-        </w:rPr>
-        <w:t xml:space="preserve"> </w:t>
-      </w:r>
-      <w:proofErr w:type="spellStart"/>
-      <w:r>
-        <w:rPr>
-          <w:rFonts w:ascii="Calibri" w:hAnsi="Calibri"/>
-          <w:lang w:val="en-US"/>
-        </w:rPr>
-        <w:t>Natuurkunde</w:t>
-      </w:r>
-      <w:proofErr w:type="spellEnd"/>
-      <w:r>
-        <w:rPr>
-          <w:rFonts w:ascii="Calibri" w:hAnsi="Calibri"/>
-          <w:lang w:val="en-US"/>
+        <w:t>Technische Natuurkunde</w:t>
+      </w:r>
+      <w:r>
+        <w:rPr>
+          <w:rFonts w:ascii="Calibri" w:hAnsi="Calibri"/>
         </w:rPr>
         <w:tab/>
       </w:r>
     </w:p>
     <w:p>
       <w:pPr>
-        <w:pStyle w:val="Geenafstand"/>
-        <w:rPr>
-          <w:rFonts w:ascii="Calibri" w:hAnsi="Calibri"/>
-          <w:lang w:val="en-US"/>
-        </w:rPr>
-      </w:pPr>
-      <w:r>
-        <w:rPr>
-          <w:rFonts w:ascii="Calibri" w:hAnsi="Calibri"/>
-          <w:lang w:val="en-US"/>
-        </w:rPr>
-        <w:t xml:space="preserve">Pieter </w:t>
-      </w:r>
-      <w:proofErr w:type="spellStart"/>
-      <w:r>
-        <w:rPr>
-          <w:rFonts w:ascii="Calibri" w:hAnsi="Calibri"/>
-          <w:lang w:val="en-US"/>
-        </w:rPr>
-        <w:t>Kools</w:t>
-      </w:r>
-      <w:proofErr w:type="spellEnd"/>
-      <w:r>
-        <w:rPr>
-          <w:rFonts w:ascii="Calibri" w:hAnsi="Calibri"/>
-          <w:lang w:val="en-US"/>
+        <w:pStyle w:val="NoSpacing"/>
+        <w:rPr>
+          <w:rFonts w:ascii="Calibri" w:hAnsi="Calibri"/>
+        </w:rPr>
+      </w:pPr>
+      <w:r>
+        <w:rPr>
+          <w:rFonts w:ascii="Calibri" w:hAnsi="Calibri"/>
+        </w:rPr>
+        <w:t>Pieter Kools</w:t>
+      </w:r>
+      <w:r>
+        <w:rPr>
+          <w:rFonts w:ascii="Calibri" w:hAnsi="Calibri"/>
         </w:rPr>
         <w:tab/>
       </w:r>
       <w:r>
         <w:rPr>
           <w:rFonts w:ascii="Calibri" w:hAnsi="Calibri"/>
-          <w:lang w:val="en-US"/>
         </w:rPr>
         <w:tab/>
-      </w:r>
-      <w:proofErr w:type="spellStart"/>
-      <w:r>
-        <w:rPr>
-          <w:rFonts w:ascii="Calibri" w:hAnsi="Calibri"/>
-          <w:lang w:val="en-US"/>
-        </w:rPr>
         <w:t>Werktuigbouw</w:t>
       </w:r>
-      <w:proofErr w:type="spellEnd"/>
-      <w:r>
-        <w:rPr>
-          <w:rFonts w:ascii="Calibri" w:hAnsi="Calibri"/>
-          <w:lang w:val="en-US"/>
+      <w:r>
+        <w:rPr>
+          <w:rFonts w:ascii="Calibri" w:hAnsi="Calibri"/>
+        </w:rPr>
+        <w:t>kunde</w:t>
+      </w:r>
+      <w:r>
+        <w:rPr>
+          <w:rFonts w:ascii="Calibri" w:hAnsi="Calibri"/>
         </w:rPr>
         <w:tab/>
       </w:r>
     </w:p>
     <w:p>
       <w:pPr>
-        <w:pStyle w:val="Geenafstand"/>
-        <w:rPr>
-          <w:rFonts w:ascii="Calibri" w:hAnsi="Calibri"/>
-          <w:lang w:val="en-US"/>
-        </w:rPr>
-      </w:pPr>
-      <w:r>
-        <w:rPr>
-          <w:rFonts w:ascii="Calibri" w:hAnsi="Calibri"/>
-          <w:lang w:val="en-US"/>
-        </w:rPr>
-        <w:t xml:space="preserve">Damien </w:t>
-      </w:r>
-      <w:proofErr w:type="spellStart"/>
-      <w:r>
-        <w:rPr>
-          <w:rFonts w:ascii="Calibri" w:hAnsi="Calibri"/>
-          <w:lang w:val="en-US"/>
-        </w:rPr>
-        <w:t>Crielaard</w:t>
-      </w:r>
-      <w:proofErr w:type="spellEnd"/>
-      <w:r>
-        <w:rPr>
-          <w:rFonts w:ascii="Calibri" w:hAnsi="Calibri"/>
-          <w:lang w:val="en-US"/>
+        <w:pStyle w:val="NoSpacing"/>
+        <w:rPr>
+          <w:rFonts w:ascii="Calibri" w:hAnsi="Calibri"/>
+        </w:rPr>
+      </w:pPr>
+      <w:r>
+        <w:rPr>
+          <w:rFonts w:ascii="Calibri" w:hAnsi="Calibri"/>
+        </w:rPr>
+        <w:t>Damien Crielaard</w:t>
+      </w:r>
+      <w:r>
+        <w:rPr>
+          <w:rFonts w:ascii="Calibri" w:hAnsi="Calibri"/>
         </w:rPr>
         <w:tab/>
-      </w:r>
-      <w:proofErr w:type="spellStart"/>
-      <w:r>
-        <w:rPr>
-          <w:rFonts w:ascii="Calibri" w:hAnsi="Calibri"/>
-          <w:lang w:val="en-US"/>
-        </w:rPr>
-        <w:t>Technische</w:t>
-      </w:r>
-      <w:proofErr w:type="spellEnd"/>
-      <w:r>
-        <w:rPr>
-          <w:rFonts w:ascii="Calibri" w:hAnsi="Calibri"/>
-          <w:lang w:val="en-US"/>
-        </w:rPr>
-        <w:t xml:space="preserve"> </w:t>
-      </w:r>
-      <w:proofErr w:type="spellStart"/>
-      <w:r>
-        <w:rPr>
-          <w:rFonts w:ascii="Calibri" w:hAnsi="Calibri"/>
-          <w:lang w:val="en-US"/>
-        </w:rPr>
-        <w:t>Natuurkunde</w:t>
-      </w:r>
-      <w:proofErr w:type="spellEnd"/>
-      <w:r>
-        <w:rPr>
-          <w:rFonts w:ascii="Calibri" w:hAnsi="Calibri"/>
-          <w:lang w:val="en-US"/>
+        <w:t>Technische Natuurkunde</w:t>
+      </w:r>
+      <w:r>
+        <w:rPr>
+          <w:rFonts w:ascii="Calibri" w:hAnsi="Calibri"/>
         </w:rPr>
         <w:tab/>
       </w:r>
     </w:p>
     <w:p>
       <w:pPr>
-        <w:pStyle w:val="Geenafstand"/>
-        <w:rPr>
-          <w:rFonts w:ascii="Calibri" w:hAnsi="Calibri"/>
-          <w:lang w:val="en-US"/>
-        </w:rPr>
-      </w:pPr>
-      <w:r>
-        <w:rPr>
-          <w:rFonts w:ascii="Calibri" w:hAnsi="Calibri"/>
-          <w:lang w:val="en-US"/>
-        </w:rPr>
-        <w:t xml:space="preserve">Arjan van </w:t>
-      </w:r>
-      <w:proofErr w:type="spellStart"/>
-      <w:r>
-        <w:rPr>
-          <w:rFonts w:ascii="Calibri" w:hAnsi="Calibri"/>
-          <w:lang w:val="en-US"/>
-        </w:rPr>
-        <w:t>Ramshorst</w:t>
-      </w:r>
-      <w:proofErr w:type="spellEnd"/>
-      <w:r>
-        <w:rPr>
-          <w:rFonts w:ascii="Calibri" w:hAnsi="Calibri"/>
-          <w:lang w:val="en-US"/>
+        <w:pStyle w:val="NoSpacing"/>
+        <w:rPr>
+          <w:rFonts w:ascii="Calibri" w:hAnsi="Calibri"/>
+        </w:rPr>
+      </w:pPr>
+      <w:r>
+        <w:rPr>
+          <w:rFonts w:ascii="Calibri" w:hAnsi="Calibri"/>
+        </w:rPr>
+        <w:t>Arjan van Ramshorst</w:t>
+      </w:r>
+      <w:r>
+        <w:rPr>
+          <w:rFonts w:ascii="Calibri" w:hAnsi="Calibri"/>
         </w:rPr>
         <w:tab/>
-      </w:r>
-      <w:proofErr w:type="spellStart"/>
-      <w:r>
-        <w:rPr>
-          <w:rFonts w:ascii="Calibri" w:hAnsi="Calibri"/>
-          <w:lang w:val="en-US"/>
-        </w:rPr>
         <w:t>Werktuigbouw</w:t>
       </w:r>
-      <w:proofErr w:type="spellEnd"/>
-      <w:r>
-        <w:rPr>
-          <w:rFonts w:ascii="Calibri" w:hAnsi="Calibri"/>
-          <w:lang w:val="en-US"/>
-        </w:rPr>
-        <w:tab/>
-      </w:r>
-    </w:p>
-    <w:p>
-      <w:pPr>
-        <w:spacing w:after="240"/>
-        <w:rPr>
-          <w:rFonts w:ascii="Calibri" w:hAnsi="Calibri"/>
-          <w:sz w:val="24"/>
-          <w:szCs w:val="24"/>
-        </w:rPr>
-      </w:pPr>
-      <w:r>
-        <w:rPr>
-          <w:rFonts w:ascii="Calibri" w:hAnsi="Calibri"/>
-          <w:sz w:val="24"/>
-          <w:szCs w:val="24"/>
-        </w:rPr>
-        <w:t>Jeroen Methorst</w:t>
-      </w:r>
-      <w:r>
-        <w:rPr>
-          <w:rFonts w:ascii="Calibri" w:hAnsi="Calibri"/>
-          <w:sz w:val="24"/>
-          <w:szCs w:val="24"/>
-        </w:rPr>
-        <w:tab/>
-      </w:r>
-      <w:proofErr w:type="spellStart"/>
-      <w:r>
-        <w:rPr>
-          <w:rFonts w:ascii="Calibri" w:hAnsi="Calibri"/>
-          <w:sz w:val="24"/>
-          <w:szCs w:val="24"/>
-        </w:rPr>
-        <w:t>Nanobiologie</w:t>
-      </w:r>
-      <w:proofErr w:type="spellEnd"/>
-      <w:r>
-        <w:rPr>
-          <w:rFonts w:ascii="Calibri" w:hAnsi="Calibri"/>
-          <w:sz w:val="24"/>
-          <w:szCs w:val="24"/>
-        </w:rPr>
-        <w:tab/>
-      </w:r>
-    </w:p>
-    <w:p>
-      <w:pPr>
-        <w:rPr>
-          <w:rFonts w:ascii="Calibri" w:hAnsi="Calibri"/>
-          <w:sz w:val="24"/>
-          <w:szCs w:val="24"/>
-        </w:rPr>
-      </w:pPr>
-      <w:r>
-        <w:rPr>
-          <w:rFonts w:ascii="Calibri" w:hAnsi="Calibri"/>
-          <w:sz w:val="24"/>
-          <w:szCs w:val="24"/>
-        </w:rPr>
-        <w:br w:type="page"/>
+      <w:r>
+        <w:rPr>
+          <w:rFonts w:ascii="Calibri" w:hAnsi="Calibri"/>
+        </w:rPr>
+        <w:t>kunde</w:t>
       </w:r>
       <w:bookmarkStart w:id="0" w:name="_GoBack"/>
       <w:bookmarkEnd w:id="0"/>
+      <w:r>
+        <w:rPr>
+          <w:rFonts w:ascii="Calibri" w:hAnsi="Calibri"/>
+        </w:rPr>
+        <w:tab/>
+      </w:r>
+    </w:p>
+    <w:p>
+      <w:pPr>
+        <w:spacing w:after="240"/>
+        <w:rPr>
+          <w:rFonts w:ascii="Calibri" w:hAnsi="Calibri"/>
+          <w:sz w:val="24"/>
+          <w:szCs w:val="24"/>
+          <w:lang w:val="nl-NL"/>
+        </w:rPr>
+      </w:pPr>
+      <w:r>
+        <w:rPr>
+          <w:rFonts w:ascii="Calibri" w:hAnsi="Calibri"/>
+          <w:sz w:val="24"/>
+          <w:szCs w:val="24"/>
+          <w:lang w:val="nl-NL"/>
+        </w:rPr>
+        <w:t>Jeroen Methorst</w:t>
+      </w:r>
+      <w:r>
+        <w:rPr>
+          <w:rFonts w:ascii="Calibri" w:hAnsi="Calibri"/>
+          <w:sz w:val="24"/>
+          <w:szCs w:val="24"/>
+          <w:lang w:val="nl-NL"/>
+        </w:rPr>
+        <w:tab/>
+        <w:t>Nanobiologie</w:t>
+      </w:r>
+      <w:r>
+        <w:rPr>
+          <w:rFonts w:ascii="Calibri" w:hAnsi="Calibri"/>
+          <w:sz w:val="24"/>
+          <w:szCs w:val="24"/>
+          <w:lang w:val="nl-NL"/>
+        </w:rPr>
+        <w:tab/>
+      </w:r>
+    </w:p>
+    <w:p>
+      <w:pPr>
+        <w:rPr>
+          <w:rFonts w:ascii="Calibri" w:hAnsi="Calibri"/>
+          <w:sz w:val="24"/>
+          <w:szCs w:val="24"/>
+          <w:lang w:val="nl-NL"/>
+        </w:rPr>
+      </w:pPr>
+      <w:r>
+        <w:rPr>
+          <w:rFonts w:ascii="Calibri" w:hAnsi="Calibri"/>
+          <w:sz w:val="24"/>
+          <w:szCs w:val="24"/>
+          <w:lang w:val="nl-NL"/>
+        </w:rPr>
+        <w:br w:type="page"/>
+      </w:r>
     </w:p>
     <w:p>
       <w:pPr>
@@ -614,23 +474,7 @@
           <w:rFonts w:ascii="Calibri" w:hAnsi="Calibri"/>
           <w:sz w:val="24"/>
         </w:rPr>
-        <w:t xml:space="preserve"> the reader with </w:t>
-      </w:r>
-      <w:proofErr w:type="spellStart"/>
-      <w:r>
-        <w:rPr>
-          <w:rFonts w:ascii="Calibri" w:hAnsi="Calibri"/>
-          <w:sz w:val="24"/>
-        </w:rPr>
-        <w:t>TedDyfense</w:t>
-      </w:r>
-      <w:proofErr w:type="spellEnd"/>
-      <w:r>
-        <w:rPr>
-          <w:rFonts w:ascii="Calibri" w:hAnsi="Calibri"/>
-          <w:sz w:val="24"/>
-        </w:rPr>
-        <w:t>, a game which we have been developing the past 10 to 12 weeks in order to complete our minor project. The document will focus on the technically challenging components, the code quality and its management, the art and design process, and finally the development process we used to achieve our final result.</w:t>
+        <w:t xml:space="preserve"> the reader with TedDyfense, a game which we have been developing the past 10 to 12 weeks in order to complete our minor project. The document will focus on the technically challenging components, the code quality and its management, the art and design process, and finally the development process we used to achieve our final result.</w:t>
       </w:r>
     </w:p>
     <w:p>
@@ -708,7 +552,7 @@
     </w:p>
     <w:tbl>
       <w:tblPr>
-        <w:tblStyle w:val="Tabelraster"/>
+        <w:tblStyle w:val="TableGrid"/>
         <w:tblW w:w="9714" w:type="dxa"/>
         <w:tblLook w:val="04A0" w:firstRow="1" w:lastRow="0" w:firstColumn="1" w:lastColumn="0" w:noHBand="0" w:noVBand="1"/>
       </w:tblPr>
@@ -1345,39 +1189,7 @@
           <w:rFonts w:ascii="Calibri" w:hAnsi="Calibri"/>
           <w:sz w:val="24"/>
         </w:rPr>
-        <w:t xml:space="preserve">, having a nightmare and the only thing standing between him and his nightmares is the player, "Little </w:t>
-      </w:r>
-      <w:proofErr w:type="spellStart"/>
-      <w:r>
-        <w:rPr>
-          <w:rFonts w:ascii="Calibri" w:hAnsi="Calibri"/>
-          <w:sz w:val="24"/>
-        </w:rPr>
-        <w:t>Johhny's</w:t>
-      </w:r>
-      <w:proofErr w:type="spellEnd"/>
-      <w:r>
-        <w:rPr>
-          <w:rFonts w:ascii="Calibri" w:hAnsi="Calibri"/>
-          <w:sz w:val="24"/>
-        </w:rPr>
-        <w:t xml:space="preserve"> </w:t>
-      </w:r>
-      <w:proofErr w:type="spellStart"/>
-      <w:r>
-        <w:rPr>
-          <w:rFonts w:ascii="Calibri" w:hAnsi="Calibri"/>
-          <w:sz w:val="24"/>
-        </w:rPr>
-        <w:t>Teddybear</w:t>
-      </w:r>
-      <w:proofErr w:type="spellEnd"/>
-      <w:r>
-        <w:rPr>
-          <w:rFonts w:ascii="Calibri" w:hAnsi="Calibri"/>
-          <w:sz w:val="24"/>
-        </w:rPr>
-        <w:t>".</w:t>
+        <w:t>, having a nightmare and the only thing standing between him and his nightmares is the player, "Little Johhny's Teddybear".</w:t>
       </w:r>
     </w:p>
     <w:p>
@@ -1416,23 +1228,7 @@
           <w:rFonts w:ascii="Calibri" w:hAnsi="Calibri"/>
           <w:sz w:val="24"/>
         </w:rPr>
-        <w:t xml:space="preserve">As Little Johnny's </w:t>
-      </w:r>
-      <w:proofErr w:type="spellStart"/>
-      <w:r>
-        <w:rPr>
-          <w:rFonts w:ascii="Calibri" w:hAnsi="Calibri"/>
-          <w:sz w:val="24"/>
-        </w:rPr>
-        <w:t>Teddybear</w:t>
-      </w:r>
-      <w:proofErr w:type="spellEnd"/>
-      <w:r>
-        <w:rPr>
-          <w:rFonts w:ascii="Calibri" w:hAnsi="Calibri"/>
-          <w:sz w:val="24"/>
-        </w:rPr>
-        <w:t xml:space="preserve">, you are tasked with defending Little Johnny from his own nightmare. To accomplish this, various heavy weaponry (Colts, AKs, Rocket Launchers, </w:t>
+        <w:t xml:space="preserve">As Little Johnny's Teddybear, you are tasked with defending Little Johnny from his own nightmare. To accomplish this, various heavy weaponry (Colts, AKs, Rocket Launchers, </w:t>
       </w:r>
       <w:r>
         <w:rPr>
@@ -1576,7 +1372,7 @@
                     </pic:cNvPicPr>
                   </pic:nvPicPr>
                   <pic:blipFill>
-                    <a:blip r:embed="rId7">
+                    <a:blip r:embed="rId6">
                       <a:extLst>
                         <a:ext uri="{28A0092B-C50C-407E-A947-70E740481C1C}">
                           <a14:useLocalDpi xmlns:a14="http://schemas.microsoft.com/office/drawing/2010/main" val="0"/>
@@ -1635,23 +1431,7 @@
           <w:rFonts w:ascii="Calibri" w:hAnsi="Calibri"/>
           <w:sz w:val="24"/>
         </w:rPr>
-        <w:t xml:space="preserve">A small amount of base textures were taken from </w:t>
-      </w:r>
-      <w:proofErr w:type="spellStart"/>
-      <w:r>
-        <w:rPr>
-          <w:rFonts w:ascii="Calibri" w:hAnsi="Calibri"/>
-          <w:sz w:val="24"/>
-        </w:rPr>
-        <w:t>CGTextures</w:t>
-      </w:r>
-      <w:proofErr w:type="spellEnd"/>
-      <w:r>
-        <w:rPr>
-          <w:rFonts w:ascii="Calibri" w:hAnsi="Calibri"/>
-          <w:sz w:val="24"/>
-        </w:rPr>
-        <w:t>. These textures were used in the creation of larger textures</w:t>
+        <w:t>A small amount of base textures were taken from CGTextures. These textures were used in the creation of larger textures</w:t>
       </w:r>
       <w:r>
         <w:rPr>
@@ -1665,23 +1445,7 @@
           <w:rFonts w:ascii="Calibri" w:hAnsi="Calibri"/>
           <w:sz w:val="20"/>
         </w:rPr>
-        <w:t>(\Graphics\Textures\_</w:t>
-      </w:r>
-      <w:proofErr w:type="spellStart"/>
-      <w:r>
-        <w:rPr>
-          <w:rFonts w:ascii="Calibri" w:hAnsi="Calibri"/>
-          <w:sz w:val="20"/>
-        </w:rPr>
-        <w:t>Base_Textures</w:t>
-      </w:r>
-      <w:proofErr w:type="spellEnd"/>
-      <w:r>
-        <w:rPr>
-          <w:rFonts w:ascii="Calibri" w:hAnsi="Calibri"/>
-          <w:sz w:val="20"/>
-        </w:rPr>
-        <w:t>\3rd Party\Sources.txt)</w:t>
+        <w:t>(\Graphics\Textures\_Base_Textures\3rd Party\Sources.txt)</w:t>
       </w:r>
       <w:r>
         <w:rPr>
@@ -1789,7 +1553,7 @@
                     </pic:cNvPicPr>
                   </pic:nvPicPr>
                   <pic:blipFill>
-                    <a:blip r:embed="rId8">
+                    <a:blip r:embed="rId7">
                       <a:extLst>
                         <a:ext uri="{28A0092B-C50C-407E-A947-70E740481C1C}">
                           <a14:useLocalDpi xmlns:a14="http://schemas.microsoft.com/office/drawing/2010/main" val="0"/>
@@ -1871,7 +1635,7 @@
                     </pic:cNvPicPr>
                   </pic:nvPicPr>
                   <pic:blipFill>
-                    <a:blip r:embed="rId9">
+                    <a:blip r:embed="rId8">
                       <a:extLst>
                         <a:ext uri="{28A0092B-C50C-407E-A947-70E740481C1C}">
                           <a14:useLocalDpi xmlns:a14="http://schemas.microsoft.com/office/drawing/2010/main" val="0"/>
@@ -1970,7 +1734,7 @@
                     </pic:cNvPicPr>
                   </pic:nvPicPr>
                   <pic:blipFill>
-                    <a:blip r:embed="rId10" cstate="print">
+                    <a:blip r:embed="rId9" cstate="print">
                       <a:extLst>
                         <a:ext uri="{28A0092B-C50C-407E-A947-70E740481C1C}">
                           <a14:useLocalDpi xmlns:a14="http://schemas.microsoft.com/office/drawing/2010/main" val="0"/>
@@ -2026,7 +1790,7 @@
                     </pic:cNvPicPr>
                   </pic:nvPicPr>
                   <pic:blipFill>
-                    <a:blip r:embed="rId11" cstate="print">
+                    <a:blip r:embed="rId10" cstate="print">
                       <a:extLst>
                         <a:ext uri="{28A0092B-C50C-407E-A947-70E740481C1C}">
                           <a14:useLocalDpi xmlns:a14="http://schemas.microsoft.com/office/drawing/2010/main" val="0"/>
@@ -2082,7 +1846,7 @@
                     </pic:cNvPicPr>
                   </pic:nvPicPr>
                   <pic:blipFill>
-                    <a:blip r:embed="rId12" cstate="print">
+                    <a:blip r:embed="rId11" cstate="print">
                       <a:extLst>
                         <a:ext uri="{28A0092B-C50C-407E-A947-70E740481C1C}">
                           <a14:useLocalDpi xmlns:a14="http://schemas.microsoft.com/office/drawing/2010/main" val="0"/>
@@ -2138,7 +1902,7 @@
                     </pic:cNvPicPr>
                   </pic:nvPicPr>
                   <pic:blipFill>
-                    <a:blip r:embed="rId13" cstate="print">
+                    <a:blip r:embed="rId12" cstate="print">
                       <a:extLst>
                         <a:ext uri="{28A0092B-C50C-407E-A947-70E740481C1C}">
                           <a14:useLocalDpi xmlns:a14="http://schemas.microsoft.com/office/drawing/2010/main" val="0"/>
@@ -2194,7 +1958,7 @@
                     </pic:cNvPicPr>
                   </pic:nvPicPr>
                   <pic:blipFill>
-                    <a:blip r:embed="rId14">
+                    <a:blip r:embed="rId13">
                       <a:extLst>
                         <a:ext uri="{28A0092B-C50C-407E-A947-70E740481C1C}">
                           <a14:useLocalDpi xmlns:a14="http://schemas.microsoft.com/office/drawing/2010/main" val="0"/>
@@ -2240,23 +2004,7 @@
           <w:sz w:val="24"/>
         </w:rPr>
         <w:lastRenderedPageBreak/>
-        <w:t>The textures of the weapon models were created by UV-mapping the individual parts of the weapons in Blender, exporting the UV-mapping to a .</w:t>
-      </w:r>
-      <w:proofErr w:type="spellStart"/>
-      <w:r>
-        <w:rPr>
-          <w:rFonts w:ascii="Calibri" w:hAnsi="Calibri"/>
-          <w:sz w:val="24"/>
-        </w:rPr>
-        <w:t>png</w:t>
-      </w:r>
-      <w:proofErr w:type="spellEnd"/>
-      <w:r>
-        <w:rPr>
-          <w:rFonts w:ascii="Calibri" w:hAnsi="Calibri"/>
-          <w:sz w:val="24"/>
-        </w:rPr>
-        <w:t xml:space="preserve"> file, and then adding textures to the exported UV-map.</w:t>
+        <w:t>The textures of the weapon models were created by UV-mapping the individual parts of the weapons in Blender, exporting the UV-mapping to a .png file, and then adding textures to the exported UV-map.</w:t>
       </w:r>
     </w:p>
     <w:p>
@@ -2291,7 +2039,7 @@
                     </pic:cNvPicPr>
                   </pic:nvPicPr>
                   <pic:blipFill>
-                    <a:blip r:embed="rId15" cstate="print">
+                    <a:blip r:embed="rId14" cstate="print">
                       <a:extLst>
                         <a:ext uri="{28A0092B-C50C-407E-A947-70E740481C1C}">
                           <a14:useLocalDpi xmlns:a14="http://schemas.microsoft.com/office/drawing/2010/main" val="0"/>
@@ -2385,7 +2133,7 @@
 </file>
 
 <file path=word/styles.xml><?xml version="1.0" encoding="utf-8"?>
-<w:styles xmlns:mc="http://schemas.openxmlformats.org/markup-compatibility/2006" xmlns:r="http://schemas.openxmlformats.org/officeDocument/2006/relationships" xmlns:w="http://schemas.openxmlformats.org/wordprocessingml/2006/main" xmlns:w14="http://schemas.microsoft.com/office/word/2010/wordml" mc:Ignorable="w14">
+<w:styles xmlns:mc="http://schemas.openxmlformats.org/markup-compatibility/2006" xmlns:r="http://schemas.openxmlformats.org/officeDocument/2006/relationships" xmlns:w="http://schemas.openxmlformats.org/wordprocessingml/2006/main" xmlns:w14="http://schemas.microsoft.com/office/word/2010/wordml" xmlns:w15="http://schemas.microsoft.com/office/word/2012/wordml" mc:Ignorable="w14 w15">
   <w:docDefaults>
     <w:rPrDefault>
       <w:rPr>
@@ -2401,159 +2149,393 @@
       </w:pPr>
     </w:pPrDefault>
   </w:docDefaults>
-  <w:latentStyles w:defLockedState="0" w:defUIPriority="99" w:defSemiHidden="1" w:defUnhideWhenUsed="1" w:defQFormat="0" w:count="267">
-    <w:lsdException w:name="Normal" w:semiHidden="0" w:uiPriority="0" w:unhideWhenUsed="0" w:qFormat="1"/>
-    <w:lsdException w:name="heading 1" w:semiHidden="0" w:uiPriority="9" w:unhideWhenUsed="0" w:qFormat="1"/>
-    <w:lsdException w:name="heading 2" w:uiPriority="9" w:qFormat="1"/>
-    <w:lsdException w:name="heading 3" w:uiPriority="9" w:qFormat="1"/>
-    <w:lsdException w:name="heading 4" w:uiPriority="9" w:qFormat="1"/>
-    <w:lsdException w:name="heading 5" w:uiPriority="9" w:qFormat="1"/>
-    <w:lsdException w:name="heading 6" w:uiPriority="9" w:qFormat="1"/>
-    <w:lsdException w:name="heading 7" w:uiPriority="9" w:qFormat="1"/>
-    <w:lsdException w:name="heading 8" w:uiPriority="9" w:qFormat="1"/>
-    <w:lsdException w:name="heading 9" w:uiPriority="9" w:qFormat="1"/>
-    <w:lsdException w:name="toc 1" w:uiPriority="39"/>
-    <w:lsdException w:name="toc 2" w:uiPriority="39"/>
-    <w:lsdException w:name="toc 3" w:uiPriority="39"/>
-    <w:lsdException w:name="toc 4" w:uiPriority="39"/>
-    <w:lsdException w:name="toc 5" w:uiPriority="39"/>
-    <w:lsdException w:name="toc 6" w:uiPriority="39"/>
-    <w:lsdException w:name="toc 7" w:uiPriority="39"/>
-    <w:lsdException w:name="toc 8" w:uiPriority="39"/>
-    <w:lsdException w:name="toc 9" w:uiPriority="39"/>
-    <w:lsdException w:name="caption" w:uiPriority="35" w:qFormat="1"/>
-    <w:lsdException w:name="Title" w:semiHidden="0" w:uiPriority="10" w:unhideWhenUsed="0" w:qFormat="1"/>
-    <w:lsdException w:name="Default Paragraph Font" w:uiPriority="1"/>
-    <w:lsdException w:name="Subtitle" w:semiHidden="0" w:uiPriority="11" w:unhideWhenUsed="0" w:qFormat="1"/>
-    <w:lsdException w:name="Strong" w:semiHidden="0" w:uiPriority="22" w:unhideWhenUsed="0" w:qFormat="1"/>
-    <w:lsdException w:name="Emphasis" w:semiHidden="0" w:uiPriority="20" w:unhideWhenUsed="0" w:qFormat="1"/>
-    <w:lsdException w:name="Table Grid" w:semiHidden="0" w:uiPriority="59" w:unhideWhenUsed="0"/>
-    <w:lsdException w:name="Placeholder Text" w:unhideWhenUsed="0"/>
-    <w:lsdException w:name="No Spacing" w:semiHidden="0" w:uiPriority="1" w:unhideWhenUsed="0" w:qFormat="1"/>
-    <w:lsdException w:name="Light Shading" w:semiHidden="0" w:uiPriority="60" w:unhideWhenUsed="0"/>
-    <w:lsdException w:name="Light List" w:semiHidden="0" w:uiPriority="61" w:unhideWhenUsed="0"/>
-    <w:lsdException w:name="Light Grid" w:semiHidden="0" w:uiPriority="62" w:unhideWhenUsed="0"/>
-    <w:lsdException w:name="Medium Shading 1" w:semiHidden="0" w:uiPriority="63" w:unhideWhenUsed="0"/>
-    <w:lsdException w:name="Medium Shading 2" w:semiHidden="0" w:uiPriority="64" w:unhideWhenUsed="0"/>
-    <w:lsdException w:name="Medium List 1" w:semiHidden="0" w:uiPriority="65" w:unhideWhenUsed="0"/>
-    <w:lsdException w:name="Medium List 2" w:semiHidden="0" w:uiPriority="66" w:unhideWhenUsed="0"/>
-    <w:lsdException w:name="Medium Grid 1" w:semiHidden="0" w:uiPriority="67" w:unhideWhenUsed="0"/>
-    <w:lsdException w:name="Medium Grid 2" w:semiHidden="0" w:uiPriority="68" w:unhideWhenUsed="0"/>
-    <w:lsdException w:name="Medium Grid 3" w:semiHidden="0" w:uiPriority="69" w:unhideWhenUsed="0"/>
-    <w:lsdException w:name="Dark List" w:semiHidden="0" w:uiPriority="70" w:unhideWhenUsed="0"/>
-    <w:lsdException w:name="Colorful Shading" w:semiHidden="0" w:uiPriority="71" w:unhideWhenUsed="0"/>
-    <w:lsdException w:name="Colorful List" w:semiHidden="0" w:uiPriority="72" w:unhideWhenUsed="0"/>
-    <w:lsdException w:name="Colorful Grid" w:semiHidden="0" w:uiPriority="73" w:unhideWhenUsed="0"/>
-    <w:lsdException w:name="Light Shading Accent 1" w:semiHidden="0" w:uiPriority="60" w:unhideWhenUsed="0"/>
-    <w:lsdException w:name="Light List Accent 1" w:semiHidden="0" w:uiPriority="61" w:unhideWhenUsed="0"/>
-    <w:lsdException w:name="Light Grid Accent 1" w:semiHidden="0" w:uiPriority="62" w:unhideWhenUsed="0"/>
-    <w:lsdException w:name="Medium Shading 1 Accent 1" w:semiHidden="0" w:uiPriority="63" w:unhideWhenUsed="0"/>
-    <w:lsdException w:name="Medium Shading 2 Accent 1" w:semiHidden="0" w:uiPriority="64" w:unhideWhenUsed="0"/>
-    <w:lsdException w:name="Medium List 1 Accent 1" w:semiHidden="0" w:uiPriority="65" w:unhideWhenUsed="0"/>
-    <w:lsdException w:name="Revision" w:unhideWhenUsed="0"/>
-    <w:lsdException w:name="List Paragraph" w:semiHidden="0" w:uiPriority="34" w:unhideWhenUsed="0" w:qFormat="1"/>
-    <w:lsdException w:name="Quote" w:semiHidden="0" w:uiPriority="29" w:unhideWhenUsed="0" w:qFormat="1"/>
-    <w:lsdException w:name="Intense Quote" w:semiHidden="0" w:uiPriority="30" w:unhideWhenUsed="0" w:qFormat="1"/>
-    <w:lsdException w:name="Medium List 2 Accent 1" w:semiHidden="0" w:uiPriority="66" w:unhideWhenUsed="0"/>
-    <w:lsdException w:name="Medium Grid 1 Accent 1" w:semiHidden="0" w:uiPriority="67" w:unhideWhenUsed="0"/>
-    <w:lsdException w:name="Medium Grid 2 Accent 1" w:semiHidden="0" w:uiPriority="68" w:unhideWhenUsed="0"/>
-    <w:lsdException w:name="Medium Grid 3 Accent 1" w:semiHidden="0" w:uiPriority="69" w:unhideWhenUsed="0"/>
-    <w:lsdException w:name="Dark List Accent 1" w:semiHidden="0" w:uiPriority="70" w:unhideWhenUsed="0"/>
-    <w:lsdException w:name="Colorful Shading Accent 1" w:semiHidden="0" w:uiPriority="71" w:unhideWhenUsed="0"/>
-    <w:lsdException w:name="Colorful List Accent 1" w:semiHidden="0" w:uiPriority="72" w:unhideWhenUsed="0"/>
-    <w:lsdException w:name="Colorful Grid Accent 1" w:semiHidden="0" w:uiPriority="73" w:unhideWhenUsed="0"/>
-    <w:lsdException w:name="Light Shading Accent 2" w:semiHidden="0" w:uiPriority="60" w:unhideWhenUsed="0"/>
-    <w:lsdException w:name="Light List Accent 2" w:semiHidden="0" w:uiPriority="61" w:unhideWhenUsed="0"/>
-    <w:lsdException w:name="Light Grid Accent 2" w:semiHidden="0" w:uiPriority="62" w:unhideWhenUsed="0"/>
-    <w:lsdException w:name="Medium Shading 1 Accent 2" w:semiHidden="0" w:uiPriority="63" w:unhideWhenUsed="0"/>
-    <w:lsdException w:name="Medium Shading 2 Accent 2" w:semiHidden="0" w:uiPriority="64" w:unhideWhenUsed="0"/>
-    <w:lsdException w:name="Medium List 1 Accent 2" w:semiHidden="0" w:uiPriority="65" w:unhideWhenUsed="0"/>
-    <w:lsdException w:name="Medium List 2 Accent 2" w:semiHidden="0" w:uiPriority="66" w:unhideWhenUsed="0"/>
-    <w:lsdException w:name="Medium Grid 1 Accent 2" w:semiHidden="0" w:uiPriority="67" w:unhideWhenUsed="0"/>
-    <w:lsdException w:name="Medium Grid 2 Accent 2" w:semiHidden="0" w:uiPriority="68" w:unhideWhenUsed="0"/>
-    <w:lsdException w:name="Medium Grid 3 Accent 2" w:semiHidden="0" w:uiPriority="69" w:unhideWhenUsed="0"/>
-    <w:lsdException w:name="Dark List Accent 2" w:semiHidden="0" w:uiPriority="70" w:unhideWhenUsed="0"/>
-    <w:lsdException w:name="Colorful Shading Accent 2" w:semiHidden="0" w:uiPriority="71" w:unhideWhenUsed="0"/>
-    <w:lsdException w:name="Colorful List Accent 2" w:semiHidden="0" w:uiPriority="72" w:unhideWhenUsed="0"/>
-    <w:lsdException w:name="Colorful Grid Accent 2" w:semiHidden="0" w:uiPriority="73" w:unhideWhenUsed="0"/>
-    <w:lsdException w:name="Light Shading Accent 3" w:semiHidden="0" w:uiPriority="60" w:unhideWhenUsed="0"/>
-    <w:lsdException w:name="Light List Accent 3" w:semiHidden="0" w:uiPriority="61" w:unhideWhenUsed="0"/>
-    <w:lsdException w:name="Light Grid Accent 3" w:semiHidden="0" w:uiPriority="62" w:unhideWhenUsed="0"/>
-    <w:lsdException w:name="Medium Shading 1 Accent 3" w:semiHidden="0" w:uiPriority="63" w:unhideWhenUsed="0"/>
-    <w:lsdException w:name="Medium Shading 2 Accent 3" w:semiHidden="0" w:uiPriority="64" w:unhideWhenUsed="0"/>
-    <w:lsdException w:name="Medium List 1 Accent 3" w:semiHidden="0" w:uiPriority="65" w:unhideWhenUsed="0"/>
-    <w:lsdException w:name="Medium List 2 Accent 3" w:semiHidden="0" w:uiPriority="66" w:unhideWhenUsed="0"/>
-    <w:lsdException w:name="Medium Grid 1 Accent 3" w:semiHidden="0" w:uiPriority="67" w:unhideWhenUsed="0"/>
-    <w:lsdException w:name="Medium Grid 2 Accent 3" w:semiHidden="0" w:uiPriority="68" w:unhideWhenUsed="0"/>
-    <w:lsdException w:name="Medium Grid 3 Accent 3" w:semiHidden="0" w:uiPriority="69" w:unhideWhenUsed="0"/>
-    <w:lsdException w:name="Dark List Accent 3" w:semiHidden="0" w:uiPriority="70" w:unhideWhenUsed="0"/>
-    <w:lsdException w:name="Colorful Shading Accent 3" w:semiHidden="0" w:uiPriority="71" w:unhideWhenUsed="0"/>
-    <w:lsdException w:name="Colorful List Accent 3" w:semiHidden="0" w:uiPriority="72" w:unhideWhenUsed="0"/>
-    <w:lsdException w:name="Colorful Grid Accent 3" w:semiHidden="0" w:uiPriority="73" w:unhideWhenUsed="0"/>
-    <w:lsdException w:name="Light Shading Accent 4" w:semiHidden="0" w:uiPriority="60" w:unhideWhenUsed="0"/>
-    <w:lsdException w:name="Light List Accent 4" w:semiHidden="0" w:uiPriority="61" w:unhideWhenUsed="0"/>
-    <w:lsdException w:name="Light Grid Accent 4" w:semiHidden="0" w:uiPriority="62" w:unhideWhenUsed="0"/>
-    <w:lsdException w:name="Medium Shading 1 Accent 4" w:semiHidden="0" w:uiPriority="63" w:unhideWhenUsed="0"/>
-    <w:lsdException w:name="Medium Shading 2 Accent 4" w:semiHidden="0" w:uiPriority="64" w:unhideWhenUsed="0"/>
-    <w:lsdException w:name="Medium List 1 Accent 4" w:semiHidden="0" w:uiPriority="65" w:unhideWhenUsed="0"/>
-    <w:lsdException w:name="Medium List 2 Accent 4" w:semiHidden="0" w:uiPriority="66" w:unhideWhenUsed="0"/>
-    <w:lsdException w:name="Medium Grid 1 Accent 4" w:semiHidden="0" w:uiPriority="67" w:unhideWhenUsed="0"/>
-    <w:lsdException w:name="Medium Grid 2 Accent 4" w:semiHidden="0" w:uiPriority="68" w:unhideWhenUsed="0"/>
-    <w:lsdException w:name="Medium Grid 3 Accent 4" w:semiHidden="0" w:uiPriority="69" w:unhideWhenUsed="0"/>
-    <w:lsdException w:name="Dark List Accent 4" w:semiHidden="0" w:uiPriority="70" w:unhideWhenUsed="0"/>
-    <w:lsdException w:name="Colorful Shading Accent 4" w:semiHidden="0" w:uiPriority="71" w:unhideWhenUsed="0"/>
-    <w:lsdException w:name="Colorful List Accent 4" w:semiHidden="0" w:uiPriority="72" w:unhideWhenUsed="0"/>
-    <w:lsdException w:name="Colorful Grid Accent 4" w:semiHidden="0" w:uiPriority="73" w:unhideWhenUsed="0"/>
-    <w:lsdException w:name="Light Shading Accent 5" w:semiHidden="0" w:uiPriority="60" w:unhideWhenUsed="0"/>
-    <w:lsdException w:name="Light List Accent 5" w:semiHidden="0" w:uiPriority="61" w:unhideWhenUsed="0"/>
-    <w:lsdException w:name="Light Grid Accent 5" w:semiHidden="0" w:uiPriority="62" w:unhideWhenUsed="0"/>
-    <w:lsdException w:name="Medium Shading 1 Accent 5" w:semiHidden="0" w:uiPriority="63" w:unhideWhenUsed="0"/>
-    <w:lsdException w:name="Medium Shading 2 Accent 5" w:semiHidden="0" w:uiPriority="64" w:unhideWhenUsed="0"/>
-    <w:lsdException w:name="Medium List 1 Accent 5" w:semiHidden="0" w:uiPriority="65" w:unhideWhenUsed="0"/>
-    <w:lsdException w:name="Medium List 2 Accent 5" w:semiHidden="0" w:uiPriority="66" w:unhideWhenUsed="0"/>
-    <w:lsdException w:name="Medium Grid 1 Accent 5" w:semiHidden="0" w:uiPriority="67" w:unhideWhenUsed="0"/>
-    <w:lsdException w:name="Medium Grid 2 Accent 5" w:semiHidden="0" w:uiPriority="68" w:unhideWhenUsed="0"/>
-    <w:lsdException w:name="Medium Grid 3 Accent 5" w:semiHidden="0" w:uiPriority="69" w:unhideWhenUsed="0"/>
-    <w:lsdException w:name="Dark List Accent 5" w:semiHidden="0" w:uiPriority="70" w:unhideWhenUsed="0"/>
-    <w:lsdException w:name="Colorful Shading Accent 5" w:semiHidden="0" w:uiPriority="71" w:unhideWhenUsed="0"/>
-    <w:lsdException w:name="Colorful List Accent 5" w:semiHidden="0" w:uiPriority="72" w:unhideWhenUsed="0"/>
-    <w:lsdException w:name="Colorful Grid Accent 5" w:semiHidden="0" w:uiPriority="73" w:unhideWhenUsed="0"/>
-    <w:lsdException w:name="Light Shading Accent 6" w:semiHidden="0" w:uiPriority="60" w:unhideWhenUsed="0"/>
-    <w:lsdException w:name="Light List Accent 6" w:semiHidden="0" w:uiPriority="61" w:unhideWhenUsed="0"/>
-    <w:lsdException w:name="Light Grid Accent 6" w:semiHidden="0" w:uiPriority="62" w:unhideWhenUsed="0"/>
-    <w:lsdException w:name="Medium Shading 1 Accent 6" w:semiHidden="0" w:uiPriority="63" w:unhideWhenUsed="0"/>
-    <w:lsdException w:name="Medium Shading 2 Accent 6" w:semiHidden="0" w:uiPriority="64" w:unhideWhenUsed="0"/>
-    <w:lsdException w:name="Medium List 1 Accent 6" w:semiHidden="0" w:uiPriority="65" w:unhideWhenUsed="0"/>
-    <w:lsdException w:name="Medium List 2 Accent 6" w:semiHidden="0" w:uiPriority="66" w:unhideWhenUsed="0"/>
-    <w:lsdException w:name="Medium Grid 1 Accent 6" w:semiHidden="0" w:uiPriority="67" w:unhideWhenUsed="0"/>
-    <w:lsdException w:name="Medium Grid 2 Accent 6" w:semiHidden="0" w:uiPriority="68" w:unhideWhenUsed="0"/>
-    <w:lsdException w:name="Medium Grid 3 Accent 6" w:semiHidden="0" w:uiPriority="69" w:unhideWhenUsed="0"/>
-    <w:lsdException w:name="Dark List Accent 6" w:semiHidden="0" w:uiPriority="70" w:unhideWhenUsed="0"/>
-    <w:lsdException w:name="Colorful Shading Accent 6" w:semiHidden="0" w:uiPriority="71" w:unhideWhenUsed="0"/>
-    <w:lsdException w:name="Colorful List Accent 6" w:semiHidden="0" w:uiPriority="72" w:unhideWhenUsed="0"/>
-    <w:lsdException w:name="Colorful Grid Accent 6" w:semiHidden="0" w:uiPriority="73" w:unhideWhenUsed="0"/>
-    <w:lsdException w:name="Subtle Emphasis" w:semiHidden="0" w:uiPriority="19" w:unhideWhenUsed="0" w:qFormat="1"/>
-    <w:lsdException w:name="Intense Emphasis" w:semiHidden="0" w:uiPriority="21" w:unhideWhenUsed="0" w:qFormat="1"/>
-    <w:lsdException w:name="Subtle Reference" w:semiHidden="0" w:uiPriority="31" w:unhideWhenUsed="0" w:qFormat="1"/>
-    <w:lsdException w:name="Intense Reference" w:semiHidden="0" w:uiPriority="32" w:unhideWhenUsed="0" w:qFormat="1"/>
-    <w:lsdException w:name="Book Title" w:semiHidden="0" w:uiPriority="33" w:unhideWhenUsed="0" w:qFormat="1"/>
-    <w:lsdException w:name="Bibliography" w:uiPriority="37"/>
-    <w:lsdException w:name="TOC Heading" w:uiPriority="39" w:qFormat="1"/>
+  <w:latentStyles w:defLockedState="0" w:defUIPriority="99" w:defSemiHidden="0" w:defUnhideWhenUsed="0" w:defQFormat="0" w:count="371">
+    <w:lsdException w:name="Normal" w:uiPriority="0" w:qFormat="1"/>
+    <w:lsdException w:name="heading 1" w:uiPriority="9" w:qFormat="1"/>
+    <w:lsdException w:name="heading 2" w:semiHidden="1" w:uiPriority="9" w:unhideWhenUsed="1" w:qFormat="1"/>
+    <w:lsdException w:name="heading 3" w:semiHidden="1" w:uiPriority="9" w:unhideWhenUsed="1" w:qFormat="1"/>
+    <w:lsdException w:name="heading 4" w:semiHidden="1" w:uiPriority="9" w:unhideWhenUsed="1" w:qFormat="1"/>
+    <w:lsdException w:name="heading 5" w:semiHidden="1" w:uiPriority="9" w:unhideWhenUsed="1" w:qFormat="1"/>
+    <w:lsdException w:name="heading 6" w:semiHidden="1" w:uiPriority="9" w:unhideWhenUsed="1" w:qFormat="1"/>
+    <w:lsdException w:name="heading 7" w:semiHidden="1" w:uiPriority="9" w:unhideWhenUsed="1" w:qFormat="1"/>
+    <w:lsdException w:name="heading 8" w:semiHidden="1" w:uiPriority="9" w:unhideWhenUsed="1" w:qFormat="1"/>
+    <w:lsdException w:name="heading 9" w:semiHidden="1" w:uiPriority="9" w:unhideWhenUsed="1" w:qFormat="1"/>
+    <w:lsdException w:name="index 1" w:semiHidden="1" w:unhideWhenUsed="1"/>
+    <w:lsdException w:name="index 2" w:semiHidden="1" w:unhideWhenUsed="1"/>
+    <w:lsdException w:name="index 3" w:semiHidden="1" w:unhideWhenUsed="1"/>
+    <w:lsdException w:name="index 4" w:semiHidden="1" w:unhideWhenUsed="1"/>
+    <w:lsdException w:name="index 5" w:semiHidden="1" w:unhideWhenUsed="1"/>
+    <w:lsdException w:name="index 6" w:semiHidden="1" w:unhideWhenUsed="1"/>
+    <w:lsdException w:name="index 7" w:semiHidden="1" w:unhideWhenUsed="1"/>
+    <w:lsdException w:name="index 8" w:semiHidden="1" w:unhideWhenUsed="1"/>
+    <w:lsdException w:name="index 9" w:semiHidden="1" w:unhideWhenUsed="1"/>
+    <w:lsdException w:name="toc 1" w:semiHidden="1" w:uiPriority="39" w:unhideWhenUsed="1"/>
+    <w:lsdException w:name="toc 2" w:semiHidden="1" w:uiPriority="39" w:unhideWhenUsed="1"/>
+    <w:lsdException w:name="toc 3" w:semiHidden="1" w:uiPriority="39" w:unhideWhenUsed="1"/>
+    <w:lsdException w:name="toc 4" w:semiHidden="1" w:uiPriority="39" w:unhideWhenUsed="1"/>
+    <w:lsdException w:name="toc 5" w:semiHidden="1" w:uiPriority="39" w:unhideWhenUsed="1"/>
+    <w:lsdException w:name="toc 6" w:semiHidden="1" w:uiPriority="39" w:unhideWhenUsed="1"/>
+    <w:lsdException w:name="toc 7" w:semiHidden="1" w:uiPriority="39" w:unhideWhenUsed="1"/>
+    <w:lsdException w:name="toc 8" w:semiHidden="1" w:uiPriority="39" w:unhideWhenUsed="1"/>
+    <w:lsdException w:name="toc 9" w:semiHidden="1" w:uiPriority="39" w:unhideWhenUsed="1"/>
+    <w:lsdException w:name="Normal Indent" w:semiHidden="1" w:unhideWhenUsed="1"/>
+    <w:lsdException w:name="footnote text" w:semiHidden="1" w:unhideWhenUsed="1"/>
+    <w:lsdException w:name="annotation text" w:semiHidden="1" w:unhideWhenUsed="1"/>
+    <w:lsdException w:name="header" w:semiHidden="1" w:unhideWhenUsed="1"/>
+    <w:lsdException w:name="footer" w:semiHidden="1" w:unhideWhenUsed="1"/>
+    <w:lsdException w:name="index heading" w:semiHidden="1" w:unhideWhenUsed="1"/>
+    <w:lsdException w:name="caption" w:semiHidden="1" w:uiPriority="35" w:unhideWhenUsed="1" w:qFormat="1"/>
+    <w:lsdException w:name="table of figures" w:semiHidden="1" w:unhideWhenUsed="1"/>
+    <w:lsdException w:name="envelope address" w:semiHidden="1" w:unhideWhenUsed="1"/>
+    <w:lsdException w:name="envelope return" w:semiHidden="1" w:unhideWhenUsed="1"/>
+    <w:lsdException w:name="footnote reference" w:semiHidden="1" w:unhideWhenUsed="1"/>
+    <w:lsdException w:name="annotation reference" w:semiHidden="1" w:unhideWhenUsed="1"/>
+    <w:lsdException w:name="line number" w:semiHidden="1" w:unhideWhenUsed="1"/>
+    <w:lsdException w:name="page number" w:semiHidden="1" w:unhideWhenUsed="1"/>
+    <w:lsdException w:name="endnote reference" w:semiHidden="1" w:unhideWhenUsed="1"/>
+    <w:lsdException w:name="endnote text" w:semiHidden="1" w:unhideWhenUsed="1"/>
+    <w:lsdException w:name="table of authorities" w:semiHidden="1" w:unhideWhenUsed="1"/>
+    <w:lsdException w:name="macro" w:semiHidden="1" w:unhideWhenUsed="1"/>
+    <w:lsdException w:name="toa heading" w:semiHidden="1" w:unhideWhenUsed="1"/>
+    <w:lsdException w:name="List" w:semiHidden="1" w:unhideWhenUsed="1"/>
+    <w:lsdException w:name="List Bullet" w:semiHidden="1" w:unhideWhenUsed="1"/>
+    <w:lsdException w:name="List Number" w:semiHidden="1" w:unhideWhenUsed="1"/>
+    <w:lsdException w:name="List 2" w:semiHidden="1" w:unhideWhenUsed="1"/>
+    <w:lsdException w:name="List 3" w:semiHidden="1" w:unhideWhenUsed="1"/>
+    <w:lsdException w:name="List 4" w:semiHidden="1" w:unhideWhenUsed="1"/>
+    <w:lsdException w:name="List 5" w:semiHidden="1" w:unhideWhenUsed="1"/>
+    <w:lsdException w:name="List Bullet 2" w:semiHidden="1" w:unhideWhenUsed="1"/>
+    <w:lsdException w:name="List Bullet 3" w:semiHidden="1" w:unhideWhenUsed="1"/>
+    <w:lsdException w:name="List Bullet 4" w:semiHidden="1" w:unhideWhenUsed="1"/>
+    <w:lsdException w:name="List Bullet 5" w:semiHidden="1" w:unhideWhenUsed="1"/>
+    <w:lsdException w:name="List Number 2" w:semiHidden="1" w:unhideWhenUsed="1"/>
+    <w:lsdException w:name="List Number 3" w:semiHidden="1" w:unhideWhenUsed="1"/>
+    <w:lsdException w:name="List Number 4" w:semiHidden="1" w:unhideWhenUsed="1"/>
+    <w:lsdException w:name="List Number 5" w:semiHidden="1" w:unhideWhenUsed="1"/>
+    <w:lsdException w:name="Title" w:uiPriority="10" w:qFormat="1"/>
+    <w:lsdException w:name="Closing" w:semiHidden="1" w:unhideWhenUsed="1"/>
+    <w:lsdException w:name="Signature" w:semiHidden="1" w:unhideWhenUsed="1"/>
+    <w:lsdException w:name="Default Paragraph Font" w:semiHidden="1" w:uiPriority="1" w:unhideWhenUsed="1"/>
+    <w:lsdException w:name="Body Text" w:semiHidden="1" w:unhideWhenUsed="1"/>
+    <w:lsdException w:name="Body Text Indent" w:semiHidden="1" w:unhideWhenUsed="1"/>
+    <w:lsdException w:name="List Continue" w:semiHidden="1" w:unhideWhenUsed="1"/>
+    <w:lsdException w:name="List Continue 2" w:semiHidden="1" w:unhideWhenUsed="1"/>
+    <w:lsdException w:name="List Continue 3" w:semiHidden="1" w:unhideWhenUsed="1"/>
+    <w:lsdException w:name="List Continue 4" w:semiHidden="1" w:unhideWhenUsed="1"/>
+    <w:lsdException w:name="List Continue 5" w:semiHidden="1" w:unhideWhenUsed="1"/>
+    <w:lsdException w:name="Message Header" w:semiHidden="1" w:unhideWhenUsed="1"/>
+    <w:lsdException w:name="Subtitle" w:uiPriority="11" w:qFormat="1"/>
+    <w:lsdException w:name="Salutation" w:semiHidden="1" w:unhideWhenUsed="1"/>
+    <w:lsdException w:name="Date" w:semiHidden="1" w:unhideWhenUsed="1"/>
+    <w:lsdException w:name="Body Text First Indent" w:semiHidden="1" w:unhideWhenUsed="1"/>
+    <w:lsdException w:name="Body Text First Indent 2" w:semiHidden="1" w:unhideWhenUsed="1"/>
+    <w:lsdException w:name="Note Heading" w:semiHidden="1" w:unhideWhenUsed="1"/>
+    <w:lsdException w:name="Body Text 2" w:semiHidden="1" w:unhideWhenUsed="1"/>
+    <w:lsdException w:name="Body Text 3" w:semiHidden="1" w:unhideWhenUsed="1"/>
+    <w:lsdException w:name="Body Text Indent 2" w:semiHidden="1" w:unhideWhenUsed="1"/>
+    <w:lsdException w:name="Body Text Indent 3" w:semiHidden="1" w:unhideWhenUsed="1"/>
+    <w:lsdException w:name="Block Text" w:semiHidden="1" w:unhideWhenUsed="1"/>
+    <w:lsdException w:name="Hyperlink" w:semiHidden="1" w:unhideWhenUsed="1"/>
+    <w:lsdException w:name="FollowedHyperlink" w:semiHidden="1" w:unhideWhenUsed="1"/>
+    <w:lsdException w:name="Strong" w:uiPriority="22" w:qFormat="1"/>
+    <w:lsdException w:name="Emphasis" w:uiPriority="20" w:qFormat="1"/>
+    <w:lsdException w:name="Document Map" w:semiHidden="1" w:unhideWhenUsed="1"/>
+    <w:lsdException w:name="Plain Text" w:semiHidden="1" w:unhideWhenUsed="1"/>
+    <w:lsdException w:name="E-mail Signature" w:semiHidden="1" w:unhideWhenUsed="1"/>
+    <w:lsdException w:name="HTML Top of Form" w:semiHidden="1" w:unhideWhenUsed="1"/>
+    <w:lsdException w:name="HTML Bottom of Form" w:semiHidden="1" w:unhideWhenUsed="1"/>
+    <w:lsdException w:name="Normal (Web)" w:semiHidden="1" w:unhideWhenUsed="1"/>
+    <w:lsdException w:name="HTML Acronym" w:semiHidden="1" w:unhideWhenUsed="1"/>
+    <w:lsdException w:name="HTML Address" w:semiHidden="1" w:unhideWhenUsed="1"/>
+    <w:lsdException w:name="HTML Cite" w:semiHidden="1" w:unhideWhenUsed="1"/>
+    <w:lsdException w:name="HTML Code" w:semiHidden="1" w:unhideWhenUsed="1"/>
+    <w:lsdException w:name="HTML Definition" w:semiHidden="1" w:unhideWhenUsed="1"/>
+    <w:lsdException w:name="HTML Keyboard" w:semiHidden="1" w:unhideWhenUsed="1"/>
+    <w:lsdException w:name="HTML Preformatted" w:semiHidden="1" w:unhideWhenUsed="1"/>
+    <w:lsdException w:name="HTML Sample" w:semiHidden="1" w:unhideWhenUsed="1"/>
+    <w:lsdException w:name="HTML Typewriter" w:semiHidden="1" w:unhideWhenUsed="1"/>
+    <w:lsdException w:name="HTML Variable" w:semiHidden="1" w:unhideWhenUsed="1"/>
+    <w:lsdException w:name="Normal Table" w:semiHidden="1" w:unhideWhenUsed="1"/>
+    <w:lsdException w:name="annotation subject" w:semiHidden="1" w:unhideWhenUsed="1"/>
+    <w:lsdException w:name="No List" w:semiHidden="1" w:unhideWhenUsed="1"/>
+    <w:lsdException w:name="Outline List 1" w:semiHidden="1" w:unhideWhenUsed="1"/>
+    <w:lsdException w:name="Outline List 2" w:semiHidden="1" w:unhideWhenUsed="1"/>
+    <w:lsdException w:name="Outline List 3" w:semiHidden="1" w:unhideWhenUsed="1"/>
+    <w:lsdException w:name="Table Simple 1" w:semiHidden="1" w:unhideWhenUsed="1"/>
+    <w:lsdException w:name="Table Simple 2" w:semiHidden="1" w:unhideWhenUsed="1"/>
+    <w:lsdException w:name="Table Simple 3" w:semiHidden="1" w:unhideWhenUsed="1"/>
+    <w:lsdException w:name="Table Classic 1" w:semiHidden="1" w:unhideWhenUsed="1"/>
+    <w:lsdException w:name="Table Classic 2" w:semiHidden="1" w:unhideWhenUsed="1"/>
+    <w:lsdException w:name="Table Classic 3" w:semiHidden="1" w:unhideWhenUsed="1"/>
+    <w:lsdException w:name="Table Classic 4" w:semiHidden="1" w:unhideWhenUsed="1"/>
+    <w:lsdException w:name="Table Colorful 1" w:semiHidden="1" w:unhideWhenUsed="1"/>
+    <w:lsdException w:name="Table Colorful 2" w:semiHidden="1" w:unhideWhenUsed="1"/>
+    <w:lsdException w:name="Table Colorful 3" w:semiHidden="1" w:unhideWhenUsed="1"/>
+    <w:lsdException w:name="Table Columns 1" w:semiHidden="1" w:unhideWhenUsed="1"/>
+    <w:lsdException w:name="Table Columns 2" w:semiHidden="1" w:unhideWhenUsed="1"/>
+    <w:lsdException w:name="Table Columns 3" w:semiHidden="1" w:unhideWhenUsed="1"/>
+    <w:lsdException w:name="Table Columns 4" w:semiHidden="1" w:unhideWhenUsed="1"/>
+    <w:lsdException w:name="Table Columns 5" w:semiHidden="1" w:unhideWhenUsed="1"/>
+    <w:lsdException w:name="Table Grid 1" w:semiHidden="1" w:unhideWhenUsed="1"/>
+    <w:lsdException w:name="Table Grid 2" w:semiHidden="1" w:unhideWhenUsed="1"/>
+    <w:lsdException w:name="Table Grid 3" w:semiHidden="1" w:unhideWhenUsed="1"/>
+    <w:lsdException w:name="Table Grid 4" w:semiHidden="1" w:unhideWhenUsed="1"/>
+    <w:lsdException w:name="Table Grid 5" w:semiHidden="1" w:unhideWhenUsed="1"/>
+    <w:lsdException w:name="Table Grid 6" w:semiHidden="1" w:unhideWhenUsed="1"/>
+    <w:lsdException w:name="Table Grid 7" w:semiHidden="1" w:unhideWhenUsed="1"/>
+    <w:lsdException w:name="Table Grid 8" w:semiHidden="1" w:unhideWhenUsed="1"/>
+    <w:lsdException w:name="Table List 1" w:semiHidden="1" w:unhideWhenUsed="1"/>
+    <w:lsdException w:name="Table List 2" w:semiHidden="1" w:unhideWhenUsed="1"/>
+    <w:lsdException w:name="Table List 3" w:semiHidden="1" w:unhideWhenUsed="1"/>
+    <w:lsdException w:name="Table List 4" w:semiHidden="1" w:unhideWhenUsed="1"/>
+    <w:lsdException w:name="Table List 5" w:semiHidden="1" w:unhideWhenUsed="1"/>
+    <w:lsdException w:name="Table List 6" w:semiHidden="1" w:unhideWhenUsed="1"/>
+    <w:lsdException w:name="Table List 7" w:semiHidden="1" w:unhideWhenUsed="1"/>
+    <w:lsdException w:name="Table List 8" w:semiHidden="1" w:unhideWhenUsed="1"/>
+    <w:lsdException w:name="Table 3D effects 1" w:semiHidden="1" w:unhideWhenUsed="1"/>
+    <w:lsdException w:name="Table 3D effects 2" w:semiHidden="1" w:unhideWhenUsed="1"/>
+    <w:lsdException w:name="Table 3D effects 3" w:semiHidden="1" w:unhideWhenUsed="1"/>
+    <w:lsdException w:name="Table Contemporary" w:semiHidden="1" w:unhideWhenUsed="1"/>
+    <w:lsdException w:name="Table Elegant" w:semiHidden="1" w:unhideWhenUsed="1"/>
+    <w:lsdException w:name="Table Professional" w:semiHidden="1" w:unhideWhenUsed="1"/>
+    <w:lsdException w:name="Table Subtle 1" w:semiHidden="1" w:unhideWhenUsed="1"/>
+    <w:lsdException w:name="Table Subtle 2" w:semiHidden="1" w:unhideWhenUsed="1"/>
+    <w:lsdException w:name="Table Web 1" w:semiHidden="1" w:unhideWhenUsed="1"/>
+    <w:lsdException w:name="Table Web 2" w:semiHidden="1" w:unhideWhenUsed="1"/>
+    <w:lsdException w:name="Table Web 3" w:semiHidden="1" w:unhideWhenUsed="1"/>
+    <w:lsdException w:name="Balloon Text" w:semiHidden="1" w:unhideWhenUsed="1"/>
+    <w:lsdException w:name="Table Grid" w:uiPriority="59"/>
+    <w:lsdException w:name="Table Theme" w:semiHidden="1" w:unhideWhenUsed="1"/>
+    <w:lsdException w:name="Placeholder Text" w:semiHidden="1"/>
+    <w:lsdException w:name="No Spacing" w:uiPriority="1" w:qFormat="1"/>
+    <w:lsdException w:name="Light Shading" w:uiPriority="60"/>
+    <w:lsdException w:name="Light List" w:uiPriority="61"/>
+    <w:lsdException w:name="Light Grid" w:uiPriority="62"/>
+    <w:lsdException w:name="Medium Shading 1" w:uiPriority="63"/>
+    <w:lsdException w:name="Medium Shading 2" w:uiPriority="64"/>
+    <w:lsdException w:name="Medium List 1" w:uiPriority="65"/>
+    <w:lsdException w:name="Medium List 2" w:uiPriority="66"/>
+    <w:lsdException w:name="Medium Grid 1" w:uiPriority="67"/>
+    <w:lsdException w:name="Medium Grid 2" w:uiPriority="68"/>
+    <w:lsdException w:name="Medium Grid 3" w:uiPriority="69"/>
+    <w:lsdException w:name="Dark List" w:uiPriority="70"/>
+    <w:lsdException w:name="Colorful Shading" w:uiPriority="71"/>
+    <w:lsdException w:name="Colorful List" w:uiPriority="72"/>
+    <w:lsdException w:name="Colorful Grid" w:uiPriority="73"/>
+    <w:lsdException w:name="Light Shading Accent 1" w:uiPriority="60"/>
+    <w:lsdException w:name="Light List Accent 1" w:uiPriority="61"/>
+    <w:lsdException w:name="Light Grid Accent 1" w:uiPriority="62"/>
+    <w:lsdException w:name="Medium Shading 1 Accent 1" w:uiPriority="63"/>
+    <w:lsdException w:name="Medium Shading 2 Accent 1" w:uiPriority="64"/>
+    <w:lsdException w:name="Medium List 1 Accent 1" w:uiPriority="65"/>
+    <w:lsdException w:name="Revision" w:semiHidden="1"/>
+    <w:lsdException w:name="List Paragraph" w:uiPriority="34" w:qFormat="1"/>
+    <w:lsdException w:name="Quote" w:uiPriority="29" w:qFormat="1"/>
+    <w:lsdException w:name="Intense Quote" w:uiPriority="30" w:qFormat="1"/>
+    <w:lsdException w:name="Medium List 2 Accent 1" w:uiPriority="66"/>
+    <w:lsdException w:name="Medium Grid 1 Accent 1" w:uiPriority="67"/>
+    <w:lsdException w:name="Medium Grid 2 Accent 1" w:uiPriority="68"/>
+    <w:lsdException w:name="Medium Grid 3 Accent 1" w:uiPriority="69"/>
+    <w:lsdException w:name="Dark List Accent 1" w:uiPriority="70"/>
+    <w:lsdException w:name="Colorful Shading Accent 1" w:uiPriority="71"/>
+    <w:lsdException w:name="Colorful List Accent 1" w:uiPriority="72"/>
+    <w:lsdException w:name="Colorful Grid Accent 1" w:uiPriority="73"/>
+    <w:lsdException w:name="Light Shading Accent 2" w:uiPriority="60"/>
+    <w:lsdException w:name="Light List Accent 2" w:uiPriority="61"/>
+    <w:lsdException w:name="Light Grid Accent 2" w:uiPriority="62"/>
+    <w:lsdException w:name="Medium Shading 1 Accent 2" w:uiPriority="63"/>
+    <w:lsdException w:name="Medium Shading 2 Accent 2" w:uiPriority="64"/>
+    <w:lsdException w:name="Medium List 1 Accent 2" w:uiPriority="65"/>
+    <w:lsdException w:name="Medium List 2 Accent 2" w:uiPriority="66"/>
+    <w:lsdException w:name="Medium Grid 1 Accent 2" w:uiPriority="67"/>
+    <w:lsdException w:name="Medium Grid 2 Accent 2" w:uiPriority="68"/>
+    <w:lsdException w:name="Medium Grid 3 Accent 2" w:uiPriority="69"/>
+    <w:lsdException w:name="Dark List Accent 2" w:uiPriority="70"/>
+    <w:lsdException w:name="Colorful Shading Accent 2" w:uiPriority="71"/>
+    <w:lsdException w:name="Colorful List Accent 2" w:uiPriority="72"/>
+    <w:lsdException w:name="Colorful Grid Accent 2" w:uiPriority="73"/>
+    <w:lsdException w:name="Light Shading Accent 3" w:uiPriority="60"/>
+    <w:lsdException w:name="Light List Accent 3" w:uiPriority="61"/>
+    <w:lsdException w:name="Light Grid Accent 3" w:uiPriority="62"/>
+    <w:lsdException w:name="Medium Shading 1 Accent 3" w:uiPriority="63"/>
+    <w:lsdException w:name="Medium Shading 2 Accent 3" w:uiPriority="64"/>
+    <w:lsdException w:name="Medium List 1 Accent 3" w:uiPriority="65"/>
+    <w:lsdException w:name="Medium List 2 Accent 3" w:uiPriority="66"/>
+    <w:lsdException w:name="Medium Grid 1 Accent 3" w:uiPriority="67"/>
+    <w:lsdException w:name="Medium Grid 2 Accent 3" w:uiPriority="68"/>
+    <w:lsdException w:name="Medium Grid 3 Accent 3" w:uiPriority="69"/>
+    <w:lsdException w:name="Dark List Accent 3" w:uiPriority="70"/>
+    <w:lsdException w:name="Colorful Shading Accent 3" w:uiPriority="71"/>
+    <w:lsdException w:name="Colorful List Accent 3" w:uiPriority="72"/>
+    <w:lsdException w:name="Colorful Grid Accent 3" w:uiPriority="73"/>
+    <w:lsdException w:name="Light Shading Accent 4" w:uiPriority="60"/>
+    <w:lsdException w:name="Light List Accent 4" w:uiPriority="61"/>
+    <w:lsdException w:name="Light Grid Accent 4" w:uiPriority="62"/>
+    <w:lsdException w:name="Medium Shading 1 Accent 4" w:uiPriority="63"/>
+    <w:lsdException w:name="Medium Shading 2 Accent 4" w:uiPriority="64"/>
+    <w:lsdException w:name="Medium List 1 Accent 4" w:uiPriority="65"/>
+    <w:lsdException w:name="Medium List 2 Accent 4" w:uiPriority="66"/>
+    <w:lsdException w:name="Medium Grid 1 Accent 4" w:uiPriority="67"/>
+    <w:lsdException w:name="Medium Grid 2 Accent 4" w:uiPriority="68"/>
+    <w:lsdException w:name="Medium Grid 3 Accent 4" w:uiPriority="69"/>
+    <w:lsdException w:name="Dark List Accent 4" w:uiPriority="70"/>
+    <w:lsdException w:name="Colorful Shading Accent 4" w:uiPriority="71"/>
+    <w:lsdException w:name="Colorful List Accent 4" w:uiPriority="72"/>
+    <w:lsdException w:name="Colorful Grid Accent 4" w:uiPriority="73"/>
+    <w:lsdException w:name="Light Shading Accent 5" w:uiPriority="60"/>
+    <w:lsdException w:name="Light List Accent 5" w:uiPriority="61"/>
+    <w:lsdException w:name="Light Grid Accent 5" w:uiPriority="62"/>
+    <w:lsdException w:name="Medium Shading 1 Accent 5" w:uiPriority="63"/>
+    <w:lsdException w:name="Medium Shading 2 Accent 5" w:uiPriority="64"/>
+    <w:lsdException w:name="Medium List 1 Accent 5" w:uiPriority="65"/>
+    <w:lsdException w:name="Medium List 2 Accent 5" w:uiPriority="66"/>
+    <w:lsdException w:name="Medium Grid 1 Accent 5" w:uiPriority="67"/>
+    <w:lsdException w:name="Medium Grid 2 Accent 5" w:uiPriority="68"/>
+    <w:lsdException w:name="Medium Grid 3 Accent 5" w:uiPriority="69"/>
+    <w:lsdException w:name="Dark List Accent 5" w:uiPriority="70"/>
+    <w:lsdException w:name="Colorful Shading Accent 5" w:uiPriority="71"/>
+    <w:lsdException w:name="Colorful List Accent 5" w:uiPriority="72"/>
+    <w:lsdException w:name="Colorful Grid Accent 5" w:uiPriority="73"/>
+    <w:lsdException w:name="Light Shading Accent 6" w:uiPriority="60"/>
+    <w:lsdException w:name="Light List Accent 6" w:uiPriority="61"/>
+    <w:lsdException w:name="Light Grid Accent 6" w:uiPriority="62"/>
+    <w:lsdException w:name="Medium Shading 1 Accent 6" w:uiPriority="63"/>
+    <w:lsdException w:name="Medium Shading 2 Accent 6" w:uiPriority="64"/>
+    <w:lsdException w:name="Medium List 1 Accent 6" w:uiPriority="65"/>
+    <w:lsdException w:name="Medium List 2 Accent 6" w:uiPriority="66"/>
+    <w:lsdException w:name="Medium Grid 1 Accent 6" w:uiPriority="67"/>
+    <w:lsdException w:name="Medium Grid 2 Accent 6" w:uiPriority="68"/>
+    <w:lsdException w:name="Medium Grid 3 Accent 6" w:uiPriority="69"/>
+    <w:lsdException w:name="Dark List Accent 6" w:uiPriority="70"/>
+    <w:lsdException w:name="Colorful Shading Accent 6" w:uiPriority="71"/>
+    <w:lsdException w:name="Colorful List Accent 6" w:uiPriority="72"/>
+    <w:lsdException w:name="Colorful Grid Accent 6" w:uiPriority="73"/>
+    <w:lsdException w:name="Subtle Emphasis" w:uiPriority="19" w:qFormat="1"/>
+    <w:lsdException w:name="Intense Emphasis" w:uiPriority="21" w:qFormat="1"/>
+    <w:lsdException w:name="Subtle Reference" w:uiPriority="31" w:qFormat="1"/>
+    <w:lsdException w:name="Intense Reference" w:uiPriority="32" w:qFormat="1"/>
+    <w:lsdException w:name="Book Title" w:uiPriority="33" w:qFormat="1"/>
+    <w:lsdException w:name="Bibliography" w:semiHidden="1" w:uiPriority="37" w:unhideWhenUsed="1"/>
+    <w:lsdException w:name="TOC Heading" w:semiHidden="1" w:uiPriority="39" w:unhideWhenUsed="1" w:qFormat="1"/>
+    <w:lsdException w:name="Plain Table 1" w:uiPriority="41"/>
+    <w:lsdException w:name="Plain Table 2" w:uiPriority="42"/>
+    <w:lsdException w:name="Plain Table 3" w:uiPriority="43"/>
+    <w:lsdException w:name="Plain Table 4" w:uiPriority="44"/>
+    <w:lsdException w:name="Plain Table 5" w:uiPriority="45"/>
+    <w:lsdException w:name="Grid Table Light" w:uiPriority="40"/>
+    <w:lsdException w:name="Grid Table 1 Light" w:uiPriority="46"/>
+    <w:lsdException w:name="Grid Table 2" w:uiPriority="47"/>
+    <w:lsdException w:name="Grid Table 3" w:uiPriority="48"/>
+    <w:lsdException w:name="Grid Table 4" w:uiPriority="49"/>
+    <w:lsdException w:name="Grid Table 5 Dark" w:uiPriority="50"/>
+    <w:lsdException w:name="Grid Table 6 Colorful" w:uiPriority="51"/>
+    <w:lsdException w:name="Grid Table 7 Colorful" w:uiPriority="52"/>
+    <w:lsdException w:name="Grid Table 1 Light Accent 1" w:uiPriority="46"/>
+    <w:lsdException w:name="Grid Table 2 Accent 1" w:uiPriority="47"/>
+    <w:lsdException w:name="Grid Table 3 Accent 1" w:uiPriority="48"/>
+    <w:lsdException w:name="Grid Table 4 Accent 1" w:uiPriority="49"/>
+    <w:lsdException w:name="Grid Table 5 Dark Accent 1" w:uiPriority="50"/>
+    <w:lsdException w:name="Grid Table 6 Colorful Accent 1" w:uiPriority="51"/>
+    <w:lsdException w:name="Grid Table 7 Colorful Accent 1" w:uiPriority="52"/>
+    <w:lsdException w:name="Grid Table 1 Light Accent 2" w:uiPriority="46"/>
+    <w:lsdException w:name="Grid Table 2 Accent 2" w:uiPriority="47"/>
+    <w:lsdException w:name="Grid Table 3 Accent 2" w:uiPriority="48"/>
+    <w:lsdException w:name="Grid Table 4 Accent 2" w:uiPriority="49"/>
+    <w:lsdException w:name="Grid Table 5 Dark Accent 2" w:uiPriority="50"/>
+    <w:lsdException w:name="Grid Table 6 Colorful Accent 2" w:uiPriority="51"/>
+    <w:lsdException w:name="Grid Table 7 Colorful Accent 2" w:uiPriority="52"/>
+    <w:lsdException w:name="Grid Table 1 Light Accent 3" w:uiPriority="46"/>
+    <w:lsdException w:name="Grid Table 2 Accent 3" w:uiPriority="47"/>
+    <w:lsdException w:name="Grid Table 3 Accent 3" w:uiPriority="48"/>
+    <w:lsdException w:name="Grid Table 4 Accent 3" w:uiPriority="49"/>
+    <w:lsdException w:name="Grid Table 5 Dark Accent 3" w:uiPriority="50"/>
+    <w:lsdException w:name="Grid Table 6 Colorful Accent 3" w:uiPriority="51"/>
+    <w:lsdException w:name="Grid Table 7 Colorful Accent 3" w:uiPriority="52"/>
+    <w:lsdException w:name="Grid Table 1 Light Accent 4" w:uiPriority="46"/>
+    <w:lsdException w:name="Grid Table 2 Accent 4" w:uiPriority="47"/>
+    <w:lsdException w:name="Grid Table 3 Accent 4" w:uiPriority="48"/>
+    <w:lsdException w:name="Grid Table 4 Accent 4" w:uiPriority="49"/>
+    <w:lsdException w:name="Grid Table 5 Dark Accent 4" w:uiPriority="50"/>
+    <w:lsdException w:name="Grid Table 6 Colorful Accent 4" w:uiPriority="51"/>
+    <w:lsdException w:name="Grid Table 7 Colorful Accent 4" w:uiPriority="52"/>
+    <w:lsdException w:name="Grid Table 1 Light Accent 5" w:uiPriority="46"/>
+    <w:lsdException w:name="Grid Table 2 Accent 5" w:uiPriority="47"/>
+    <w:lsdException w:name="Grid Table 3 Accent 5" w:uiPriority="48"/>
+    <w:lsdException w:name="Grid Table 4 Accent 5" w:uiPriority="49"/>
+    <w:lsdException w:name="Grid Table 5 Dark Accent 5" w:uiPriority="50"/>
+    <w:lsdException w:name="Grid Table 6 Colorful Accent 5" w:uiPriority="51"/>
+    <w:lsdException w:name="Grid Table 7 Colorful Accent 5" w:uiPriority="52"/>
+    <w:lsdException w:name="Grid Table 1 Light Accent 6" w:uiPriority="46"/>
+    <w:lsdException w:name="Grid Table 2 Accent 6" w:uiPriority="47"/>
+    <w:lsdException w:name="Grid Table 3 Accent 6" w:uiPriority="48"/>
+    <w:lsdException w:name="Grid Table 4 Accent 6" w:uiPriority="49"/>
+    <w:lsdException w:name="Grid Table 5 Dark Accent 6" w:uiPriority="50"/>
+    <w:lsdException w:name="Grid Table 6 Colorful Accent 6" w:uiPriority="51"/>
+    <w:lsdException w:name="Grid Table 7 Colorful Accent 6" w:uiPriority="52"/>
+    <w:lsdException w:name="List Table 1 Light" w:uiPriority="46"/>
+    <w:lsdException w:name="List Table 2" w:uiPriority="47"/>
+    <w:lsdException w:name="List Table 3" w:uiPriority="48"/>
+    <w:lsdException w:name="List Table 4" w:uiPriority="49"/>
+    <w:lsdException w:name="List Table 5 Dark" w:uiPriority="50"/>
+    <w:lsdException w:name="List Table 6 Colorful" w:uiPriority="51"/>
+    <w:lsdException w:name="List Table 7 Colorful" w:uiPriority="52"/>
+    <w:lsdException w:name="List Table 1 Light Accent 1" w:uiPriority="46"/>
+    <w:lsdException w:name="List Table 2 Accent 1" w:uiPriority="47"/>
+    <w:lsdException w:name="List Table 3 Accent 1" w:uiPriority="48"/>
+    <w:lsdException w:name="List Table 4 Accent 1" w:uiPriority="49"/>
+    <w:lsdException w:name="List Table 5 Dark Accent 1" w:uiPriority="50"/>
+    <w:lsdException w:name="List Table 6 Colorful Accent 1" w:uiPriority="51"/>
+    <w:lsdException w:name="List Table 7 Colorful Accent 1" w:uiPriority="52"/>
+    <w:lsdException w:name="List Table 1 Light Accent 2" w:uiPriority="46"/>
+    <w:lsdException w:name="List Table 2 Accent 2" w:uiPriority="47"/>
+    <w:lsdException w:name="List Table 3 Accent 2" w:uiPriority="48"/>
+    <w:lsdException w:name="List Table 4 Accent 2" w:uiPriority="49"/>
+    <w:lsdException w:name="List Table 5 Dark Accent 2" w:uiPriority="50"/>
+    <w:lsdException w:name="List Table 6 Colorful Accent 2" w:uiPriority="51"/>
+    <w:lsdException w:name="List Table 7 Colorful Accent 2" w:uiPriority="52"/>
+    <w:lsdException w:name="List Table 1 Light Accent 3" w:uiPriority="46"/>
+    <w:lsdException w:name="List Table 2 Accent 3" w:uiPriority="47"/>
+    <w:lsdException w:name="List Table 3 Accent 3" w:uiPriority="48"/>
+    <w:lsdException w:name="List Table 4 Accent 3" w:uiPriority="49"/>
+    <w:lsdException w:name="List Table 5 Dark Accent 3" w:uiPriority="50"/>
+    <w:lsdException w:name="List Table 6 Colorful Accent 3" w:uiPriority="51"/>
+    <w:lsdException w:name="List Table 7 Colorful Accent 3" w:uiPriority="52"/>
+    <w:lsdException w:name="List Table 1 Light Accent 4" w:uiPriority="46"/>
+    <w:lsdException w:name="List Table 2 Accent 4" w:uiPriority="47"/>
+    <w:lsdException w:name="List Table 3 Accent 4" w:uiPriority="48"/>
+    <w:lsdException w:name="List Table 4 Accent 4" w:uiPriority="49"/>
+    <w:lsdException w:name="List Table 5 Dark Accent 4" w:uiPriority="50"/>
+    <w:lsdException w:name="List Table 6 Colorful Accent 4" w:uiPriority="51"/>
+    <w:lsdException w:name="List Table 7 Colorful Accent 4" w:uiPriority="52"/>
+    <w:lsdException w:name="List Table 1 Light Accent 5" w:uiPriority="46"/>
+    <w:lsdException w:name="List Table 2 Accent 5" w:uiPriority="47"/>
+    <w:lsdException w:name="List Table 3 Accent 5" w:uiPriority="48"/>
+    <w:lsdException w:name="List Table 4 Accent 5" w:uiPriority="49"/>
+    <w:lsdException w:name="List Table 5 Dark Accent 5" w:uiPriority="50"/>
+    <w:lsdException w:name="List Table 6 Colorful Accent 5" w:uiPriority="51"/>
+    <w:lsdException w:name="List Table 7 Colorful Accent 5" w:uiPriority="52"/>
+    <w:lsdException w:name="List Table 1 Light Accent 6" w:uiPriority="46"/>
+    <w:lsdException w:name="List Table 2 Accent 6" w:uiPriority="47"/>
+    <w:lsdException w:name="List Table 3 Accent 6" w:uiPriority="48"/>
+    <w:lsdException w:name="List Table 4 Accent 6" w:uiPriority="49"/>
+    <w:lsdException w:name="List Table 5 Dark Accent 6" w:uiPriority="50"/>
+    <w:lsdException w:name="List Table 6 Colorful Accent 6" w:uiPriority="51"/>
+    <w:lsdException w:name="List Table 7 Colorful Accent 6" w:uiPriority="52"/>
   </w:latentStyles>
-  <w:style w:type="paragraph" w:default="1" w:styleId="Standaard">
+  <w:style w:type="paragraph" w:default="1" w:styleId="Normal">
     <w:name w:val="Normal"/>
     <w:qFormat/>
     <w:rPr>
       <w:lang w:val="en-US"/>
     </w:rPr>
   </w:style>
-  <w:style w:type="character" w:default="1" w:styleId="Standaardalinea-lettertype">
+  <w:style w:type="character" w:default="1" w:styleId="DefaultParagraphFont">
     <w:name w:val="Default Paragraph Font"/>
     <w:uiPriority w:val="1"/>
     <w:semiHidden/>
     <w:unhideWhenUsed/>
   </w:style>
-  <w:style w:type="table" w:default="1" w:styleId="Standaardtabel">
+  <w:style w:type="table" w:default="1" w:styleId="TableNormal">
     <w:name w:val="Normal Table"/>
     <w:uiPriority w:val="99"/>
     <w:semiHidden/>
@@ -2568,13 +2550,13 @@
       </w:tblCellMar>
     </w:tblPr>
   </w:style>
-  <w:style w:type="numbering" w:default="1" w:styleId="Geenlijst">
+  <w:style w:type="numbering" w:default="1" w:styleId="NoList">
     <w:name w:val="No List"/>
     <w:uiPriority w:val="99"/>
     <w:semiHidden/>
     <w:unhideWhenUsed/>
   </w:style>
-  <w:style w:type="paragraph" w:styleId="Geenafstand">
+  <w:style w:type="paragraph" w:styleId="NoSpacing">
     <w:name w:val="No Spacing"/>
     <w:uiPriority w:val="1"/>
     <w:qFormat/>
@@ -2589,9 +2571,9 @@
       <w:lang w:eastAsia="nl-NL"/>
     </w:rPr>
   </w:style>
-  <w:style w:type="table" w:styleId="Tabelraster">
+  <w:style w:type="table" w:styleId="TableGrid">
     <w:name w:val="Table Grid"/>
-    <w:basedOn w:val="Standaardtabel"/>
+    <w:basedOn w:val="TableNormal"/>
     <w:uiPriority w:val="59"/>
     <w:rsid w:val="005F57D3"/>
     <w:pPr>
@@ -2615,10 +2597,10 @@
       </w:tblCellMar>
     </w:tblPr>
   </w:style>
-  <w:style w:type="paragraph" w:styleId="Ballontekst">
+  <w:style w:type="paragraph" w:styleId="BalloonText">
     <w:name w:val="Balloon Text"/>
-    <w:basedOn w:val="Standaard"/>
-    <w:link w:val="BallontekstChar"/>
+    <w:basedOn w:val="Normal"/>
+    <w:link w:val="BalloonTextChar"/>
     <w:uiPriority w:val="99"/>
     <w:semiHidden/>
     <w:unhideWhenUsed/>
@@ -2632,275 +2614,10 @@
       <w:szCs w:val="16"/>
     </w:rPr>
   </w:style>
-  <w:style w:type="character" w:customStyle="1" w:styleId="BallontekstChar">
-    <w:name w:val="Ballontekst Char"/>
-    <w:basedOn w:val="Standaardalinea-lettertype"/>
-    <w:link w:val="Ballontekst"/>
-    <w:uiPriority w:val="99"/>
-    <w:semiHidden/>
-    <w:rsid w:val="00747E4D"/>
-    <w:rPr>
-      <w:rFonts w:ascii="Tahoma" w:hAnsi="Tahoma" w:cs="Tahoma"/>
-      <w:sz w:val="16"/>
-      <w:szCs w:val="16"/>
-      <w:lang w:val="en-US"/>
-    </w:rPr>
-  </w:style>
-</w:styles>
-</file>
-
-<file path=word/stylesWithEffects.xml><?xml version="1.0" encoding="utf-8"?>
-<w:styles xmlns:wpc="http://schemas.microsoft.com/office/word/2010/wordprocessingCanvas" xmlns:mc="http://schemas.openxmlformats.org/markup-compatibility/2006" xmlns:o="urn:schemas-microsoft-com:office:office" xmlns:r="http://schemas.openxmlformats.org/officeDocument/2006/relationships" xmlns:m="http://schemas.openxmlformats.org/officeDocument/2006/math" xmlns:v="urn:schemas-microsoft-com:vml" xmlns:wp14="http://schemas.microsoft.com/office/word/2010/wordprocessingDrawing" xmlns:wp="http://schemas.openxmlformats.org/drawingml/2006/wordprocessingDrawing" xmlns:w10="urn:schemas-microsoft-com:office:word" xmlns:w="http://schemas.openxmlformats.org/wordprocessingml/2006/main" xmlns:w14="http://schemas.microsoft.com/office/word/2010/wordml" xmlns:wpg="http://schemas.microsoft.com/office/word/2010/wordprocessingGroup" xmlns:wpi="http://schemas.microsoft.com/office/word/2010/wordprocessingInk" xmlns:wne="http://schemas.microsoft.com/office/word/2006/wordml" xmlns:wps="http://schemas.microsoft.com/office/word/2010/wordprocessingShape" mc:Ignorable="w14 wp14">
-  <w:docDefaults>
-    <w:rPrDefault>
-      <w:rPr>
-        <w:rFonts w:asciiTheme="minorHAnsi" w:eastAsiaTheme="minorHAnsi" w:hAnsiTheme="minorHAnsi" w:cstheme="minorBidi"/>
-        <w:sz w:val="22"/>
-        <w:szCs w:val="22"/>
-        <w:lang w:val="nl-NL" w:eastAsia="en-US" w:bidi="ar-SA"/>
-      </w:rPr>
-    </w:rPrDefault>
-    <w:pPrDefault>
-      <w:pPr>
-        <w:spacing w:after="200" w:line="276" w:lineRule="auto"/>
-      </w:pPr>
-    </w:pPrDefault>
-  </w:docDefaults>
-  <w:latentStyles w:defLockedState="0" w:defUIPriority="99" w:defSemiHidden="1" w:defUnhideWhenUsed="1" w:defQFormat="0" w:count="267">
-    <w:lsdException w:name="Normal" w:semiHidden="0" w:uiPriority="0" w:unhideWhenUsed="0" w:qFormat="1"/>
-    <w:lsdException w:name="heading 1" w:semiHidden="0" w:uiPriority="9" w:unhideWhenUsed="0" w:qFormat="1"/>
-    <w:lsdException w:name="heading 2" w:uiPriority="9" w:qFormat="1"/>
-    <w:lsdException w:name="heading 3" w:uiPriority="9" w:qFormat="1"/>
-    <w:lsdException w:name="heading 4" w:uiPriority="9" w:qFormat="1"/>
-    <w:lsdException w:name="heading 5" w:uiPriority="9" w:qFormat="1"/>
-    <w:lsdException w:name="heading 6" w:uiPriority="9" w:qFormat="1"/>
-    <w:lsdException w:name="heading 7" w:uiPriority="9" w:qFormat="1"/>
-    <w:lsdException w:name="heading 8" w:uiPriority="9" w:qFormat="1"/>
-    <w:lsdException w:name="heading 9" w:uiPriority="9" w:qFormat="1"/>
-    <w:lsdException w:name="toc 1" w:uiPriority="39"/>
-    <w:lsdException w:name="toc 2" w:uiPriority="39"/>
-    <w:lsdException w:name="toc 3" w:uiPriority="39"/>
-    <w:lsdException w:name="toc 4" w:uiPriority="39"/>
-    <w:lsdException w:name="toc 5" w:uiPriority="39"/>
-    <w:lsdException w:name="toc 6" w:uiPriority="39"/>
-    <w:lsdException w:name="toc 7" w:uiPriority="39"/>
-    <w:lsdException w:name="toc 8" w:uiPriority="39"/>
-    <w:lsdException w:name="toc 9" w:uiPriority="39"/>
-    <w:lsdException w:name="caption" w:uiPriority="35" w:qFormat="1"/>
-    <w:lsdException w:name="Title" w:semiHidden="0" w:uiPriority="10" w:unhideWhenUsed="0" w:qFormat="1"/>
-    <w:lsdException w:name="Default Paragraph Font" w:uiPriority="1"/>
-    <w:lsdException w:name="Subtitle" w:semiHidden="0" w:uiPriority="11" w:unhideWhenUsed="0" w:qFormat="1"/>
-    <w:lsdException w:name="Strong" w:semiHidden="0" w:uiPriority="22" w:unhideWhenUsed="0" w:qFormat="1"/>
-    <w:lsdException w:name="Emphasis" w:semiHidden="0" w:uiPriority="20" w:unhideWhenUsed="0" w:qFormat="1"/>
-    <w:lsdException w:name="Table Grid" w:semiHidden="0" w:uiPriority="59" w:unhideWhenUsed="0"/>
-    <w:lsdException w:name="Placeholder Text" w:unhideWhenUsed="0"/>
-    <w:lsdException w:name="No Spacing" w:semiHidden="0" w:uiPriority="1" w:unhideWhenUsed="0" w:qFormat="1"/>
-    <w:lsdException w:name="Light Shading" w:semiHidden="0" w:uiPriority="60" w:unhideWhenUsed="0"/>
-    <w:lsdException w:name="Light List" w:semiHidden="0" w:uiPriority="61" w:unhideWhenUsed="0"/>
-    <w:lsdException w:name="Light Grid" w:semiHidden="0" w:uiPriority="62" w:unhideWhenUsed="0"/>
-    <w:lsdException w:name="Medium Shading 1" w:semiHidden="0" w:uiPriority="63" w:unhideWhenUsed="0"/>
-    <w:lsdException w:name="Medium Shading 2" w:semiHidden="0" w:uiPriority="64" w:unhideWhenUsed="0"/>
-    <w:lsdException w:name="Medium List 1" w:semiHidden="0" w:uiPriority="65" w:unhideWhenUsed="0"/>
-    <w:lsdException w:name="Medium List 2" w:semiHidden="0" w:uiPriority="66" w:unhideWhenUsed="0"/>
-    <w:lsdException w:name="Medium Grid 1" w:semiHidden="0" w:uiPriority="67" w:unhideWhenUsed="0"/>
-    <w:lsdException w:name="Medium Grid 2" w:semiHidden="0" w:uiPriority="68" w:unhideWhenUsed="0"/>
-    <w:lsdException w:name="Medium Grid 3" w:semiHidden="0" w:uiPriority="69" w:unhideWhenUsed="0"/>
-    <w:lsdException w:name="Dark List" w:semiHidden="0" w:uiPriority="70" w:unhideWhenUsed="0"/>
-    <w:lsdException w:name="Colorful Shading" w:semiHidden="0" w:uiPriority="71" w:unhideWhenUsed="0"/>
-    <w:lsdException w:name="Colorful List" w:semiHidden="0" w:uiPriority="72" w:unhideWhenUsed="0"/>
-    <w:lsdException w:name="Colorful Grid" w:semiHidden="0" w:uiPriority="73" w:unhideWhenUsed="0"/>
-    <w:lsdException w:name="Light Shading Accent 1" w:semiHidden="0" w:uiPriority="60" w:unhideWhenUsed="0"/>
-    <w:lsdException w:name="Light List Accent 1" w:semiHidden="0" w:uiPriority="61" w:unhideWhenUsed="0"/>
-    <w:lsdException w:name="Light Grid Accent 1" w:semiHidden="0" w:uiPriority="62" w:unhideWhenUsed="0"/>
-    <w:lsdException w:name="Medium Shading 1 Accent 1" w:semiHidden="0" w:uiPriority="63" w:unhideWhenUsed="0"/>
-    <w:lsdException w:name="Medium Shading 2 Accent 1" w:semiHidden="0" w:uiPriority="64" w:unhideWhenUsed="0"/>
-    <w:lsdException w:name="Medium List 1 Accent 1" w:semiHidden="0" w:uiPriority="65" w:unhideWhenUsed="0"/>
-    <w:lsdException w:name="Revision" w:unhideWhenUsed="0"/>
-    <w:lsdException w:name="List Paragraph" w:semiHidden="0" w:uiPriority="34" w:unhideWhenUsed="0" w:qFormat="1"/>
-    <w:lsdException w:name="Quote" w:semiHidden="0" w:uiPriority="29" w:unhideWhenUsed="0" w:qFormat="1"/>
-    <w:lsdException w:name="Intense Quote" w:semiHidden="0" w:uiPriority="30" w:unhideWhenUsed="0" w:qFormat="1"/>
-    <w:lsdException w:name="Medium List 2 Accent 1" w:semiHidden="0" w:uiPriority="66" w:unhideWhenUsed="0"/>
-    <w:lsdException w:name="Medium Grid 1 Accent 1" w:semiHidden="0" w:uiPriority="67" w:unhideWhenUsed="0"/>
-    <w:lsdException w:name="Medium Grid 2 Accent 1" w:semiHidden="0" w:uiPriority="68" w:unhideWhenUsed="0"/>
-    <w:lsdException w:name="Medium Grid 3 Accent 1" w:semiHidden="0" w:uiPriority="69" w:unhideWhenUsed="0"/>
-    <w:lsdException w:name="Dark List Accent 1" w:semiHidden="0" w:uiPriority="70" w:unhideWhenUsed="0"/>
-    <w:lsdException w:name="Colorful Shading Accent 1" w:semiHidden="0" w:uiPriority="71" w:unhideWhenUsed="0"/>
-    <w:lsdException w:name="Colorful List Accent 1" w:semiHidden="0" w:uiPriority="72" w:unhideWhenUsed="0"/>
-    <w:lsdException w:name="Colorful Grid Accent 1" w:semiHidden="0" w:uiPriority="73" w:unhideWhenUsed="0"/>
-    <w:lsdException w:name="Light Shading Accent 2" w:semiHidden="0" w:uiPriority="60" w:unhideWhenUsed="0"/>
-    <w:lsdException w:name="Light List Accent 2" w:semiHidden="0" w:uiPriority="61" w:unhideWhenUsed="0"/>
-    <w:lsdException w:name="Light Grid Accent 2" w:semiHidden="0" w:uiPriority="62" w:unhideWhenUsed="0"/>
-    <w:lsdException w:name="Medium Shading 1 Accent 2" w:semiHidden="0" w:uiPriority="63" w:unhideWhenUsed="0"/>
-    <w:lsdException w:name="Medium Shading 2 Accent 2" w:semiHidden="0" w:uiPriority="64" w:unhideWhenUsed="0"/>
-    <w:lsdException w:name="Medium List 1 Accent 2" w:semiHidden="0" w:uiPriority="65" w:unhideWhenUsed="0"/>
-    <w:lsdException w:name="Medium List 2 Accent 2" w:semiHidden="0" w:uiPriority="66" w:unhideWhenUsed="0"/>
-    <w:lsdException w:name="Medium Grid 1 Accent 2" w:semiHidden="0" w:uiPriority="67" w:unhideWhenUsed="0"/>
-    <w:lsdException w:name="Medium Grid 2 Accent 2" w:semiHidden="0" w:uiPriority="68" w:unhideWhenUsed="0"/>
-    <w:lsdException w:name="Medium Grid 3 Accent 2" w:semiHidden="0" w:uiPriority="69" w:unhideWhenUsed="0"/>
-    <w:lsdException w:name="Dark List Accent 2" w:semiHidden="0" w:uiPriority="70" w:unhideWhenUsed="0"/>
-    <w:lsdException w:name="Colorful Shading Accent 2" w:semiHidden="0" w:uiPriority="71" w:unhideWhenUsed="0"/>
-    <w:lsdException w:name="Colorful List Accent 2" w:semiHidden="0" w:uiPriority="72" w:unhideWhenUsed="0"/>
-    <w:lsdException w:name="Colorful Grid Accent 2" w:semiHidden="0" w:uiPriority="73" w:unhideWhenUsed="0"/>
-    <w:lsdException w:name="Light Shading Accent 3" w:semiHidden="0" w:uiPriority="60" w:unhideWhenUsed="0"/>
-    <w:lsdException w:name="Light List Accent 3" w:semiHidden="0" w:uiPriority="61" w:unhideWhenUsed="0"/>
-    <w:lsdException w:name="Light Grid Accent 3" w:semiHidden="0" w:uiPriority="62" w:unhideWhenUsed="0"/>
-    <w:lsdException w:name="Medium Shading 1 Accent 3" w:semiHidden="0" w:uiPriority="63" w:unhideWhenUsed="0"/>
-    <w:lsdException w:name="Medium Shading 2 Accent 3" w:semiHidden="0" w:uiPriority="64" w:unhideWhenUsed="0"/>
-    <w:lsdException w:name="Medium List 1 Accent 3" w:semiHidden="0" w:uiPriority="65" w:unhideWhenUsed="0"/>
-    <w:lsdException w:name="Medium List 2 Accent 3" w:semiHidden="0" w:uiPriority="66" w:unhideWhenUsed="0"/>
-    <w:lsdException w:name="Medium Grid 1 Accent 3" w:semiHidden="0" w:uiPriority="67" w:unhideWhenUsed="0"/>
-    <w:lsdException w:name="Medium Grid 2 Accent 3" w:semiHidden="0" w:uiPriority="68" w:unhideWhenUsed="0"/>
-    <w:lsdException w:name="Medium Grid 3 Accent 3" w:semiHidden="0" w:uiPriority="69" w:unhideWhenUsed="0"/>
-    <w:lsdException w:name="Dark List Accent 3" w:semiHidden="0" w:uiPriority="70" w:unhideWhenUsed="0"/>
-    <w:lsdException w:name="Colorful Shading Accent 3" w:semiHidden="0" w:uiPriority="71" w:unhideWhenUsed="0"/>
-    <w:lsdException w:name="Colorful List Accent 3" w:semiHidden="0" w:uiPriority="72" w:unhideWhenUsed="0"/>
-    <w:lsdException w:name="Colorful Grid Accent 3" w:semiHidden="0" w:uiPriority="73" w:unhideWhenUsed="0"/>
-    <w:lsdException w:name="Light Shading Accent 4" w:semiHidden="0" w:uiPriority="60" w:unhideWhenUsed="0"/>
-    <w:lsdException w:name="Light List Accent 4" w:semiHidden="0" w:uiPriority="61" w:unhideWhenUsed="0"/>
-    <w:lsdException w:name="Light Grid Accent 4" w:semiHidden="0" w:uiPriority="62" w:unhideWhenUsed="0"/>
-    <w:lsdException w:name="Medium Shading 1 Accent 4" w:semiHidden="0" w:uiPriority="63" w:unhideWhenUsed="0"/>
-    <w:lsdException w:name="Medium Shading 2 Accent 4" w:semiHidden="0" w:uiPriority="64" w:unhideWhenUsed="0"/>
-    <w:lsdException w:name="Medium List 1 Accent 4" w:semiHidden="0" w:uiPriority="65" w:unhideWhenUsed="0"/>
-    <w:lsdException w:name="Medium List 2 Accent 4" w:semiHidden="0" w:uiPriority="66" w:unhideWhenUsed="0"/>
-    <w:lsdException w:name="Medium Grid 1 Accent 4" w:semiHidden="0" w:uiPriority="67" w:unhideWhenUsed="0"/>
-    <w:lsdException w:name="Medium Grid 2 Accent 4" w:semiHidden="0" w:uiPriority="68" w:unhideWhenUsed="0"/>
-    <w:lsdException w:name="Medium Grid 3 Accent 4" w:semiHidden="0" w:uiPriority="69" w:unhideWhenUsed="0"/>
-    <w:lsdException w:name="Dark List Accent 4" w:semiHidden="0" w:uiPriority="70" w:unhideWhenUsed="0"/>
-    <w:lsdException w:name="Colorful Shading Accent 4" w:semiHidden="0" w:uiPriority="71" w:unhideWhenUsed="0"/>
-    <w:lsdException w:name="Colorful List Accent 4" w:semiHidden="0" w:uiPriority="72" w:unhideWhenUsed="0"/>
-    <w:lsdException w:name="Colorful Grid Accent 4" w:semiHidden="0" w:uiPriority="73" w:unhideWhenUsed="0"/>
-    <w:lsdException w:name="Light Shading Accent 5" w:semiHidden="0" w:uiPriority="60" w:unhideWhenUsed="0"/>
-    <w:lsdException w:name="Light List Accent 5" w:semiHidden="0" w:uiPriority="61" w:unhideWhenUsed="0"/>
-    <w:lsdException w:name="Light Grid Accent 5" w:semiHidden="0" w:uiPriority="62" w:unhideWhenUsed="0"/>
-    <w:lsdException w:name="Medium Shading 1 Accent 5" w:semiHidden="0" w:uiPriority="63" w:unhideWhenUsed="0"/>
-    <w:lsdException w:name="Medium Shading 2 Accent 5" w:semiHidden="0" w:uiPriority="64" w:unhideWhenUsed="0"/>
-    <w:lsdException w:name="Medium List 1 Accent 5" w:semiHidden="0" w:uiPriority="65" w:unhideWhenUsed="0"/>
-    <w:lsdException w:name="Medium List 2 Accent 5" w:semiHidden="0" w:uiPriority="66" w:unhideWhenUsed="0"/>
-    <w:lsdException w:name="Medium Grid 1 Accent 5" w:semiHidden="0" w:uiPriority="67" w:unhideWhenUsed="0"/>
-    <w:lsdException w:name="Medium Grid 2 Accent 5" w:semiHidden="0" w:uiPriority="68" w:unhideWhenUsed="0"/>
-    <w:lsdException w:name="Medium Grid 3 Accent 5" w:semiHidden="0" w:uiPriority="69" w:unhideWhenUsed="0"/>
-    <w:lsdException w:name="Dark List Accent 5" w:semiHidden="0" w:uiPriority="70" w:unhideWhenUsed="0"/>
-    <w:lsdException w:name="Colorful Shading Accent 5" w:semiHidden="0" w:uiPriority="71" w:unhideWhenUsed="0"/>
-    <w:lsdException w:name="Colorful List Accent 5" w:semiHidden="0" w:uiPriority="72" w:unhideWhenUsed="0"/>
-    <w:lsdException w:name="Colorful Grid Accent 5" w:semiHidden="0" w:uiPriority="73" w:unhideWhenUsed="0"/>
-    <w:lsdException w:name="Light Shading Accent 6" w:semiHidden="0" w:uiPriority="60" w:unhideWhenUsed="0"/>
-    <w:lsdException w:name="Light List Accent 6" w:semiHidden="0" w:uiPriority="61" w:unhideWhenUsed="0"/>
-    <w:lsdException w:name="Light Grid Accent 6" w:semiHidden="0" w:uiPriority="62" w:unhideWhenUsed="0"/>
-    <w:lsdException w:name="Medium Shading 1 Accent 6" w:semiHidden="0" w:uiPriority="63" w:unhideWhenUsed="0"/>
-    <w:lsdException w:name="Medium Shading 2 Accent 6" w:semiHidden="0" w:uiPriority="64" w:unhideWhenUsed="0"/>
-    <w:lsdException w:name="Medium List 1 Accent 6" w:semiHidden="0" w:uiPriority="65" w:unhideWhenUsed="0"/>
-    <w:lsdException w:name="Medium List 2 Accent 6" w:semiHidden="0" w:uiPriority="66" w:unhideWhenUsed="0"/>
-    <w:lsdException w:name="Medium Grid 1 Accent 6" w:semiHidden="0" w:uiPriority="67" w:unhideWhenUsed="0"/>
-    <w:lsdException w:name="Medium Grid 2 Accent 6" w:semiHidden="0" w:uiPriority="68" w:unhideWhenUsed="0"/>
-    <w:lsdException w:name="Medium Grid 3 Accent 6" w:semiHidden="0" w:uiPriority="69" w:unhideWhenUsed="0"/>
-    <w:lsdException w:name="Dark List Accent 6" w:semiHidden="0" w:uiPriority="70" w:unhideWhenUsed="0"/>
-    <w:lsdException w:name="Colorful Shading Accent 6" w:semiHidden="0" w:uiPriority="71" w:unhideWhenUsed="0"/>
-    <w:lsdException w:name="Colorful List Accent 6" w:semiHidden="0" w:uiPriority="72" w:unhideWhenUsed="0"/>
-    <w:lsdException w:name="Colorful Grid Accent 6" w:semiHidden="0" w:uiPriority="73" w:unhideWhenUsed="0"/>
-    <w:lsdException w:name="Subtle Emphasis" w:semiHidden="0" w:uiPriority="19" w:unhideWhenUsed="0" w:qFormat="1"/>
-    <w:lsdException w:name="Intense Emphasis" w:semiHidden="0" w:uiPriority="21" w:unhideWhenUsed="0" w:qFormat="1"/>
-    <w:lsdException w:name="Subtle Reference" w:semiHidden="0" w:uiPriority="31" w:unhideWhenUsed="0" w:qFormat="1"/>
-    <w:lsdException w:name="Intense Reference" w:semiHidden="0" w:uiPriority="32" w:unhideWhenUsed="0" w:qFormat="1"/>
-    <w:lsdException w:name="Book Title" w:semiHidden="0" w:uiPriority="33" w:unhideWhenUsed="0" w:qFormat="1"/>
-    <w:lsdException w:name="Bibliography" w:uiPriority="37"/>
-    <w:lsdException w:name="TOC Heading" w:uiPriority="39" w:qFormat="1"/>
-  </w:latentStyles>
-  <w:style w:type="paragraph" w:default="1" w:styleId="Standaard">
-    <w:name w:val="Normal"/>
-    <w:qFormat/>
-    <w:rPr>
-      <w:lang w:val="en-US"/>
-    </w:rPr>
-  </w:style>
-  <w:style w:type="character" w:default="1" w:styleId="Standaardalinea-lettertype">
-    <w:name w:val="Default Paragraph Font"/>
-    <w:uiPriority w:val="1"/>
-    <w:semiHidden/>
-    <w:unhideWhenUsed/>
-  </w:style>
-  <w:style w:type="table" w:default="1" w:styleId="Standaardtabel">
-    <w:name w:val="Normal Table"/>
-    <w:uiPriority w:val="99"/>
-    <w:semiHidden/>
-    <w:unhideWhenUsed/>
-    <w:tblPr>
-      <w:tblInd w:w="0" w:type="dxa"/>
-      <w:tblCellMar>
-        <w:top w:w="0" w:type="dxa"/>
-        <w:left w:w="108" w:type="dxa"/>
-        <w:bottom w:w="0" w:type="dxa"/>
-        <w:right w:w="108" w:type="dxa"/>
-      </w:tblCellMar>
-    </w:tblPr>
-  </w:style>
-  <w:style w:type="numbering" w:default="1" w:styleId="Geenlijst">
-    <w:name w:val="No List"/>
-    <w:uiPriority w:val="99"/>
-    <w:semiHidden/>
-    <w:unhideWhenUsed/>
-  </w:style>
-  <w:style w:type="paragraph" w:styleId="Geenafstand">
-    <w:name w:val="No Spacing"/>
-    <w:uiPriority w:val="1"/>
-    <w:qFormat/>
-    <w:rsid w:val="0069402B"/>
-    <w:pPr>
-      <w:spacing w:after="0" w:line="240" w:lineRule="auto"/>
-    </w:pPr>
-    <w:rPr>
-      <w:rFonts w:eastAsiaTheme="minorEastAsia"/>
-      <w:sz w:val="24"/>
-      <w:szCs w:val="24"/>
-      <w:lang w:eastAsia="nl-NL"/>
-    </w:rPr>
-  </w:style>
-  <w:style w:type="table" w:styleId="Tabelraster">
-    <w:name w:val="Table Grid"/>
-    <w:basedOn w:val="Standaardtabel"/>
-    <w:uiPriority w:val="59"/>
-    <w:rsid w:val="005F57D3"/>
-    <w:pPr>
-      <w:spacing w:after="0" w:line="240" w:lineRule="auto"/>
-    </w:pPr>
-    <w:tblPr>
-      <w:tblInd w:w="0" w:type="dxa"/>
-      <w:tblBorders>
-        <w:top w:val="single" w:sz="4" w:space="0" w:color="auto"/>
-        <w:left w:val="single" w:sz="4" w:space="0" w:color="auto"/>
-        <w:bottom w:val="single" w:sz="4" w:space="0" w:color="auto"/>
-        <w:right w:val="single" w:sz="4" w:space="0" w:color="auto"/>
-        <w:insideH w:val="single" w:sz="4" w:space="0" w:color="auto"/>
-        <w:insideV w:val="single" w:sz="4" w:space="0" w:color="auto"/>
-      </w:tblBorders>
-      <w:tblCellMar>
-        <w:top w:w="0" w:type="dxa"/>
-        <w:left w:w="108" w:type="dxa"/>
-        <w:bottom w:w="0" w:type="dxa"/>
-        <w:right w:w="108" w:type="dxa"/>
-      </w:tblCellMar>
-    </w:tblPr>
-  </w:style>
-  <w:style w:type="paragraph" w:styleId="Ballontekst">
-    <w:name w:val="Balloon Text"/>
-    <w:basedOn w:val="Standaard"/>
-    <w:link w:val="BallontekstChar"/>
-    <w:uiPriority w:val="99"/>
-    <w:semiHidden/>
-    <w:unhideWhenUsed/>
-    <w:rsid w:val="00747E4D"/>
-    <w:pPr>
-      <w:spacing w:after="0" w:line="240" w:lineRule="auto"/>
-    </w:pPr>
-    <w:rPr>
-      <w:rFonts w:ascii="Tahoma" w:hAnsi="Tahoma" w:cs="Tahoma"/>
-      <w:sz w:val="16"/>
-      <w:szCs w:val="16"/>
-    </w:rPr>
-  </w:style>
-  <w:style w:type="character" w:customStyle="1" w:styleId="BallontekstChar">
-    <w:name w:val="Ballontekst Char"/>
-    <w:basedOn w:val="Standaardalinea-lettertype"/>
-    <w:link w:val="Ballontekst"/>
+  <w:style w:type="character" w:customStyle="1" w:styleId="BalloonTextChar">
+    <w:name w:val="Balloon Text Char"/>
+    <w:basedOn w:val="DefaultParagraphFont"/>
+    <w:link w:val="BalloonText"/>
     <w:uiPriority w:val="99"/>
     <w:semiHidden/>
     <w:rsid w:val="00747E4D"/>

</xml_diff>

<commit_message>
added house and ui into art section
</commit_message>
<xml_diff>
--- a/Documents/TedDyfense.docx
+++ b/Documents/TedDyfense.docx
@@ -1,6 +1,6 @@
 
 <file path=word/document.xml><?xml version="1.0" encoding="utf-8"?>
-<w:document xmlns:wpc="http://schemas.microsoft.com/office/word/2010/wordprocessingCanvas" xmlns:mc="http://schemas.openxmlformats.org/markup-compatibility/2006" xmlns:o="urn:schemas-microsoft-com:office:office" xmlns:r="http://schemas.openxmlformats.org/officeDocument/2006/relationships" xmlns:m="http://schemas.openxmlformats.org/officeDocument/2006/math" xmlns:v="urn:schemas-microsoft-com:vml" xmlns:wp14="http://schemas.microsoft.com/office/word/2010/wordprocessingDrawing" xmlns:wp="http://schemas.openxmlformats.org/drawingml/2006/wordprocessingDrawing" xmlns:w10="urn:schemas-microsoft-com:office:word" xmlns:w="http://schemas.openxmlformats.org/wordprocessingml/2006/main" xmlns:w14="http://schemas.microsoft.com/office/word/2010/wordml" xmlns:wpg="http://schemas.microsoft.com/office/word/2010/wordprocessingGroup" xmlns:wpi="http://schemas.microsoft.com/office/word/2010/wordprocessingInk" xmlns:wne="http://schemas.microsoft.com/office/word/2006/wordml" xmlns:wps="http://schemas.microsoft.com/office/word/2010/wordprocessingShape" mc:Ignorable="w14 wp14">
+<w:document xmlns:wpc="http://schemas.microsoft.com/office/word/2010/wordprocessingCanvas" xmlns:mo="http://schemas.microsoft.com/office/mac/office/2008/main" xmlns:mc="http://schemas.openxmlformats.org/markup-compatibility/2006" xmlns:mv="urn:schemas-microsoft-com:mac:vml" xmlns:o="urn:schemas-microsoft-com:office:office" xmlns:r="http://schemas.openxmlformats.org/officeDocument/2006/relationships" xmlns:m="http://schemas.openxmlformats.org/officeDocument/2006/math" xmlns:v="urn:schemas-microsoft-com:vml" xmlns:wp14="http://schemas.microsoft.com/office/word/2010/wordprocessingDrawing" xmlns:wp="http://schemas.openxmlformats.org/drawingml/2006/wordprocessingDrawing" xmlns:w10="urn:schemas-microsoft-com:office:word" xmlns:w="http://schemas.openxmlformats.org/wordprocessingml/2006/main" xmlns:w14="http://schemas.microsoft.com/office/word/2010/wordml" xmlns:wpg="http://schemas.microsoft.com/office/word/2010/wordprocessingGroup" xmlns:wpi="http://schemas.microsoft.com/office/word/2010/wordprocessingInk" xmlns:wne="http://schemas.microsoft.com/office/word/2006/wordml" xmlns:wps="http://schemas.microsoft.com/office/word/2010/wordprocessingShape" mc:Ignorable="w14 wp14">
   <w:body>
     <w:p>
       <w:pPr>
@@ -15,10 +15,10 @@
           <w:b/>
           <w:noProof/>
           <w:sz w:val="24"/>
-          <w:lang w:val="nl-NL" w:eastAsia="nl-NL"/>
+          <w:lang w:eastAsia="nl-NL"/>
         </w:rPr>
         <w:drawing>
-          <wp:anchor distT="0" distB="0" distL="114300" distR="114300" simplePos="0" relativeHeight="251658240" behindDoc="0" locked="0" layoutInCell="1" allowOverlap="1" wp14:anchorId="4C732359" wp14:editId="781FDCC1">
+          <wp:anchor distT="0" distB="0" distL="114300" distR="114300" simplePos="0" relativeHeight="251658240" behindDoc="0" locked="0" layoutInCell="1" allowOverlap="1" wp14:anchorId="20AEAF94" wp14:editId="68928489">
             <wp:simplePos x="0" y="0"/>
             <wp:positionH relativeFrom="column">
               <wp:posOffset>1270</wp:posOffset>
@@ -120,10 +120,10 @@
         <w:rPr>
           <w:noProof/>
           <w:sz w:val="48"/>
-          <w:lang w:val="nl-NL" w:eastAsia="nl-NL"/>
+          <w:lang w:eastAsia="nl-NL"/>
         </w:rPr>
         <w:drawing>
-          <wp:anchor distT="0" distB="0" distL="114300" distR="114300" simplePos="0" relativeHeight="251659264" behindDoc="0" locked="0" layoutInCell="1" allowOverlap="1" wp14:anchorId="5DB15EA9" wp14:editId="78896ECE">
+          <wp:anchor distT="0" distB="0" distL="114300" distR="114300" simplePos="0" relativeHeight="251659264" behindDoc="0" locked="0" layoutInCell="1" allowOverlap="1" wp14:anchorId="57F37411" wp14:editId="31B88EBD">
             <wp:simplePos x="0" y="0"/>
             <wp:positionH relativeFrom="column">
               <wp:posOffset>-1270</wp:posOffset>
@@ -572,8 +572,6 @@
         </w:rPr>
         <w:br w:type="page"/>
       </w:r>
-      <w:bookmarkStart w:id="0" w:name="_GoBack"/>
-      <w:bookmarkEnd w:id="0"/>
     </w:p>
     <w:p>
       <w:pPr>
@@ -845,8 +843,16 @@
               <w:rPr>
                 <w:rFonts w:ascii="Calibri" w:hAnsi="Calibri"/>
               </w:rPr>
-              <w:t>W,A,S,D</w:t>
+              <w:t>W</w:t>
             </w:r>
+            <w:proofErr w:type="gramStart"/>
+            <w:r>
+              <w:rPr>
+                <w:rFonts w:ascii="Calibri" w:hAnsi="Calibri"/>
+              </w:rPr>
+              <w:t>,A,S,D</w:t>
+            </w:r>
+            <w:proofErr w:type="gramEnd"/>
           </w:p>
         </w:tc>
         <w:tc>
@@ -1556,10 +1562,10 @@
           <w:rFonts w:ascii="Calibri" w:hAnsi="Calibri"/>
           <w:noProof/>
           <w:sz w:val="24"/>
-          <w:lang w:val="nl-NL" w:eastAsia="nl-NL"/>
+          <w:lang w:eastAsia="nl-NL"/>
         </w:rPr>
         <w:drawing>
-          <wp:inline distT="0" distB="0" distL="0" distR="0" wp14:anchorId="724346D6" wp14:editId="1A01790E">
+          <wp:inline distT="0" distB="0" distL="0" distR="0" wp14:anchorId="1048A4FB" wp14:editId="4DEDED20">
             <wp:extent cx="5760720" cy="3072130"/>
             <wp:effectExtent l="0" t="0" r="0" b="0"/>
             <wp:docPr id="3" name="Afbeelding 3" descr="C:\Users\Jeroen\Documents\GitHub\Minor-Software-Ontwerpen-project\Minor-Software-Ontwerpen-project\Documents\Document_Homebrew_Textures.jpg"/>
@@ -1658,7 +1664,23 @@
           <w:rFonts w:ascii="Calibri" w:hAnsi="Calibri"/>
           <w:sz w:val="24"/>
         </w:rPr>
-        <w:t xml:space="preserve">. (for example the planets in the skybox, these were made with small parts of 5 different textures). The sources of these 3rd party textures have all been documented and can be found in the GitHub directory </w:t>
+        <w:t>. (</w:t>
+      </w:r>
+      <w:proofErr w:type="gramStart"/>
+      <w:r>
+        <w:rPr>
+          <w:rFonts w:ascii="Calibri" w:hAnsi="Calibri"/>
+          <w:sz w:val="24"/>
+        </w:rPr>
+        <w:t>for</w:t>
+      </w:r>
+      <w:proofErr w:type="gramEnd"/>
+      <w:r>
+        <w:rPr>
+          <w:rFonts w:ascii="Calibri" w:hAnsi="Calibri"/>
+          <w:sz w:val="24"/>
+        </w:rPr>
+        <w:t xml:space="preserve"> example the planets in the skybox, these were made with small parts of 5 different textures). The sources of these 3rd party textures have all been documented and can be found in the GitHub directory </w:t>
       </w:r>
       <w:r>
         <w:rPr>
@@ -1704,8 +1726,17 @@
           <w:rFonts w:ascii="Calibri" w:hAnsi="Calibri"/>
           <w:sz w:val="24"/>
         </w:rPr>
-        <w:t>These textures have been used everywhere in the game. Walls, floors, furniture, weapons, the player character, and also the enemies.</w:t>
-      </w:r>
+        <w:t xml:space="preserve">These textures have been used everywhere in the game. </w:t>
+      </w:r>
+      <w:proofErr w:type="gramStart"/>
+      <w:r>
+        <w:rPr>
+          <w:rFonts w:ascii="Calibri" w:hAnsi="Calibri"/>
+          <w:sz w:val="24"/>
+        </w:rPr>
+        <w:t>Walls, floors, furniture, weapons, the player character, and also the enemies.</w:t>
+      </w:r>
+      <w:proofErr w:type="gramEnd"/>
     </w:p>
     <w:p>
       <w:pPr>
@@ -1745,7 +1776,23 @@
           <w:rFonts w:ascii="Calibri" w:hAnsi="Calibri"/>
           <w:sz w:val="24"/>
         </w:rPr>
-        <w:t xml:space="preserve">The planets were created from base textures which have been projected on top of a sphere, </w:t>
+        <w:t xml:space="preserve">The planets were created from base </w:t>
+      </w:r>
+      <w:proofErr w:type="gramStart"/>
+      <w:r>
+        <w:rPr>
+          <w:rFonts w:ascii="Calibri" w:hAnsi="Calibri"/>
+          <w:sz w:val="24"/>
+        </w:rPr>
+        <w:t>textures which</w:t>
+      </w:r>
+      <w:proofErr w:type="gramEnd"/>
+      <w:r>
+        <w:rPr>
+          <w:rFonts w:ascii="Calibri" w:hAnsi="Calibri"/>
+          <w:sz w:val="24"/>
+        </w:rPr>
+        <w:t xml:space="preserve"> have been projected on top of a sphere, </w:t>
       </w:r>
       <w:r>
         <w:rPr>
@@ -1769,10 +1816,10 @@
           <w:rFonts w:ascii="Calibri" w:hAnsi="Calibri"/>
           <w:noProof/>
           <w:sz w:val="24"/>
-          <w:lang w:val="nl-NL" w:eastAsia="nl-NL"/>
+          <w:lang w:eastAsia="nl-NL"/>
         </w:rPr>
         <w:drawing>
-          <wp:inline distT="0" distB="0" distL="0" distR="0">
+          <wp:inline distT="0" distB="0" distL="0" distR="0" wp14:anchorId="3BAECA74" wp14:editId="3B999836">
             <wp:extent cx="5188688" cy="4965404"/>
             <wp:effectExtent l="0" t="0" r="0" b="6985"/>
             <wp:docPr id="4" name="Afbeelding 4" descr="C:\Users\Jeroen\Documents\GitHub\Minor-Software-Ontwerpen-project\Minor-Software-Ontwerpen-project\Graphics\Document_Skybox2.jpg"/>
@@ -1834,7 +1881,39 @@
           <w:rFonts w:ascii="Calibri" w:hAnsi="Calibri"/>
           <w:sz w:val="24"/>
         </w:rPr>
-        <w:t>Then, to create the 6 skybox textures to be used in Unity, I imported the skybox texture into blender and projected in on top of a large dome covering most of a small cube. Then I used environment mapping to map the dome onto the cube, resulting in a file which could be used as a skybox in Unity.</w:t>
+        <w:t xml:space="preserve">Then, to create the </w:t>
+      </w:r>
+      <w:proofErr w:type="gramStart"/>
+      <w:r>
+        <w:rPr>
+          <w:rFonts w:ascii="Calibri" w:hAnsi="Calibri"/>
+          <w:sz w:val="24"/>
+        </w:rPr>
+        <w:t>6 skybox</w:t>
+      </w:r>
+      <w:proofErr w:type="gramEnd"/>
+      <w:r>
+        <w:rPr>
+          <w:rFonts w:ascii="Calibri" w:hAnsi="Calibri"/>
+          <w:sz w:val="24"/>
+        </w:rPr>
+        <w:t xml:space="preserve"> textures to be used in Unity, I imported the skybox texture into blender and projected in on top of a large dome covering most of a small cube. Then I used environment mapping to map the dome onto the cube, resulting in a </w:t>
+      </w:r>
+      <w:proofErr w:type="gramStart"/>
+      <w:r>
+        <w:rPr>
+          <w:rFonts w:ascii="Calibri" w:hAnsi="Calibri"/>
+          <w:sz w:val="24"/>
+        </w:rPr>
+        <w:t>file which</w:t>
+      </w:r>
+      <w:proofErr w:type="gramEnd"/>
+      <w:r>
+        <w:rPr>
+          <w:rFonts w:ascii="Calibri" w:hAnsi="Calibri"/>
+          <w:sz w:val="24"/>
+        </w:rPr>
+        <w:t xml:space="preserve"> could be used as a skybox in Unity.</w:t>
       </w:r>
     </w:p>
     <w:p>
@@ -1850,11 +1929,11 @@
           <w:rFonts w:ascii="Calibri" w:hAnsi="Calibri"/>
           <w:noProof/>
           <w:sz w:val="24"/>
-          <w:lang w:val="nl-NL" w:eastAsia="nl-NL"/>
+          <w:lang w:eastAsia="nl-NL"/>
         </w:rPr>
         <w:lastRenderedPageBreak/>
         <w:drawing>
-          <wp:inline distT="0" distB="0" distL="0" distR="0">
+          <wp:inline distT="0" distB="0" distL="0" distR="0" wp14:anchorId="0E7121D1" wp14:editId="252B0C5E">
             <wp:extent cx="5760720" cy="3841921"/>
             <wp:effectExtent l="0" t="0" r="0" b="6350"/>
             <wp:docPr id="5" name="Afbeelding 5" descr="C:\Users\Jeroen\Documents\GitHub\Minor-Software-Ontwerpen-project\Minor-Software-Ontwerpen-project\Graphics\Document_Skybox.jpg"/>
@@ -1950,10 +2029,10 @@
           <w:rFonts w:ascii="Calibri" w:hAnsi="Calibri"/>
           <w:noProof/>
           <w:sz w:val="24"/>
-          <w:lang w:val="nl-NL" w:eastAsia="nl-NL"/>
+          <w:lang w:eastAsia="nl-NL"/>
         </w:rPr>
         <w:drawing>
-          <wp:inline distT="0" distB="0" distL="0" distR="0">
+          <wp:inline distT="0" distB="0" distL="0" distR="0" wp14:anchorId="7F8649E3" wp14:editId="5DCD7E34">
             <wp:extent cx="1616149" cy="1088003"/>
             <wp:effectExtent l="0" t="0" r="3175" b="0"/>
             <wp:docPr id="10" name="Afbeelding 10" descr="C:\Users\Jeroen\Documents\GitHub\Minor-Software-Ontwerpen-project\Minor-Software-Ontwerpen-project\Documents\Document Art\scope.jpg"/>
@@ -2006,10 +2085,10 @@
           <w:rFonts w:ascii="Calibri" w:hAnsi="Calibri"/>
           <w:noProof/>
           <w:sz w:val="24"/>
-          <w:lang w:val="nl-NL" w:eastAsia="nl-NL"/>
+          <w:lang w:eastAsia="nl-NL"/>
         </w:rPr>
         <w:drawing>
-          <wp:inline distT="0" distB="0" distL="0" distR="0">
+          <wp:inline distT="0" distB="0" distL="0" distR="0" wp14:anchorId="2F6F6ABB" wp14:editId="605E599B">
             <wp:extent cx="2741001" cy="1084521"/>
             <wp:effectExtent l="0" t="0" r="2540" b="1905"/>
             <wp:docPr id="9" name="Afbeelding 9" descr="C:\Users\Jeroen\Documents\GitHub\Minor-Software-Ontwerpen-project\Minor-Software-Ontwerpen-project\Documents\Document Art\rpg.jpg"/>
@@ -2062,10 +2141,10 @@
           <w:rFonts w:ascii="Calibri" w:hAnsi="Calibri"/>
           <w:noProof/>
           <w:sz w:val="24"/>
-          <w:lang w:val="nl-NL" w:eastAsia="nl-NL"/>
+          <w:lang w:eastAsia="nl-NL"/>
         </w:rPr>
         <w:drawing>
-          <wp:inline distT="0" distB="0" distL="0" distR="0">
+          <wp:inline distT="0" distB="0" distL="0" distR="0" wp14:anchorId="1EA068B3" wp14:editId="0ADD6942">
             <wp:extent cx="1775638" cy="1101420"/>
             <wp:effectExtent l="0" t="0" r="0" b="3810"/>
             <wp:docPr id="8" name="Afbeelding 8" descr="C:\Users\Jeroen\Documents\GitHub\Minor-Software-Ontwerpen-project\Minor-Software-Ontwerpen-project\Documents\Document Art\gun.jpg"/>
@@ -2118,10 +2197,10 @@
           <w:rFonts w:ascii="Calibri" w:hAnsi="Calibri"/>
           <w:noProof/>
           <w:sz w:val="24"/>
-          <w:lang w:val="nl-NL" w:eastAsia="nl-NL"/>
+          <w:lang w:eastAsia="nl-NL"/>
         </w:rPr>
         <w:drawing>
-          <wp:inline distT="0" distB="0" distL="0" distR="0">
+          <wp:inline distT="0" distB="0" distL="0" distR="0" wp14:anchorId="6B1BAE5D" wp14:editId="1FFD1821">
             <wp:extent cx="2583711" cy="1102942"/>
             <wp:effectExtent l="0" t="0" r="7620" b="2540"/>
             <wp:docPr id="7" name="Afbeelding 7" descr="C:\Users\Jeroen\Documents\GitHub\Minor-Software-Ontwerpen-project\Minor-Software-Ontwerpen-project\Documents\Document Art\Ak.jpg"/>
@@ -2174,10 +2253,10 @@
           <w:rFonts w:ascii="Calibri" w:hAnsi="Calibri"/>
           <w:noProof/>
           <w:sz w:val="24"/>
-          <w:lang w:val="nl-NL" w:eastAsia="nl-NL"/>
+          <w:lang w:eastAsia="nl-NL"/>
         </w:rPr>
         <w:drawing>
-          <wp:inline distT="0" distB="0" distL="0" distR="0">
+          <wp:inline distT="0" distB="0" distL="0" distR="0" wp14:anchorId="4B9364A8" wp14:editId="7089637C">
             <wp:extent cx="4359349" cy="1209011"/>
             <wp:effectExtent l="0" t="0" r="3175" b="0"/>
             <wp:docPr id="6" name="Afbeelding 6" descr="C:\Users\Jeroen\Documents\GitHub\Minor-Software-Ontwerpen-project\Minor-Software-Ontwerpen-project\Documents\Document Art\shotgun.jpg"/>
@@ -2271,10 +2350,10 @@
         <w:rPr>
           <w:rFonts w:ascii="Calibri" w:hAnsi="Calibri"/>
           <w:noProof/>
-          <w:lang w:val="nl-NL" w:eastAsia="nl-NL"/>
+          <w:lang w:eastAsia="nl-NL"/>
         </w:rPr>
         <w:drawing>
-          <wp:inline distT="0" distB="0" distL="0" distR="0" wp14:anchorId="0CC822C9" wp14:editId="74EB430C">
+          <wp:inline distT="0" distB="0" distL="0" distR="0" wp14:anchorId="61BA7FCF" wp14:editId="4AC61A77">
             <wp:extent cx="1935125" cy="1935125"/>
             <wp:effectExtent l="0" t="0" r="8255" b="8255"/>
             <wp:docPr id="11" name="Afbeelding 11" descr="C:\Users\Jeroen\Documents\GitHub\Minor-Software-Ontwerpen-project\Minor-Software-Ontwerpen-project\Documents\Document Art\Shotgunmap.jpg"/>
@@ -2334,13 +2413,814 @@
       <w:pPr>
         <w:spacing w:after="240"/>
         <w:rPr>
-          <w:rFonts w:ascii="Calibri" w:hAnsi="Calibri"/>
           <w:i/>
         </w:rPr>
       </w:pPr>
     </w:p>
     <w:p>
       <w:pPr>
+        <w:rPr>
+          <w:sz w:val="24"/>
+          <w:szCs w:val="24"/>
+          <w:u w:val="single"/>
+        </w:rPr>
+      </w:pPr>
+      <w:r>
+        <w:rPr>
+          <w:sz w:val="24"/>
+          <w:szCs w:val="24"/>
+          <w:u w:val="single"/>
+        </w:rPr>
+        <w:t>House – Abdullah</w:t>
+      </w:r>
+    </w:p>
+    <w:p>
+      <w:pPr>
+        <w:rPr>
+          <w:sz w:val="24"/>
+          <w:szCs w:val="24"/>
+        </w:rPr>
+      </w:pPr>
+    </w:p>
+    <w:p>
+      <w:pPr>
+        <w:rPr>
+          <w:sz w:val="24"/>
+          <w:szCs w:val="24"/>
+        </w:rPr>
+      </w:pPr>
+      <w:r>
+        <w:rPr>
+          <w:noProof/>
+          <w:sz w:val="24"/>
+          <w:szCs w:val="24"/>
+        </w:rPr>
+        <w:drawing>
+          <wp:inline distT="0" distB="0" distL="0" distR="0" wp14:anchorId="2CF22125" wp14:editId="5FEE6114">
+            <wp:extent cx="5753735" cy="4206240"/>
+            <wp:effectExtent l="0" t="0" r="12065" b="10160"/>
+            <wp:docPr id="12" name="Afbeelding 12" descr="Macintosh HD:Users:tekin:Desktop:Screen Shot 2015-01-21 at 15.46.21.png"/>
+            <wp:cNvGraphicFramePr>
+              <a:graphicFrameLocks xmlns:a="http://schemas.openxmlformats.org/drawingml/2006/main" noChangeAspect="1"/>
+            </wp:cNvGraphicFramePr>
+            <a:graphic xmlns:a="http://schemas.openxmlformats.org/drawingml/2006/main">
+              <a:graphicData uri="http://schemas.openxmlformats.org/drawingml/2006/picture">
+                <pic:pic xmlns:pic="http://schemas.openxmlformats.org/drawingml/2006/picture">
+                  <pic:nvPicPr>
+                    <pic:cNvPr id="0" name="Picture 1" descr="Macintosh HD:Users:tekin:Desktop:Screen Shot 2015-01-21 at 15.46.21.png"/>
+                    <pic:cNvPicPr>
+                      <a:picLocks noChangeAspect="1" noChangeArrowheads="1"/>
+                    </pic:cNvPicPr>
+                  </pic:nvPicPr>
+                  <pic:blipFill>
+                    <a:blip r:embed="rId16">
+                      <a:extLst>
+                        <a:ext uri="{28A0092B-C50C-407E-A947-70E740481C1C}">
+                          <a14:useLocalDpi xmlns:a14="http://schemas.microsoft.com/office/drawing/2010/main" val="0"/>
+                        </a:ext>
+                      </a:extLst>
+                    </a:blip>
+                    <a:srcRect/>
+                    <a:stretch>
+                      <a:fillRect/>
+                    </a:stretch>
+                  </pic:blipFill>
+                  <pic:spPr bwMode="auto">
+                    <a:xfrm>
+                      <a:off x="0" y="0"/>
+                      <a:ext cx="5753735" cy="4206240"/>
+                    </a:xfrm>
+                    <a:prstGeom prst="rect">
+                      <a:avLst/>
+                    </a:prstGeom>
+                    <a:noFill/>
+                    <a:ln>
+                      <a:noFill/>
+                    </a:ln>
+                  </pic:spPr>
+                </pic:pic>
+              </a:graphicData>
+            </a:graphic>
+          </wp:inline>
+        </w:drawing>
+      </w:r>
+    </w:p>
+    <w:p>
+      <w:pPr>
+        <w:rPr>
+          <w:sz w:val="24"/>
+          <w:szCs w:val="24"/>
+        </w:rPr>
+      </w:pPr>
+    </w:p>
+    <w:p>
+      <w:pPr>
+        <w:rPr>
+          <w:sz w:val="24"/>
+          <w:szCs w:val="24"/>
+        </w:rPr>
+      </w:pPr>
+      <w:r>
+        <w:rPr>
+          <w:sz w:val="24"/>
+          <w:szCs w:val="24"/>
+        </w:rPr>
+        <w:lastRenderedPageBreak/>
+        <w:t xml:space="preserve">The house and the furniture are created with the program </w:t>
+      </w:r>
+      <w:proofErr w:type="spellStart"/>
+      <w:r>
+        <w:rPr>
+          <w:sz w:val="24"/>
+          <w:szCs w:val="24"/>
+        </w:rPr>
+        <w:t>SketchUp</w:t>
+      </w:r>
+      <w:proofErr w:type="spellEnd"/>
+      <w:r>
+        <w:rPr>
+          <w:sz w:val="24"/>
+          <w:szCs w:val="24"/>
+        </w:rPr>
+        <w:t xml:space="preserve">. It is a standard gable design. The house is made in a grid of 1 by 1 units to work with the </w:t>
+      </w:r>
+      <w:proofErr w:type="spellStart"/>
+      <w:r>
+        <w:rPr>
+          <w:sz w:val="24"/>
+          <w:szCs w:val="24"/>
+        </w:rPr>
+        <w:t>blockify</w:t>
+      </w:r>
+      <w:proofErr w:type="spellEnd"/>
+      <w:r>
+        <w:rPr>
+          <w:sz w:val="24"/>
+          <w:szCs w:val="24"/>
+        </w:rPr>
+        <w:t xml:space="preserve"> function made by Pieter. The enemy’s can jump through the window and find their path to the flag (little </w:t>
+      </w:r>
+      <w:proofErr w:type="spellStart"/>
+      <w:r>
+        <w:rPr>
+          <w:sz w:val="24"/>
+          <w:szCs w:val="24"/>
+        </w:rPr>
+        <w:t>johnny</w:t>
+      </w:r>
+      <w:proofErr w:type="spellEnd"/>
+      <w:r>
+        <w:rPr>
+          <w:sz w:val="24"/>
+          <w:szCs w:val="24"/>
+        </w:rPr>
+        <w:t xml:space="preserve">) in the house. </w:t>
+      </w:r>
+    </w:p>
+    <w:p>
+      <w:pPr>
+        <w:rPr>
+          <w:sz w:val="24"/>
+          <w:szCs w:val="24"/>
+        </w:rPr>
+      </w:pPr>
+      <w:r>
+        <w:rPr>
+          <w:sz w:val="24"/>
+          <w:szCs w:val="24"/>
+        </w:rPr>
+        <w:t xml:space="preserve">The house has two levels. On the entry level you can find the kitchen, living room and the toilet. The stairs connects the entry level with the first floor where you can find two bedrooms and the bathroom. The master bedroom has stairs connected to the entry level. </w:t>
+      </w:r>
+    </w:p>
+    <w:p>
+      <w:pPr>
+        <w:rPr>
+          <w:sz w:val="24"/>
+          <w:szCs w:val="24"/>
+        </w:rPr>
+      </w:pPr>
+      <w:proofErr w:type="spellStart"/>
+      <w:r>
+        <w:rPr>
+          <w:sz w:val="24"/>
+          <w:szCs w:val="24"/>
+        </w:rPr>
+        <w:t>Jeroen</w:t>
+      </w:r>
+      <w:proofErr w:type="spellEnd"/>
+      <w:r>
+        <w:rPr>
+          <w:sz w:val="24"/>
+          <w:szCs w:val="24"/>
+        </w:rPr>
+        <w:t xml:space="preserve"> placed the textures of the furniture, walls and the floors. Damien placed the model in to the Unity fil</w:t>
+      </w:r>
+      <w:r>
+        <w:rPr>
+          <w:sz w:val="24"/>
+          <w:szCs w:val="24"/>
+        </w:rPr>
+        <w:t>e and added the Mesh Colliders.</w:t>
+      </w:r>
+    </w:p>
+    <w:p>
+      <w:pPr>
+        <w:rPr>
+          <w:sz w:val="24"/>
+          <w:szCs w:val="24"/>
+          <w:u w:val="single"/>
+        </w:rPr>
+      </w:pPr>
+      <w:r>
+        <w:rPr>
+          <w:sz w:val="24"/>
+          <w:szCs w:val="24"/>
+          <w:u w:val="single"/>
+        </w:rPr>
+        <w:t>User Interface – Abdullah</w:t>
+      </w:r>
+    </w:p>
+    <w:p>
+      <w:pPr>
+        <w:rPr>
+          <w:sz w:val="24"/>
+          <w:szCs w:val="24"/>
+        </w:rPr>
+      </w:pPr>
+      <w:r>
+        <w:rPr>
+          <w:sz w:val="24"/>
+          <w:szCs w:val="24"/>
+        </w:rPr>
+        <w:t>The UI elements are created with Adobe Illustrator and exported as *.</w:t>
+      </w:r>
+      <w:proofErr w:type="spellStart"/>
+      <w:r>
+        <w:rPr>
+          <w:sz w:val="24"/>
+          <w:szCs w:val="24"/>
+        </w:rPr>
+        <w:t>png</w:t>
+      </w:r>
+      <w:proofErr w:type="spellEnd"/>
+      <w:r>
+        <w:rPr>
+          <w:sz w:val="24"/>
+          <w:szCs w:val="24"/>
+        </w:rPr>
+        <w:t xml:space="preserve"> file. In Unity they are converted to a Sprite, which they can be added in to the scene.</w:t>
+      </w:r>
+    </w:p>
+    <w:p>
+      <w:pPr>
+        <w:rPr>
+          <w:sz w:val="24"/>
+          <w:szCs w:val="24"/>
+        </w:rPr>
+      </w:pPr>
+      <w:r>
+        <w:rPr>
+          <w:noProof/>
+          <w:sz w:val="24"/>
+          <w:szCs w:val="24"/>
+        </w:rPr>
+        <w:drawing>
+          <wp:inline distT="0" distB="0" distL="0" distR="0" wp14:anchorId="570F37E5" wp14:editId="7DE04127">
+            <wp:extent cx="1801495" cy="436880"/>
+            <wp:effectExtent l="0" t="0" r="1905" b="0"/>
+            <wp:docPr id="13" name="Afbeelding 13" descr="Macintosh HD:Users:tekin:Desktop:button.png"/>
+            <wp:cNvGraphicFramePr>
+              <a:graphicFrameLocks xmlns:a="http://schemas.openxmlformats.org/drawingml/2006/main" noChangeAspect="1"/>
+            </wp:cNvGraphicFramePr>
+            <a:graphic xmlns:a="http://schemas.openxmlformats.org/drawingml/2006/main">
+              <a:graphicData uri="http://schemas.openxmlformats.org/drawingml/2006/picture">
+                <pic:pic xmlns:pic="http://schemas.openxmlformats.org/drawingml/2006/picture">
+                  <pic:nvPicPr>
+                    <pic:cNvPr id="0" name="Picture 5" descr="Macintosh HD:Users:tekin:Desktop:button.png"/>
+                    <pic:cNvPicPr>
+                      <a:picLocks noChangeAspect="1" noChangeArrowheads="1"/>
+                    </pic:cNvPicPr>
+                  </pic:nvPicPr>
+                  <pic:blipFill>
+                    <a:blip r:embed="rId17">
+                      <a:extLst>
+                        <a:ext uri="{28A0092B-C50C-407E-A947-70E740481C1C}">
+                          <a14:useLocalDpi xmlns:a14="http://schemas.microsoft.com/office/drawing/2010/main" val="0"/>
+                        </a:ext>
+                      </a:extLst>
+                    </a:blip>
+                    <a:srcRect/>
+                    <a:stretch>
+                      <a:fillRect/>
+                    </a:stretch>
+                  </pic:blipFill>
+                  <pic:spPr bwMode="auto">
+                    <a:xfrm>
+                      <a:off x="0" y="0"/>
+                      <a:ext cx="1801495" cy="436880"/>
+                    </a:xfrm>
+                    <a:prstGeom prst="rect">
+                      <a:avLst/>
+                    </a:prstGeom>
+                    <a:noFill/>
+                    <a:ln>
+                      <a:noFill/>
+                    </a:ln>
+                  </pic:spPr>
+                </pic:pic>
+              </a:graphicData>
+            </a:graphic>
+          </wp:inline>
+        </w:drawing>
+      </w:r>
+      <w:r>
+        <w:rPr>
+          <w:sz w:val="24"/>
+          <w:szCs w:val="24"/>
+        </w:rPr>
+        <w:tab/>
+        <w:t>Button</w:t>
+      </w:r>
+    </w:p>
+    <w:p>
+      <w:pPr>
+        <w:rPr>
+          <w:sz w:val="24"/>
+          <w:szCs w:val="24"/>
+        </w:rPr>
+      </w:pPr>
+      <w:r>
+        <w:rPr>
+          <w:noProof/>
+          <w:sz w:val="24"/>
+          <w:szCs w:val="24"/>
+        </w:rPr>
+        <w:drawing>
+          <wp:inline distT="0" distB="0" distL="0" distR="0" wp14:anchorId="1F3063C4" wp14:editId="1E700D94">
+            <wp:extent cx="1801495" cy="395605"/>
+            <wp:effectExtent l="0" t="0" r="1905" b="10795"/>
+            <wp:docPr id="14" name="Afbeelding 14" descr="Macintosh HD:Users:tekin:Desktop:hover.png"/>
+            <wp:cNvGraphicFramePr>
+              <a:graphicFrameLocks xmlns:a="http://schemas.openxmlformats.org/drawingml/2006/main" noChangeAspect="1"/>
+            </wp:cNvGraphicFramePr>
+            <a:graphic xmlns:a="http://schemas.openxmlformats.org/drawingml/2006/main">
+              <a:graphicData uri="http://schemas.openxmlformats.org/drawingml/2006/picture">
+                <pic:pic xmlns:pic="http://schemas.openxmlformats.org/drawingml/2006/picture">
+                  <pic:nvPicPr>
+                    <pic:cNvPr id="0" name="Picture 6" descr="Macintosh HD:Users:tekin:Desktop:hover.png"/>
+                    <pic:cNvPicPr>
+                      <a:picLocks noChangeAspect="1" noChangeArrowheads="1"/>
+                    </pic:cNvPicPr>
+                  </pic:nvPicPr>
+                  <pic:blipFill>
+                    <a:blip r:embed="rId18">
+                      <a:extLst>
+                        <a:ext uri="{28A0092B-C50C-407E-A947-70E740481C1C}">
+                          <a14:useLocalDpi xmlns:a14="http://schemas.microsoft.com/office/drawing/2010/main" val="0"/>
+                        </a:ext>
+                      </a:extLst>
+                    </a:blip>
+                    <a:srcRect/>
+                    <a:stretch>
+                      <a:fillRect/>
+                    </a:stretch>
+                  </pic:blipFill>
+                  <pic:spPr bwMode="auto">
+                    <a:xfrm>
+                      <a:off x="0" y="0"/>
+                      <a:ext cx="1801495" cy="395605"/>
+                    </a:xfrm>
+                    <a:prstGeom prst="rect">
+                      <a:avLst/>
+                    </a:prstGeom>
+                    <a:noFill/>
+                    <a:ln>
+                      <a:noFill/>
+                    </a:ln>
+                  </pic:spPr>
+                </pic:pic>
+              </a:graphicData>
+            </a:graphic>
+          </wp:inline>
+        </w:drawing>
+      </w:r>
+      <w:r>
+        <w:rPr>
+          <w:sz w:val="24"/>
+          <w:szCs w:val="24"/>
+        </w:rPr>
+        <w:tab/>
+        <w:t>Hover</w:t>
+      </w:r>
+    </w:p>
+    <w:p>
+      <w:pPr>
+        <w:rPr>
+          <w:sz w:val="24"/>
+          <w:szCs w:val="24"/>
+        </w:rPr>
+      </w:pPr>
+      <w:r>
+        <w:rPr>
+          <w:noProof/>
+          <w:sz w:val="24"/>
+          <w:szCs w:val="24"/>
+        </w:rPr>
+        <w:drawing>
+          <wp:inline distT="0" distB="0" distL="0" distR="0" wp14:anchorId="4BC5A328" wp14:editId="78111ECD">
+            <wp:extent cx="1801495" cy="368300"/>
+            <wp:effectExtent l="0" t="0" r="1905" b="12700"/>
+            <wp:docPr id="15" name="Afbeelding 15" descr="Macintosh HD:Users:tekin:Desktop:click.png"/>
+            <wp:cNvGraphicFramePr>
+              <a:graphicFrameLocks xmlns:a="http://schemas.openxmlformats.org/drawingml/2006/main" noChangeAspect="1"/>
+            </wp:cNvGraphicFramePr>
+            <a:graphic xmlns:a="http://schemas.openxmlformats.org/drawingml/2006/main">
+              <a:graphicData uri="http://schemas.openxmlformats.org/drawingml/2006/picture">
+                <pic:pic xmlns:pic="http://schemas.openxmlformats.org/drawingml/2006/picture">
+                  <pic:nvPicPr>
+                    <pic:cNvPr id="0" name="Picture 7" descr="Macintosh HD:Users:tekin:Desktop:click.png"/>
+                    <pic:cNvPicPr>
+                      <a:picLocks noChangeAspect="1" noChangeArrowheads="1"/>
+                    </pic:cNvPicPr>
+                  </pic:nvPicPr>
+                  <pic:blipFill>
+                    <a:blip r:embed="rId19">
+                      <a:extLst>
+                        <a:ext uri="{28A0092B-C50C-407E-A947-70E740481C1C}">
+                          <a14:useLocalDpi xmlns:a14="http://schemas.microsoft.com/office/drawing/2010/main" val="0"/>
+                        </a:ext>
+                      </a:extLst>
+                    </a:blip>
+                    <a:srcRect/>
+                    <a:stretch>
+                      <a:fillRect/>
+                    </a:stretch>
+                  </pic:blipFill>
+                  <pic:spPr bwMode="auto">
+                    <a:xfrm>
+                      <a:off x="0" y="0"/>
+                      <a:ext cx="1801495" cy="368300"/>
+                    </a:xfrm>
+                    <a:prstGeom prst="rect">
+                      <a:avLst/>
+                    </a:prstGeom>
+                    <a:noFill/>
+                    <a:ln>
+                      <a:noFill/>
+                    </a:ln>
+                  </pic:spPr>
+                </pic:pic>
+              </a:graphicData>
+            </a:graphic>
+          </wp:inline>
+        </w:drawing>
+      </w:r>
+      <w:r>
+        <w:rPr>
+          <w:sz w:val="24"/>
+          <w:szCs w:val="24"/>
+        </w:rPr>
+        <w:tab/>
+        <w:t>Click</w:t>
+      </w:r>
+    </w:p>
+    <w:p>
+      <w:pPr>
+        <w:rPr>
+          <w:sz w:val="24"/>
+          <w:szCs w:val="24"/>
+        </w:rPr>
+      </w:pPr>
+      <w:r>
+        <w:rPr>
+          <w:noProof/>
+          <w:sz w:val="24"/>
+          <w:szCs w:val="24"/>
+        </w:rPr>
+        <w:drawing>
+          <wp:inline distT="0" distB="0" distL="0" distR="0" wp14:anchorId="43D7A68B" wp14:editId="431CF6F1">
+            <wp:extent cx="1801495" cy="436880"/>
+            <wp:effectExtent l="0" t="0" r="1905" b="0"/>
+            <wp:docPr id="16" name="Afbeelding 16" descr="Macintosh HD:Users:tekin:Desktop:disabled.png"/>
+            <wp:cNvGraphicFramePr>
+              <a:graphicFrameLocks xmlns:a="http://schemas.openxmlformats.org/drawingml/2006/main" noChangeAspect="1"/>
+            </wp:cNvGraphicFramePr>
+            <a:graphic xmlns:a="http://schemas.openxmlformats.org/drawingml/2006/main">
+              <a:graphicData uri="http://schemas.openxmlformats.org/drawingml/2006/picture">
+                <pic:pic xmlns:pic="http://schemas.openxmlformats.org/drawingml/2006/picture">
+                  <pic:nvPicPr>
+                    <pic:cNvPr id="0" name="Picture 8" descr="Macintosh HD:Users:tekin:Desktop:disabled.png"/>
+                    <pic:cNvPicPr>
+                      <a:picLocks noChangeAspect="1" noChangeArrowheads="1"/>
+                    </pic:cNvPicPr>
+                  </pic:nvPicPr>
+                  <pic:blipFill>
+                    <a:blip r:embed="rId20">
+                      <a:extLst>
+                        <a:ext uri="{28A0092B-C50C-407E-A947-70E740481C1C}">
+                          <a14:useLocalDpi xmlns:a14="http://schemas.microsoft.com/office/drawing/2010/main" val="0"/>
+                        </a:ext>
+                      </a:extLst>
+                    </a:blip>
+                    <a:srcRect/>
+                    <a:stretch>
+                      <a:fillRect/>
+                    </a:stretch>
+                  </pic:blipFill>
+                  <pic:spPr bwMode="auto">
+                    <a:xfrm>
+                      <a:off x="0" y="0"/>
+                      <a:ext cx="1801495" cy="436880"/>
+                    </a:xfrm>
+                    <a:prstGeom prst="rect">
+                      <a:avLst/>
+                    </a:prstGeom>
+                    <a:noFill/>
+                    <a:ln>
+                      <a:noFill/>
+                    </a:ln>
+                  </pic:spPr>
+                </pic:pic>
+              </a:graphicData>
+            </a:graphic>
+          </wp:inline>
+        </w:drawing>
+      </w:r>
+      <w:r>
+        <w:rPr>
+          <w:sz w:val="24"/>
+          <w:szCs w:val="24"/>
+        </w:rPr>
+        <w:tab/>
+        <w:t>Disabled</w:t>
+      </w:r>
+    </w:p>
+    <w:p>
+      <w:pPr>
+        <w:rPr>
+          <w:sz w:val="24"/>
+          <w:szCs w:val="24"/>
+        </w:rPr>
+      </w:pPr>
+      <w:r>
+        <w:rPr>
+          <w:sz w:val="24"/>
+          <w:szCs w:val="24"/>
+        </w:rPr>
+        <w:t>The buttons change when they are in interaction with the mouse. They have 4 stages as shown above.</w:t>
+      </w:r>
+    </w:p>
+    <w:p>
+      <w:pPr>
+        <w:rPr>
+          <w:sz w:val="24"/>
+          <w:szCs w:val="24"/>
+        </w:rPr>
+      </w:pPr>
+      <w:r>
+        <w:rPr>
+          <w:noProof/>
+          <w:sz w:val="24"/>
+          <w:szCs w:val="24"/>
+        </w:rPr>
+        <w:drawing>
+          <wp:inline distT="0" distB="0" distL="0" distR="0" wp14:anchorId="493A4A3A" wp14:editId="5C3E6245">
+            <wp:extent cx="5745480" cy="504825"/>
+            <wp:effectExtent l="0" t="0" r="0" b="3175"/>
+            <wp:docPr id="17" name="Afbeelding 17" descr="Macintosh HD:Users:tekin:Desktop:logo.png"/>
+            <wp:cNvGraphicFramePr>
+              <a:graphicFrameLocks xmlns:a="http://schemas.openxmlformats.org/drawingml/2006/main" noChangeAspect="1"/>
+            </wp:cNvGraphicFramePr>
+            <a:graphic xmlns:a="http://schemas.openxmlformats.org/drawingml/2006/main">
+              <a:graphicData uri="http://schemas.openxmlformats.org/drawingml/2006/picture">
+                <pic:pic xmlns:pic="http://schemas.openxmlformats.org/drawingml/2006/picture">
+                  <pic:nvPicPr>
+                    <pic:cNvPr id="0" name="Picture 9" descr="Macintosh HD:Users:tekin:Desktop:logo.png"/>
+                    <pic:cNvPicPr>
+                      <a:picLocks noChangeAspect="1" noChangeArrowheads="1"/>
+                    </pic:cNvPicPr>
+                  </pic:nvPicPr>
+                  <pic:blipFill>
+                    <a:blip r:embed="rId21">
+                      <a:extLst>
+                        <a:ext uri="{28A0092B-C50C-407E-A947-70E740481C1C}">
+                          <a14:useLocalDpi xmlns:a14="http://schemas.microsoft.com/office/drawing/2010/main" val="0"/>
+                        </a:ext>
+                      </a:extLst>
+                    </a:blip>
+                    <a:srcRect/>
+                    <a:stretch>
+                      <a:fillRect/>
+                    </a:stretch>
+                  </pic:blipFill>
+                  <pic:spPr bwMode="auto">
+                    <a:xfrm>
+                      <a:off x="0" y="0"/>
+                      <a:ext cx="5745480" cy="504825"/>
+                    </a:xfrm>
+                    <a:prstGeom prst="rect">
+                      <a:avLst/>
+                    </a:prstGeom>
+                    <a:noFill/>
+                    <a:ln>
+                      <a:noFill/>
+                    </a:ln>
+                  </pic:spPr>
+                </pic:pic>
+              </a:graphicData>
+            </a:graphic>
+          </wp:inline>
+        </w:drawing>
+      </w:r>
+    </w:p>
+    <w:p>
+      <w:pPr>
+        <w:rPr>
+          <w:sz w:val="24"/>
+          <w:szCs w:val="24"/>
+        </w:rPr>
+      </w:pPr>
+      <w:r>
+        <w:rPr>
+          <w:noProof/>
+          <w:sz w:val="24"/>
+          <w:szCs w:val="24"/>
+        </w:rPr>
+        <w:drawing>
+          <wp:anchor distT="0" distB="0" distL="114300" distR="114300" simplePos="0" relativeHeight="251661312" behindDoc="0" locked="0" layoutInCell="1" allowOverlap="1" wp14:anchorId="604CCAAE" wp14:editId="7D085856">
+            <wp:simplePos x="0" y="0"/>
+            <wp:positionH relativeFrom="column">
+              <wp:posOffset>0</wp:posOffset>
+            </wp:positionH>
+            <wp:positionV relativeFrom="paragraph">
+              <wp:posOffset>163195</wp:posOffset>
+            </wp:positionV>
+            <wp:extent cx="2170430" cy="2156460"/>
+            <wp:effectExtent l="0" t="0" r="0" b="2540"/>
+            <wp:wrapSquare wrapText="bothSides"/>
+            <wp:docPr id="18" name="Afbeelding 18" descr="Macintosh HD:Users:tekin:Desktop:Screen Shot 2015-01-21 at 17.12.44.png"/>
+            <wp:cNvGraphicFramePr>
+              <a:graphicFrameLocks xmlns:a="http://schemas.openxmlformats.org/drawingml/2006/main" noChangeAspect="1"/>
+            </wp:cNvGraphicFramePr>
+            <a:graphic xmlns:a="http://schemas.openxmlformats.org/drawingml/2006/main">
+              <a:graphicData uri="http://schemas.openxmlformats.org/drawingml/2006/picture">
+                <pic:pic xmlns:pic="http://schemas.openxmlformats.org/drawingml/2006/picture">
+                  <pic:nvPicPr>
+                    <pic:cNvPr id="0" name="Picture 10" descr="Macintosh HD:Users:tekin:Desktop:Screen Shot 2015-01-21 at 17.12.44.png"/>
+                    <pic:cNvPicPr>
+                      <a:picLocks noChangeAspect="1" noChangeArrowheads="1"/>
+                    </pic:cNvPicPr>
+                  </pic:nvPicPr>
+                  <pic:blipFill>
+                    <a:blip r:embed="rId22">
+                      <a:extLst>
+                        <a:ext uri="{28A0092B-C50C-407E-A947-70E740481C1C}">
+                          <a14:useLocalDpi xmlns:a14="http://schemas.microsoft.com/office/drawing/2010/main" val="0"/>
+                        </a:ext>
+                      </a:extLst>
+                    </a:blip>
+                    <a:srcRect/>
+                    <a:stretch>
+                      <a:fillRect/>
+                    </a:stretch>
+                  </pic:blipFill>
+                  <pic:spPr bwMode="auto">
+                    <a:xfrm>
+                      <a:off x="0" y="0"/>
+                      <a:ext cx="2170430" cy="2156460"/>
+                    </a:xfrm>
+                    <a:prstGeom prst="rect">
+                      <a:avLst/>
+                    </a:prstGeom>
+                    <a:noFill/>
+                    <a:ln>
+                      <a:noFill/>
+                    </a:ln>
+                  </pic:spPr>
+                </pic:pic>
+              </a:graphicData>
+            </a:graphic>
+            <wp14:sizeRelH relativeFrom="page">
+              <wp14:pctWidth>0</wp14:pctWidth>
+            </wp14:sizeRelH>
+            <wp14:sizeRelV relativeFrom="page">
+              <wp14:pctHeight>0</wp14:pctHeight>
+            </wp14:sizeRelV>
+          </wp:anchor>
+        </w:drawing>
+      </w:r>
+    </w:p>
+    <w:p>
+      <w:pPr>
+        <w:rPr>
+          <w:sz w:val="24"/>
+          <w:szCs w:val="24"/>
+        </w:rPr>
+      </w:pPr>
+      <w:r>
+        <w:rPr>
+          <w:sz w:val="24"/>
+          <w:szCs w:val="24"/>
+        </w:rPr>
+        <w:t xml:space="preserve">The characters are created in a 5 by 5 grid as shown left. With the shadows the characters gets an 8-bit look. </w:t>
+      </w:r>
+    </w:p>
+    <w:p>
+      <w:pPr>
+        <w:rPr>
+          <w:sz w:val="24"/>
+          <w:szCs w:val="24"/>
+        </w:rPr>
+      </w:pPr>
+      <w:r>
+        <w:rPr>
+          <w:noProof/>
+          <w:sz w:val="24"/>
+          <w:szCs w:val="24"/>
+        </w:rPr>
+        <w:drawing>
+          <wp:anchor distT="0" distB="0" distL="114300" distR="114300" simplePos="0" relativeHeight="251662336" behindDoc="0" locked="0" layoutInCell="1" allowOverlap="1" wp14:anchorId="4431E75C" wp14:editId="498581AC">
+            <wp:simplePos x="0" y="0"/>
+            <wp:positionH relativeFrom="column">
+              <wp:posOffset>2336165</wp:posOffset>
+            </wp:positionH>
+            <wp:positionV relativeFrom="paragraph">
+              <wp:posOffset>134620</wp:posOffset>
+            </wp:positionV>
+            <wp:extent cx="1226820" cy="1485900"/>
+            <wp:effectExtent l="0" t="0" r="0" b="12700"/>
+            <wp:wrapSquare wrapText="bothSides"/>
+            <wp:docPr id="19" name="Afbeelding 19" descr="Macintosh HD:Users:tekin:Desktop:enemypacman.png"/>
+            <wp:cNvGraphicFramePr>
+              <a:graphicFrameLocks xmlns:a="http://schemas.openxmlformats.org/drawingml/2006/main" noChangeAspect="1"/>
+            </wp:cNvGraphicFramePr>
+            <a:graphic xmlns:a="http://schemas.openxmlformats.org/drawingml/2006/main">
+              <a:graphicData uri="http://schemas.openxmlformats.org/drawingml/2006/picture">
+                <pic:pic xmlns:pic="http://schemas.openxmlformats.org/drawingml/2006/picture">
+                  <pic:nvPicPr>
+                    <pic:cNvPr id="0" name="Picture 11" descr="Macintosh HD:Users:tekin:Desktop:enemypacman.png"/>
+                    <pic:cNvPicPr>
+                      <a:picLocks noChangeAspect="1" noChangeArrowheads="1"/>
+                    </pic:cNvPicPr>
+                  </pic:nvPicPr>
+                  <pic:blipFill>
+                    <a:blip r:embed="rId23">
+                      <a:extLst>
+                        <a:ext uri="{28A0092B-C50C-407E-A947-70E740481C1C}">
+                          <a14:useLocalDpi xmlns:a14="http://schemas.microsoft.com/office/drawing/2010/main" val="0"/>
+                        </a:ext>
+                      </a:extLst>
+                    </a:blip>
+                    <a:srcRect/>
+                    <a:stretch>
+                      <a:fillRect/>
+                    </a:stretch>
+                  </pic:blipFill>
+                  <pic:spPr bwMode="auto">
+                    <a:xfrm>
+                      <a:off x="0" y="0"/>
+                      <a:ext cx="1226820" cy="1485900"/>
+                    </a:xfrm>
+                    <a:prstGeom prst="rect">
+                      <a:avLst/>
+                    </a:prstGeom>
+                    <a:noFill/>
+                    <a:ln>
+                      <a:noFill/>
+                    </a:ln>
+                  </pic:spPr>
+                </pic:pic>
+              </a:graphicData>
+            </a:graphic>
+            <wp14:sizeRelH relativeFrom="page">
+              <wp14:pctWidth>0</wp14:pctWidth>
+            </wp14:sizeRelH>
+            <wp14:sizeRelV relativeFrom="page">
+              <wp14:pctHeight>0</wp14:pctHeight>
+            </wp14:sizeRelV>
+          </wp:anchor>
+        </w:drawing>
+      </w:r>
+    </w:p>
+    <w:p>
+      <w:pPr>
+        <w:rPr>
+          <w:sz w:val="24"/>
+          <w:szCs w:val="24"/>
+        </w:rPr>
+      </w:pPr>
+      <w:r>
+        <w:rPr>
+          <w:sz w:val="24"/>
+          <w:szCs w:val="24"/>
+        </w:rPr>
+        <w:t xml:space="preserve">The enemy counter at top right of the screen is also made in 8-bit style. </w:t>
+      </w:r>
+      <w:bookmarkStart w:id="0" w:name="_GoBack"/>
+      <w:bookmarkEnd w:id="0"/>
+    </w:p>
+    <w:p>
+      <w:pPr>
         <w:spacing w:after="240"/>
         <w:rPr>
           <w:rFonts w:ascii="Calibri" w:hAnsi="Calibri"/>
@@ -2353,6 +3233,7 @@
           <w:b/>
           <w:sz w:val="24"/>
         </w:rPr>
+        <w:lastRenderedPageBreak/>
         <w:t>Development Process</w:t>
       </w:r>
     </w:p>
@@ -2401,7 +3282,7 @@
       </w:pPr>
     </w:pPrDefault>
   </w:docDefaults>
-  <w:latentStyles w:defLockedState="0" w:defUIPriority="99" w:defSemiHidden="1" w:defUnhideWhenUsed="1" w:defQFormat="0" w:count="267">
+  <w:latentStyles w:defLockedState="0" w:defUIPriority="99" w:defSemiHidden="1" w:defUnhideWhenUsed="1" w:defQFormat="0" w:count="276">
     <w:lsdException w:name="Normal" w:semiHidden="0" w:uiPriority="0" w:unhideWhenUsed="0" w:qFormat="1"/>
     <w:lsdException w:name="heading 1" w:semiHidden="0" w:uiPriority="9" w:unhideWhenUsed="0" w:qFormat="1"/>
     <w:lsdException w:name="heading 2" w:uiPriority="9" w:qFormat="1"/>
@@ -2540,7 +3421,7 @@
     <w:lsdException w:name="Bibliography" w:uiPriority="37"/>
     <w:lsdException w:name="TOC Heading" w:uiPriority="39" w:qFormat="1"/>
   </w:latentStyles>
-  <w:style w:type="paragraph" w:default="1" w:styleId="Standaard">
+  <w:style w:type="paragraph" w:default="1" w:styleId="Normaal">
     <w:name w:val="Normal"/>
     <w:qFormat/>
     <w:rPr>
@@ -2617,8 +3498,8 @@
   </w:style>
   <w:style w:type="paragraph" w:styleId="Ballontekst">
     <w:name w:val="Balloon Text"/>
-    <w:basedOn w:val="Standaard"/>
-    <w:link w:val="BallontekstChar"/>
+    <w:basedOn w:val="Normaal"/>
+    <w:link w:val="BallontekstTeken"/>
     <w:uiPriority w:val="99"/>
     <w:semiHidden/>
     <w:unhideWhenUsed/>
@@ -2632,8 +3513,8 @@
       <w:szCs w:val="16"/>
     </w:rPr>
   </w:style>
-  <w:style w:type="character" w:customStyle="1" w:styleId="BallontekstChar">
-    <w:name w:val="Ballontekst Char"/>
+  <w:style w:type="character" w:customStyle="1" w:styleId="BallontekstTeken">
+    <w:name w:val="Ballontekst Teken"/>
     <w:basedOn w:val="Standaardalinea-lettertype"/>
     <w:link w:val="Ballontekst"/>
     <w:uiPriority w:val="99"/>
@@ -2650,7 +3531,7 @@
 </file>
 
 <file path=word/stylesWithEffects.xml><?xml version="1.0" encoding="utf-8"?>
-<w:styles xmlns:wpc="http://schemas.microsoft.com/office/word/2010/wordprocessingCanvas" xmlns:mc="http://schemas.openxmlformats.org/markup-compatibility/2006" xmlns:o="urn:schemas-microsoft-com:office:office" xmlns:r="http://schemas.openxmlformats.org/officeDocument/2006/relationships" xmlns:m="http://schemas.openxmlformats.org/officeDocument/2006/math" xmlns:v="urn:schemas-microsoft-com:vml" xmlns:wp14="http://schemas.microsoft.com/office/word/2010/wordprocessingDrawing" xmlns:wp="http://schemas.openxmlformats.org/drawingml/2006/wordprocessingDrawing" xmlns:w10="urn:schemas-microsoft-com:office:word" xmlns:w="http://schemas.openxmlformats.org/wordprocessingml/2006/main" xmlns:w14="http://schemas.microsoft.com/office/word/2010/wordml" xmlns:wpg="http://schemas.microsoft.com/office/word/2010/wordprocessingGroup" xmlns:wpi="http://schemas.microsoft.com/office/word/2010/wordprocessingInk" xmlns:wne="http://schemas.microsoft.com/office/word/2006/wordml" xmlns:wps="http://schemas.microsoft.com/office/word/2010/wordprocessingShape" mc:Ignorable="w14 wp14">
+<w:styles xmlns:wpc="http://schemas.microsoft.com/office/word/2010/wordprocessingCanvas" xmlns:mo="http://schemas.microsoft.com/office/mac/office/2008/main" xmlns:mc="http://schemas.openxmlformats.org/markup-compatibility/2006" xmlns:mv="urn:schemas-microsoft-com:mac:vml" xmlns:o="urn:schemas-microsoft-com:office:office" xmlns:r="http://schemas.openxmlformats.org/officeDocument/2006/relationships" xmlns:m="http://schemas.openxmlformats.org/officeDocument/2006/math" xmlns:v="urn:schemas-microsoft-com:vml" xmlns:wp14="http://schemas.microsoft.com/office/word/2010/wordprocessingDrawing" xmlns:wp="http://schemas.openxmlformats.org/drawingml/2006/wordprocessingDrawing" xmlns:w10="urn:schemas-microsoft-com:office:word" xmlns:w="http://schemas.openxmlformats.org/wordprocessingml/2006/main" xmlns:w14="http://schemas.microsoft.com/office/word/2010/wordml" xmlns:wpg="http://schemas.microsoft.com/office/word/2010/wordprocessingGroup" xmlns:wpi="http://schemas.microsoft.com/office/word/2010/wordprocessingInk" xmlns:wne="http://schemas.microsoft.com/office/word/2006/wordml" xmlns:wps="http://schemas.microsoft.com/office/word/2010/wordprocessingShape" mc:Ignorable="w14 wp14">
   <w:docDefaults>
     <w:rPrDefault>
       <w:rPr>
@@ -2666,7 +3547,7 @@
       </w:pPr>
     </w:pPrDefault>
   </w:docDefaults>
-  <w:latentStyles w:defLockedState="0" w:defUIPriority="99" w:defSemiHidden="1" w:defUnhideWhenUsed="1" w:defQFormat="0" w:count="267">
+  <w:latentStyles w:defLockedState="0" w:defUIPriority="99" w:defSemiHidden="1" w:defUnhideWhenUsed="1" w:defQFormat="0" w:count="276">
     <w:lsdException w:name="Normal" w:semiHidden="0" w:uiPriority="0" w:unhideWhenUsed="0" w:qFormat="1"/>
     <w:lsdException w:name="heading 1" w:semiHidden="0" w:uiPriority="9" w:unhideWhenUsed="0" w:qFormat="1"/>
     <w:lsdException w:name="heading 2" w:uiPriority="9" w:qFormat="1"/>
@@ -2805,7 +3686,7 @@
     <w:lsdException w:name="Bibliography" w:uiPriority="37"/>
     <w:lsdException w:name="TOC Heading" w:uiPriority="39" w:qFormat="1"/>
   </w:latentStyles>
-  <w:style w:type="paragraph" w:default="1" w:styleId="Standaard">
+  <w:style w:type="paragraph" w:default="1" w:styleId="Normaal">
     <w:name w:val="Normal"/>
     <w:qFormat/>
     <w:rPr>
@@ -2882,8 +3763,8 @@
   </w:style>
   <w:style w:type="paragraph" w:styleId="Ballontekst">
     <w:name w:val="Balloon Text"/>
-    <w:basedOn w:val="Standaard"/>
-    <w:link w:val="BallontekstChar"/>
+    <w:basedOn w:val="Normaal"/>
+    <w:link w:val="BallontekstTeken"/>
     <w:uiPriority w:val="99"/>
     <w:semiHidden/>
     <w:unhideWhenUsed/>
@@ -2897,8 +3778,8 @@
       <w:szCs w:val="16"/>
     </w:rPr>
   </w:style>
-  <w:style w:type="character" w:customStyle="1" w:styleId="BallontekstChar">
-    <w:name w:val="Ballontekst Char"/>
+  <w:style w:type="character" w:customStyle="1" w:styleId="BallontekstTeken">
+    <w:name w:val="Ballontekst Teken"/>
     <w:basedOn w:val="Standaardalinea-lettertype"/>
     <w:link w:val="Ballontekst"/>
     <w:uiPriority w:val="99"/>

</xml_diff>

<commit_message>
added sn plus mail
</commit_message>
<xml_diff>
--- a/Documents/TedDyfense.docx
+++ b/Documents/TedDyfense.docx
@@ -98,7 +98,6 @@
           <w:lang w:val="nl-NL"/>
         </w:rPr>
       </w:pPr>
-      <w:proofErr w:type="spellStart"/>
       <w:r>
         <w:rPr>
           <w:sz w:val="96"/>
@@ -106,7 +105,6 @@
         </w:rPr>
         <w:t>TedDyfense</w:t>
       </w:r>
-      <w:proofErr w:type="spellEnd"/>
     </w:p>
     <w:p>
       <w:pPr>
@@ -246,40 +244,47 @@
           <w:rFonts w:ascii="Calibri" w:hAnsi="Calibri"/>
           <w:lang w:val="en-US"/>
         </w:rPr>
-        <w:t xml:space="preserve">Abdullah </w:t>
-      </w:r>
-      <w:proofErr w:type="spellStart"/>
+        <w:t>Abdullah Tezcan</w:t>
+      </w:r>
       <w:r>
         <w:rPr>
           <w:rFonts w:ascii="Calibri" w:hAnsi="Calibri"/>
           <w:lang w:val="en-US"/>
         </w:rPr>
-        <w:t>Tezcan</w:t>
-      </w:r>
-      <w:proofErr w:type="spellEnd"/>
+        <w:tab/>
+      </w:r>
       <w:r>
         <w:rPr>
           <w:rFonts w:ascii="Calibri" w:hAnsi="Calibri"/>
           <w:lang w:val="en-US"/>
         </w:rPr>
+        <w:t>1353306</w:t>
+      </w:r>
+      <w:r>
+        <w:rPr>
+          <w:rFonts w:ascii="Calibri" w:hAnsi="Calibri"/>
+          <w:lang w:val="en-US"/>
+        </w:rPr>
         <w:tab/>
-      </w:r>
-      <w:proofErr w:type="spellStart"/>
+        <w:t>Bouwkunde</w:t>
+      </w:r>
       <w:r>
         <w:rPr>
           <w:rFonts w:ascii="Calibri" w:hAnsi="Calibri"/>
           <w:lang w:val="en-US"/>
         </w:rPr>
-        <w:t>Bouwkunde</w:t>
-      </w:r>
-      <w:proofErr w:type="spellEnd"/>
+        <w:tab/>
+      </w:r>
       <w:r>
         <w:rPr>
           <w:rFonts w:ascii="Calibri" w:hAnsi="Calibri"/>
           <w:lang w:val="en-US"/>
         </w:rPr>
         <w:tab/>
-      </w:r>
+        <w:t>a.tezcan88@gmail.com</w:t>
+      </w:r>
+      <w:bookmarkStart w:id="0" w:name="_GoBack"/>
+      <w:bookmarkEnd w:id="0"/>
     </w:p>
     <w:p>
       <w:pPr>
@@ -294,17 +299,16 @@
           <w:rFonts w:ascii="Calibri" w:hAnsi="Calibri"/>
           <w:lang w:val="en-US"/>
         </w:rPr>
-        <w:t xml:space="preserve">Esmeralda </w:t>
-      </w:r>
-      <w:proofErr w:type="spellStart"/>
+        <w:t>Esmeralda Tomasöa</w:t>
+      </w:r>
       <w:r>
         <w:rPr>
           <w:rFonts w:ascii="Calibri" w:hAnsi="Calibri"/>
           <w:lang w:val="en-US"/>
         </w:rPr>
-        <w:t>Tomasöa</w:t>
-      </w:r>
-      <w:proofErr w:type="spellEnd"/>
+        <w:tab/>
+        <w:t>Technische Natuurkunde</w:t>
+      </w:r>
       <w:r>
         <w:rPr>
           <w:rFonts w:ascii="Calibri" w:hAnsi="Calibri"/>
@@ -312,37 +316,43 @@
         </w:rPr>
         <w:tab/>
       </w:r>
-      <w:proofErr w:type="spellStart"/>
-      <w:r>
+    </w:p>
+    <w:p>
+      <w:pPr>
+        <w:pStyle w:val="Geenafstand"/>
         <w:rPr>
           <w:rFonts w:ascii="Calibri" w:hAnsi="Calibri"/>
           <w:lang w:val="en-US"/>
         </w:rPr>
-        <w:t>Technische</w:t>
-      </w:r>
-      <w:proofErr w:type="spellEnd"/>
+      </w:pPr>
       <w:r>
         <w:rPr>
           <w:rFonts w:ascii="Calibri" w:hAnsi="Calibri"/>
           <w:lang w:val="en-US"/>
         </w:rPr>
-        <w:t xml:space="preserve"> </w:t>
-      </w:r>
-      <w:proofErr w:type="spellStart"/>
+        <w:t>Pieter Kools</w:t>
+      </w:r>
       <w:r>
         <w:rPr>
           <w:rFonts w:ascii="Calibri" w:hAnsi="Calibri"/>
           <w:lang w:val="en-US"/>
         </w:rPr>
-        <w:t>Natuurkunde</w:t>
-      </w:r>
-      <w:proofErr w:type="spellEnd"/>
+        <w:tab/>
+      </w:r>
       <w:r>
         <w:rPr>
           <w:rFonts w:ascii="Calibri" w:hAnsi="Calibri"/>
           <w:lang w:val="en-US"/>
         </w:rPr>
         <w:tab/>
+        <w:t>Werktuigbouw</w:t>
+      </w:r>
+      <w:r>
+        <w:rPr>
+          <w:rFonts w:ascii="Calibri" w:hAnsi="Calibri"/>
+          <w:lang w:val="en-US"/>
+        </w:rPr>
+        <w:tab/>
       </w:r>
     </w:p>
     <w:p>
@@ -358,17 +368,16 @@
           <w:rFonts w:ascii="Calibri" w:hAnsi="Calibri"/>
           <w:lang w:val="en-US"/>
         </w:rPr>
-        <w:t xml:space="preserve">Pieter </w:t>
-      </w:r>
-      <w:proofErr w:type="spellStart"/>
+        <w:t>Damien Crielaard</w:t>
+      </w:r>
       <w:r>
         <w:rPr>
           <w:rFonts w:ascii="Calibri" w:hAnsi="Calibri"/>
           <w:lang w:val="en-US"/>
         </w:rPr>
-        <w:t>Kools</w:t>
-      </w:r>
-      <w:proofErr w:type="spellEnd"/>
+        <w:tab/>
+        <w:t>Technische Natuurkunde</w:t>
+      </w:r>
       <w:r>
         <w:rPr>
           <w:rFonts w:ascii="Calibri" w:hAnsi="Calibri"/>
@@ -376,177 +385,64 @@
         </w:rPr>
         <w:tab/>
       </w:r>
-      <w:r>
+    </w:p>
+    <w:p>
+      <w:pPr>
+        <w:pStyle w:val="Geenafstand"/>
         <w:rPr>
           <w:rFonts w:ascii="Calibri" w:hAnsi="Calibri"/>
           <w:lang w:val="en-US"/>
         </w:rPr>
+      </w:pPr>
+      <w:r>
+        <w:rPr>
+          <w:rFonts w:ascii="Calibri" w:hAnsi="Calibri"/>
+          <w:lang w:val="en-US"/>
+        </w:rPr>
+        <w:t>Arjan van Ramshorst</w:t>
+      </w:r>
+      <w:r>
+        <w:rPr>
+          <w:rFonts w:ascii="Calibri" w:hAnsi="Calibri"/>
+          <w:lang w:val="en-US"/>
+        </w:rPr>
         <w:tab/>
-      </w:r>
-      <w:proofErr w:type="spellStart"/>
+        <w:t>Werktuigbouw</w:t>
+      </w:r>
       <w:r>
         <w:rPr>
           <w:rFonts w:ascii="Calibri" w:hAnsi="Calibri"/>
           <w:lang w:val="en-US"/>
         </w:rPr>
-        <w:t>Werktuigbouw</w:t>
-      </w:r>
-      <w:proofErr w:type="spellEnd"/>
-      <w:r>
-        <w:rPr>
-          <w:rFonts w:ascii="Calibri" w:hAnsi="Calibri"/>
-          <w:lang w:val="en-US"/>
-        </w:rPr>
         <w:tab/>
       </w:r>
     </w:p>
     <w:p>
       <w:pPr>
-        <w:pStyle w:val="Geenafstand"/>
-        <w:rPr>
-          <w:rFonts w:ascii="Calibri" w:hAnsi="Calibri"/>
-          <w:lang w:val="en-US"/>
-        </w:rPr>
-      </w:pPr>
-      <w:r>
-        <w:rPr>
-          <w:rFonts w:ascii="Calibri" w:hAnsi="Calibri"/>
-          <w:lang w:val="en-US"/>
-        </w:rPr>
-        <w:t xml:space="preserve">Damien </w:t>
-      </w:r>
-      <w:proofErr w:type="spellStart"/>
-      <w:r>
-        <w:rPr>
-          <w:rFonts w:ascii="Calibri" w:hAnsi="Calibri"/>
-          <w:lang w:val="en-US"/>
-        </w:rPr>
-        <w:t>Crielaard</w:t>
-      </w:r>
-      <w:proofErr w:type="spellEnd"/>
-      <w:r>
-        <w:rPr>
-          <w:rFonts w:ascii="Calibri" w:hAnsi="Calibri"/>
-          <w:lang w:val="en-US"/>
+        <w:spacing w:after="240"/>
+        <w:rPr>
+          <w:rFonts w:ascii="Calibri" w:hAnsi="Calibri"/>
+          <w:sz w:val="24"/>
+          <w:szCs w:val="24"/>
+        </w:rPr>
+      </w:pPr>
+      <w:r>
+        <w:rPr>
+          <w:rFonts w:ascii="Calibri" w:hAnsi="Calibri"/>
+          <w:sz w:val="24"/>
+          <w:szCs w:val="24"/>
+        </w:rPr>
+        <w:t>Jeroen Methorst</w:t>
+      </w:r>
+      <w:r>
+        <w:rPr>
+          <w:rFonts w:ascii="Calibri" w:hAnsi="Calibri"/>
+          <w:sz w:val="24"/>
+          <w:szCs w:val="24"/>
         </w:rPr>
         <w:tab/>
-      </w:r>
-      <w:proofErr w:type="spellStart"/>
-      <w:r>
-        <w:rPr>
-          <w:rFonts w:ascii="Calibri" w:hAnsi="Calibri"/>
-          <w:lang w:val="en-US"/>
-        </w:rPr>
-        <w:t>Technische</w:t>
-      </w:r>
-      <w:proofErr w:type="spellEnd"/>
-      <w:r>
-        <w:rPr>
-          <w:rFonts w:ascii="Calibri" w:hAnsi="Calibri"/>
-          <w:lang w:val="en-US"/>
-        </w:rPr>
-        <w:t xml:space="preserve"> </w:t>
-      </w:r>
-      <w:proofErr w:type="spellStart"/>
-      <w:r>
-        <w:rPr>
-          <w:rFonts w:ascii="Calibri" w:hAnsi="Calibri"/>
-          <w:lang w:val="en-US"/>
-        </w:rPr>
-        <w:t>Natuurkunde</w:t>
-      </w:r>
-      <w:proofErr w:type="spellEnd"/>
-      <w:r>
-        <w:rPr>
-          <w:rFonts w:ascii="Calibri" w:hAnsi="Calibri"/>
-          <w:lang w:val="en-US"/>
-        </w:rPr>
-        <w:tab/>
-      </w:r>
-    </w:p>
-    <w:p>
-      <w:pPr>
-        <w:pStyle w:val="Geenafstand"/>
-        <w:rPr>
-          <w:rFonts w:ascii="Calibri" w:hAnsi="Calibri"/>
-          <w:lang w:val="en-US"/>
-        </w:rPr>
-      </w:pPr>
-      <w:r>
-        <w:rPr>
-          <w:rFonts w:ascii="Calibri" w:hAnsi="Calibri"/>
-          <w:lang w:val="en-US"/>
-        </w:rPr>
-        <w:t xml:space="preserve">Arjan van </w:t>
-      </w:r>
-      <w:proofErr w:type="spellStart"/>
-      <w:r>
-        <w:rPr>
-          <w:rFonts w:ascii="Calibri" w:hAnsi="Calibri"/>
-          <w:lang w:val="en-US"/>
-        </w:rPr>
-        <w:t>Ramshorst</w:t>
-      </w:r>
-      <w:proofErr w:type="spellEnd"/>
-      <w:r>
-        <w:rPr>
-          <w:rFonts w:ascii="Calibri" w:hAnsi="Calibri"/>
-          <w:lang w:val="en-US"/>
-        </w:rPr>
-        <w:tab/>
-      </w:r>
-      <w:proofErr w:type="spellStart"/>
-      <w:r>
-        <w:rPr>
-          <w:rFonts w:ascii="Calibri" w:hAnsi="Calibri"/>
-          <w:lang w:val="en-US"/>
-        </w:rPr>
-        <w:t>Werktuigbouw</w:t>
-      </w:r>
-      <w:proofErr w:type="spellEnd"/>
-      <w:r>
-        <w:rPr>
-          <w:rFonts w:ascii="Calibri" w:hAnsi="Calibri"/>
-          <w:lang w:val="en-US"/>
-        </w:rPr>
-        <w:tab/>
-      </w:r>
-    </w:p>
-    <w:p>
-      <w:pPr>
-        <w:spacing w:after="240"/>
-        <w:rPr>
-          <w:rFonts w:ascii="Calibri" w:hAnsi="Calibri"/>
-          <w:sz w:val="24"/>
-          <w:szCs w:val="24"/>
-        </w:rPr>
-      </w:pPr>
-      <w:r>
-        <w:rPr>
-          <w:rFonts w:ascii="Calibri" w:hAnsi="Calibri"/>
-          <w:sz w:val="24"/>
-          <w:szCs w:val="24"/>
-        </w:rPr>
-        <w:t>Jeroen Methorst</w:t>
-      </w:r>
-      <w:r>
-        <w:rPr>
-          <w:rFonts w:ascii="Calibri" w:hAnsi="Calibri"/>
-          <w:sz w:val="24"/>
-          <w:szCs w:val="24"/>
-        </w:rPr>
-        <w:tab/>
-      </w:r>
-      <w:proofErr w:type="spellStart"/>
-      <w:r>
-        <w:rPr>
-          <w:rFonts w:ascii="Calibri" w:hAnsi="Calibri"/>
-          <w:sz w:val="24"/>
-          <w:szCs w:val="24"/>
-        </w:rPr>
         <w:t>Nanobiologie</w:t>
       </w:r>
-      <w:proofErr w:type="spellEnd"/>
       <w:r>
         <w:rPr>
           <w:rFonts w:ascii="Calibri" w:hAnsi="Calibri"/>
@@ -612,23 +508,7 @@
           <w:rFonts w:ascii="Calibri" w:hAnsi="Calibri"/>
           <w:sz w:val="24"/>
         </w:rPr>
-        <w:t xml:space="preserve"> the reader with </w:t>
-      </w:r>
-      <w:proofErr w:type="spellStart"/>
-      <w:r>
-        <w:rPr>
-          <w:rFonts w:ascii="Calibri" w:hAnsi="Calibri"/>
-          <w:sz w:val="24"/>
-        </w:rPr>
-        <w:t>TedDyfense</w:t>
-      </w:r>
-      <w:proofErr w:type="spellEnd"/>
-      <w:r>
-        <w:rPr>
-          <w:rFonts w:ascii="Calibri" w:hAnsi="Calibri"/>
-          <w:sz w:val="24"/>
-        </w:rPr>
-        <w:t>, a game which we have been developing the past 10 to 12 weeks in order to complete our minor project. The document will focus on the technically challenging components, the code quality and its management, the art and design process, and finally the development process we used to achieve our final result.</w:t>
+        <w:t xml:space="preserve"> the reader with TedDyfense, a game which we have been developing the past 10 to 12 weeks in order to complete our minor project. The document will focus on the technically challenging components, the code quality and its management, the art and design process, and finally the development process we used to achieve our final result.</w:t>
       </w:r>
     </w:p>
     <w:p>
@@ -843,16 +723,8 @@
               <w:rPr>
                 <w:rFonts w:ascii="Calibri" w:hAnsi="Calibri"/>
               </w:rPr>
-              <w:t>W</w:t>
+              <w:t>W,A,S,D</w:t>
             </w:r>
-            <w:proofErr w:type="gramStart"/>
-            <w:r>
-              <w:rPr>
-                <w:rFonts w:ascii="Calibri" w:hAnsi="Calibri"/>
-              </w:rPr>
-              <w:t>,A,S,D</w:t>
-            </w:r>
-            <w:proofErr w:type="gramEnd"/>
           </w:p>
         </w:tc>
         <w:tc>
@@ -1351,39 +1223,7 @@
           <w:rFonts w:ascii="Calibri" w:hAnsi="Calibri"/>
           <w:sz w:val="24"/>
         </w:rPr>
-        <w:t xml:space="preserve">, having a nightmare and the only thing standing between him and his nightmares is the player, "Little </w:t>
-      </w:r>
-      <w:proofErr w:type="spellStart"/>
-      <w:r>
-        <w:rPr>
-          <w:rFonts w:ascii="Calibri" w:hAnsi="Calibri"/>
-          <w:sz w:val="24"/>
-        </w:rPr>
-        <w:t>Johhny's</w:t>
-      </w:r>
-      <w:proofErr w:type="spellEnd"/>
-      <w:r>
-        <w:rPr>
-          <w:rFonts w:ascii="Calibri" w:hAnsi="Calibri"/>
-          <w:sz w:val="24"/>
-        </w:rPr>
-        <w:t xml:space="preserve"> </w:t>
-      </w:r>
-      <w:proofErr w:type="spellStart"/>
-      <w:r>
-        <w:rPr>
-          <w:rFonts w:ascii="Calibri" w:hAnsi="Calibri"/>
-          <w:sz w:val="24"/>
-        </w:rPr>
-        <w:t>Teddybear</w:t>
-      </w:r>
-      <w:proofErr w:type="spellEnd"/>
-      <w:r>
-        <w:rPr>
-          <w:rFonts w:ascii="Calibri" w:hAnsi="Calibri"/>
-          <w:sz w:val="24"/>
-        </w:rPr>
-        <w:t>".</w:t>
+        <w:t>, having a nightmare and the only thing standing between him and his nightmares is the player, "Little Johhny's Teddybear".</w:t>
       </w:r>
     </w:p>
     <w:p>
@@ -1422,23 +1262,7 @@
           <w:rFonts w:ascii="Calibri" w:hAnsi="Calibri"/>
           <w:sz w:val="24"/>
         </w:rPr>
-        <w:t xml:space="preserve">As Little Johnny's </w:t>
-      </w:r>
-      <w:proofErr w:type="spellStart"/>
-      <w:r>
-        <w:rPr>
-          <w:rFonts w:ascii="Calibri" w:hAnsi="Calibri"/>
-          <w:sz w:val="24"/>
-        </w:rPr>
-        <w:t>Teddybear</w:t>
-      </w:r>
-      <w:proofErr w:type="spellEnd"/>
-      <w:r>
-        <w:rPr>
-          <w:rFonts w:ascii="Calibri" w:hAnsi="Calibri"/>
-          <w:sz w:val="24"/>
-        </w:rPr>
-        <w:t xml:space="preserve">, you are tasked with defending Little Johnny from his own nightmare. To accomplish this, various heavy weaponry (Colts, AKs, Rocket Launchers, </w:t>
+        <w:t xml:space="preserve">As Little Johnny's Teddybear, you are tasked with defending Little Johnny from his own nightmare. To accomplish this, various heavy weaponry (Colts, AKs, Rocket Launchers, </w:t>
       </w:r>
       <w:r>
         <w:rPr>
@@ -1641,75 +1465,27 @@
           <w:rFonts w:ascii="Calibri" w:hAnsi="Calibri"/>
           <w:sz w:val="24"/>
         </w:rPr>
-        <w:t xml:space="preserve">A small amount of base textures were taken from </w:t>
-      </w:r>
-      <w:proofErr w:type="spellStart"/>
-      <w:r>
-        <w:rPr>
-          <w:rFonts w:ascii="Calibri" w:hAnsi="Calibri"/>
-          <w:sz w:val="24"/>
-        </w:rPr>
-        <w:t>CGTextures</w:t>
-      </w:r>
-      <w:proofErr w:type="spellEnd"/>
-      <w:r>
-        <w:rPr>
-          <w:rFonts w:ascii="Calibri" w:hAnsi="Calibri"/>
-          <w:sz w:val="24"/>
-        </w:rPr>
-        <w:t>. These textures were used in the creation of larger textures</w:t>
-      </w:r>
-      <w:r>
-        <w:rPr>
-          <w:rFonts w:ascii="Calibri" w:hAnsi="Calibri"/>
-          <w:sz w:val="24"/>
-        </w:rPr>
-        <w:t>. (</w:t>
-      </w:r>
-      <w:proofErr w:type="gramStart"/>
-      <w:r>
-        <w:rPr>
-          <w:rFonts w:ascii="Calibri" w:hAnsi="Calibri"/>
-          <w:sz w:val="24"/>
-        </w:rPr>
-        <w:t>for</w:t>
-      </w:r>
-      <w:proofErr w:type="gramEnd"/>
-      <w:r>
-        <w:rPr>
-          <w:rFonts w:ascii="Calibri" w:hAnsi="Calibri"/>
-          <w:sz w:val="24"/>
-        </w:rPr>
-        <w:t xml:space="preserve"> example the planets in the skybox, these were made with small parts of 5 different textures). The sources of these 3rd party textures have all been documented and can be found in the GitHub directory </w:t>
+        <w:t>A small amount of base textures were taken from CGTextures. These textures were used in the creation of larger textures</w:t>
+      </w:r>
+      <w:r>
+        <w:rPr>
+          <w:rFonts w:ascii="Calibri" w:hAnsi="Calibri"/>
+          <w:sz w:val="24"/>
+        </w:rPr>
+        <w:t xml:space="preserve">. (for example the planets in the skybox, these were made with small parts of 5 different textures). The sources of these 3rd party textures have all been documented and can be found in the GitHub directory </w:t>
       </w:r>
       <w:r>
         <w:rPr>
           <w:rFonts w:ascii="Calibri" w:hAnsi="Calibri"/>
           <w:sz w:val="20"/>
         </w:rPr>
-        <w:t>(\Graphics\Textures\_</w:t>
-      </w:r>
-      <w:proofErr w:type="spellStart"/>
+        <w:t>(\Graphics\Textures\_Base_Textures\3rd Party\Sources.txt)</w:t>
+      </w:r>
       <w:r>
         <w:rPr>
           <w:rFonts w:ascii="Calibri" w:hAnsi="Calibri"/>
           <w:sz w:val="20"/>
         </w:rPr>
-        <w:t>Base_Textures</w:t>
-      </w:r>
-      <w:proofErr w:type="spellEnd"/>
-      <w:r>
-        <w:rPr>
-          <w:rFonts w:ascii="Calibri" w:hAnsi="Calibri"/>
-          <w:sz w:val="20"/>
-        </w:rPr>
-        <w:t>\3rd Party\Sources.txt)</w:t>
-      </w:r>
-      <w:r>
-        <w:rPr>
-          <w:rFonts w:ascii="Calibri" w:hAnsi="Calibri"/>
-          <w:sz w:val="20"/>
-        </w:rPr>
         <w:t>.</w:t>
       </w:r>
     </w:p>
@@ -1726,17 +1502,8 @@
           <w:rFonts w:ascii="Calibri" w:hAnsi="Calibri"/>
           <w:sz w:val="24"/>
         </w:rPr>
-        <w:t xml:space="preserve">These textures have been used everywhere in the game. </w:t>
-      </w:r>
-      <w:proofErr w:type="gramStart"/>
-      <w:r>
-        <w:rPr>
-          <w:rFonts w:ascii="Calibri" w:hAnsi="Calibri"/>
-          <w:sz w:val="24"/>
-        </w:rPr>
-        <w:t>Walls, floors, furniture, weapons, the player character, and also the enemies.</w:t>
-      </w:r>
-      <w:proofErr w:type="gramEnd"/>
+        <w:t>These textures have been used everywhere in the game. Walls, floors, furniture, weapons, the player character, and also the enemies.</w:t>
+      </w:r>
     </w:p>
     <w:p>
       <w:pPr>
@@ -1776,23 +1543,7 @@
           <w:rFonts w:ascii="Calibri" w:hAnsi="Calibri"/>
           <w:sz w:val="24"/>
         </w:rPr>
-        <w:t xml:space="preserve">The planets were created from base </w:t>
-      </w:r>
-      <w:proofErr w:type="gramStart"/>
-      <w:r>
-        <w:rPr>
-          <w:rFonts w:ascii="Calibri" w:hAnsi="Calibri"/>
-          <w:sz w:val="24"/>
-        </w:rPr>
-        <w:t>textures which</w:t>
-      </w:r>
-      <w:proofErr w:type="gramEnd"/>
-      <w:r>
-        <w:rPr>
-          <w:rFonts w:ascii="Calibri" w:hAnsi="Calibri"/>
-          <w:sz w:val="24"/>
-        </w:rPr>
-        <w:t xml:space="preserve"> have been projected on top of a sphere, </w:t>
+        <w:t xml:space="preserve">The planets were created from base textures which have been projected on top of a sphere, </w:t>
       </w:r>
       <w:r>
         <w:rPr>
@@ -1881,39 +1632,7 @@
           <w:rFonts w:ascii="Calibri" w:hAnsi="Calibri"/>
           <w:sz w:val="24"/>
         </w:rPr>
-        <w:t xml:space="preserve">Then, to create the </w:t>
-      </w:r>
-      <w:proofErr w:type="gramStart"/>
-      <w:r>
-        <w:rPr>
-          <w:rFonts w:ascii="Calibri" w:hAnsi="Calibri"/>
-          <w:sz w:val="24"/>
-        </w:rPr>
-        <w:t>6 skybox</w:t>
-      </w:r>
-      <w:proofErr w:type="gramEnd"/>
-      <w:r>
-        <w:rPr>
-          <w:rFonts w:ascii="Calibri" w:hAnsi="Calibri"/>
-          <w:sz w:val="24"/>
-        </w:rPr>
-        <w:t xml:space="preserve"> textures to be used in Unity, I imported the skybox texture into blender and projected in on top of a large dome covering most of a small cube. Then I used environment mapping to map the dome onto the cube, resulting in a </w:t>
-      </w:r>
-      <w:proofErr w:type="gramStart"/>
-      <w:r>
-        <w:rPr>
-          <w:rFonts w:ascii="Calibri" w:hAnsi="Calibri"/>
-          <w:sz w:val="24"/>
-        </w:rPr>
-        <w:t>file which</w:t>
-      </w:r>
-      <w:proofErr w:type="gramEnd"/>
-      <w:r>
-        <w:rPr>
-          <w:rFonts w:ascii="Calibri" w:hAnsi="Calibri"/>
-          <w:sz w:val="24"/>
-        </w:rPr>
-        <w:t xml:space="preserve"> could be used as a skybox in Unity.</w:t>
+        <w:t>Then, to create the 6 skybox textures to be used in Unity, I imported the skybox texture into blender and projected in on top of a large dome covering most of a small cube. Then I used environment mapping to map the dome onto the cube, resulting in a file which could be used as a skybox in Unity.</w:t>
       </w:r>
     </w:p>
     <w:p>
@@ -2319,23 +2038,7 @@
           <w:sz w:val="24"/>
         </w:rPr>
         <w:lastRenderedPageBreak/>
-        <w:t>The textures of the weapon models were created by UV-mapping the individual parts of the weapons in Blender, exporting the UV-mapping to a .</w:t>
-      </w:r>
-      <w:proofErr w:type="spellStart"/>
-      <w:r>
-        <w:rPr>
-          <w:rFonts w:ascii="Calibri" w:hAnsi="Calibri"/>
-          <w:sz w:val="24"/>
-        </w:rPr>
-        <w:t>png</w:t>
-      </w:r>
-      <w:proofErr w:type="spellEnd"/>
-      <w:r>
-        <w:rPr>
-          <w:rFonts w:ascii="Calibri" w:hAnsi="Calibri"/>
-          <w:sz w:val="24"/>
-        </w:rPr>
-        <w:t xml:space="preserve"> file, and then adding textures to the exported UV-map.</w:t>
+        <w:t>The textures of the weapon models were created by UV-mapping the individual parts of the weapons in Blender, exporting the UV-mapping to a .png file, and then adding textures to the exported UV-map.</w:t>
       </w:r>
     </w:p>
     <w:p>
@@ -2454,6 +2157,7 @@
           <w:noProof/>
           <w:sz w:val="24"/>
           <w:szCs w:val="24"/>
+          <w:lang w:eastAsia="nl-NL"/>
         </w:rPr>
         <w:drawing>
           <wp:inline distT="0" distB="0" distL="0" distR="0" wp14:anchorId="2CF22125" wp14:editId="5FEE6114">
@@ -2526,55 +2230,7 @@
           <w:szCs w:val="24"/>
         </w:rPr>
         <w:lastRenderedPageBreak/>
-        <w:t xml:space="preserve">The house and the furniture are created with the program </w:t>
-      </w:r>
-      <w:proofErr w:type="spellStart"/>
-      <w:r>
-        <w:rPr>
-          <w:sz w:val="24"/>
-          <w:szCs w:val="24"/>
-        </w:rPr>
-        <w:t>SketchUp</w:t>
-      </w:r>
-      <w:proofErr w:type="spellEnd"/>
-      <w:r>
-        <w:rPr>
-          <w:sz w:val="24"/>
-          <w:szCs w:val="24"/>
-        </w:rPr>
-        <w:t xml:space="preserve">. It is a standard gable design. The house is made in a grid of 1 by 1 units to work with the </w:t>
-      </w:r>
-      <w:proofErr w:type="spellStart"/>
-      <w:r>
-        <w:rPr>
-          <w:sz w:val="24"/>
-          <w:szCs w:val="24"/>
-        </w:rPr>
-        <w:t>blockify</w:t>
-      </w:r>
-      <w:proofErr w:type="spellEnd"/>
-      <w:r>
-        <w:rPr>
-          <w:sz w:val="24"/>
-          <w:szCs w:val="24"/>
-        </w:rPr>
-        <w:t xml:space="preserve"> function made by Pieter. The enemy’s can jump through the window and find their path to the flag (little </w:t>
-      </w:r>
-      <w:proofErr w:type="spellStart"/>
-      <w:r>
-        <w:rPr>
-          <w:sz w:val="24"/>
-          <w:szCs w:val="24"/>
-        </w:rPr>
-        <w:t>johnny</w:t>
-      </w:r>
-      <w:proofErr w:type="spellEnd"/>
-      <w:r>
-        <w:rPr>
-          <w:sz w:val="24"/>
-          <w:szCs w:val="24"/>
-        </w:rPr>
-        <w:t xml:space="preserve">) in the house. </w:t>
+        <w:t xml:space="preserve">The house and the furniture are created with the program SketchUp. It is a standard gable design. The house is made in a grid of 1 by 1 units to work with the blockify function made by Pieter. The enemy’s can jump through the window and find their path to the flag (little johnny) in the house. </w:t>
       </w:r>
     </w:p>
     <w:p>
@@ -2599,28 +2255,12 @@
           <w:szCs w:val="24"/>
         </w:rPr>
       </w:pPr>
-      <w:proofErr w:type="spellStart"/>
-      <w:r>
-        <w:rPr>
-          <w:sz w:val="24"/>
-          <w:szCs w:val="24"/>
-        </w:rPr>
-        <w:t>Jeroen</w:t>
-      </w:r>
-      <w:proofErr w:type="spellEnd"/>
-      <w:r>
-        <w:rPr>
-          <w:sz w:val="24"/>
-          <w:szCs w:val="24"/>
-        </w:rPr>
-        <w:t xml:space="preserve"> placed the textures of the furniture, walls and the floors. Damien placed the model in to the Unity fil</w:t>
-      </w:r>
-      <w:r>
-        <w:rPr>
-          <w:sz w:val="24"/>
-          <w:szCs w:val="24"/>
-        </w:rPr>
-        <w:t>e and added the Mesh Colliders.</w:t>
+      <w:r>
+        <w:rPr>
+          <w:sz w:val="24"/>
+          <w:szCs w:val="24"/>
+        </w:rPr>
+        <w:t>Jeroen placed the textures of the furniture, walls and the floors. Damien placed the model in to the Unity file and added the Mesh Colliders.</w:t>
       </w:r>
     </w:p>
     <w:p>
@@ -2652,23 +2292,7 @@
           <w:sz w:val="24"/>
           <w:szCs w:val="24"/>
         </w:rPr>
-        <w:t>The UI elements are created with Adobe Illustrator and exported as *.</w:t>
-      </w:r>
-      <w:proofErr w:type="spellStart"/>
-      <w:r>
-        <w:rPr>
-          <w:sz w:val="24"/>
-          <w:szCs w:val="24"/>
-        </w:rPr>
-        <w:t>png</w:t>
-      </w:r>
-      <w:proofErr w:type="spellEnd"/>
-      <w:r>
-        <w:rPr>
-          <w:sz w:val="24"/>
-          <w:szCs w:val="24"/>
-        </w:rPr>
-        <w:t xml:space="preserve"> file. In Unity they are converted to a Sprite, which they can be added in to the scene.</w:t>
+        <w:t>The UI elements are created with Adobe Illustrator and exported as *.png file. In Unity they are converted to a Sprite, which they can be added in to the scene.</w:t>
       </w:r>
     </w:p>
     <w:p>
@@ -2683,6 +2307,7 @@
           <w:noProof/>
           <w:sz w:val="24"/>
           <w:szCs w:val="24"/>
+          <w:lang w:eastAsia="nl-NL"/>
         </w:rPr>
         <w:drawing>
           <wp:inline distT="0" distB="0" distL="0" distR="0" wp14:anchorId="570F37E5" wp14:editId="7DE04127">
@@ -2754,6 +2379,7 @@
           <w:noProof/>
           <w:sz w:val="24"/>
           <w:szCs w:val="24"/>
+          <w:lang w:eastAsia="nl-NL"/>
         </w:rPr>
         <w:drawing>
           <wp:inline distT="0" distB="0" distL="0" distR="0" wp14:anchorId="1F3063C4" wp14:editId="1E700D94">
@@ -2825,6 +2451,7 @@
           <w:noProof/>
           <w:sz w:val="24"/>
           <w:szCs w:val="24"/>
+          <w:lang w:eastAsia="nl-NL"/>
         </w:rPr>
         <w:drawing>
           <wp:inline distT="0" distB="0" distL="0" distR="0" wp14:anchorId="4BC5A328" wp14:editId="78111ECD">
@@ -2896,6 +2523,7 @@
           <w:noProof/>
           <w:sz w:val="24"/>
           <w:szCs w:val="24"/>
+          <w:lang w:eastAsia="nl-NL"/>
         </w:rPr>
         <w:drawing>
           <wp:inline distT="0" distB="0" distL="0" distR="0" wp14:anchorId="43D7A68B" wp14:editId="431CF6F1">
@@ -2982,6 +2610,7 @@
           <w:noProof/>
           <w:sz w:val="24"/>
           <w:szCs w:val="24"/>
+          <w:lang w:eastAsia="nl-NL"/>
         </w:rPr>
         <w:drawing>
           <wp:inline distT="0" distB="0" distL="0" distR="0" wp14:anchorId="493A4A3A" wp14:editId="5C3E6245">
@@ -3045,6 +2674,7 @@
           <w:noProof/>
           <w:sz w:val="24"/>
           <w:szCs w:val="24"/>
+          <w:lang w:eastAsia="nl-NL"/>
         </w:rPr>
         <w:drawing>
           <wp:anchor distT="0" distB="0" distL="114300" distR="114300" simplePos="0" relativeHeight="251661312" behindDoc="0" locked="0" layoutInCell="1" allowOverlap="1" wp14:anchorId="604CCAAE" wp14:editId="7D085856">
@@ -3137,6 +2767,7 @@
           <w:noProof/>
           <w:sz w:val="24"/>
           <w:szCs w:val="24"/>
+          <w:lang w:eastAsia="nl-NL"/>
         </w:rPr>
         <w:drawing>
           <wp:anchor distT="0" distB="0" distL="114300" distR="114300" simplePos="0" relativeHeight="251662336" behindDoc="0" locked="0" layoutInCell="1" allowOverlap="1" wp14:anchorId="4431E75C" wp14:editId="498581AC">
@@ -3216,8 +2847,6 @@
         </w:rPr>
         <w:t xml:space="preserve">The enemy counter at top right of the screen is also made in 8-bit style. </w:t>
       </w:r>
-      <w:bookmarkStart w:id="0" w:name="_GoBack"/>
-      <w:bookmarkEnd w:id="0"/>
     </w:p>
     <w:p>
       <w:pPr>

</xml_diff>

<commit_message>
Small fix to Document
</commit_message>
<xml_diff>
--- a/Documents/TedDyfense.docx
+++ b/Documents/TedDyfense.docx
@@ -1,6 +1,6 @@
 
 <file path=word/document.xml><?xml version="1.0" encoding="utf-8"?>
-<w:document xmlns:wpc="http://schemas.microsoft.com/office/word/2010/wordprocessingCanvas" xmlns:mo="http://schemas.microsoft.com/office/mac/office/2008/main" xmlns:mc="http://schemas.openxmlformats.org/markup-compatibility/2006" xmlns:mv="urn:schemas-microsoft-com:mac:vml" xmlns:o="urn:schemas-microsoft-com:office:office" xmlns:r="http://schemas.openxmlformats.org/officeDocument/2006/relationships" xmlns:m="http://schemas.openxmlformats.org/officeDocument/2006/math" xmlns:v="urn:schemas-microsoft-com:vml" xmlns:wp14="http://schemas.microsoft.com/office/word/2010/wordprocessingDrawing" xmlns:wp="http://schemas.openxmlformats.org/drawingml/2006/wordprocessingDrawing" xmlns:w10="urn:schemas-microsoft-com:office:word" xmlns:w="http://schemas.openxmlformats.org/wordprocessingml/2006/main" xmlns:w14="http://schemas.microsoft.com/office/word/2010/wordml" xmlns:wpg="http://schemas.microsoft.com/office/word/2010/wordprocessingGroup" xmlns:wpi="http://schemas.microsoft.com/office/word/2010/wordprocessingInk" xmlns:wne="http://schemas.microsoft.com/office/word/2006/wordml" xmlns:wps="http://schemas.microsoft.com/office/word/2010/wordprocessingShape" mc:Ignorable="w14 wp14">
+<w:document xmlns:wpc="http://schemas.microsoft.com/office/word/2010/wordprocessingCanvas" xmlns:mc="http://schemas.openxmlformats.org/markup-compatibility/2006" xmlns:o="urn:schemas-microsoft-com:office:office" xmlns:r="http://schemas.openxmlformats.org/officeDocument/2006/relationships" xmlns:m="http://schemas.openxmlformats.org/officeDocument/2006/math" xmlns:v="urn:schemas-microsoft-com:vml" xmlns:wp14="http://schemas.microsoft.com/office/word/2010/wordprocessingDrawing" xmlns:wp="http://schemas.openxmlformats.org/drawingml/2006/wordprocessingDrawing" xmlns:w10="urn:schemas-microsoft-com:office:word" xmlns:w="http://schemas.openxmlformats.org/wordprocessingml/2006/main" xmlns:w14="http://schemas.microsoft.com/office/word/2010/wordml" xmlns:wpg="http://schemas.microsoft.com/office/word/2010/wordprocessingGroup" xmlns:wpi="http://schemas.microsoft.com/office/word/2010/wordprocessingInk" xmlns:wne="http://schemas.microsoft.com/office/word/2006/wordml" xmlns:wps="http://schemas.microsoft.com/office/word/2010/wordprocessingShape" mc:Ignorable="w14 wp14">
   <w:body>
     <w:p>
       <w:pPr>
@@ -15,7 +15,7 @@
           <w:b/>
           <w:noProof/>
           <w:sz w:val="24"/>
-          <w:lang w:eastAsia="nl-NL"/>
+          <w:lang w:val="nl-NL" w:eastAsia="nl-NL"/>
         </w:rPr>
         <w:drawing>
           <wp:anchor distT="0" distB="0" distL="114300" distR="114300" simplePos="0" relativeHeight="251658240" behindDoc="0" locked="0" layoutInCell="1" allowOverlap="1" wp14:anchorId="20AEAF94" wp14:editId="68928489">
@@ -120,7 +120,7 @@
         <w:rPr>
           <w:noProof/>
           <w:sz w:val="48"/>
-          <w:lang w:eastAsia="nl-NL"/>
+          <w:lang w:val="nl-NL" w:eastAsia="nl-NL"/>
         </w:rPr>
         <w:drawing>
           <wp:anchor distT="0" distB="0" distL="114300" distR="114300" simplePos="0" relativeHeight="251659264" behindDoc="0" locked="0" layoutInCell="1" allowOverlap="1" wp14:anchorId="57F37411" wp14:editId="31B88EBD">
@@ -843,16 +843,8 @@
               <w:rPr>
                 <w:rFonts w:ascii="Calibri" w:hAnsi="Calibri"/>
               </w:rPr>
-              <w:t>W</w:t>
+              <w:t>W,A,S,D</w:t>
             </w:r>
-            <w:proofErr w:type="gramStart"/>
-            <w:r>
-              <w:rPr>
-                <w:rFonts w:ascii="Calibri" w:hAnsi="Calibri"/>
-              </w:rPr>
-              <w:t>,A,S,D</w:t>
-            </w:r>
-            <w:proofErr w:type="gramEnd"/>
           </w:p>
         </w:tc>
         <w:tc>
@@ -1562,7 +1554,7 @@
           <w:rFonts w:ascii="Calibri" w:hAnsi="Calibri"/>
           <w:noProof/>
           <w:sz w:val="24"/>
-          <w:lang w:eastAsia="nl-NL"/>
+          <w:lang w:val="nl-NL" w:eastAsia="nl-NL"/>
         </w:rPr>
         <w:drawing>
           <wp:inline distT="0" distB="0" distL="0" distR="0" wp14:anchorId="1048A4FB" wp14:editId="4DEDED20">
@@ -1664,23 +1656,7 @@
           <w:rFonts w:ascii="Calibri" w:hAnsi="Calibri"/>
           <w:sz w:val="24"/>
         </w:rPr>
-        <w:t>. (</w:t>
-      </w:r>
-      <w:proofErr w:type="gramStart"/>
-      <w:r>
-        <w:rPr>
-          <w:rFonts w:ascii="Calibri" w:hAnsi="Calibri"/>
-          <w:sz w:val="24"/>
-        </w:rPr>
-        <w:t>for</w:t>
-      </w:r>
-      <w:proofErr w:type="gramEnd"/>
-      <w:r>
-        <w:rPr>
-          <w:rFonts w:ascii="Calibri" w:hAnsi="Calibri"/>
-          <w:sz w:val="24"/>
-        </w:rPr>
-        <w:t xml:space="preserve"> example the planets in the skybox, these were made with small parts of 5 different textures). The sources of these 3rd party textures have all been documented and can be found in the GitHub directory </w:t>
+        <w:t xml:space="preserve">. (for example the planets in the skybox, these were made with small parts of 5 different textures). The sources of these 3rd party textures have all been documented and can be found in the GitHub directory </w:t>
       </w:r>
       <w:r>
         <w:rPr>
@@ -1726,17 +1702,8 @@
           <w:rFonts w:ascii="Calibri" w:hAnsi="Calibri"/>
           <w:sz w:val="24"/>
         </w:rPr>
-        <w:t xml:space="preserve">These textures have been used everywhere in the game. </w:t>
-      </w:r>
-      <w:proofErr w:type="gramStart"/>
-      <w:r>
-        <w:rPr>
-          <w:rFonts w:ascii="Calibri" w:hAnsi="Calibri"/>
-          <w:sz w:val="24"/>
-        </w:rPr>
-        <w:t>Walls, floors, furniture, weapons, the player character, and also the enemies.</w:t>
-      </w:r>
-      <w:proofErr w:type="gramEnd"/>
+        <w:t>These textures have been used everywhere in the game. Walls, floors, furniture, weapons, the player character, and also the enemies.</w:t>
+      </w:r>
     </w:p>
     <w:p>
       <w:pPr>
@@ -1776,23 +1743,7 @@
           <w:rFonts w:ascii="Calibri" w:hAnsi="Calibri"/>
           <w:sz w:val="24"/>
         </w:rPr>
-        <w:t xml:space="preserve">The planets were created from base </w:t>
-      </w:r>
-      <w:proofErr w:type="gramStart"/>
-      <w:r>
-        <w:rPr>
-          <w:rFonts w:ascii="Calibri" w:hAnsi="Calibri"/>
-          <w:sz w:val="24"/>
-        </w:rPr>
-        <w:t>textures which</w:t>
-      </w:r>
-      <w:proofErr w:type="gramEnd"/>
-      <w:r>
-        <w:rPr>
-          <w:rFonts w:ascii="Calibri" w:hAnsi="Calibri"/>
-          <w:sz w:val="24"/>
-        </w:rPr>
-        <w:t xml:space="preserve"> have been projected on top of a sphere, </w:t>
+        <w:t xml:space="preserve">The planets were created from base textures which have been projected on top of a sphere, </w:t>
       </w:r>
       <w:r>
         <w:rPr>
@@ -1816,7 +1767,7 @@
           <w:rFonts w:ascii="Calibri" w:hAnsi="Calibri"/>
           <w:noProof/>
           <w:sz w:val="24"/>
-          <w:lang w:eastAsia="nl-NL"/>
+          <w:lang w:val="nl-NL" w:eastAsia="nl-NL"/>
         </w:rPr>
         <w:drawing>
           <wp:inline distT="0" distB="0" distL="0" distR="0" wp14:anchorId="3BAECA74" wp14:editId="3B999836">
@@ -1881,39 +1832,7 @@
           <w:rFonts w:ascii="Calibri" w:hAnsi="Calibri"/>
           <w:sz w:val="24"/>
         </w:rPr>
-        <w:t xml:space="preserve">Then, to create the </w:t>
-      </w:r>
-      <w:proofErr w:type="gramStart"/>
-      <w:r>
-        <w:rPr>
-          <w:rFonts w:ascii="Calibri" w:hAnsi="Calibri"/>
-          <w:sz w:val="24"/>
-        </w:rPr>
-        <w:t>6 skybox</w:t>
-      </w:r>
-      <w:proofErr w:type="gramEnd"/>
-      <w:r>
-        <w:rPr>
-          <w:rFonts w:ascii="Calibri" w:hAnsi="Calibri"/>
-          <w:sz w:val="24"/>
-        </w:rPr>
-        <w:t xml:space="preserve"> textures to be used in Unity, I imported the skybox texture into blender and projected in on top of a large dome covering most of a small cube. Then I used environment mapping to map the dome onto the cube, resulting in a </w:t>
-      </w:r>
-      <w:proofErr w:type="gramStart"/>
-      <w:r>
-        <w:rPr>
-          <w:rFonts w:ascii="Calibri" w:hAnsi="Calibri"/>
-          <w:sz w:val="24"/>
-        </w:rPr>
-        <w:t>file which</w:t>
-      </w:r>
-      <w:proofErr w:type="gramEnd"/>
-      <w:r>
-        <w:rPr>
-          <w:rFonts w:ascii="Calibri" w:hAnsi="Calibri"/>
-          <w:sz w:val="24"/>
-        </w:rPr>
-        <w:t xml:space="preserve"> could be used as a skybox in Unity.</w:t>
+        <w:t>Then, to create the 6 skybox textures to be used in Unity, I imported the skybox texture into blender and projected in on top of a large dome covering most of a small cube. Then I used environment mapping to map the dome onto the cube, resulting in a file which could be used as a skybox in Unity.</w:t>
       </w:r>
     </w:p>
     <w:p>
@@ -1929,7 +1848,7 @@
           <w:rFonts w:ascii="Calibri" w:hAnsi="Calibri"/>
           <w:noProof/>
           <w:sz w:val="24"/>
-          <w:lang w:eastAsia="nl-NL"/>
+          <w:lang w:val="nl-NL" w:eastAsia="nl-NL"/>
         </w:rPr>
         <w:lastRenderedPageBreak/>
         <w:drawing>
@@ -2029,7 +1948,7 @@
           <w:rFonts w:ascii="Calibri" w:hAnsi="Calibri"/>
           <w:noProof/>
           <w:sz w:val="24"/>
-          <w:lang w:eastAsia="nl-NL"/>
+          <w:lang w:val="nl-NL" w:eastAsia="nl-NL"/>
         </w:rPr>
         <w:drawing>
           <wp:inline distT="0" distB="0" distL="0" distR="0" wp14:anchorId="7F8649E3" wp14:editId="5DCD7E34">
@@ -2085,7 +2004,7 @@
           <w:rFonts w:ascii="Calibri" w:hAnsi="Calibri"/>
           <w:noProof/>
           <w:sz w:val="24"/>
-          <w:lang w:eastAsia="nl-NL"/>
+          <w:lang w:val="nl-NL" w:eastAsia="nl-NL"/>
         </w:rPr>
         <w:drawing>
           <wp:inline distT="0" distB="0" distL="0" distR="0" wp14:anchorId="2F6F6ABB" wp14:editId="605E599B">
@@ -2141,7 +2060,7 @@
           <w:rFonts w:ascii="Calibri" w:hAnsi="Calibri"/>
           <w:noProof/>
           <w:sz w:val="24"/>
-          <w:lang w:eastAsia="nl-NL"/>
+          <w:lang w:val="nl-NL" w:eastAsia="nl-NL"/>
         </w:rPr>
         <w:drawing>
           <wp:inline distT="0" distB="0" distL="0" distR="0" wp14:anchorId="1EA068B3" wp14:editId="0ADD6942">
@@ -2197,7 +2116,7 @@
           <w:rFonts w:ascii="Calibri" w:hAnsi="Calibri"/>
           <w:noProof/>
           <w:sz w:val="24"/>
-          <w:lang w:eastAsia="nl-NL"/>
+          <w:lang w:val="nl-NL" w:eastAsia="nl-NL"/>
         </w:rPr>
         <w:drawing>
           <wp:inline distT="0" distB="0" distL="0" distR="0" wp14:anchorId="6B1BAE5D" wp14:editId="1FFD1821">
@@ -2253,7 +2172,7 @@
           <w:rFonts w:ascii="Calibri" w:hAnsi="Calibri"/>
           <w:noProof/>
           <w:sz w:val="24"/>
-          <w:lang w:eastAsia="nl-NL"/>
+          <w:lang w:val="nl-NL" w:eastAsia="nl-NL"/>
         </w:rPr>
         <w:drawing>
           <wp:inline distT="0" distB="0" distL="0" distR="0" wp14:anchorId="4B9364A8" wp14:editId="7089637C">
@@ -2350,7 +2269,7 @@
         <w:rPr>
           <w:rFonts w:ascii="Calibri" w:hAnsi="Calibri"/>
           <w:noProof/>
-          <w:lang w:eastAsia="nl-NL"/>
+          <w:lang w:val="nl-NL" w:eastAsia="nl-NL"/>
         </w:rPr>
         <w:drawing>
           <wp:inline distT="0" distB="0" distL="0" distR="0" wp14:anchorId="61BA7FCF" wp14:editId="4AC61A77">
@@ -2454,6 +2373,7 @@
           <w:noProof/>
           <w:sz w:val="24"/>
           <w:szCs w:val="24"/>
+          <w:lang w:val="nl-NL" w:eastAsia="nl-NL"/>
         </w:rPr>
         <w:drawing>
           <wp:inline distT="0" distB="0" distL="0" distR="0" wp14:anchorId="2CF22125" wp14:editId="5FEE6114">
@@ -2558,7 +2478,139 @@
           <w:sz w:val="24"/>
           <w:szCs w:val="24"/>
         </w:rPr>
-        <w:t xml:space="preserve"> function made by Pieter. The enemy’s can jump through the window and find their path to the flag (little </w:t>
+        <w:t xml:space="preserve"> func</w:t>
+      </w:r>
+      <w:r>
+        <w:rPr>
+          <w:sz w:val="24"/>
+          <w:szCs w:val="24"/>
+        </w:rPr>
+        <w:t>tion made by Pieter. The enemies</w:t>
+      </w:r>
+      <w:r>
+        <w:rPr>
+          <w:sz w:val="24"/>
+          <w:szCs w:val="24"/>
+        </w:rPr>
+        <w:t xml:space="preserve"> can jump through the window and find their path to the flag (</w:t>
+      </w:r>
+      <w:r>
+        <w:rPr>
+          <w:sz w:val="24"/>
+          <w:szCs w:val="24"/>
+        </w:rPr>
+        <w:t>L</w:t>
+      </w:r>
+      <w:r>
+        <w:rPr>
+          <w:sz w:val="24"/>
+          <w:szCs w:val="24"/>
+        </w:rPr>
+        <w:t xml:space="preserve">ittle </w:t>
+      </w:r>
+      <w:r>
+        <w:rPr>
+          <w:sz w:val="24"/>
+          <w:szCs w:val="24"/>
+        </w:rPr>
+        <w:t>J</w:t>
+      </w:r>
+      <w:r>
+        <w:rPr>
+          <w:sz w:val="24"/>
+          <w:szCs w:val="24"/>
+        </w:rPr>
+        <w:t xml:space="preserve">ohnny) in the house. </w:t>
+      </w:r>
+    </w:p>
+    <w:p>
+      <w:pPr>
+        <w:rPr>
+          <w:sz w:val="24"/>
+          <w:szCs w:val="24"/>
+        </w:rPr>
+      </w:pPr>
+      <w:r>
+        <w:rPr>
+          <w:sz w:val="24"/>
+          <w:szCs w:val="24"/>
+        </w:rPr>
+        <w:t xml:space="preserve">The house has two levels. On the entry level you can find the kitchen, living room and the toilet. The stairs connects the entry level with the first floor where you can find two bedrooms and the bathroom. The master bedroom has stairs connected to the entry level. </w:t>
+      </w:r>
+    </w:p>
+    <w:p>
+      <w:pPr>
+        <w:rPr>
+          <w:sz w:val="24"/>
+          <w:szCs w:val="24"/>
+        </w:rPr>
+      </w:pPr>
+      <w:r>
+        <w:rPr>
+          <w:sz w:val="24"/>
+          <w:szCs w:val="24"/>
+        </w:rPr>
+        <w:t>Jeroen placed the textures of the furniture, walls and the floor</w:t>
+      </w:r>
+      <w:r>
+        <w:rPr>
+          <w:sz w:val="24"/>
+          <w:szCs w:val="24"/>
+        </w:rPr>
+        <w:t>s. Damien placed the model in</w:t>
+      </w:r>
+      <w:r>
+        <w:rPr>
+          <w:sz w:val="24"/>
+          <w:szCs w:val="24"/>
+        </w:rPr>
+        <w:t xml:space="preserve"> the Unity file and added the Mesh Colliders.</w:t>
+      </w:r>
+    </w:p>
+    <w:p>
+      <w:pPr>
+        <w:rPr>
+          <w:sz w:val="24"/>
+          <w:szCs w:val="24"/>
+          <w:u w:val="single"/>
+        </w:rPr>
+      </w:pPr>
+      <w:r>
+        <w:rPr>
+          <w:sz w:val="24"/>
+          <w:szCs w:val="24"/>
+          <w:u w:val="single"/>
+        </w:rPr>
+        <w:t>User Interface – Abdullah</w:t>
+      </w:r>
+    </w:p>
+    <w:p>
+      <w:pPr>
+        <w:rPr>
+          <w:sz w:val="24"/>
+          <w:szCs w:val="24"/>
+        </w:rPr>
+      </w:pPr>
+      <w:r>
+        <w:rPr>
+          <w:sz w:val="24"/>
+          <w:szCs w:val="24"/>
+        </w:rPr>
+        <w:t>The UI elements are created with Adobe Illustrator and exported as</w:t>
+      </w:r>
+      <w:r>
+        <w:rPr>
+          <w:sz w:val="24"/>
+          <w:szCs w:val="24"/>
+        </w:rPr>
+        <w:t xml:space="preserve"> </w:t>
+      </w:r>
+      <w:r>
+        <w:rPr>
+          <w:sz w:val="24"/>
+          <w:szCs w:val="24"/>
+        </w:rPr>
+        <w:t>.</w:t>
       </w:r>
       <w:proofErr w:type="spellStart"/>
       <w:r>
@@ -2566,7 +2618,7 @@
           <w:sz w:val="24"/>
           <w:szCs w:val="24"/>
         </w:rPr>
-        <w:t>johnny</w:t>
+        <w:t>png</w:t>
       </w:r>
       <w:proofErr w:type="spellEnd"/>
       <w:r>
@@ -2574,101 +2626,30 @@
           <w:sz w:val="24"/>
           <w:szCs w:val="24"/>
         </w:rPr>
-        <w:t xml:space="preserve">) in the house. </w:t>
-      </w:r>
-    </w:p>
-    <w:p>
-      <w:pPr>
-        <w:rPr>
-          <w:sz w:val="24"/>
-          <w:szCs w:val="24"/>
-        </w:rPr>
-      </w:pPr>
-      <w:r>
-        <w:rPr>
-          <w:sz w:val="24"/>
-          <w:szCs w:val="24"/>
-        </w:rPr>
-        <w:t xml:space="preserve">The house has two levels. On the entry level you can find the kitchen, living room and the toilet. The stairs connects the entry level with the first floor where you can find two bedrooms and the bathroom. The master bedroom has stairs connected to the entry level. </w:t>
-      </w:r>
-    </w:p>
-    <w:p>
-      <w:pPr>
-        <w:rPr>
-          <w:sz w:val="24"/>
-          <w:szCs w:val="24"/>
-        </w:rPr>
-      </w:pPr>
-      <w:proofErr w:type="spellStart"/>
-      <w:r>
-        <w:rPr>
-          <w:sz w:val="24"/>
-          <w:szCs w:val="24"/>
-        </w:rPr>
-        <w:t>Jeroen</w:t>
-      </w:r>
-      <w:proofErr w:type="spellEnd"/>
-      <w:r>
-        <w:rPr>
-          <w:sz w:val="24"/>
-          <w:szCs w:val="24"/>
-        </w:rPr>
-        <w:t xml:space="preserve"> placed the textures of the furniture, walls and the floors. Damien placed the model in to the Unity fil</w:t>
-      </w:r>
-      <w:r>
-        <w:rPr>
-          <w:sz w:val="24"/>
-          <w:szCs w:val="24"/>
-        </w:rPr>
-        <w:t>e and added the Mesh Colliders.</w:t>
-      </w:r>
-    </w:p>
-    <w:p>
-      <w:pPr>
-        <w:rPr>
-          <w:sz w:val="24"/>
-          <w:szCs w:val="24"/>
-          <w:u w:val="single"/>
-        </w:rPr>
-      </w:pPr>
-      <w:r>
-        <w:rPr>
-          <w:sz w:val="24"/>
-          <w:szCs w:val="24"/>
-          <w:u w:val="single"/>
-        </w:rPr>
-        <w:t>User Interface – Abdullah</w:t>
-      </w:r>
-    </w:p>
-    <w:p>
-      <w:pPr>
-        <w:rPr>
-          <w:sz w:val="24"/>
-          <w:szCs w:val="24"/>
-        </w:rPr>
-      </w:pPr>
-      <w:r>
-        <w:rPr>
-          <w:sz w:val="24"/>
-          <w:szCs w:val="24"/>
-        </w:rPr>
-        <w:t>The UI elements are created with Adobe Illustrator and exported as *.</w:t>
-      </w:r>
-      <w:proofErr w:type="spellStart"/>
-      <w:r>
-        <w:rPr>
-          <w:sz w:val="24"/>
-          <w:szCs w:val="24"/>
-        </w:rPr>
-        <w:t>png</w:t>
-      </w:r>
-      <w:proofErr w:type="spellEnd"/>
-      <w:r>
-        <w:rPr>
-          <w:sz w:val="24"/>
-          <w:szCs w:val="24"/>
-        </w:rPr>
-        <w:t xml:space="preserve"> file. In Unity they are converted to a Sprite, which they can be added in to the scene.</w:t>
+        <w:t xml:space="preserve"> file. In Unity they are conve</w:t>
+      </w:r>
+      <w:r>
+        <w:rPr>
+          <w:sz w:val="24"/>
+          <w:szCs w:val="24"/>
+        </w:rPr>
+        <w:t xml:space="preserve">rted to sprites </w:t>
+      </w:r>
+      <w:bookmarkStart w:id="0" w:name="_GoBack"/>
+      <w:bookmarkEnd w:id="0"/>
+      <w:r>
+        <w:rPr>
+          <w:sz w:val="24"/>
+          <w:szCs w:val="24"/>
+        </w:rPr>
+        <w:t>which then</w:t>
+      </w:r>
+      <w:r>
+        <w:rPr>
+          <w:sz w:val="24"/>
+          <w:szCs w:val="24"/>
+        </w:rPr>
+        <w:t xml:space="preserve"> can be added in to the scene.</w:t>
       </w:r>
     </w:p>
     <w:p>
@@ -2683,6 +2664,7 @@
           <w:noProof/>
           <w:sz w:val="24"/>
           <w:szCs w:val="24"/>
+          <w:lang w:val="nl-NL" w:eastAsia="nl-NL"/>
         </w:rPr>
         <w:drawing>
           <wp:inline distT="0" distB="0" distL="0" distR="0" wp14:anchorId="570F37E5" wp14:editId="7DE04127">
@@ -2754,6 +2736,7 @@
           <w:noProof/>
           <w:sz w:val="24"/>
           <w:szCs w:val="24"/>
+          <w:lang w:val="nl-NL" w:eastAsia="nl-NL"/>
         </w:rPr>
         <w:drawing>
           <wp:inline distT="0" distB="0" distL="0" distR="0" wp14:anchorId="1F3063C4" wp14:editId="1E700D94">
@@ -2825,6 +2808,7 @@
           <w:noProof/>
           <w:sz w:val="24"/>
           <w:szCs w:val="24"/>
+          <w:lang w:val="nl-NL" w:eastAsia="nl-NL"/>
         </w:rPr>
         <w:drawing>
           <wp:inline distT="0" distB="0" distL="0" distR="0" wp14:anchorId="4BC5A328" wp14:editId="78111ECD">
@@ -2896,6 +2880,7 @@
           <w:noProof/>
           <w:sz w:val="24"/>
           <w:szCs w:val="24"/>
+          <w:lang w:val="nl-NL" w:eastAsia="nl-NL"/>
         </w:rPr>
         <w:drawing>
           <wp:inline distT="0" distB="0" distL="0" distR="0" wp14:anchorId="43D7A68B" wp14:editId="431CF6F1">
@@ -2982,6 +2967,7 @@
           <w:noProof/>
           <w:sz w:val="24"/>
           <w:szCs w:val="24"/>
+          <w:lang w:val="nl-NL" w:eastAsia="nl-NL"/>
         </w:rPr>
         <w:drawing>
           <wp:inline distT="0" distB="0" distL="0" distR="0" wp14:anchorId="493A4A3A" wp14:editId="5C3E6245">
@@ -3045,6 +3031,7 @@
           <w:noProof/>
           <w:sz w:val="24"/>
           <w:szCs w:val="24"/>
+          <w:lang w:val="nl-NL" w:eastAsia="nl-NL"/>
         </w:rPr>
         <w:drawing>
           <wp:anchor distT="0" distB="0" distL="114300" distR="114300" simplePos="0" relativeHeight="251661312" behindDoc="0" locked="0" layoutInCell="1" allowOverlap="1" wp14:anchorId="604CCAAE" wp14:editId="7D085856">
@@ -3137,6 +3124,7 @@
           <w:noProof/>
           <w:sz w:val="24"/>
           <w:szCs w:val="24"/>
+          <w:lang w:val="nl-NL" w:eastAsia="nl-NL"/>
         </w:rPr>
         <w:drawing>
           <wp:anchor distT="0" distB="0" distL="114300" distR="114300" simplePos="0" relativeHeight="251662336" behindDoc="0" locked="0" layoutInCell="1" allowOverlap="1" wp14:anchorId="4431E75C" wp14:editId="498581AC">
@@ -3216,8 +3204,6 @@
         </w:rPr>
         <w:t xml:space="preserve">The enemy counter at top right of the screen is also made in 8-bit style. </w:t>
       </w:r>
-      <w:bookmarkStart w:id="0" w:name="_GoBack"/>
-      <w:bookmarkEnd w:id="0"/>
     </w:p>
     <w:p>
       <w:pPr>
@@ -3282,7 +3268,7 @@
       </w:pPr>
     </w:pPrDefault>
   </w:docDefaults>
-  <w:latentStyles w:defLockedState="0" w:defUIPriority="99" w:defSemiHidden="1" w:defUnhideWhenUsed="1" w:defQFormat="0" w:count="276">
+  <w:latentStyles w:defLockedState="0" w:defUIPriority="99" w:defSemiHidden="1" w:defUnhideWhenUsed="1" w:defQFormat="0" w:count="267">
     <w:lsdException w:name="Normal" w:semiHidden="0" w:uiPriority="0" w:unhideWhenUsed="0" w:qFormat="1"/>
     <w:lsdException w:name="heading 1" w:semiHidden="0" w:uiPriority="9" w:unhideWhenUsed="0" w:qFormat="1"/>
     <w:lsdException w:name="heading 2" w:uiPriority="9" w:qFormat="1"/>
@@ -3421,7 +3407,7 @@
     <w:lsdException w:name="Bibliography" w:uiPriority="37"/>
     <w:lsdException w:name="TOC Heading" w:uiPriority="39" w:qFormat="1"/>
   </w:latentStyles>
-  <w:style w:type="paragraph" w:default="1" w:styleId="Normaal">
+  <w:style w:type="paragraph" w:default="1" w:styleId="Standaard">
     <w:name w:val="Normal"/>
     <w:qFormat/>
     <w:rPr>
@@ -3498,8 +3484,8 @@
   </w:style>
   <w:style w:type="paragraph" w:styleId="Ballontekst">
     <w:name w:val="Balloon Text"/>
-    <w:basedOn w:val="Normaal"/>
-    <w:link w:val="BallontekstTeken"/>
+    <w:basedOn w:val="Standaard"/>
+    <w:link w:val="BallontekstChar"/>
     <w:uiPriority w:val="99"/>
     <w:semiHidden/>
     <w:unhideWhenUsed/>
@@ -3513,8 +3499,8 @@
       <w:szCs w:val="16"/>
     </w:rPr>
   </w:style>
-  <w:style w:type="character" w:customStyle="1" w:styleId="BallontekstTeken">
-    <w:name w:val="Ballontekst Teken"/>
+  <w:style w:type="character" w:customStyle="1" w:styleId="BallontekstChar">
+    <w:name w:val="Ballontekst Char"/>
     <w:basedOn w:val="Standaardalinea-lettertype"/>
     <w:link w:val="Ballontekst"/>
     <w:uiPriority w:val="99"/>
@@ -3531,7 +3517,7 @@
 </file>
 
 <file path=word/stylesWithEffects.xml><?xml version="1.0" encoding="utf-8"?>
-<w:styles xmlns:wpc="http://schemas.microsoft.com/office/word/2010/wordprocessingCanvas" xmlns:mo="http://schemas.microsoft.com/office/mac/office/2008/main" xmlns:mc="http://schemas.openxmlformats.org/markup-compatibility/2006" xmlns:mv="urn:schemas-microsoft-com:mac:vml" xmlns:o="urn:schemas-microsoft-com:office:office" xmlns:r="http://schemas.openxmlformats.org/officeDocument/2006/relationships" xmlns:m="http://schemas.openxmlformats.org/officeDocument/2006/math" xmlns:v="urn:schemas-microsoft-com:vml" xmlns:wp14="http://schemas.microsoft.com/office/word/2010/wordprocessingDrawing" xmlns:wp="http://schemas.openxmlformats.org/drawingml/2006/wordprocessingDrawing" xmlns:w10="urn:schemas-microsoft-com:office:word" xmlns:w="http://schemas.openxmlformats.org/wordprocessingml/2006/main" xmlns:w14="http://schemas.microsoft.com/office/word/2010/wordml" xmlns:wpg="http://schemas.microsoft.com/office/word/2010/wordprocessingGroup" xmlns:wpi="http://schemas.microsoft.com/office/word/2010/wordprocessingInk" xmlns:wne="http://schemas.microsoft.com/office/word/2006/wordml" xmlns:wps="http://schemas.microsoft.com/office/word/2010/wordprocessingShape" mc:Ignorable="w14 wp14">
+<w:styles xmlns:wpc="http://schemas.microsoft.com/office/word/2010/wordprocessingCanvas" xmlns:mc="http://schemas.openxmlformats.org/markup-compatibility/2006" xmlns:o="urn:schemas-microsoft-com:office:office" xmlns:r="http://schemas.openxmlformats.org/officeDocument/2006/relationships" xmlns:m="http://schemas.openxmlformats.org/officeDocument/2006/math" xmlns:v="urn:schemas-microsoft-com:vml" xmlns:wp14="http://schemas.microsoft.com/office/word/2010/wordprocessingDrawing" xmlns:wp="http://schemas.openxmlformats.org/drawingml/2006/wordprocessingDrawing" xmlns:w10="urn:schemas-microsoft-com:office:word" xmlns:w="http://schemas.openxmlformats.org/wordprocessingml/2006/main" xmlns:w14="http://schemas.microsoft.com/office/word/2010/wordml" xmlns:wpg="http://schemas.microsoft.com/office/word/2010/wordprocessingGroup" xmlns:wpi="http://schemas.microsoft.com/office/word/2010/wordprocessingInk" xmlns:wne="http://schemas.microsoft.com/office/word/2006/wordml" xmlns:wps="http://schemas.microsoft.com/office/word/2010/wordprocessingShape" mc:Ignorable="w14 wp14">
   <w:docDefaults>
     <w:rPrDefault>
       <w:rPr>
@@ -3547,7 +3533,7 @@
       </w:pPr>
     </w:pPrDefault>
   </w:docDefaults>
-  <w:latentStyles w:defLockedState="0" w:defUIPriority="99" w:defSemiHidden="1" w:defUnhideWhenUsed="1" w:defQFormat="0" w:count="276">
+  <w:latentStyles w:defLockedState="0" w:defUIPriority="99" w:defSemiHidden="1" w:defUnhideWhenUsed="1" w:defQFormat="0" w:count="267">
     <w:lsdException w:name="Normal" w:semiHidden="0" w:uiPriority="0" w:unhideWhenUsed="0" w:qFormat="1"/>
     <w:lsdException w:name="heading 1" w:semiHidden="0" w:uiPriority="9" w:unhideWhenUsed="0" w:qFormat="1"/>
     <w:lsdException w:name="heading 2" w:uiPriority="9" w:qFormat="1"/>
@@ -3686,7 +3672,7 @@
     <w:lsdException w:name="Bibliography" w:uiPriority="37"/>
     <w:lsdException w:name="TOC Heading" w:uiPriority="39" w:qFormat="1"/>
   </w:latentStyles>
-  <w:style w:type="paragraph" w:default="1" w:styleId="Normaal">
+  <w:style w:type="paragraph" w:default="1" w:styleId="Standaard">
     <w:name w:val="Normal"/>
     <w:qFormat/>
     <w:rPr>
@@ -3763,8 +3749,8 @@
   </w:style>
   <w:style w:type="paragraph" w:styleId="Ballontekst">
     <w:name w:val="Balloon Text"/>
-    <w:basedOn w:val="Normaal"/>
-    <w:link w:val="BallontekstTeken"/>
+    <w:basedOn w:val="Standaard"/>
+    <w:link w:val="BallontekstChar"/>
     <w:uiPriority w:val="99"/>
     <w:semiHidden/>
     <w:unhideWhenUsed/>
@@ -3778,8 +3764,8 @@
       <w:szCs w:val="16"/>
     </w:rPr>
   </w:style>
-  <w:style w:type="character" w:customStyle="1" w:styleId="BallontekstTeken">
-    <w:name w:val="Ballontekst Teken"/>
+  <w:style w:type="character" w:customStyle="1" w:styleId="BallontekstChar">
+    <w:name w:val="Ballontekst Char"/>
     <w:basedOn w:val="Standaardalinea-lettertype"/>
     <w:link w:val="Ballontekst"/>
     <w:uiPriority w:val="99"/>

</xml_diff>

<commit_message>
Feedback on GameOver screen
</commit_message>
<xml_diff>
--- a/Documents/TedDyfense.docx
+++ b/Documents/TedDyfense.docx
@@ -368,13 +368,18 @@
         </w:rPr>
         <w:t>kunde</w:t>
       </w:r>
-      <w:bookmarkStart w:id="0" w:name="_GoBack"/>
-      <w:bookmarkEnd w:id="0"/>
       <w:r>
         <w:rPr>
           <w:rFonts w:ascii="Calibri" w:hAnsi="Calibri"/>
         </w:rPr>
         <w:tab/>
+      </w:r>
+      <w:r>
+        <w:rPr>
+          <w:rFonts w:ascii="Calibri" w:hAnsi="Calibri"/>
+        </w:rPr>
+        <w:tab/>
+        <w:t>A.B.vanRamshorst@studnt.tudelft.nl</w:t>
       </w:r>
     </w:p>
     <w:p>
@@ -1262,6 +1267,139 @@
         <w:spacing w:after="240"/>
         <w:rPr>
           <w:rFonts w:ascii="Calibri" w:hAnsi="Calibri"/>
+          <w:sz w:val="24"/>
+          <w:u w:val="single"/>
+        </w:rPr>
+      </w:pPr>
+      <w:r>
+        <w:rPr>
+          <w:rFonts w:ascii="Calibri" w:hAnsi="Calibri"/>
+          <w:sz w:val="24"/>
+          <w:u w:val="single"/>
+        </w:rPr>
+        <w:t>Toon Shader- Arjan</w:t>
+      </w:r>
+    </w:p>
+    <w:p>
+      <w:pPr>
+        <w:spacing w:after="240"/>
+        <w:rPr>
+          <w:rFonts w:ascii="Calibri" w:hAnsi="Calibri"/>
+          <w:sz w:val="24"/>
+        </w:rPr>
+      </w:pPr>
+      <w:r>
+        <w:rPr>
+          <w:rFonts w:ascii="Calibri" w:hAnsi="Calibri"/>
+          <w:sz w:val="24"/>
+        </w:rPr>
+        <w:t>Because of the cartoon like backstory to our game it seemed logical to implement an unrealistic looking shader to emphasize the surrealism of the environment. This was done by add</w:t>
+      </w:r>
+      <w:r>
+        <w:rPr>
+          <w:rFonts w:ascii="Calibri" w:hAnsi="Calibri"/>
+          <w:sz w:val="24"/>
+        </w:rPr>
+        <w:t>ing a threshold value to the shader. If the intensity of the diffuse lighting exceeded this value the shader will interpret the surface as lit, otherwise it will be interpreted as shadow.</w:t>
+      </w:r>
+    </w:p>
+    <w:p>
+      <w:pPr>
+        <w:spacing w:after="240"/>
+        <w:rPr>
+          <w:rFonts w:ascii="Calibri" w:hAnsi="Calibri"/>
+          <w:sz w:val="24"/>
+          <w:u w:val="single"/>
+        </w:rPr>
+      </w:pPr>
+      <w:r>
+        <w:rPr>
+          <w:rFonts w:ascii="Calibri" w:hAnsi="Calibri"/>
+          <w:sz w:val="24"/>
+          <w:u w:val="single"/>
+        </w:rPr>
+        <w:t>Log in Screen – Arjan</w:t>
+      </w:r>
+      <w:r>
+        <w:rPr>
+          <w:rFonts w:ascii="Calibri" w:hAnsi="Calibri"/>
+          <w:sz w:val="24"/>
+          <w:u w:val="single"/>
+        </w:rPr>
+        <w:t>, Damien</w:t>
+      </w:r>
+    </w:p>
+    <w:p>
+      <w:pPr>
+        <w:spacing w:after="240"/>
+        <w:rPr>
+          <w:rFonts w:ascii="Calibri" w:hAnsi="Calibri"/>
+          <w:sz w:val="24"/>
+        </w:rPr>
+      </w:pPr>
+      <w:r>
+        <w:rPr>
+          <w:rFonts w:ascii="Calibri" w:hAnsi="Calibri"/>
+          <w:sz w:val="24"/>
+        </w:rPr>
+        <w:t>The first ingame screen is the log in screen. The player has the choice to submit a new username/password combination and/or log in. When the Server is off-line or the player wishes to play without registering the Skip button can be clicked to continue as an Anonymous player.</w:t>
+      </w:r>
+    </w:p>
+    <w:p>
+      <w:pPr>
+        <w:spacing w:after="240"/>
+        <w:rPr>
+          <w:rFonts w:ascii="Calibri" w:hAnsi="Calibri"/>
+          <w:sz w:val="24"/>
+          <w:u w:val="single"/>
+        </w:rPr>
+      </w:pPr>
+      <w:r>
+        <w:rPr>
+          <w:rFonts w:ascii="Calibri" w:hAnsi="Calibri"/>
+          <w:sz w:val="24"/>
+          <w:u w:val="single"/>
+        </w:rPr>
+        <w:t>HighScore Logging – Arjan</w:t>
+      </w:r>
+    </w:p>
+    <w:p>
+      <w:pPr>
+        <w:spacing w:after="240"/>
+        <w:rPr>
+          <w:rFonts w:ascii="Calibri" w:hAnsi="Calibri"/>
+          <w:sz w:val="24"/>
+        </w:rPr>
+      </w:pPr>
+      <w:r>
+        <w:rPr>
+          <w:rFonts w:ascii="Calibri" w:hAnsi="Calibri"/>
+          <w:sz w:val="24"/>
+        </w:rPr>
+        <w:t xml:space="preserve">A Highscore system was implemented into the game. </w:t>
+      </w:r>
+      <w:r>
+        <w:rPr>
+          <w:rFonts w:ascii="Calibri" w:hAnsi="Calibri"/>
+          <w:sz w:val="24"/>
+        </w:rPr>
+        <w:t xml:space="preserve">Logging statistics such as accuracy, amount of shots fired, amount of headshots and </w:t>
+      </w:r>
+      <w:r>
+        <w:rPr>
+          <w:rFonts w:ascii="Calibri" w:hAnsi="Calibri"/>
+          <w:sz w:val="24"/>
+        </w:rPr>
+        <w:t>so on provides the player with a simple overview on how his game session turned out.</w:t>
+      </w:r>
+      <w:bookmarkStart w:id="0" w:name="_GoBack"/>
+      <w:bookmarkEnd w:id="0"/>
+    </w:p>
+    <w:p>
+      <w:pPr>
+        <w:spacing w:after="240"/>
+        <w:rPr>
+          <w:rFonts w:ascii="Calibri" w:hAnsi="Calibri"/>
           <w:b/>
           <w:sz w:val="24"/>
         </w:rPr>
@@ -1291,6 +1429,40 @@
           <w:sz w:val="24"/>
         </w:rPr>
         <w:t>Art, Design, and Style</w:t>
+      </w:r>
+    </w:p>
+    <w:p>
+      <w:pPr>
+        <w:spacing w:after="240"/>
+        <w:rPr>
+          <w:rFonts w:ascii="Calibri" w:hAnsi="Calibri"/>
+          <w:sz w:val="24"/>
+          <w:u w:val="single"/>
+        </w:rPr>
+      </w:pPr>
+      <w:r>
+        <w:rPr>
+          <w:rFonts w:ascii="Calibri" w:hAnsi="Calibri"/>
+          <w:sz w:val="24"/>
+          <w:u w:val="single"/>
+        </w:rPr>
+        <w:t>Custom Sounds – Arjan</w:t>
+      </w:r>
+    </w:p>
+    <w:p>
+      <w:pPr>
+        <w:spacing w:after="240"/>
+        <w:rPr>
+          <w:rFonts w:ascii="Calibri" w:hAnsi="Calibri"/>
+          <w:sz w:val="24"/>
+        </w:rPr>
+      </w:pPr>
+      <w:r>
+        <w:rPr>
+          <w:rFonts w:ascii="Calibri" w:hAnsi="Calibri"/>
+          <w:sz w:val="24"/>
+        </w:rPr>
+        <w:t>Some in game sounds are custom made. Explosions, gun firing, blockplacement, menu transitions and menu clicks are actions that implement these custom sounds. By recording voice sounds and using common household objects the raw data was recorded. Afterwards the raw data was processed using Audacity. Using Pitch-Correction, Reverb and custom equalizers the final result was achieved.</w:t>
       </w:r>
     </w:p>
     <w:p>
@@ -1354,6 +1526,7 @@
           <w:sz w:val="24"/>
           <w:lang w:val="nl-NL" w:eastAsia="nl-NL"/>
         </w:rPr>
+        <w:lastRenderedPageBreak/>
         <w:drawing>
           <wp:inline distT="0" distB="0" distL="0" distR="0" wp14:anchorId="724346D6" wp14:editId="1A01790E">
             <wp:extent cx="5760720" cy="3072130"/>
@@ -1509,32 +1682,25 @@
           <w:rFonts w:ascii="Calibri" w:hAnsi="Calibri"/>
           <w:sz w:val="24"/>
         </w:rPr>
-        <w:t xml:space="preserve">The planets were created from base textures which have been projected on top of a sphere, </w:t>
-      </w:r>
-      <w:r>
-        <w:rPr>
-          <w:rFonts w:ascii="Calibri" w:hAnsi="Calibri"/>
-          <w:sz w:val="24"/>
+        <w:t>The planets were created from base textures which have been projected on top of a sphere, while the galaxy was created using a rotation script in GIMP. The stars were generated from noise.</w:t>
+      </w:r>
+    </w:p>
+    <w:p>
+      <w:pPr>
+        <w:spacing w:after="240"/>
+        <w:rPr>
+          <w:rFonts w:ascii="Calibri" w:hAnsi="Calibri"/>
+          <w:sz w:val="24"/>
+        </w:rPr>
+      </w:pPr>
+      <w:r>
+        <w:rPr>
+          <w:rFonts w:ascii="Calibri" w:hAnsi="Calibri"/>
+          <w:noProof/>
+          <w:sz w:val="24"/>
+          <w:lang w:val="nl-NL" w:eastAsia="nl-NL"/>
         </w:rPr>
         <w:lastRenderedPageBreak/>
-        <w:t>while the galaxy was created using a rotation script in GIMP. The stars were generated from noise.</w:t>
-      </w:r>
-    </w:p>
-    <w:p>
-      <w:pPr>
-        <w:spacing w:after="240"/>
-        <w:rPr>
-          <w:rFonts w:ascii="Calibri" w:hAnsi="Calibri"/>
-          <w:sz w:val="24"/>
-        </w:rPr>
-      </w:pPr>
-      <w:r>
-        <w:rPr>
-          <w:rFonts w:ascii="Calibri" w:hAnsi="Calibri"/>
-          <w:noProof/>
-          <w:sz w:val="24"/>
-          <w:lang w:val="nl-NL" w:eastAsia="nl-NL"/>
-        </w:rPr>
         <w:drawing>
           <wp:inline distT="0" distB="0" distL="0" distR="0">
             <wp:extent cx="5188688" cy="4965404"/>

</xml_diff>

<commit_message>
readded mine part into document
</commit_message>
<xml_diff>
--- a/Documents/TedDyfense.docx
+++ b/Documents/TedDyfense.docx
@@ -1,6 +1,6 @@
 
 <file path=word/document.xml><?xml version="1.0" encoding="utf-8"?>
-<w:document xmlns:wpc="http://schemas.microsoft.com/office/word/2010/wordprocessingCanvas" xmlns:mc="http://schemas.openxmlformats.org/markup-compatibility/2006" xmlns:o="urn:schemas-microsoft-com:office:office" xmlns:r="http://schemas.openxmlformats.org/officeDocument/2006/relationships" xmlns:m="http://schemas.openxmlformats.org/officeDocument/2006/math" xmlns:v="urn:schemas-microsoft-com:vml" xmlns:wp14="http://schemas.microsoft.com/office/word/2010/wordprocessingDrawing" xmlns:wp="http://schemas.openxmlformats.org/drawingml/2006/wordprocessingDrawing" xmlns:w10="urn:schemas-microsoft-com:office:word" xmlns:w="http://schemas.openxmlformats.org/wordprocessingml/2006/main" xmlns:w14="http://schemas.microsoft.com/office/word/2010/wordml" xmlns:w15="http://schemas.microsoft.com/office/word/2012/wordml" xmlns:wpg="http://schemas.microsoft.com/office/word/2010/wordprocessingGroup" xmlns:wpi="http://schemas.microsoft.com/office/word/2010/wordprocessingInk" xmlns:wne="http://schemas.microsoft.com/office/word/2006/wordml" xmlns:wps="http://schemas.microsoft.com/office/word/2010/wordprocessingShape" mc:Ignorable="w14 w15 wp14">
+<w:document xmlns:wpc="http://schemas.microsoft.com/office/word/2010/wordprocessingCanvas" xmlns:mo="http://schemas.microsoft.com/office/mac/office/2008/main" xmlns:mc="http://schemas.openxmlformats.org/markup-compatibility/2006" xmlns:mv="urn:schemas-microsoft-com:mac:vml" xmlns:o="urn:schemas-microsoft-com:office:office" xmlns:r="http://schemas.openxmlformats.org/officeDocument/2006/relationships" xmlns:m="http://schemas.openxmlformats.org/officeDocument/2006/math" xmlns:v="urn:schemas-microsoft-com:vml" xmlns:wp14="http://schemas.microsoft.com/office/word/2010/wordprocessingDrawing" xmlns:wp="http://schemas.openxmlformats.org/drawingml/2006/wordprocessingDrawing" xmlns:w10="urn:schemas-microsoft-com:office:word" xmlns:w="http://schemas.openxmlformats.org/wordprocessingml/2006/main" xmlns:w14="http://schemas.microsoft.com/office/word/2010/wordml" xmlns:wpg="http://schemas.microsoft.com/office/word/2010/wordprocessingGroup" xmlns:wpi="http://schemas.microsoft.com/office/word/2010/wordprocessingInk" xmlns:wne="http://schemas.microsoft.com/office/word/2006/wordml" xmlns:wps="http://schemas.microsoft.com/office/word/2010/wordprocessingShape" mc:Ignorable="w14 wp14">
   <w:body>
     <w:p>
       <w:pPr>
@@ -15,10 +15,10 @@
           <w:b/>
           <w:noProof/>
           <w:sz w:val="24"/>
-          <w:lang w:val="nl-NL" w:eastAsia="nl-NL"/>
+          <w:lang w:eastAsia="nl-NL"/>
         </w:rPr>
         <w:drawing>
-          <wp:anchor distT="0" distB="0" distL="114300" distR="114300" simplePos="0" relativeHeight="251658240" behindDoc="0" locked="0" layoutInCell="1" allowOverlap="1" wp14:anchorId="4C732359" wp14:editId="781FDCC1">
+          <wp:anchor distT="0" distB="0" distL="114300" distR="114300" simplePos="0" relativeHeight="251658240" behindDoc="0" locked="0" layoutInCell="1" allowOverlap="1" wp14:anchorId="5DA6F3D4" wp14:editId="68E4F536">
             <wp:simplePos x="0" y="0"/>
             <wp:positionH relativeFrom="column">
               <wp:posOffset>1270</wp:posOffset>
@@ -43,7 +43,7 @@
                     </pic:cNvPicPr>
                   </pic:nvPicPr>
                   <pic:blipFill>
-                    <a:blip r:embed="rId4">
+                    <a:blip r:embed="rId5">
                       <a:extLst>
                         <a:ext uri="{28A0092B-C50C-407E-A947-70E740481C1C}">
                           <a14:useLocalDpi xmlns:a14="http://schemas.microsoft.com/office/drawing/2010/main" val="0"/>
@@ -97,12 +97,14 @@
           <w:sz w:val="48"/>
         </w:rPr>
       </w:pPr>
+      <w:proofErr w:type="spellStart"/>
       <w:r>
         <w:rPr>
           <w:sz w:val="96"/>
         </w:rPr>
         <w:t>TedDyfense</w:t>
       </w:r>
+      <w:proofErr w:type="spellEnd"/>
     </w:p>
     <w:p>
       <w:pPr>
@@ -115,10 +117,10 @@
         <w:rPr>
           <w:noProof/>
           <w:sz w:val="48"/>
-          <w:lang w:val="nl-NL" w:eastAsia="nl-NL"/>
+          <w:lang w:eastAsia="nl-NL"/>
         </w:rPr>
         <w:drawing>
-          <wp:anchor distT="0" distB="0" distL="114300" distR="114300" simplePos="0" relativeHeight="251659264" behindDoc="0" locked="0" layoutInCell="1" allowOverlap="1" wp14:anchorId="5DB15EA9" wp14:editId="78896ECE">
+          <wp:anchor distT="0" distB="0" distL="114300" distR="114300" simplePos="0" relativeHeight="251659264" behindDoc="0" locked="0" layoutInCell="1" allowOverlap="1" wp14:anchorId="32A019B8" wp14:editId="43078069">
             <wp:simplePos x="0" y="0"/>
             <wp:positionH relativeFrom="column">
               <wp:posOffset>-1270</wp:posOffset>
@@ -143,7 +145,7 @@
                     </pic:cNvPicPr>
                   </pic:nvPicPr>
                   <pic:blipFill>
-                    <a:blip r:embed="rId5">
+                    <a:blip r:embed="rId6">
                       <a:extLst>
                         <a:ext uri="{28A0092B-C50C-407E-A947-70E740481C1C}">
                           <a14:useLocalDpi xmlns:a14="http://schemas.microsoft.com/office/drawing/2010/main" val="0"/>
@@ -224,22 +226,55 @@
     </w:p>
     <w:p>
       <w:pPr>
-        <w:pStyle w:val="NoSpacing"/>
-        <w:rPr>
-          <w:rFonts w:ascii="Calibri" w:hAnsi="Calibri"/>
-        </w:rPr>
-      </w:pPr>
-      <w:r>
-        <w:rPr>
-          <w:rFonts w:ascii="Calibri" w:hAnsi="Calibri"/>
-        </w:rPr>
-        <w:t>Abdullah Tezcan</w:t>
-      </w:r>
+        <w:pStyle w:val="Geenafstand"/>
+        <w:rPr>
+          <w:rFonts w:ascii="Calibri" w:hAnsi="Calibri"/>
+        </w:rPr>
+      </w:pPr>
+      <w:proofErr w:type="spellStart"/>
+      <w:r>
+        <w:rPr>
+          <w:rFonts w:ascii="Calibri" w:hAnsi="Calibri"/>
+        </w:rPr>
+        <w:t>Abdullah</w:t>
+      </w:r>
+      <w:proofErr w:type="spellEnd"/>
+      <w:r>
+        <w:rPr>
+          <w:rFonts w:ascii="Calibri" w:hAnsi="Calibri"/>
+        </w:rPr>
+        <w:t xml:space="preserve"> </w:t>
+      </w:r>
+      <w:proofErr w:type="spellStart"/>
+      <w:r>
+        <w:rPr>
+          <w:rFonts w:ascii="Calibri" w:hAnsi="Calibri"/>
+        </w:rPr>
+        <w:t>Tezcan</w:t>
+      </w:r>
+      <w:proofErr w:type="spellEnd"/>
       <w:r>
         <w:rPr>
           <w:rFonts w:ascii="Calibri" w:hAnsi="Calibri"/>
         </w:rPr>
         <w:tab/>
+      </w:r>
+      <w:r>
+        <w:rPr>
+          <w:rFonts w:ascii="Calibri" w:hAnsi="Calibri"/>
+        </w:rPr>
+        <w:t>1353306</w:t>
+      </w:r>
+      <w:r>
+        <w:rPr>
+          <w:rFonts w:ascii="Calibri" w:hAnsi="Calibri"/>
+        </w:rPr>
+        <w:tab/>
+      </w:r>
+      <w:r>
+        <w:rPr>
+          <w:rFonts w:ascii="Calibri" w:hAnsi="Calibri"/>
+        </w:rPr>
         <w:t>Bouwkunde</w:t>
       </w:r>
       <w:r>
@@ -248,20 +283,43 @@
         </w:rPr>
         <w:tab/>
       </w:r>
-    </w:p>
-    <w:p>
-      <w:pPr>
-        <w:pStyle w:val="NoSpacing"/>
-        <w:rPr>
-          <w:rFonts w:ascii="Calibri" w:hAnsi="Calibri"/>
-        </w:rPr>
-      </w:pPr>
-      <w:r>
-        <w:rPr>
-          <w:rFonts w:ascii="Calibri" w:hAnsi="Calibri"/>
-        </w:rPr>
-        <w:t>Esmeralda Tomasöa</w:t>
-      </w:r>
+      <w:r>
+        <w:rPr>
+          <w:rFonts w:ascii="Calibri" w:hAnsi="Calibri"/>
+        </w:rPr>
+        <w:tab/>
+        <w:t>a.tezcan@student.tudelft.nl</w:t>
+      </w:r>
+    </w:p>
+    <w:p>
+      <w:pPr>
+        <w:pStyle w:val="Geenafstand"/>
+        <w:rPr>
+          <w:rFonts w:ascii="Calibri" w:hAnsi="Calibri"/>
+        </w:rPr>
+      </w:pPr>
+      <w:proofErr w:type="spellStart"/>
+      <w:r>
+        <w:rPr>
+          <w:rFonts w:ascii="Calibri" w:hAnsi="Calibri"/>
+        </w:rPr>
+        <w:t>Esmeralda</w:t>
+      </w:r>
+      <w:proofErr w:type="spellEnd"/>
+      <w:r>
+        <w:rPr>
+          <w:rFonts w:ascii="Calibri" w:hAnsi="Calibri"/>
+        </w:rPr>
+        <w:t xml:space="preserve"> </w:t>
+      </w:r>
+      <w:proofErr w:type="spellStart"/>
+      <w:r>
+        <w:rPr>
+          <w:rFonts w:ascii="Calibri" w:hAnsi="Calibri"/>
+        </w:rPr>
+        <w:t>Tomasöa</w:t>
+      </w:r>
+      <w:proofErr w:type="spellEnd"/>
       <w:r>
         <w:rPr>
           <w:rFonts w:ascii="Calibri" w:hAnsi="Calibri"/>
@@ -278,17 +336,25 @@
     </w:p>
     <w:p>
       <w:pPr>
-        <w:pStyle w:val="NoSpacing"/>
-        <w:rPr>
-          <w:rFonts w:ascii="Calibri" w:hAnsi="Calibri"/>
-        </w:rPr>
-      </w:pPr>
-      <w:r>
-        <w:rPr>
-          <w:rFonts w:ascii="Calibri" w:hAnsi="Calibri"/>
-        </w:rPr>
-        <w:t>Pieter Kools</w:t>
-      </w:r>
+        <w:pStyle w:val="Geenafstand"/>
+        <w:rPr>
+          <w:rFonts w:ascii="Calibri" w:hAnsi="Calibri"/>
+        </w:rPr>
+      </w:pPr>
+      <w:r>
+        <w:rPr>
+          <w:rFonts w:ascii="Calibri" w:hAnsi="Calibri"/>
+        </w:rPr>
+        <w:t xml:space="preserve">Pieter </w:t>
+      </w:r>
+      <w:proofErr w:type="spellStart"/>
+      <w:r>
+        <w:rPr>
+          <w:rFonts w:ascii="Calibri" w:hAnsi="Calibri"/>
+        </w:rPr>
+        <w:t>Kools</w:t>
+      </w:r>
+      <w:proofErr w:type="spellEnd"/>
       <w:r>
         <w:rPr>
           <w:rFonts w:ascii="Calibri" w:hAnsi="Calibri"/>
@@ -317,17 +383,33 @@
     </w:p>
     <w:p>
       <w:pPr>
-        <w:pStyle w:val="NoSpacing"/>
-        <w:rPr>
-          <w:rFonts w:ascii="Calibri" w:hAnsi="Calibri"/>
-        </w:rPr>
-      </w:pPr>
-      <w:r>
-        <w:rPr>
-          <w:rFonts w:ascii="Calibri" w:hAnsi="Calibri"/>
-        </w:rPr>
-        <w:t>Damien Crielaard</w:t>
-      </w:r>
+        <w:pStyle w:val="Geenafstand"/>
+        <w:rPr>
+          <w:rFonts w:ascii="Calibri" w:hAnsi="Calibri"/>
+        </w:rPr>
+      </w:pPr>
+      <w:proofErr w:type="spellStart"/>
+      <w:r>
+        <w:rPr>
+          <w:rFonts w:ascii="Calibri" w:hAnsi="Calibri"/>
+        </w:rPr>
+        <w:t>Damien</w:t>
+      </w:r>
+      <w:proofErr w:type="spellEnd"/>
+      <w:r>
+        <w:rPr>
+          <w:rFonts w:ascii="Calibri" w:hAnsi="Calibri"/>
+        </w:rPr>
+        <w:t xml:space="preserve"> </w:t>
+      </w:r>
+      <w:proofErr w:type="spellStart"/>
+      <w:r>
+        <w:rPr>
+          <w:rFonts w:ascii="Calibri" w:hAnsi="Calibri"/>
+        </w:rPr>
+        <w:t>Crielaard</w:t>
+      </w:r>
+      <w:proofErr w:type="spellEnd"/>
       <w:r>
         <w:rPr>
           <w:rFonts w:ascii="Calibri" w:hAnsi="Calibri"/>
@@ -344,7 +426,7 @@
     </w:p>
     <w:p>
       <w:pPr>
-        <w:pStyle w:val="NoSpacing"/>
+        <w:pStyle w:val="Geenafstand"/>
         <w:rPr>
           <w:rFonts w:ascii="Calibri" w:hAnsi="Calibri"/>
         </w:rPr>
@@ -379,7 +461,19 @@
           <w:rFonts w:ascii="Calibri" w:hAnsi="Calibri"/>
         </w:rPr>
         <w:tab/>
-        <w:t>A.B.vanRamshorst@studnt.tudelft.nl</w:t>
+        <w:t>A.B.vanRamshorst@stud</w:t>
+      </w:r>
+      <w:r>
+        <w:rPr>
+          <w:rFonts w:ascii="Calibri" w:hAnsi="Calibri"/>
+        </w:rPr>
+        <w:t>e</w:t>
+      </w:r>
+      <w:r>
+        <w:rPr>
+          <w:rFonts w:ascii="Calibri" w:hAnsi="Calibri"/>
+        </w:rPr>
+        <w:t>nt.tudelft.nl</w:t>
       </w:r>
     </w:p>
     <w:p>
@@ -420,6 +514,8 @@
         </w:rPr>
         <w:tab/>
       </w:r>
+      <w:bookmarkStart w:id="0" w:name="_GoBack"/>
+      <w:bookmarkEnd w:id="0"/>
     </w:p>
     <w:p>
       <w:pPr>
@@ -479,7 +575,23 @@
           <w:rFonts w:ascii="Calibri" w:hAnsi="Calibri"/>
           <w:sz w:val="24"/>
         </w:rPr>
-        <w:t xml:space="preserve"> the reader with TedDyfense, a game which we have been developing the past 10 to 12 weeks in order to complete our minor project. The document will focus on the technically challenging components, the code quality and its management, the art and design process, and finally the development process we used to achieve our final result.</w:t>
+        <w:t xml:space="preserve"> the reader with </w:t>
+      </w:r>
+      <w:proofErr w:type="spellStart"/>
+      <w:r>
+        <w:rPr>
+          <w:rFonts w:ascii="Calibri" w:hAnsi="Calibri"/>
+          <w:sz w:val="24"/>
+        </w:rPr>
+        <w:t>TedDyfense</w:t>
+      </w:r>
+      <w:proofErr w:type="spellEnd"/>
+      <w:r>
+        <w:rPr>
+          <w:rFonts w:ascii="Calibri" w:hAnsi="Calibri"/>
+          <w:sz w:val="24"/>
+        </w:rPr>
+        <w:t>, a game which we have been developing the past 10 to 12 weeks in order to complete our minor project. The document will focus on the technically challenging components, the code quality and its management, the art and design process, and finally the development process we used to achieve our final result.</w:t>
       </w:r>
     </w:p>
     <w:p>
@@ -557,7 +669,7 @@
     </w:p>
     <w:tbl>
       <w:tblPr>
-        <w:tblStyle w:val="TableGrid"/>
+        <w:tblStyle w:val="Tabelraster"/>
         <w:tblW w:w="9714" w:type="dxa"/>
         <w:tblLook w:val="04A0" w:firstRow="1" w:lastRow="0" w:firstColumn="1" w:lastColumn="0" w:noHBand="0" w:noVBand="1"/>
       </w:tblPr>
@@ -694,8 +806,16 @@
               <w:rPr>
                 <w:rFonts w:ascii="Calibri" w:hAnsi="Calibri"/>
               </w:rPr>
-              <w:t>W,A,S,D</w:t>
+              <w:t>W</w:t>
             </w:r>
+            <w:proofErr w:type="gramStart"/>
+            <w:r>
+              <w:rPr>
+                <w:rFonts w:ascii="Calibri" w:hAnsi="Calibri"/>
+              </w:rPr>
+              <w:t>,A,S,D</w:t>
+            </w:r>
+            <w:proofErr w:type="gramEnd"/>
           </w:p>
         </w:tc>
         <w:tc>
@@ -1052,12 +1172,14 @@
                 <w:rFonts w:ascii="Calibri" w:hAnsi="Calibri"/>
               </w:rPr>
             </w:pPr>
+            <w:proofErr w:type="spellStart"/>
             <w:r>
               <w:rPr>
                 <w:rFonts w:ascii="Calibri" w:hAnsi="Calibri"/>
               </w:rPr>
               <w:t>F5</w:t>
             </w:r>
+            <w:proofErr w:type="spellEnd"/>
           </w:p>
         </w:tc>
       </w:tr>
@@ -1194,7 +1316,39 @@
           <w:rFonts w:ascii="Calibri" w:hAnsi="Calibri"/>
           <w:sz w:val="24"/>
         </w:rPr>
-        <w:t>, having a nightmare and the only thing standing between him and his nightmares is the player, "Little Johhny's Teddybear".</w:t>
+        <w:t xml:space="preserve">, having a nightmare and the only thing standing between him and his nightmares is the player, "Little </w:t>
+      </w:r>
+      <w:proofErr w:type="spellStart"/>
+      <w:r>
+        <w:rPr>
+          <w:rFonts w:ascii="Calibri" w:hAnsi="Calibri"/>
+          <w:sz w:val="24"/>
+        </w:rPr>
+        <w:t>Johhny's</w:t>
+      </w:r>
+      <w:proofErr w:type="spellEnd"/>
+      <w:r>
+        <w:rPr>
+          <w:rFonts w:ascii="Calibri" w:hAnsi="Calibri"/>
+          <w:sz w:val="24"/>
+        </w:rPr>
+        <w:t xml:space="preserve"> </w:t>
+      </w:r>
+      <w:proofErr w:type="spellStart"/>
+      <w:r>
+        <w:rPr>
+          <w:rFonts w:ascii="Calibri" w:hAnsi="Calibri"/>
+          <w:sz w:val="24"/>
+        </w:rPr>
+        <w:t>Teddybear</w:t>
+      </w:r>
+      <w:proofErr w:type="spellEnd"/>
+      <w:r>
+        <w:rPr>
+          <w:rFonts w:ascii="Calibri" w:hAnsi="Calibri"/>
+          <w:sz w:val="24"/>
+        </w:rPr>
+        <w:t>".</w:t>
       </w:r>
     </w:p>
     <w:p>
@@ -1233,7 +1387,23 @@
           <w:rFonts w:ascii="Calibri" w:hAnsi="Calibri"/>
           <w:sz w:val="24"/>
         </w:rPr>
-        <w:t xml:space="preserve">As Little Johnny's Teddybear, you are tasked with defending Little Johnny from his own nightmare. To accomplish this, various heavy weaponry (Colts, AKs, Rocket Launchers, </w:t>
+        <w:t xml:space="preserve">As Little Johnny's </w:t>
+      </w:r>
+      <w:proofErr w:type="spellStart"/>
+      <w:r>
+        <w:rPr>
+          <w:rFonts w:ascii="Calibri" w:hAnsi="Calibri"/>
+          <w:sz w:val="24"/>
+        </w:rPr>
+        <w:t>Teddybear</w:t>
+      </w:r>
+      <w:proofErr w:type="spellEnd"/>
+      <w:r>
+        <w:rPr>
+          <w:rFonts w:ascii="Calibri" w:hAnsi="Calibri"/>
+          <w:sz w:val="24"/>
+        </w:rPr>
+        <w:t xml:space="preserve">, you are tasked with defending Little Johnny from his own nightmare. To accomplish this, various heavy weaponry (Colts, AKs, Rocket Launchers, </w:t>
       </w:r>
       <w:r>
         <w:rPr>
@@ -1271,14 +1441,52 @@
           <w:u w:val="single"/>
         </w:rPr>
       </w:pPr>
+      <w:proofErr w:type="spellStart"/>
       <w:r>
         <w:rPr>
           <w:rFonts w:ascii="Calibri" w:hAnsi="Calibri"/>
           <w:sz w:val="24"/>
           <w:u w:val="single"/>
         </w:rPr>
-        <w:t>Toon Shader- Arjan</w:t>
-      </w:r>
+        <w:t>Toon</w:t>
+      </w:r>
+      <w:proofErr w:type="spellEnd"/>
+      <w:r>
+        <w:rPr>
+          <w:rFonts w:ascii="Calibri" w:hAnsi="Calibri"/>
+          <w:sz w:val="24"/>
+          <w:u w:val="single"/>
+        </w:rPr>
+        <w:t xml:space="preserve"> </w:t>
+      </w:r>
+      <w:proofErr w:type="spellStart"/>
+      <w:r>
+        <w:rPr>
+          <w:rFonts w:ascii="Calibri" w:hAnsi="Calibri"/>
+          <w:sz w:val="24"/>
+          <w:u w:val="single"/>
+        </w:rPr>
+        <w:t>Shader</w:t>
+      </w:r>
+      <w:proofErr w:type="spellEnd"/>
+      <w:r>
+        <w:rPr>
+          <w:rFonts w:ascii="Calibri" w:hAnsi="Calibri"/>
+          <w:sz w:val="24"/>
+          <w:u w:val="single"/>
+        </w:rPr>
+        <w:t xml:space="preserve">- </w:t>
+      </w:r>
+      <w:proofErr w:type="spellStart"/>
+      <w:r>
+        <w:rPr>
+          <w:rFonts w:ascii="Calibri" w:hAnsi="Calibri"/>
+          <w:sz w:val="24"/>
+          <w:u w:val="single"/>
+        </w:rPr>
+        <w:t>Arjan</w:t>
+      </w:r>
+      <w:proofErr w:type="spellEnd"/>
     </w:p>
     <w:p>
       <w:pPr>
@@ -1293,14 +1501,71 @@
           <w:rFonts w:ascii="Calibri" w:hAnsi="Calibri"/>
           <w:sz w:val="24"/>
         </w:rPr>
-        <w:t>Because of the cartoon like backstory to our game it seemed logical to implement an unrealistic looking shader to emphasize the surrealism of the environment. This was done by add</w:t>
-      </w:r>
-      <w:r>
-        <w:rPr>
-          <w:rFonts w:ascii="Calibri" w:hAnsi="Calibri"/>
-          <w:sz w:val="24"/>
-        </w:rPr>
-        <w:t>ing a threshold value to the shader. If the intensity of the diffuse lighting exceeded this value the shader will interpret the surface as lit, otherwise it will be interpreted as shadow.</w:t>
+        <w:t xml:space="preserve">Because of the cartoon like backstory to our game it seemed logical to implement an unrealistic looking </w:t>
+      </w:r>
+      <w:proofErr w:type="spellStart"/>
+      <w:r>
+        <w:rPr>
+          <w:rFonts w:ascii="Calibri" w:hAnsi="Calibri"/>
+          <w:sz w:val="24"/>
+        </w:rPr>
+        <w:t>shader</w:t>
+      </w:r>
+      <w:proofErr w:type="spellEnd"/>
+      <w:r>
+        <w:rPr>
+          <w:rFonts w:ascii="Calibri" w:hAnsi="Calibri"/>
+          <w:sz w:val="24"/>
+        </w:rPr>
+        <w:t xml:space="preserve"> to emphasize the surrealism of the environment. </w:t>
+      </w:r>
+      <w:proofErr w:type="gramStart"/>
+      <w:r>
+        <w:rPr>
+          <w:rFonts w:ascii="Calibri" w:hAnsi="Calibri"/>
+          <w:sz w:val="24"/>
+        </w:rPr>
+        <w:t>This was done by add</w:t>
+      </w:r>
+      <w:r>
+        <w:rPr>
+          <w:rFonts w:ascii="Calibri" w:hAnsi="Calibri"/>
+          <w:sz w:val="24"/>
+        </w:rPr>
+        <w:t xml:space="preserve">ing a threshold value to the </w:t>
+      </w:r>
+      <w:proofErr w:type="spellStart"/>
+      <w:r>
+        <w:rPr>
+          <w:rFonts w:ascii="Calibri" w:hAnsi="Calibri"/>
+          <w:sz w:val="24"/>
+        </w:rPr>
+        <w:t>shader</w:t>
+      </w:r>
+      <w:proofErr w:type="spellEnd"/>
+      <w:proofErr w:type="gramEnd"/>
+      <w:r>
+        <w:rPr>
+          <w:rFonts w:ascii="Calibri" w:hAnsi="Calibri"/>
+          <w:sz w:val="24"/>
+        </w:rPr>
+        <w:t xml:space="preserve">. If the intensity of the diffuse lighting exceeded this value the </w:t>
+      </w:r>
+      <w:proofErr w:type="spellStart"/>
+      <w:r>
+        <w:rPr>
+          <w:rFonts w:ascii="Calibri" w:hAnsi="Calibri"/>
+          <w:sz w:val="24"/>
+        </w:rPr>
+        <w:t>shader</w:t>
+      </w:r>
+      <w:proofErr w:type="spellEnd"/>
+      <w:r>
+        <w:rPr>
+          <w:rFonts w:ascii="Calibri" w:hAnsi="Calibri"/>
+          <w:sz w:val="24"/>
+        </w:rPr>
+        <w:t xml:space="preserve"> will interpret the surface as lit, otherwise it will be interpreted as shadow.</w:t>
       </w:r>
     </w:p>
     <w:p>
@@ -1318,14 +1583,24 @@
           <w:sz w:val="24"/>
           <w:u w:val="single"/>
         </w:rPr>
-        <w:t>Log in Screen – Arjan</w:t>
-      </w:r>
+        <w:t xml:space="preserve">Log in Screen – </w:t>
+      </w:r>
+      <w:proofErr w:type="spellStart"/>
       <w:r>
         <w:rPr>
           <w:rFonts w:ascii="Calibri" w:hAnsi="Calibri"/>
           <w:sz w:val="24"/>
           <w:u w:val="single"/>
         </w:rPr>
+        <w:t>Arjan</w:t>
+      </w:r>
+      <w:proofErr w:type="spellEnd"/>
+      <w:r>
+        <w:rPr>
+          <w:rFonts w:ascii="Calibri" w:hAnsi="Calibri"/>
+          <w:sz w:val="24"/>
+          <w:u w:val="single"/>
+        </w:rPr>
         <w:t>, Damien</w:t>
       </w:r>
     </w:p>
@@ -1342,7 +1617,23 @@
           <w:rFonts w:ascii="Calibri" w:hAnsi="Calibri"/>
           <w:sz w:val="24"/>
         </w:rPr>
-        <w:t>The first ingame screen is the log in screen. The player has the choice to submit a new username/password combination and/or log in. When the Server is off-line or the player wishes to play without registering the Skip button can be clicked to continue as an Anonymous player.</w:t>
+        <w:t xml:space="preserve">The first </w:t>
+      </w:r>
+      <w:proofErr w:type="spellStart"/>
+      <w:r>
+        <w:rPr>
+          <w:rFonts w:ascii="Calibri" w:hAnsi="Calibri"/>
+          <w:sz w:val="24"/>
+        </w:rPr>
+        <w:t>ingame</w:t>
+      </w:r>
+      <w:proofErr w:type="spellEnd"/>
+      <w:r>
+        <w:rPr>
+          <w:rFonts w:ascii="Calibri" w:hAnsi="Calibri"/>
+          <w:sz w:val="24"/>
+        </w:rPr>
+        <w:t xml:space="preserve"> screen is the log in screen. The player has the choice to submit a new username/password combination and/or log in. When the Server is off-line or the player wishes to play without registering the Skip button can be clicked to continue as an Anonymous player.</w:t>
       </w:r>
     </w:p>
     <w:p>
@@ -1354,14 +1645,34 @@
           <w:u w:val="single"/>
         </w:rPr>
       </w:pPr>
+      <w:proofErr w:type="spellStart"/>
       <w:r>
         <w:rPr>
           <w:rFonts w:ascii="Calibri" w:hAnsi="Calibri"/>
           <w:sz w:val="24"/>
           <w:u w:val="single"/>
         </w:rPr>
-        <w:t>HighScore Logging – Arjan</w:t>
-      </w:r>
+        <w:t>HighScore</w:t>
+      </w:r>
+      <w:proofErr w:type="spellEnd"/>
+      <w:r>
+        <w:rPr>
+          <w:rFonts w:ascii="Calibri" w:hAnsi="Calibri"/>
+          <w:sz w:val="24"/>
+          <w:u w:val="single"/>
+        </w:rPr>
+        <w:t xml:space="preserve"> Logging – </w:t>
+      </w:r>
+      <w:proofErr w:type="spellStart"/>
+      <w:r>
+        <w:rPr>
+          <w:rFonts w:ascii="Calibri" w:hAnsi="Calibri"/>
+          <w:sz w:val="24"/>
+          <w:u w:val="single"/>
+        </w:rPr>
+        <w:t>Arjan</w:t>
+      </w:r>
+      <w:proofErr w:type="spellEnd"/>
     </w:p>
     <w:p>
       <w:pPr>
@@ -1376,7 +1687,23 @@
           <w:rFonts w:ascii="Calibri" w:hAnsi="Calibri"/>
           <w:sz w:val="24"/>
         </w:rPr>
-        <w:t xml:space="preserve">A Highscore system was implemented into the game. </w:t>
+        <w:t xml:space="preserve">A </w:t>
+      </w:r>
+      <w:proofErr w:type="spellStart"/>
+      <w:r>
+        <w:rPr>
+          <w:rFonts w:ascii="Calibri" w:hAnsi="Calibri"/>
+          <w:sz w:val="24"/>
+        </w:rPr>
+        <w:t>Highscore</w:t>
+      </w:r>
+      <w:proofErr w:type="spellEnd"/>
+      <w:r>
+        <w:rPr>
+          <w:rFonts w:ascii="Calibri" w:hAnsi="Calibri"/>
+          <w:sz w:val="24"/>
+        </w:rPr>
+        <w:t xml:space="preserve"> system was implemented into the game. </w:t>
       </w:r>
       <w:r>
         <w:rPr>
@@ -1392,8 +1719,6 @@
         </w:rPr>
         <w:t>so on provides the player with a simple overview on how his game session turned out.</w:t>
       </w:r>
-      <w:bookmarkStart w:id="0" w:name="_GoBack"/>
-      <w:bookmarkEnd w:id="0"/>
     </w:p>
     <w:p>
       <w:pPr>
@@ -1446,8 +1771,18 @@
           <w:sz w:val="24"/>
           <w:u w:val="single"/>
         </w:rPr>
-        <w:t>Custom Sounds – Arjan</w:t>
-      </w:r>
+        <w:t xml:space="preserve">Custom Sounds – </w:t>
+      </w:r>
+      <w:proofErr w:type="spellStart"/>
+      <w:r>
+        <w:rPr>
+          <w:rFonts w:ascii="Calibri" w:hAnsi="Calibri"/>
+          <w:sz w:val="24"/>
+          <w:u w:val="single"/>
+        </w:rPr>
+        <w:t>Arjan</w:t>
+      </w:r>
+      <w:proofErr w:type="spellEnd"/>
     </w:p>
     <w:p>
       <w:pPr>
@@ -1462,7 +1797,23 @@
           <w:rFonts w:ascii="Calibri" w:hAnsi="Calibri"/>
           <w:sz w:val="24"/>
         </w:rPr>
-        <w:t>Some in game sounds are custom made. Explosions, gun firing, blockplacement, menu transitions and menu clicks are actions that implement these custom sounds. By recording voice sounds and using common household objects the raw data was recorded. Afterwards the raw data was processed using Audacity. Using Pitch-Correction, Reverb and custom equalizers the final result was achieved.</w:t>
+        <w:t xml:space="preserve">Some in game sounds are custom made. Explosions, gun firing, </w:t>
+      </w:r>
+      <w:proofErr w:type="spellStart"/>
+      <w:r>
+        <w:rPr>
+          <w:rFonts w:ascii="Calibri" w:hAnsi="Calibri"/>
+          <w:sz w:val="24"/>
+        </w:rPr>
+        <w:t>blockplacement</w:t>
+      </w:r>
+      <w:proofErr w:type="spellEnd"/>
+      <w:r>
+        <w:rPr>
+          <w:rFonts w:ascii="Calibri" w:hAnsi="Calibri"/>
+          <w:sz w:val="24"/>
+        </w:rPr>
+        <w:t>, menu transitions and menu clicks are actions that implement these custom sounds. By recording voice sounds and using common household objects the raw data was recorded. Afterwards the raw data was processed using Audacity. Using Pitch-Correction, Reverb and custom equalizers the final result was achieved.</w:t>
       </w:r>
     </w:p>
     <w:p>
@@ -1479,8 +1830,18 @@
           <w:sz w:val="24"/>
           <w:u w:val="single"/>
         </w:rPr>
-        <w:t>Textures - Jeroen</w:t>
-      </w:r>
+        <w:t xml:space="preserve">Textures - </w:t>
+      </w:r>
+      <w:proofErr w:type="spellStart"/>
+      <w:r>
+        <w:rPr>
+          <w:rFonts w:ascii="Calibri" w:hAnsi="Calibri"/>
+          <w:sz w:val="24"/>
+          <w:u w:val="single"/>
+        </w:rPr>
+        <w:t>Jeroen</w:t>
+      </w:r>
+      <w:proofErr w:type="spellEnd"/>
     </w:p>
     <w:p>
       <w:pPr>
@@ -1524,11 +1885,11 @@
           <w:rFonts w:ascii="Calibri" w:hAnsi="Calibri"/>
           <w:noProof/>
           <w:sz w:val="24"/>
-          <w:lang w:val="nl-NL" w:eastAsia="nl-NL"/>
+          <w:lang w:eastAsia="nl-NL"/>
         </w:rPr>
         <w:lastRenderedPageBreak/>
         <w:drawing>
-          <wp:inline distT="0" distB="0" distL="0" distR="0" wp14:anchorId="724346D6" wp14:editId="1A01790E">
+          <wp:inline distT="0" distB="0" distL="0" distR="0" wp14:anchorId="11D60A73" wp14:editId="5B5B8A22">
             <wp:extent cx="5760720" cy="3072130"/>
             <wp:effectExtent l="0" t="0" r="0" b="0"/>
             <wp:docPr id="3" name="Afbeelding 3" descr="C:\Users\Jeroen\Documents\GitHub\Minor-Software-Ontwerpen-project\Minor-Software-Ontwerpen-project\Documents\Document_Homebrew_Textures.jpg"/>
@@ -1545,7 +1906,7 @@
                     </pic:cNvPicPr>
                   </pic:nvPicPr>
                   <pic:blipFill>
-                    <a:blip r:embed="rId6">
+                    <a:blip r:embed="rId7">
                       <a:extLst>
                         <a:ext uri="{28A0092B-C50C-407E-A947-70E740481C1C}">
                           <a14:useLocalDpi xmlns:a14="http://schemas.microsoft.com/office/drawing/2010/main" val="0"/>
@@ -1604,27 +1965,91 @@
           <w:rFonts w:ascii="Calibri" w:hAnsi="Calibri"/>
           <w:sz w:val="24"/>
         </w:rPr>
-        <w:t>A small amount of base textures were taken from CGTextures. These textures were used in the creation of larger textures</w:t>
-      </w:r>
-      <w:r>
-        <w:rPr>
-          <w:rFonts w:ascii="Calibri" w:hAnsi="Calibri"/>
-          <w:sz w:val="24"/>
-        </w:rPr>
-        <w:t xml:space="preserve">. (for example the planets in the skybox, these were made with small parts of 5 different textures). The sources of these 3rd party textures have all been documented and can be found in the GitHub directory </w:t>
+        <w:t xml:space="preserve">A small amount of base textures were taken from </w:t>
+      </w:r>
+      <w:proofErr w:type="spellStart"/>
+      <w:r>
+        <w:rPr>
+          <w:rFonts w:ascii="Calibri" w:hAnsi="Calibri"/>
+          <w:sz w:val="24"/>
+        </w:rPr>
+        <w:t>CGTextures</w:t>
+      </w:r>
+      <w:proofErr w:type="spellEnd"/>
+      <w:r>
+        <w:rPr>
+          <w:rFonts w:ascii="Calibri" w:hAnsi="Calibri"/>
+          <w:sz w:val="24"/>
+        </w:rPr>
+        <w:t>. These textures were used in the creation of larger textures</w:t>
+      </w:r>
+      <w:r>
+        <w:rPr>
+          <w:rFonts w:ascii="Calibri" w:hAnsi="Calibri"/>
+          <w:sz w:val="24"/>
+        </w:rPr>
+        <w:t>. (</w:t>
+      </w:r>
+      <w:proofErr w:type="gramStart"/>
+      <w:r>
+        <w:rPr>
+          <w:rFonts w:ascii="Calibri" w:hAnsi="Calibri"/>
+          <w:sz w:val="24"/>
+        </w:rPr>
+        <w:t>for</w:t>
+      </w:r>
+      <w:proofErr w:type="gramEnd"/>
+      <w:r>
+        <w:rPr>
+          <w:rFonts w:ascii="Calibri" w:hAnsi="Calibri"/>
+          <w:sz w:val="24"/>
+        </w:rPr>
+        <w:t xml:space="preserve"> example the planets in the skybox, these were made with small parts of 5 different textures). The sources of these 3rd party textures have all been documented and can be found in the </w:t>
+      </w:r>
+      <w:proofErr w:type="spellStart"/>
+      <w:r>
+        <w:rPr>
+          <w:rFonts w:ascii="Calibri" w:hAnsi="Calibri"/>
+          <w:sz w:val="24"/>
+        </w:rPr>
+        <w:t>GitHub</w:t>
+      </w:r>
+      <w:proofErr w:type="spellEnd"/>
+      <w:r>
+        <w:rPr>
+          <w:rFonts w:ascii="Calibri" w:hAnsi="Calibri"/>
+          <w:sz w:val="24"/>
+        </w:rPr>
+        <w:t xml:space="preserve"> directory </w:t>
       </w:r>
       <w:r>
         <w:rPr>
           <w:rFonts w:ascii="Calibri" w:hAnsi="Calibri"/>
           <w:sz w:val="20"/>
         </w:rPr>
-        <w:t>(\Graphics\Textures\_Base_Textures\3rd Party\Sources.txt)</w:t>
-      </w:r>
+        <w:t>(\Graphics\Textures\_</w:t>
+      </w:r>
+      <w:proofErr w:type="spellStart"/>
       <w:r>
         <w:rPr>
           <w:rFonts w:ascii="Calibri" w:hAnsi="Calibri"/>
           <w:sz w:val="20"/>
         </w:rPr>
+        <w:t>Base_Textures</w:t>
+      </w:r>
+      <w:proofErr w:type="spellEnd"/>
+      <w:r>
+        <w:rPr>
+          <w:rFonts w:ascii="Calibri" w:hAnsi="Calibri"/>
+          <w:sz w:val="20"/>
+        </w:rPr>
+        <w:t>\3rd Party\Sources.txt)</w:t>
+      </w:r>
+      <w:r>
+        <w:rPr>
+          <w:rFonts w:ascii="Calibri" w:hAnsi="Calibri"/>
+          <w:sz w:val="20"/>
+        </w:rPr>
         <w:t>.</w:t>
       </w:r>
     </w:p>
@@ -1641,8 +2066,17 @@
           <w:rFonts w:ascii="Calibri" w:hAnsi="Calibri"/>
           <w:sz w:val="24"/>
         </w:rPr>
-        <w:t>These textures have been used everywhere in the game. Walls, floors, furniture, weapons, the player character, and also the enemies.</w:t>
-      </w:r>
+        <w:t xml:space="preserve">These textures have been used everywhere in the game. </w:t>
+      </w:r>
+      <w:proofErr w:type="gramStart"/>
+      <w:r>
+        <w:rPr>
+          <w:rFonts w:ascii="Calibri" w:hAnsi="Calibri"/>
+          <w:sz w:val="24"/>
+        </w:rPr>
+        <w:t>Walls, floors, furniture, weapons, the player character, and also the enemies.</w:t>
+      </w:r>
+      <w:proofErr w:type="gramEnd"/>
     </w:p>
     <w:p>
       <w:pPr>
@@ -1659,8 +2093,18 @@
           <w:sz w:val="24"/>
           <w:u w:val="single"/>
         </w:rPr>
-        <w:t>Skybox - Jeroen</w:t>
-      </w:r>
+        <w:t xml:space="preserve">Skybox - </w:t>
+      </w:r>
+      <w:proofErr w:type="spellStart"/>
+      <w:r>
+        <w:rPr>
+          <w:rFonts w:ascii="Calibri" w:hAnsi="Calibri"/>
+          <w:sz w:val="24"/>
+          <w:u w:val="single"/>
+        </w:rPr>
+        <w:t>Jeroen</w:t>
+      </w:r>
+      <w:proofErr w:type="spellEnd"/>
     </w:p>
     <w:p>
       <w:pPr>
@@ -1682,7 +2126,23 @@
           <w:rFonts w:ascii="Calibri" w:hAnsi="Calibri"/>
           <w:sz w:val="24"/>
         </w:rPr>
-        <w:t>The planets were created from base textures which have been projected on top of a sphere, while the galaxy was created using a rotation script in GIMP. The stars were generated from noise.</w:t>
+        <w:t xml:space="preserve">The planets were created from base </w:t>
+      </w:r>
+      <w:proofErr w:type="gramStart"/>
+      <w:r>
+        <w:rPr>
+          <w:rFonts w:ascii="Calibri" w:hAnsi="Calibri"/>
+          <w:sz w:val="24"/>
+        </w:rPr>
+        <w:t>textures which</w:t>
+      </w:r>
+      <w:proofErr w:type="gramEnd"/>
+      <w:r>
+        <w:rPr>
+          <w:rFonts w:ascii="Calibri" w:hAnsi="Calibri"/>
+          <w:sz w:val="24"/>
+        </w:rPr>
+        <w:t xml:space="preserve"> have been projected on top of a sphere, while the galaxy was created using a rotation script in GIMP. The stars were generated from noise.</w:t>
       </w:r>
     </w:p>
     <w:p>
@@ -1698,11 +2158,11 @@
           <w:rFonts w:ascii="Calibri" w:hAnsi="Calibri"/>
           <w:noProof/>
           <w:sz w:val="24"/>
-          <w:lang w:val="nl-NL" w:eastAsia="nl-NL"/>
+          <w:lang w:eastAsia="nl-NL"/>
         </w:rPr>
         <w:lastRenderedPageBreak/>
         <w:drawing>
-          <wp:inline distT="0" distB="0" distL="0" distR="0">
+          <wp:inline distT="0" distB="0" distL="0" distR="0" wp14:anchorId="61CF2892" wp14:editId="63544A4B">
             <wp:extent cx="5188688" cy="4965404"/>
             <wp:effectExtent l="0" t="0" r="0" b="6985"/>
             <wp:docPr id="4" name="Afbeelding 4" descr="C:\Users\Jeroen\Documents\GitHub\Minor-Software-Ontwerpen-project\Minor-Software-Ontwerpen-project\Graphics\Document_Skybox2.jpg"/>
@@ -1719,7 +2179,7 @@
                     </pic:cNvPicPr>
                   </pic:nvPicPr>
                   <pic:blipFill>
-                    <a:blip r:embed="rId7">
+                    <a:blip r:embed="rId8">
                       <a:extLst>
                         <a:ext uri="{28A0092B-C50C-407E-A947-70E740481C1C}">
                           <a14:useLocalDpi xmlns:a14="http://schemas.microsoft.com/office/drawing/2010/main" val="0"/>
@@ -1764,7 +2224,39 @@
           <w:rFonts w:ascii="Calibri" w:hAnsi="Calibri"/>
           <w:sz w:val="24"/>
         </w:rPr>
-        <w:t>Then, to create the 6 skybox textures to be used in Unity, I imported the skybox texture into blender and projected in on top of a large dome covering most of a small cube. Then I used environment mapping to map the dome onto the cube, resulting in a file which could be used as a skybox in Unity.</w:t>
+        <w:t xml:space="preserve">Then, to create the </w:t>
+      </w:r>
+      <w:proofErr w:type="gramStart"/>
+      <w:r>
+        <w:rPr>
+          <w:rFonts w:ascii="Calibri" w:hAnsi="Calibri"/>
+          <w:sz w:val="24"/>
+        </w:rPr>
+        <w:t>6 skybox</w:t>
+      </w:r>
+      <w:proofErr w:type="gramEnd"/>
+      <w:r>
+        <w:rPr>
+          <w:rFonts w:ascii="Calibri" w:hAnsi="Calibri"/>
+          <w:sz w:val="24"/>
+        </w:rPr>
+        <w:t xml:space="preserve"> textures to be used in Unity, I imported the skybox texture into blender and projected in on top of a large dome covering most of a small cube. Then I used environment mapping to map the dome onto the cube, resulting in a </w:t>
+      </w:r>
+      <w:proofErr w:type="gramStart"/>
+      <w:r>
+        <w:rPr>
+          <w:rFonts w:ascii="Calibri" w:hAnsi="Calibri"/>
+          <w:sz w:val="24"/>
+        </w:rPr>
+        <w:t>file which</w:t>
+      </w:r>
+      <w:proofErr w:type="gramEnd"/>
+      <w:r>
+        <w:rPr>
+          <w:rFonts w:ascii="Calibri" w:hAnsi="Calibri"/>
+          <w:sz w:val="24"/>
+        </w:rPr>
+        <w:t xml:space="preserve"> could be used as a skybox in Unity.</w:t>
       </w:r>
     </w:p>
     <w:p>
@@ -1780,11 +2272,11 @@
           <w:rFonts w:ascii="Calibri" w:hAnsi="Calibri"/>
           <w:noProof/>
           <w:sz w:val="24"/>
-          <w:lang w:val="nl-NL" w:eastAsia="nl-NL"/>
+          <w:lang w:eastAsia="nl-NL"/>
         </w:rPr>
         <w:lastRenderedPageBreak/>
         <w:drawing>
-          <wp:inline distT="0" distB="0" distL="0" distR="0">
+          <wp:inline distT="0" distB="0" distL="0" distR="0" wp14:anchorId="33B3169C" wp14:editId="78771FB5">
             <wp:extent cx="5760720" cy="3841921"/>
             <wp:effectExtent l="0" t="0" r="0" b="6350"/>
             <wp:docPr id="5" name="Afbeelding 5" descr="C:\Users\Jeroen\Documents\GitHub\Minor-Software-Ontwerpen-project\Minor-Software-Ontwerpen-project\Graphics\Document_Skybox.jpg"/>
@@ -1801,7 +2293,7 @@
                     </pic:cNvPicPr>
                   </pic:nvPicPr>
                   <pic:blipFill>
-                    <a:blip r:embed="rId8">
+                    <a:blip r:embed="rId9">
                       <a:extLst>
                         <a:ext uri="{28A0092B-C50C-407E-A947-70E740481C1C}">
                           <a14:useLocalDpi xmlns:a14="http://schemas.microsoft.com/office/drawing/2010/main" val="0"/>
@@ -1848,8 +2340,18 @@
           <w:sz w:val="24"/>
           <w:u w:val="single"/>
         </w:rPr>
-        <w:t>Weapon Models and Textures - Jeroen</w:t>
-      </w:r>
+        <w:t xml:space="preserve">Weapon Models and Textures - </w:t>
+      </w:r>
+      <w:proofErr w:type="spellStart"/>
+      <w:r>
+        <w:rPr>
+          <w:rFonts w:ascii="Calibri" w:hAnsi="Calibri"/>
+          <w:sz w:val="24"/>
+          <w:u w:val="single"/>
+        </w:rPr>
+        <w:t>Jeroen</w:t>
+      </w:r>
+      <w:proofErr w:type="spellEnd"/>
     </w:p>
     <w:p>
       <w:pPr>
@@ -1880,10 +2382,10 @@
           <w:rFonts w:ascii="Calibri" w:hAnsi="Calibri"/>
           <w:noProof/>
           <w:sz w:val="24"/>
-          <w:lang w:val="nl-NL" w:eastAsia="nl-NL"/>
+          <w:lang w:eastAsia="nl-NL"/>
         </w:rPr>
         <w:drawing>
-          <wp:inline distT="0" distB="0" distL="0" distR="0">
+          <wp:inline distT="0" distB="0" distL="0" distR="0" wp14:anchorId="0D085612" wp14:editId="13DAB8FF">
             <wp:extent cx="1616149" cy="1088003"/>
             <wp:effectExtent l="0" t="0" r="3175" b="0"/>
             <wp:docPr id="10" name="Afbeelding 10" descr="C:\Users\Jeroen\Documents\GitHub\Minor-Software-Ontwerpen-project\Minor-Software-Ontwerpen-project\Documents\Document Art\scope.jpg"/>
@@ -1900,7 +2402,7 @@
                     </pic:cNvPicPr>
                   </pic:nvPicPr>
                   <pic:blipFill>
-                    <a:blip r:embed="rId9" cstate="print">
+                    <a:blip r:embed="rId10" cstate="print">
                       <a:extLst>
                         <a:ext uri="{28A0092B-C50C-407E-A947-70E740481C1C}">
                           <a14:useLocalDpi xmlns:a14="http://schemas.microsoft.com/office/drawing/2010/main" val="0"/>
@@ -1936,10 +2438,10 @@
           <w:rFonts w:ascii="Calibri" w:hAnsi="Calibri"/>
           <w:noProof/>
           <w:sz w:val="24"/>
-          <w:lang w:val="nl-NL" w:eastAsia="nl-NL"/>
+          <w:lang w:eastAsia="nl-NL"/>
         </w:rPr>
         <w:drawing>
-          <wp:inline distT="0" distB="0" distL="0" distR="0">
+          <wp:inline distT="0" distB="0" distL="0" distR="0" wp14:anchorId="48F7DAEA" wp14:editId="67961966">
             <wp:extent cx="2741001" cy="1084521"/>
             <wp:effectExtent l="0" t="0" r="2540" b="1905"/>
             <wp:docPr id="9" name="Afbeelding 9" descr="C:\Users\Jeroen\Documents\GitHub\Minor-Software-Ontwerpen-project\Minor-Software-Ontwerpen-project\Documents\Document Art\rpg.jpg"/>
@@ -1956,7 +2458,7 @@
                     </pic:cNvPicPr>
                   </pic:nvPicPr>
                   <pic:blipFill>
-                    <a:blip r:embed="rId10" cstate="print">
+                    <a:blip r:embed="rId11" cstate="print">
                       <a:extLst>
                         <a:ext uri="{28A0092B-C50C-407E-A947-70E740481C1C}">
                           <a14:useLocalDpi xmlns:a14="http://schemas.microsoft.com/office/drawing/2010/main" val="0"/>
@@ -1992,10 +2494,10 @@
           <w:rFonts w:ascii="Calibri" w:hAnsi="Calibri"/>
           <w:noProof/>
           <w:sz w:val="24"/>
-          <w:lang w:val="nl-NL" w:eastAsia="nl-NL"/>
+          <w:lang w:eastAsia="nl-NL"/>
         </w:rPr>
         <w:drawing>
-          <wp:inline distT="0" distB="0" distL="0" distR="0">
+          <wp:inline distT="0" distB="0" distL="0" distR="0" wp14:anchorId="04594875" wp14:editId="703D6148">
             <wp:extent cx="1775638" cy="1101420"/>
             <wp:effectExtent l="0" t="0" r="0" b="3810"/>
             <wp:docPr id="8" name="Afbeelding 8" descr="C:\Users\Jeroen\Documents\GitHub\Minor-Software-Ontwerpen-project\Minor-Software-Ontwerpen-project\Documents\Document Art\gun.jpg"/>
@@ -2012,7 +2514,7 @@
                     </pic:cNvPicPr>
                   </pic:nvPicPr>
                   <pic:blipFill>
-                    <a:blip r:embed="rId11" cstate="print">
+                    <a:blip r:embed="rId12" cstate="print">
                       <a:extLst>
                         <a:ext uri="{28A0092B-C50C-407E-A947-70E740481C1C}">
                           <a14:useLocalDpi xmlns:a14="http://schemas.microsoft.com/office/drawing/2010/main" val="0"/>
@@ -2048,10 +2550,10 @@
           <w:rFonts w:ascii="Calibri" w:hAnsi="Calibri"/>
           <w:noProof/>
           <w:sz w:val="24"/>
-          <w:lang w:val="nl-NL" w:eastAsia="nl-NL"/>
+          <w:lang w:eastAsia="nl-NL"/>
         </w:rPr>
         <w:drawing>
-          <wp:inline distT="0" distB="0" distL="0" distR="0">
+          <wp:inline distT="0" distB="0" distL="0" distR="0" wp14:anchorId="7DC9EA82" wp14:editId="46367809">
             <wp:extent cx="2583711" cy="1102942"/>
             <wp:effectExtent l="0" t="0" r="7620" b="2540"/>
             <wp:docPr id="7" name="Afbeelding 7" descr="C:\Users\Jeroen\Documents\GitHub\Minor-Software-Ontwerpen-project\Minor-Software-Ontwerpen-project\Documents\Document Art\Ak.jpg"/>
@@ -2068,7 +2570,7 @@
                     </pic:cNvPicPr>
                   </pic:nvPicPr>
                   <pic:blipFill>
-                    <a:blip r:embed="rId12" cstate="print">
+                    <a:blip r:embed="rId13" cstate="print">
                       <a:extLst>
                         <a:ext uri="{28A0092B-C50C-407E-A947-70E740481C1C}">
                           <a14:useLocalDpi xmlns:a14="http://schemas.microsoft.com/office/drawing/2010/main" val="0"/>
@@ -2104,10 +2606,10 @@
           <w:rFonts w:ascii="Calibri" w:hAnsi="Calibri"/>
           <w:noProof/>
           <w:sz w:val="24"/>
-          <w:lang w:val="nl-NL" w:eastAsia="nl-NL"/>
+          <w:lang w:eastAsia="nl-NL"/>
         </w:rPr>
         <w:drawing>
-          <wp:inline distT="0" distB="0" distL="0" distR="0">
+          <wp:inline distT="0" distB="0" distL="0" distR="0" wp14:anchorId="32A7C005" wp14:editId="687E55FB">
             <wp:extent cx="4359349" cy="1209011"/>
             <wp:effectExtent l="0" t="0" r="3175" b="0"/>
             <wp:docPr id="6" name="Afbeelding 6" descr="C:\Users\Jeroen\Documents\GitHub\Minor-Software-Ontwerpen-project\Minor-Software-Ontwerpen-project\Documents\Document Art\shotgun.jpg"/>
@@ -2124,7 +2626,7 @@
                     </pic:cNvPicPr>
                   </pic:nvPicPr>
                   <pic:blipFill>
-                    <a:blip r:embed="rId13">
+                    <a:blip r:embed="rId14">
                       <a:extLst>
                         <a:ext uri="{28A0092B-C50C-407E-A947-70E740481C1C}">
                           <a14:useLocalDpi xmlns:a14="http://schemas.microsoft.com/office/drawing/2010/main" val="0"/>
@@ -2170,7 +2672,23 @@
           <w:sz w:val="24"/>
         </w:rPr>
         <w:lastRenderedPageBreak/>
-        <w:t>The textures of the weapon models were created by UV-mapping the individual parts of the weapons in Blender, exporting the UV-mapping to a .png file, and then adding textures to the exported UV-map.</w:t>
+        <w:t>The textures of the weapon models were created by UV-mapping the individual parts of the weapons in Blender, exporting the UV-mapping to a .</w:t>
+      </w:r>
+      <w:proofErr w:type="spellStart"/>
+      <w:r>
+        <w:rPr>
+          <w:rFonts w:ascii="Calibri" w:hAnsi="Calibri"/>
+          <w:sz w:val="24"/>
+        </w:rPr>
+        <w:t>png</w:t>
+      </w:r>
+      <w:proofErr w:type="spellEnd"/>
+      <w:r>
+        <w:rPr>
+          <w:rFonts w:ascii="Calibri" w:hAnsi="Calibri"/>
+          <w:sz w:val="24"/>
+        </w:rPr>
+        <w:t xml:space="preserve"> file, and then adding textures to the exported UV-map.</w:t>
       </w:r>
     </w:p>
     <w:p>
@@ -2185,10 +2703,10 @@
         <w:rPr>
           <w:rFonts w:ascii="Calibri" w:hAnsi="Calibri"/>
           <w:noProof/>
-          <w:lang w:val="nl-NL" w:eastAsia="nl-NL"/>
+          <w:lang w:eastAsia="nl-NL"/>
         </w:rPr>
         <w:drawing>
-          <wp:inline distT="0" distB="0" distL="0" distR="0" wp14:anchorId="0CC822C9" wp14:editId="74EB430C">
+          <wp:inline distT="0" distB="0" distL="0" distR="0" wp14:anchorId="51B57A0A" wp14:editId="3A17B523">
             <wp:extent cx="1935125" cy="1935125"/>
             <wp:effectExtent l="0" t="0" r="8255" b="8255"/>
             <wp:docPr id="11" name="Afbeelding 11" descr="C:\Users\Jeroen\Documents\GitHub\Minor-Software-Ontwerpen-project\Minor-Software-Ontwerpen-project\Documents\Document Art\Shotgunmap.jpg"/>
@@ -2205,7 +2723,7 @@
                     </pic:cNvPicPr>
                   </pic:nvPicPr>
                   <pic:blipFill>
-                    <a:blip r:embed="rId14" cstate="print">
+                    <a:blip r:embed="rId15" cstate="print">
                       <a:extLst>
                         <a:ext uri="{28A0092B-C50C-407E-A947-70E740481C1C}">
                           <a14:useLocalDpi xmlns:a14="http://schemas.microsoft.com/office/drawing/2010/main" val="0"/>
@@ -2246,10 +2764,806 @@
     </w:p>
     <w:p>
       <w:pPr>
+        <w:rPr>
+          <w:sz w:val="24"/>
+          <w:szCs w:val="24"/>
+          <w:u w:val="single"/>
+        </w:rPr>
+      </w:pPr>
+      <w:r>
+        <w:rPr>
+          <w:sz w:val="24"/>
+          <w:szCs w:val="24"/>
+          <w:u w:val="single"/>
+        </w:rPr>
+        <w:t>House – Abdullah</w:t>
+      </w:r>
+    </w:p>
+    <w:p>
+      <w:pPr>
+        <w:rPr>
+          <w:sz w:val="24"/>
+          <w:szCs w:val="24"/>
+        </w:rPr>
+      </w:pPr>
+      <w:r>
+        <w:rPr>
+          <w:noProof/>
+          <w:sz w:val="24"/>
+          <w:szCs w:val="24"/>
+        </w:rPr>
+        <w:drawing>
+          <wp:inline distT="0" distB="0" distL="0" distR="0" wp14:anchorId="3A8CE1F2" wp14:editId="49C4DFC6">
+            <wp:extent cx="5753735" cy="4206240"/>
+            <wp:effectExtent l="0" t="0" r="12065" b="10160"/>
+            <wp:docPr id="12" name="Afbeelding 12" descr="Macintosh HD:Users:tekin:Desktop:Screen Shot 2015-01-21 at 15.46.21.png"/>
+            <wp:cNvGraphicFramePr>
+              <a:graphicFrameLocks xmlns:a="http://schemas.openxmlformats.org/drawingml/2006/main" noChangeAspect="1"/>
+            </wp:cNvGraphicFramePr>
+            <a:graphic xmlns:a="http://schemas.openxmlformats.org/drawingml/2006/main">
+              <a:graphicData uri="http://schemas.openxmlformats.org/drawingml/2006/picture">
+                <pic:pic xmlns:pic="http://schemas.openxmlformats.org/drawingml/2006/picture">
+                  <pic:nvPicPr>
+                    <pic:cNvPr id="0" name="Picture 1" descr="Macintosh HD:Users:tekin:Desktop:Screen Shot 2015-01-21 at 15.46.21.png"/>
+                    <pic:cNvPicPr>
+                      <a:picLocks noChangeAspect="1" noChangeArrowheads="1"/>
+                    </pic:cNvPicPr>
+                  </pic:nvPicPr>
+                  <pic:blipFill>
+                    <a:blip r:embed="rId16">
+                      <a:extLst>
+                        <a:ext uri="{28A0092B-C50C-407E-A947-70E740481C1C}">
+                          <a14:useLocalDpi xmlns:a14="http://schemas.microsoft.com/office/drawing/2010/main" val="0"/>
+                        </a:ext>
+                      </a:extLst>
+                    </a:blip>
+                    <a:srcRect/>
+                    <a:stretch>
+                      <a:fillRect/>
+                    </a:stretch>
+                  </pic:blipFill>
+                  <pic:spPr bwMode="auto">
+                    <a:xfrm>
+                      <a:off x="0" y="0"/>
+                      <a:ext cx="5753735" cy="4206240"/>
+                    </a:xfrm>
+                    <a:prstGeom prst="rect">
+                      <a:avLst/>
+                    </a:prstGeom>
+                    <a:noFill/>
+                    <a:ln>
+                      <a:noFill/>
+                    </a:ln>
+                  </pic:spPr>
+                </pic:pic>
+              </a:graphicData>
+            </a:graphic>
+          </wp:inline>
+        </w:drawing>
+      </w:r>
+      <w:r>
+        <w:rPr>
+          <w:sz w:val="24"/>
+          <w:szCs w:val="24"/>
+        </w:rPr>
+        <w:t xml:space="preserve">The house and the furniture are created with the program </w:t>
+      </w:r>
+      <w:proofErr w:type="spellStart"/>
+      <w:r>
+        <w:rPr>
+          <w:sz w:val="24"/>
+          <w:szCs w:val="24"/>
+        </w:rPr>
+        <w:t>SketchUp</w:t>
+      </w:r>
+      <w:proofErr w:type="spellEnd"/>
+      <w:r>
+        <w:rPr>
+          <w:sz w:val="24"/>
+          <w:szCs w:val="24"/>
+        </w:rPr>
+        <w:t xml:space="preserve">. It is a standard gable design. The house is made in a grid of 1 by 1 units to work with the </w:t>
+      </w:r>
+      <w:proofErr w:type="spellStart"/>
+      <w:r>
+        <w:rPr>
+          <w:sz w:val="24"/>
+          <w:szCs w:val="24"/>
+        </w:rPr>
+        <w:t>blockify</w:t>
+      </w:r>
+      <w:proofErr w:type="spellEnd"/>
+      <w:r>
+        <w:rPr>
+          <w:sz w:val="24"/>
+          <w:szCs w:val="24"/>
+        </w:rPr>
+        <w:t xml:space="preserve"> function made by Pieter. The enemy’s can jump through the window and find their path to the flag (little </w:t>
+      </w:r>
+      <w:proofErr w:type="spellStart"/>
+      <w:r>
+        <w:rPr>
+          <w:sz w:val="24"/>
+          <w:szCs w:val="24"/>
+        </w:rPr>
+        <w:t>johnny</w:t>
+      </w:r>
+      <w:proofErr w:type="spellEnd"/>
+      <w:r>
+        <w:rPr>
+          <w:sz w:val="24"/>
+          <w:szCs w:val="24"/>
+        </w:rPr>
+        <w:t xml:space="preserve">) in the house. </w:t>
+      </w:r>
+    </w:p>
+    <w:p>
+      <w:pPr>
+        <w:rPr>
+          <w:sz w:val="24"/>
+          <w:szCs w:val="24"/>
+        </w:rPr>
+      </w:pPr>
+      <w:r>
+        <w:rPr>
+          <w:sz w:val="24"/>
+          <w:szCs w:val="24"/>
+        </w:rPr>
+        <w:lastRenderedPageBreak/>
+        <w:t xml:space="preserve">The house has two levels. On the entry level you can find the kitchen, living room and the toilet. The stairs connects the entry level with the first floor where you can find two bedrooms and the bathroom. The master bedroom has stairs connected to the entry level. </w:t>
+      </w:r>
+    </w:p>
+    <w:p>
+      <w:pPr>
+        <w:rPr>
+          <w:sz w:val="24"/>
+          <w:szCs w:val="24"/>
+        </w:rPr>
+      </w:pPr>
+      <w:proofErr w:type="spellStart"/>
+      <w:r>
+        <w:rPr>
+          <w:sz w:val="24"/>
+          <w:szCs w:val="24"/>
+        </w:rPr>
+        <w:t>Jeroen</w:t>
+      </w:r>
+      <w:proofErr w:type="spellEnd"/>
+      <w:r>
+        <w:rPr>
+          <w:sz w:val="24"/>
+          <w:szCs w:val="24"/>
+        </w:rPr>
+        <w:t xml:space="preserve"> placed the textures of the furniture, walls and the floors. Damien placed the model in to the Unity file and added the Mesh Colliders.</w:t>
+      </w:r>
+    </w:p>
+    <w:p>
+      <w:pPr>
+        <w:rPr>
+          <w:sz w:val="24"/>
+          <w:szCs w:val="24"/>
+          <w:u w:val="single"/>
+        </w:rPr>
+      </w:pPr>
+      <w:r>
+        <w:rPr>
+          <w:sz w:val="24"/>
+          <w:szCs w:val="24"/>
+          <w:u w:val="single"/>
+        </w:rPr>
+        <w:t>User Interface – Abdullah</w:t>
+      </w:r>
+    </w:p>
+    <w:p>
+      <w:pPr>
+        <w:rPr>
+          <w:sz w:val="24"/>
+          <w:szCs w:val="24"/>
+        </w:rPr>
+      </w:pPr>
+      <w:r>
+        <w:rPr>
+          <w:sz w:val="24"/>
+          <w:szCs w:val="24"/>
+        </w:rPr>
+        <w:t>The UI elements are created with Adobe Illustrator and exported as *.</w:t>
+      </w:r>
+      <w:proofErr w:type="spellStart"/>
+      <w:r>
+        <w:rPr>
+          <w:sz w:val="24"/>
+          <w:szCs w:val="24"/>
+        </w:rPr>
+        <w:t>png</w:t>
+      </w:r>
+      <w:proofErr w:type="spellEnd"/>
+      <w:r>
+        <w:rPr>
+          <w:sz w:val="24"/>
+          <w:szCs w:val="24"/>
+        </w:rPr>
+        <w:t xml:space="preserve"> file. In Unity they are converted to a Sprite, which they can be added in to the scene.</w:t>
+      </w:r>
+    </w:p>
+    <w:p>
+      <w:pPr>
+        <w:rPr>
+          <w:sz w:val="24"/>
+          <w:szCs w:val="24"/>
+        </w:rPr>
+      </w:pPr>
+      <w:r>
+        <w:rPr>
+          <w:noProof/>
+          <w:sz w:val="24"/>
+          <w:szCs w:val="24"/>
+        </w:rPr>
+        <w:drawing>
+          <wp:inline distT="0" distB="0" distL="0" distR="0" wp14:anchorId="20C9871F" wp14:editId="6E518215">
+            <wp:extent cx="1801495" cy="436880"/>
+            <wp:effectExtent l="0" t="0" r="1905" b="0"/>
+            <wp:docPr id="13" name="Afbeelding 13" descr="Macintosh HD:Users:tekin:Desktop:button.png"/>
+            <wp:cNvGraphicFramePr>
+              <a:graphicFrameLocks xmlns:a="http://schemas.openxmlformats.org/drawingml/2006/main" noChangeAspect="1"/>
+            </wp:cNvGraphicFramePr>
+            <a:graphic xmlns:a="http://schemas.openxmlformats.org/drawingml/2006/main">
+              <a:graphicData uri="http://schemas.openxmlformats.org/drawingml/2006/picture">
+                <pic:pic xmlns:pic="http://schemas.openxmlformats.org/drawingml/2006/picture">
+                  <pic:nvPicPr>
+                    <pic:cNvPr id="0" name="Picture 5" descr="Macintosh HD:Users:tekin:Desktop:button.png"/>
+                    <pic:cNvPicPr>
+                      <a:picLocks noChangeAspect="1" noChangeArrowheads="1"/>
+                    </pic:cNvPicPr>
+                  </pic:nvPicPr>
+                  <pic:blipFill>
+                    <a:blip r:embed="rId17">
+                      <a:extLst>
+                        <a:ext uri="{28A0092B-C50C-407E-A947-70E740481C1C}">
+                          <a14:useLocalDpi xmlns:a14="http://schemas.microsoft.com/office/drawing/2010/main" val="0"/>
+                        </a:ext>
+                      </a:extLst>
+                    </a:blip>
+                    <a:srcRect/>
+                    <a:stretch>
+                      <a:fillRect/>
+                    </a:stretch>
+                  </pic:blipFill>
+                  <pic:spPr bwMode="auto">
+                    <a:xfrm>
+                      <a:off x="0" y="0"/>
+                      <a:ext cx="1801495" cy="436880"/>
+                    </a:xfrm>
+                    <a:prstGeom prst="rect">
+                      <a:avLst/>
+                    </a:prstGeom>
+                    <a:noFill/>
+                    <a:ln>
+                      <a:noFill/>
+                    </a:ln>
+                  </pic:spPr>
+                </pic:pic>
+              </a:graphicData>
+            </a:graphic>
+          </wp:inline>
+        </w:drawing>
+      </w:r>
+      <w:r>
+        <w:rPr>
+          <w:sz w:val="24"/>
+          <w:szCs w:val="24"/>
+        </w:rPr>
+        <w:tab/>
+        <w:t>Button</w:t>
+      </w:r>
+    </w:p>
+    <w:p>
+      <w:pPr>
+        <w:rPr>
+          <w:sz w:val="24"/>
+          <w:szCs w:val="24"/>
+        </w:rPr>
+      </w:pPr>
+      <w:r>
+        <w:rPr>
+          <w:noProof/>
+          <w:sz w:val="24"/>
+          <w:szCs w:val="24"/>
+        </w:rPr>
+        <w:drawing>
+          <wp:inline distT="0" distB="0" distL="0" distR="0" wp14:anchorId="47F846F4" wp14:editId="1AC6EB11">
+            <wp:extent cx="1801495" cy="395605"/>
+            <wp:effectExtent l="0" t="0" r="1905" b="10795"/>
+            <wp:docPr id="14" name="Afbeelding 14" descr="Macintosh HD:Users:tekin:Desktop:hover.png"/>
+            <wp:cNvGraphicFramePr>
+              <a:graphicFrameLocks xmlns:a="http://schemas.openxmlformats.org/drawingml/2006/main" noChangeAspect="1"/>
+            </wp:cNvGraphicFramePr>
+            <a:graphic xmlns:a="http://schemas.openxmlformats.org/drawingml/2006/main">
+              <a:graphicData uri="http://schemas.openxmlformats.org/drawingml/2006/picture">
+                <pic:pic xmlns:pic="http://schemas.openxmlformats.org/drawingml/2006/picture">
+                  <pic:nvPicPr>
+                    <pic:cNvPr id="0" name="Picture 6" descr="Macintosh HD:Users:tekin:Desktop:hover.png"/>
+                    <pic:cNvPicPr>
+                      <a:picLocks noChangeAspect="1" noChangeArrowheads="1"/>
+                    </pic:cNvPicPr>
+                  </pic:nvPicPr>
+                  <pic:blipFill>
+                    <a:blip r:embed="rId18">
+                      <a:extLst>
+                        <a:ext uri="{28A0092B-C50C-407E-A947-70E740481C1C}">
+                          <a14:useLocalDpi xmlns:a14="http://schemas.microsoft.com/office/drawing/2010/main" val="0"/>
+                        </a:ext>
+                      </a:extLst>
+                    </a:blip>
+                    <a:srcRect/>
+                    <a:stretch>
+                      <a:fillRect/>
+                    </a:stretch>
+                  </pic:blipFill>
+                  <pic:spPr bwMode="auto">
+                    <a:xfrm>
+                      <a:off x="0" y="0"/>
+                      <a:ext cx="1801495" cy="395605"/>
+                    </a:xfrm>
+                    <a:prstGeom prst="rect">
+                      <a:avLst/>
+                    </a:prstGeom>
+                    <a:noFill/>
+                    <a:ln>
+                      <a:noFill/>
+                    </a:ln>
+                  </pic:spPr>
+                </pic:pic>
+              </a:graphicData>
+            </a:graphic>
+          </wp:inline>
+        </w:drawing>
+      </w:r>
+      <w:r>
+        <w:rPr>
+          <w:sz w:val="24"/>
+          <w:szCs w:val="24"/>
+        </w:rPr>
+        <w:tab/>
+        <w:t>Hover</w:t>
+      </w:r>
+    </w:p>
+    <w:p>
+      <w:pPr>
+        <w:rPr>
+          <w:sz w:val="24"/>
+          <w:szCs w:val="24"/>
+        </w:rPr>
+      </w:pPr>
+      <w:r>
+        <w:rPr>
+          <w:noProof/>
+          <w:sz w:val="24"/>
+          <w:szCs w:val="24"/>
+        </w:rPr>
+        <w:drawing>
+          <wp:inline distT="0" distB="0" distL="0" distR="0" wp14:anchorId="5C349848" wp14:editId="68C2E955">
+            <wp:extent cx="1801495" cy="368300"/>
+            <wp:effectExtent l="0" t="0" r="1905" b="12700"/>
+            <wp:docPr id="15" name="Afbeelding 15" descr="Macintosh HD:Users:tekin:Desktop:click.png"/>
+            <wp:cNvGraphicFramePr>
+              <a:graphicFrameLocks xmlns:a="http://schemas.openxmlformats.org/drawingml/2006/main" noChangeAspect="1"/>
+            </wp:cNvGraphicFramePr>
+            <a:graphic xmlns:a="http://schemas.openxmlformats.org/drawingml/2006/main">
+              <a:graphicData uri="http://schemas.openxmlformats.org/drawingml/2006/picture">
+                <pic:pic xmlns:pic="http://schemas.openxmlformats.org/drawingml/2006/picture">
+                  <pic:nvPicPr>
+                    <pic:cNvPr id="0" name="Picture 7" descr="Macintosh HD:Users:tekin:Desktop:click.png"/>
+                    <pic:cNvPicPr>
+                      <a:picLocks noChangeAspect="1" noChangeArrowheads="1"/>
+                    </pic:cNvPicPr>
+                  </pic:nvPicPr>
+                  <pic:blipFill>
+                    <a:blip r:embed="rId19">
+                      <a:extLst>
+                        <a:ext uri="{28A0092B-C50C-407E-A947-70E740481C1C}">
+                          <a14:useLocalDpi xmlns:a14="http://schemas.microsoft.com/office/drawing/2010/main" val="0"/>
+                        </a:ext>
+                      </a:extLst>
+                    </a:blip>
+                    <a:srcRect/>
+                    <a:stretch>
+                      <a:fillRect/>
+                    </a:stretch>
+                  </pic:blipFill>
+                  <pic:spPr bwMode="auto">
+                    <a:xfrm>
+                      <a:off x="0" y="0"/>
+                      <a:ext cx="1801495" cy="368300"/>
+                    </a:xfrm>
+                    <a:prstGeom prst="rect">
+                      <a:avLst/>
+                    </a:prstGeom>
+                    <a:noFill/>
+                    <a:ln>
+                      <a:noFill/>
+                    </a:ln>
+                  </pic:spPr>
+                </pic:pic>
+              </a:graphicData>
+            </a:graphic>
+          </wp:inline>
+        </w:drawing>
+      </w:r>
+      <w:r>
+        <w:rPr>
+          <w:sz w:val="24"/>
+          <w:szCs w:val="24"/>
+        </w:rPr>
+        <w:tab/>
+        <w:t>Click</w:t>
+      </w:r>
+    </w:p>
+    <w:p>
+      <w:pPr>
+        <w:rPr>
+          <w:sz w:val="24"/>
+          <w:szCs w:val="24"/>
+        </w:rPr>
+      </w:pPr>
+      <w:r>
+        <w:rPr>
+          <w:noProof/>
+          <w:sz w:val="24"/>
+          <w:szCs w:val="24"/>
+        </w:rPr>
+        <w:drawing>
+          <wp:inline distT="0" distB="0" distL="0" distR="0" wp14:anchorId="187E404B" wp14:editId="3E752BA1">
+            <wp:extent cx="1801495" cy="436880"/>
+            <wp:effectExtent l="0" t="0" r="1905" b="0"/>
+            <wp:docPr id="16" name="Afbeelding 16" descr="Macintosh HD:Users:tekin:Desktop:disabled.png"/>
+            <wp:cNvGraphicFramePr>
+              <a:graphicFrameLocks xmlns:a="http://schemas.openxmlformats.org/drawingml/2006/main" noChangeAspect="1"/>
+            </wp:cNvGraphicFramePr>
+            <a:graphic xmlns:a="http://schemas.openxmlformats.org/drawingml/2006/main">
+              <a:graphicData uri="http://schemas.openxmlformats.org/drawingml/2006/picture">
+                <pic:pic xmlns:pic="http://schemas.openxmlformats.org/drawingml/2006/picture">
+                  <pic:nvPicPr>
+                    <pic:cNvPr id="0" name="Picture 8" descr="Macintosh HD:Users:tekin:Desktop:disabled.png"/>
+                    <pic:cNvPicPr>
+                      <a:picLocks noChangeAspect="1" noChangeArrowheads="1"/>
+                    </pic:cNvPicPr>
+                  </pic:nvPicPr>
+                  <pic:blipFill>
+                    <a:blip r:embed="rId20">
+                      <a:extLst>
+                        <a:ext uri="{28A0092B-C50C-407E-A947-70E740481C1C}">
+                          <a14:useLocalDpi xmlns:a14="http://schemas.microsoft.com/office/drawing/2010/main" val="0"/>
+                        </a:ext>
+                      </a:extLst>
+                    </a:blip>
+                    <a:srcRect/>
+                    <a:stretch>
+                      <a:fillRect/>
+                    </a:stretch>
+                  </pic:blipFill>
+                  <pic:spPr bwMode="auto">
+                    <a:xfrm>
+                      <a:off x="0" y="0"/>
+                      <a:ext cx="1801495" cy="436880"/>
+                    </a:xfrm>
+                    <a:prstGeom prst="rect">
+                      <a:avLst/>
+                    </a:prstGeom>
+                    <a:noFill/>
+                    <a:ln>
+                      <a:noFill/>
+                    </a:ln>
+                  </pic:spPr>
+                </pic:pic>
+              </a:graphicData>
+            </a:graphic>
+          </wp:inline>
+        </w:drawing>
+      </w:r>
+      <w:r>
+        <w:rPr>
+          <w:sz w:val="24"/>
+          <w:szCs w:val="24"/>
+        </w:rPr>
+        <w:tab/>
+        <w:t>Disabled</w:t>
+      </w:r>
+    </w:p>
+    <w:p>
+      <w:pPr>
+        <w:rPr>
+          <w:sz w:val="24"/>
+          <w:szCs w:val="24"/>
+        </w:rPr>
+      </w:pPr>
+      <w:r>
+        <w:rPr>
+          <w:sz w:val="24"/>
+          <w:szCs w:val="24"/>
+        </w:rPr>
+        <w:t>The buttons change when they are in interaction with the mouse. They have 4 stages as shown above.</w:t>
+      </w:r>
+    </w:p>
+    <w:p>
+      <w:pPr>
+        <w:rPr>
+          <w:sz w:val="24"/>
+          <w:szCs w:val="24"/>
+        </w:rPr>
+      </w:pPr>
+      <w:r>
+        <w:rPr>
+          <w:noProof/>
+          <w:sz w:val="24"/>
+          <w:szCs w:val="24"/>
+        </w:rPr>
+        <w:drawing>
+          <wp:inline distT="0" distB="0" distL="0" distR="0" wp14:anchorId="301783AD" wp14:editId="11234291">
+            <wp:extent cx="5745480" cy="504825"/>
+            <wp:effectExtent l="0" t="0" r="0" b="3175"/>
+            <wp:docPr id="17" name="Afbeelding 17" descr="Macintosh HD:Users:tekin:Desktop:logo.png"/>
+            <wp:cNvGraphicFramePr>
+              <a:graphicFrameLocks xmlns:a="http://schemas.openxmlformats.org/drawingml/2006/main" noChangeAspect="1"/>
+            </wp:cNvGraphicFramePr>
+            <a:graphic xmlns:a="http://schemas.openxmlformats.org/drawingml/2006/main">
+              <a:graphicData uri="http://schemas.openxmlformats.org/drawingml/2006/picture">
+                <pic:pic xmlns:pic="http://schemas.openxmlformats.org/drawingml/2006/picture">
+                  <pic:nvPicPr>
+                    <pic:cNvPr id="0" name="Picture 9" descr="Macintosh HD:Users:tekin:Desktop:logo.png"/>
+                    <pic:cNvPicPr>
+                      <a:picLocks noChangeAspect="1" noChangeArrowheads="1"/>
+                    </pic:cNvPicPr>
+                  </pic:nvPicPr>
+                  <pic:blipFill>
+                    <a:blip r:embed="rId21">
+                      <a:extLst>
+                        <a:ext uri="{28A0092B-C50C-407E-A947-70E740481C1C}">
+                          <a14:useLocalDpi xmlns:a14="http://schemas.microsoft.com/office/drawing/2010/main" val="0"/>
+                        </a:ext>
+                      </a:extLst>
+                    </a:blip>
+                    <a:srcRect/>
+                    <a:stretch>
+                      <a:fillRect/>
+                    </a:stretch>
+                  </pic:blipFill>
+                  <pic:spPr bwMode="auto">
+                    <a:xfrm>
+                      <a:off x="0" y="0"/>
+                      <a:ext cx="5745480" cy="504825"/>
+                    </a:xfrm>
+                    <a:prstGeom prst="rect">
+                      <a:avLst/>
+                    </a:prstGeom>
+                    <a:noFill/>
+                    <a:ln>
+                      <a:noFill/>
+                    </a:ln>
+                  </pic:spPr>
+                </pic:pic>
+              </a:graphicData>
+            </a:graphic>
+          </wp:inline>
+        </w:drawing>
+      </w:r>
+    </w:p>
+    <w:p>
+      <w:pPr>
+        <w:rPr>
+          <w:sz w:val="24"/>
+          <w:szCs w:val="24"/>
+        </w:rPr>
+      </w:pPr>
+    </w:p>
+    <w:p>
+      <w:pPr>
+        <w:rPr>
+          <w:sz w:val="24"/>
+          <w:szCs w:val="24"/>
+        </w:rPr>
+      </w:pPr>
+      <w:r>
+        <w:rPr>
+          <w:noProof/>
+          <w:sz w:val="24"/>
+          <w:szCs w:val="24"/>
+        </w:rPr>
+        <w:drawing>
+          <wp:anchor distT="0" distB="0" distL="114300" distR="114300" simplePos="0" relativeHeight="251661312" behindDoc="0" locked="0" layoutInCell="1" allowOverlap="1" wp14:anchorId="10BD696E" wp14:editId="4D824FA4">
+            <wp:simplePos x="0" y="0"/>
+            <wp:positionH relativeFrom="column">
+              <wp:posOffset>0</wp:posOffset>
+            </wp:positionH>
+            <wp:positionV relativeFrom="paragraph">
+              <wp:posOffset>163195</wp:posOffset>
+            </wp:positionV>
+            <wp:extent cx="2170430" cy="2156460"/>
+            <wp:effectExtent l="0" t="0" r="0" b="2540"/>
+            <wp:wrapSquare wrapText="bothSides"/>
+            <wp:docPr id="18" name="Afbeelding 18" descr="Macintosh HD:Users:tekin:Desktop:Screen Shot 2015-01-21 at 17.12.44.png"/>
+            <wp:cNvGraphicFramePr>
+              <a:graphicFrameLocks xmlns:a="http://schemas.openxmlformats.org/drawingml/2006/main" noChangeAspect="1"/>
+            </wp:cNvGraphicFramePr>
+            <a:graphic xmlns:a="http://schemas.openxmlformats.org/drawingml/2006/main">
+              <a:graphicData uri="http://schemas.openxmlformats.org/drawingml/2006/picture">
+                <pic:pic xmlns:pic="http://schemas.openxmlformats.org/drawingml/2006/picture">
+                  <pic:nvPicPr>
+                    <pic:cNvPr id="0" name="Picture 10" descr="Macintosh HD:Users:tekin:Desktop:Screen Shot 2015-01-21 at 17.12.44.png"/>
+                    <pic:cNvPicPr>
+                      <a:picLocks noChangeAspect="1" noChangeArrowheads="1"/>
+                    </pic:cNvPicPr>
+                  </pic:nvPicPr>
+                  <pic:blipFill>
+                    <a:blip r:embed="rId22">
+                      <a:extLst>
+                        <a:ext uri="{28A0092B-C50C-407E-A947-70E740481C1C}">
+                          <a14:useLocalDpi xmlns:a14="http://schemas.microsoft.com/office/drawing/2010/main" val="0"/>
+                        </a:ext>
+                      </a:extLst>
+                    </a:blip>
+                    <a:srcRect/>
+                    <a:stretch>
+                      <a:fillRect/>
+                    </a:stretch>
+                  </pic:blipFill>
+                  <pic:spPr bwMode="auto">
+                    <a:xfrm>
+                      <a:off x="0" y="0"/>
+                      <a:ext cx="2170430" cy="2156460"/>
+                    </a:xfrm>
+                    <a:prstGeom prst="rect">
+                      <a:avLst/>
+                    </a:prstGeom>
+                    <a:noFill/>
+                    <a:ln>
+                      <a:noFill/>
+                    </a:ln>
+                  </pic:spPr>
+                </pic:pic>
+              </a:graphicData>
+            </a:graphic>
+            <wp14:sizeRelH relativeFrom="page">
+              <wp14:pctWidth>0</wp14:pctWidth>
+            </wp14:sizeRelH>
+            <wp14:sizeRelV relativeFrom="page">
+              <wp14:pctHeight>0</wp14:pctHeight>
+            </wp14:sizeRelV>
+          </wp:anchor>
+        </w:drawing>
+      </w:r>
+    </w:p>
+    <w:p>
+      <w:pPr>
+        <w:rPr>
+          <w:sz w:val="24"/>
+          <w:szCs w:val="24"/>
+        </w:rPr>
+      </w:pPr>
+      <w:r>
+        <w:rPr>
+          <w:noProof/>
+          <w:sz w:val="24"/>
+          <w:szCs w:val="24"/>
+        </w:rPr>
+        <w:drawing>
+          <wp:anchor distT="0" distB="0" distL="114300" distR="114300" simplePos="0" relativeHeight="251662336" behindDoc="0" locked="0" layoutInCell="1" allowOverlap="1" wp14:anchorId="1B3626A4" wp14:editId="07750FD0">
+            <wp:simplePos x="0" y="0"/>
+            <wp:positionH relativeFrom="column">
+              <wp:posOffset>2336165</wp:posOffset>
+            </wp:positionH>
+            <wp:positionV relativeFrom="paragraph">
+              <wp:posOffset>636905</wp:posOffset>
+            </wp:positionV>
+            <wp:extent cx="1226820" cy="1485900"/>
+            <wp:effectExtent l="0" t="0" r="0" b="12700"/>
+            <wp:wrapSquare wrapText="bothSides"/>
+            <wp:docPr id="19" name="Afbeelding 19" descr="Macintosh HD:Users:tekin:Desktop:enemypacman.png"/>
+            <wp:cNvGraphicFramePr>
+              <a:graphicFrameLocks xmlns:a="http://schemas.openxmlformats.org/drawingml/2006/main" noChangeAspect="1"/>
+            </wp:cNvGraphicFramePr>
+            <a:graphic xmlns:a="http://schemas.openxmlformats.org/drawingml/2006/main">
+              <a:graphicData uri="http://schemas.openxmlformats.org/drawingml/2006/picture">
+                <pic:pic xmlns:pic="http://schemas.openxmlformats.org/drawingml/2006/picture">
+                  <pic:nvPicPr>
+                    <pic:cNvPr id="0" name="Picture 11" descr="Macintosh HD:Users:tekin:Desktop:enemypacman.png"/>
+                    <pic:cNvPicPr>
+                      <a:picLocks noChangeAspect="1" noChangeArrowheads="1"/>
+                    </pic:cNvPicPr>
+                  </pic:nvPicPr>
+                  <pic:blipFill>
+                    <a:blip r:embed="rId23">
+                      <a:extLst>
+                        <a:ext uri="{28A0092B-C50C-407E-A947-70E740481C1C}">
+                          <a14:useLocalDpi xmlns:a14="http://schemas.microsoft.com/office/drawing/2010/main" val="0"/>
+                        </a:ext>
+                      </a:extLst>
+                    </a:blip>
+                    <a:srcRect/>
+                    <a:stretch>
+                      <a:fillRect/>
+                    </a:stretch>
+                  </pic:blipFill>
+                  <pic:spPr bwMode="auto">
+                    <a:xfrm>
+                      <a:off x="0" y="0"/>
+                      <a:ext cx="1226820" cy="1485900"/>
+                    </a:xfrm>
+                    <a:prstGeom prst="rect">
+                      <a:avLst/>
+                    </a:prstGeom>
+                    <a:noFill/>
+                    <a:ln>
+                      <a:noFill/>
+                    </a:ln>
+                  </pic:spPr>
+                </pic:pic>
+              </a:graphicData>
+            </a:graphic>
+            <wp14:sizeRelH relativeFrom="page">
+              <wp14:pctWidth>0</wp14:pctWidth>
+            </wp14:sizeRelH>
+            <wp14:sizeRelV relativeFrom="page">
+              <wp14:pctHeight>0</wp14:pctHeight>
+            </wp14:sizeRelV>
+          </wp:anchor>
+        </w:drawing>
+      </w:r>
+      <w:r>
+        <w:rPr>
+          <w:sz w:val="24"/>
+          <w:szCs w:val="24"/>
+        </w:rPr>
+        <w:t xml:space="preserve">The characters are created in a 5 by 5 grid as shown left. With the shadows the characters gets an 8-bit look. </w:t>
+      </w:r>
+    </w:p>
+    <w:p>
+      <w:pPr>
+        <w:rPr>
+          <w:sz w:val="24"/>
+          <w:szCs w:val="24"/>
+        </w:rPr>
+      </w:pPr>
+    </w:p>
+    <w:p>
+      <w:pPr>
+        <w:rPr>
+          <w:sz w:val="24"/>
+          <w:szCs w:val="24"/>
+        </w:rPr>
+      </w:pPr>
+      <w:r>
+        <w:rPr>
+          <w:sz w:val="24"/>
+          <w:szCs w:val="24"/>
+        </w:rPr>
+        <w:t xml:space="preserve">The enemy counter at top right of the screen is also made in 8-bit style. </w:t>
+      </w:r>
+    </w:p>
+    <w:p>
+      <w:pPr>
         <w:spacing w:after="240"/>
         <w:rPr>
           <w:rFonts w:ascii="Calibri" w:hAnsi="Calibri"/>
-          <w:i/>
+        </w:rPr>
+      </w:pPr>
+    </w:p>
+    <w:p>
+      <w:pPr>
+        <w:spacing w:after="240"/>
+        <w:rPr>
+          <w:rFonts w:ascii="Calibri" w:hAnsi="Calibri"/>
+          <w:b/>
+          <w:sz w:val="24"/>
+        </w:rPr>
+      </w:pPr>
+    </w:p>
+    <w:p>
+      <w:pPr>
+        <w:spacing w:after="240"/>
+        <w:rPr>
+          <w:rFonts w:ascii="Calibri" w:hAnsi="Calibri"/>
+          <w:b/>
+          <w:sz w:val="24"/>
         </w:rPr>
       </w:pPr>
     </w:p>
@@ -2299,7 +3613,7 @@
 </file>
 
 <file path=word/styles.xml><?xml version="1.0" encoding="utf-8"?>
-<w:styles xmlns:mc="http://schemas.openxmlformats.org/markup-compatibility/2006" xmlns:r="http://schemas.openxmlformats.org/officeDocument/2006/relationships" xmlns:w="http://schemas.openxmlformats.org/wordprocessingml/2006/main" xmlns:w14="http://schemas.microsoft.com/office/word/2010/wordml" xmlns:w15="http://schemas.microsoft.com/office/word/2012/wordml" mc:Ignorable="w14 w15">
+<w:styles xmlns:mc="http://schemas.openxmlformats.org/markup-compatibility/2006" xmlns:r="http://schemas.openxmlformats.org/officeDocument/2006/relationships" xmlns:w="http://schemas.openxmlformats.org/wordprocessingml/2006/main" xmlns:w14="http://schemas.microsoft.com/office/word/2010/wordml" mc:Ignorable="w14">
   <w:docDefaults>
     <w:rPrDefault>
       <w:rPr>
@@ -2315,393 +3629,168 @@
       </w:pPr>
     </w:pPrDefault>
   </w:docDefaults>
-  <w:latentStyles w:defLockedState="0" w:defUIPriority="99" w:defSemiHidden="0" w:defUnhideWhenUsed="0" w:defQFormat="0" w:count="371">
-    <w:lsdException w:name="Normal" w:uiPriority="0" w:qFormat="1"/>
-    <w:lsdException w:name="heading 1" w:uiPriority="9" w:qFormat="1"/>
-    <w:lsdException w:name="heading 2" w:semiHidden="1" w:uiPriority="9" w:unhideWhenUsed="1" w:qFormat="1"/>
-    <w:lsdException w:name="heading 3" w:semiHidden="1" w:uiPriority="9" w:unhideWhenUsed="1" w:qFormat="1"/>
-    <w:lsdException w:name="heading 4" w:semiHidden="1" w:uiPriority="9" w:unhideWhenUsed="1" w:qFormat="1"/>
-    <w:lsdException w:name="heading 5" w:semiHidden="1" w:uiPriority="9" w:unhideWhenUsed="1" w:qFormat="1"/>
-    <w:lsdException w:name="heading 6" w:semiHidden="1" w:uiPriority="9" w:unhideWhenUsed="1" w:qFormat="1"/>
-    <w:lsdException w:name="heading 7" w:semiHidden="1" w:uiPriority="9" w:unhideWhenUsed="1" w:qFormat="1"/>
-    <w:lsdException w:name="heading 8" w:semiHidden="1" w:uiPriority="9" w:unhideWhenUsed="1" w:qFormat="1"/>
-    <w:lsdException w:name="heading 9" w:semiHidden="1" w:uiPriority="9" w:unhideWhenUsed="1" w:qFormat="1"/>
-    <w:lsdException w:name="index 1" w:semiHidden="1" w:unhideWhenUsed="1"/>
-    <w:lsdException w:name="index 2" w:semiHidden="1" w:unhideWhenUsed="1"/>
-    <w:lsdException w:name="index 3" w:semiHidden="1" w:unhideWhenUsed="1"/>
-    <w:lsdException w:name="index 4" w:semiHidden="1" w:unhideWhenUsed="1"/>
-    <w:lsdException w:name="index 5" w:semiHidden="1" w:unhideWhenUsed="1"/>
-    <w:lsdException w:name="index 6" w:semiHidden="1" w:unhideWhenUsed="1"/>
-    <w:lsdException w:name="index 7" w:semiHidden="1" w:unhideWhenUsed="1"/>
-    <w:lsdException w:name="index 8" w:semiHidden="1" w:unhideWhenUsed="1"/>
-    <w:lsdException w:name="index 9" w:semiHidden="1" w:unhideWhenUsed="1"/>
-    <w:lsdException w:name="toc 1" w:semiHidden="1" w:uiPriority="39" w:unhideWhenUsed="1"/>
-    <w:lsdException w:name="toc 2" w:semiHidden="1" w:uiPriority="39" w:unhideWhenUsed="1"/>
-    <w:lsdException w:name="toc 3" w:semiHidden="1" w:uiPriority="39" w:unhideWhenUsed="1"/>
-    <w:lsdException w:name="toc 4" w:semiHidden="1" w:uiPriority="39" w:unhideWhenUsed="1"/>
-    <w:lsdException w:name="toc 5" w:semiHidden="1" w:uiPriority="39" w:unhideWhenUsed="1"/>
-    <w:lsdException w:name="toc 6" w:semiHidden="1" w:uiPriority="39" w:unhideWhenUsed="1"/>
-    <w:lsdException w:name="toc 7" w:semiHidden="1" w:uiPriority="39" w:unhideWhenUsed="1"/>
-    <w:lsdException w:name="toc 8" w:semiHidden="1" w:uiPriority="39" w:unhideWhenUsed="1"/>
-    <w:lsdException w:name="toc 9" w:semiHidden="1" w:uiPriority="39" w:unhideWhenUsed="1"/>
-    <w:lsdException w:name="Normal Indent" w:semiHidden="1" w:unhideWhenUsed="1"/>
-    <w:lsdException w:name="footnote text" w:semiHidden="1" w:unhideWhenUsed="1"/>
-    <w:lsdException w:name="annotation text" w:semiHidden="1" w:unhideWhenUsed="1"/>
-    <w:lsdException w:name="header" w:semiHidden="1" w:unhideWhenUsed="1"/>
-    <w:lsdException w:name="footer" w:semiHidden="1" w:unhideWhenUsed="1"/>
-    <w:lsdException w:name="index heading" w:semiHidden="1" w:unhideWhenUsed="1"/>
-    <w:lsdException w:name="caption" w:semiHidden="1" w:uiPriority="35" w:unhideWhenUsed="1" w:qFormat="1"/>
-    <w:lsdException w:name="table of figures" w:semiHidden="1" w:unhideWhenUsed="1"/>
-    <w:lsdException w:name="envelope address" w:semiHidden="1" w:unhideWhenUsed="1"/>
-    <w:lsdException w:name="envelope return" w:semiHidden="1" w:unhideWhenUsed="1"/>
-    <w:lsdException w:name="footnote reference" w:semiHidden="1" w:unhideWhenUsed="1"/>
-    <w:lsdException w:name="annotation reference" w:semiHidden="1" w:unhideWhenUsed="1"/>
-    <w:lsdException w:name="line number" w:semiHidden="1" w:unhideWhenUsed="1"/>
-    <w:lsdException w:name="page number" w:semiHidden="1" w:unhideWhenUsed="1"/>
-    <w:lsdException w:name="endnote reference" w:semiHidden="1" w:unhideWhenUsed="1"/>
-    <w:lsdException w:name="endnote text" w:semiHidden="1" w:unhideWhenUsed="1"/>
-    <w:lsdException w:name="table of authorities" w:semiHidden="1" w:unhideWhenUsed="1"/>
-    <w:lsdException w:name="macro" w:semiHidden="1" w:unhideWhenUsed="1"/>
-    <w:lsdException w:name="toa heading" w:semiHidden="1" w:unhideWhenUsed="1"/>
-    <w:lsdException w:name="List" w:semiHidden="1" w:unhideWhenUsed="1"/>
-    <w:lsdException w:name="List Bullet" w:semiHidden="1" w:unhideWhenUsed="1"/>
-    <w:lsdException w:name="List Number" w:semiHidden="1" w:unhideWhenUsed="1"/>
-    <w:lsdException w:name="List 2" w:semiHidden="1" w:unhideWhenUsed="1"/>
-    <w:lsdException w:name="List 3" w:semiHidden="1" w:unhideWhenUsed="1"/>
-    <w:lsdException w:name="List 4" w:semiHidden="1" w:unhideWhenUsed="1"/>
-    <w:lsdException w:name="List 5" w:semiHidden="1" w:unhideWhenUsed="1"/>
-    <w:lsdException w:name="List Bullet 2" w:semiHidden="1" w:unhideWhenUsed="1"/>
-    <w:lsdException w:name="List Bullet 3" w:semiHidden="1" w:unhideWhenUsed="1"/>
-    <w:lsdException w:name="List Bullet 4" w:semiHidden="1" w:unhideWhenUsed="1"/>
-    <w:lsdException w:name="List Bullet 5" w:semiHidden="1" w:unhideWhenUsed="1"/>
-    <w:lsdException w:name="List Number 2" w:semiHidden="1" w:unhideWhenUsed="1"/>
-    <w:lsdException w:name="List Number 3" w:semiHidden="1" w:unhideWhenUsed="1"/>
-    <w:lsdException w:name="List Number 4" w:semiHidden="1" w:unhideWhenUsed="1"/>
-    <w:lsdException w:name="List Number 5" w:semiHidden="1" w:unhideWhenUsed="1"/>
-    <w:lsdException w:name="Title" w:uiPriority="10" w:qFormat="1"/>
-    <w:lsdException w:name="Closing" w:semiHidden="1" w:unhideWhenUsed="1"/>
-    <w:lsdException w:name="Signature" w:semiHidden="1" w:unhideWhenUsed="1"/>
-    <w:lsdException w:name="Default Paragraph Font" w:semiHidden="1" w:uiPriority="1" w:unhideWhenUsed="1"/>
-    <w:lsdException w:name="Body Text" w:semiHidden="1" w:unhideWhenUsed="1"/>
-    <w:lsdException w:name="Body Text Indent" w:semiHidden="1" w:unhideWhenUsed="1"/>
-    <w:lsdException w:name="List Continue" w:semiHidden="1" w:unhideWhenUsed="1"/>
-    <w:lsdException w:name="List Continue 2" w:semiHidden="1" w:unhideWhenUsed="1"/>
-    <w:lsdException w:name="List Continue 3" w:semiHidden="1" w:unhideWhenUsed="1"/>
-    <w:lsdException w:name="List Continue 4" w:semiHidden="1" w:unhideWhenUsed="1"/>
-    <w:lsdException w:name="List Continue 5" w:semiHidden="1" w:unhideWhenUsed="1"/>
-    <w:lsdException w:name="Message Header" w:semiHidden="1" w:unhideWhenUsed="1"/>
-    <w:lsdException w:name="Subtitle" w:uiPriority="11" w:qFormat="1"/>
-    <w:lsdException w:name="Salutation" w:semiHidden="1" w:unhideWhenUsed="1"/>
-    <w:lsdException w:name="Date" w:semiHidden="1" w:unhideWhenUsed="1"/>
-    <w:lsdException w:name="Body Text First Indent" w:semiHidden="1" w:unhideWhenUsed="1"/>
-    <w:lsdException w:name="Body Text First Indent 2" w:semiHidden="1" w:unhideWhenUsed="1"/>
-    <w:lsdException w:name="Note Heading" w:semiHidden="1" w:unhideWhenUsed="1"/>
-    <w:lsdException w:name="Body Text 2" w:semiHidden="1" w:unhideWhenUsed="1"/>
-    <w:lsdException w:name="Body Text 3" w:semiHidden="1" w:unhideWhenUsed="1"/>
-    <w:lsdException w:name="Body Text Indent 2" w:semiHidden="1" w:unhideWhenUsed="1"/>
-    <w:lsdException w:name="Body Text Indent 3" w:semiHidden="1" w:unhideWhenUsed="1"/>
-    <w:lsdException w:name="Block Text" w:semiHidden="1" w:unhideWhenUsed="1"/>
-    <w:lsdException w:name="Hyperlink" w:semiHidden="1" w:unhideWhenUsed="1"/>
-    <w:lsdException w:name="FollowedHyperlink" w:semiHidden="1" w:unhideWhenUsed="1"/>
-    <w:lsdException w:name="Strong" w:uiPriority="22" w:qFormat="1"/>
-    <w:lsdException w:name="Emphasis" w:uiPriority="20" w:qFormat="1"/>
-    <w:lsdException w:name="Document Map" w:semiHidden="1" w:unhideWhenUsed="1"/>
-    <w:lsdException w:name="Plain Text" w:semiHidden="1" w:unhideWhenUsed="1"/>
-    <w:lsdException w:name="E-mail Signature" w:semiHidden="1" w:unhideWhenUsed="1"/>
-    <w:lsdException w:name="HTML Top of Form" w:semiHidden="1" w:unhideWhenUsed="1"/>
-    <w:lsdException w:name="HTML Bottom of Form" w:semiHidden="1" w:unhideWhenUsed="1"/>
-    <w:lsdException w:name="Normal (Web)" w:semiHidden="1" w:unhideWhenUsed="1"/>
-    <w:lsdException w:name="HTML Acronym" w:semiHidden="1" w:unhideWhenUsed="1"/>
-    <w:lsdException w:name="HTML Address" w:semiHidden="1" w:unhideWhenUsed="1"/>
-    <w:lsdException w:name="HTML Cite" w:semiHidden="1" w:unhideWhenUsed="1"/>
-    <w:lsdException w:name="HTML Code" w:semiHidden="1" w:unhideWhenUsed="1"/>
-    <w:lsdException w:name="HTML Definition" w:semiHidden="1" w:unhideWhenUsed="1"/>
-    <w:lsdException w:name="HTML Keyboard" w:semiHidden="1" w:unhideWhenUsed="1"/>
-    <w:lsdException w:name="HTML Preformatted" w:semiHidden="1" w:unhideWhenUsed="1"/>
-    <w:lsdException w:name="HTML Sample" w:semiHidden="1" w:unhideWhenUsed="1"/>
-    <w:lsdException w:name="HTML Typewriter" w:semiHidden="1" w:unhideWhenUsed="1"/>
-    <w:lsdException w:name="HTML Variable" w:semiHidden="1" w:unhideWhenUsed="1"/>
-    <w:lsdException w:name="Normal Table" w:semiHidden="1" w:unhideWhenUsed="1"/>
-    <w:lsdException w:name="annotation subject" w:semiHidden="1" w:unhideWhenUsed="1"/>
-    <w:lsdException w:name="No List" w:semiHidden="1" w:unhideWhenUsed="1"/>
-    <w:lsdException w:name="Outline List 1" w:semiHidden="1" w:unhideWhenUsed="1"/>
-    <w:lsdException w:name="Outline List 2" w:semiHidden="1" w:unhideWhenUsed="1"/>
-    <w:lsdException w:name="Outline List 3" w:semiHidden="1" w:unhideWhenUsed="1"/>
-    <w:lsdException w:name="Table Simple 1" w:semiHidden="1" w:unhideWhenUsed="1"/>
-    <w:lsdException w:name="Table Simple 2" w:semiHidden="1" w:unhideWhenUsed="1"/>
-    <w:lsdException w:name="Table Simple 3" w:semiHidden="1" w:unhideWhenUsed="1"/>
-    <w:lsdException w:name="Table Classic 1" w:semiHidden="1" w:unhideWhenUsed="1"/>
-    <w:lsdException w:name="Table Classic 2" w:semiHidden="1" w:unhideWhenUsed="1"/>
-    <w:lsdException w:name="Table Classic 3" w:semiHidden="1" w:unhideWhenUsed="1"/>
-    <w:lsdException w:name="Table Classic 4" w:semiHidden="1" w:unhideWhenUsed="1"/>
-    <w:lsdException w:name="Table Colorful 1" w:semiHidden="1" w:unhideWhenUsed="1"/>
-    <w:lsdException w:name="Table Colorful 2" w:semiHidden="1" w:unhideWhenUsed="1"/>
-    <w:lsdException w:name="Table Colorful 3" w:semiHidden="1" w:unhideWhenUsed="1"/>
-    <w:lsdException w:name="Table Columns 1" w:semiHidden="1" w:unhideWhenUsed="1"/>
-    <w:lsdException w:name="Table Columns 2" w:semiHidden="1" w:unhideWhenUsed="1"/>
-    <w:lsdException w:name="Table Columns 3" w:semiHidden="1" w:unhideWhenUsed="1"/>
-    <w:lsdException w:name="Table Columns 4" w:semiHidden="1" w:unhideWhenUsed="1"/>
-    <w:lsdException w:name="Table Columns 5" w:semiHidden="1" w:unhideWhenUsed="1"/>
-    <w:lsdException w:name="Table Grid 1" w:semiHidden="1" w:unhideWhenUsed="1"/>
-    <w:lsdException w:name="Table Grid 2" w:semiHidden="1" w:unhideWhenUsed="1"/>
-    <w:lsdException w:name="Table Grid 3" w:semiHidden="1" w:unhideWhenUsed="1"/>
-    <w:lsdException w:name="Table Grid 4" w:semiHidden="1" w:unhideWhenUsed="1"/>
-    <w:lsdException w:name="Table Grid 5" w:semiHidden="1" w:unhideWhenUsed="1"/>
-    <w:lsdException w:name="Table Grid 6" w:semiHidden="1" w:unhideWhenUsed="1"/>
-    <w:lsdException w:name="Table Grid 7" w:semiHidden="1" w:unhideWhenUsed="1"/>
-    <w:lsdException w:name="Table Grid 8" w:semiHidden="1" w:unhideWhenUsed="1"/>
-    <w:lsdException w:name="Table List 1" w:semiHidden="1" w:unhideWhenUsed="1"/>
-    <w:lsdException w:name="Table List 2" w:semiHidden="1" w:unhideWhenUsed="1"/>
-    <w:lsdException w:name="Table List 3" w:semiHidden="1" w:unhideWhenUsed="1"/>
-    <w:lsdException w:name="Table List 4" w:semiHidden="1" w:unhideWhenUsed="1"/>
-    <w:lsdException w:name="Table List 5" w:semiHidden="1" w:unhideWhenUsed="1"/>
-    <w:lsdException w:name="Table List 6" w:semiHidden="1" w:unhideWhenUsed="1"/>
-    <w:lsdException w:name="Table List 7" w:semiHidden="1" w:unhideWhenUsed="1"/>
-    <w:lsdException w:name="Table List 8" w:semiHidden="1" w:unhideWhenUsed="1"/>
-    <w:lsdException w:name="Table 3D effects 1" w:semiHidden="1" w:unhideWhenUsed="1"/>
-    <w:lsdException w:name="Table 3D effects 2" w:semiHidden="1" w:unhideWhenUsed="1"/>
-    <w:lsdException w:name="Table 3D effects 3" w:semiHidden="1" w:unhideWhenUsed="1"/>
-    <w:lsdException w:name="Table Contemporary" w:semiHidden="1" w:unhideWhenUsed="1"/>
-    <w:lsdException w:name="Table Elegant" w:semiHidden="1" w:unhideWhenUsed="1"/>
-    <w:lsdException w:name="Table Professional" w:semiHidden="1" w:unhideWhenUsed="1"/>
-    <w:lsdException w:name="Table Subtle 1" w:semiHidden="1" w:unhideWhenUsed="1"/>
-    <w:lsdException w:name="Table Subtle 2" w:semiHidden="1" w:unhideWhenUsed="1"/>
-    <w:lsdException w:name="Table Web 1" w:semiHidden="1" w:unhideWhenUsed="1"/>
-    <w:lsdException w:name="Table Web 2" w:semiHidden="1" w:unhideWhenUsed="1"/>
-    <w:lsdException w:name="Table Web 3" w:semiHidden="1" w:unhideWhenUsed="1"/>
-    <w:lsdException w:name="Balloon Text" w:semiHidden="1" w:unhideWhenUsed="1"/>
-    <w:lsdException w:name="Table Grid" w:uiPriority="59"/>
-    <w:lsdException w:name="Table Theme" w:semiHidden="1" w:unhideWhenUsed="1"/>
-    <w:lsdException w:name="Placeholder Text" w:semiHidden="1"/>
-    <w:lsdException w:name="No Spacing" w:uiPriority="1" w:qFormat="1"/>
-    <w:lsdException w:name="Light Shading" w:uiPriority="60"/>
-    <w:lsdException w:name="Light List" w:uiPriority="61"/>
-    <w:lsdException w:name="Light Grid" w:uiPriority="62"/>
-    <w:lsdException w:name="Medium Shading 1" w:uiPriority="63"/>
-    <w:lsdException w:name="Medium Shading 2" w:uiPriority="64"/>
-    <w:lsdException w:name="Medium List 1" w:uiPriority="65"/>
-    <w:lsdException w:name="Medium List 2" w:uiPriority="66"/>
-    <w:lsdException w:name="Medium Grid 1" w:uiPriority="67"/>
-    <w:lsdException w:name="Medium Grid 2" w:uiPriority="68"/>
-    <w:lsdException w:name="Medium Grid 3" w:uiPriority="69"/>
-    <w:lsdException w:name="Dark List" w:uiPriority="70"/>
-    <w:lsdException w:name="Colorful Shading" w:uiPriority="71"/>
-    <w:lsdException w:name="Colorful List" w:uiPriority="72"/>
-    <w:lsdException w:name="Colorful Grid" w:uiPriority="73"/>
-    <w:lsdException w:name="Light Shading Accent 1" w:uiPriority="60"/>
-    <w:lsdException w:name="Light List Accent 1" w:uiPriority="61"/>
-    <w:lsdException w:name="Light Grid Accent 1" w:uiPriority="62"/>
-    <w:lsdException w:name="Medium Shading 1 Accent 1" w:uiPriority="63"/>
-    <w:lsdException w:name="Medium Shading 2 Accent 1" w:uiPriority="64"/>
-    <w:lsdException w:name="Medium List 1 Accent 1" w:uiPriority="65"/>
-    <w:lsdException w:name="Revision" w:semiHidden="1"/>
-    <w:lsdException w:name="List Paragraph" w:uiPriority="34" w:qFormat="1"/>
-    <w:lsdException w:name="Quote" w:uiPriority="29" w:qFormat="1"/>
-    <w:lsdException w:name="Intense Quote" w:uiPriority="30" w:qFormat="1"/>
-    <w:lsdException w:name="Medium List 2 Accent 1" w:uiPriority="66"/>
-    <w:lsdException w:name="Medium Grid 1 Accent 1" w:uiPriority="67"/>
-    <w:lsdException w:name="Medium Grid 2 Accent 1" w:uiPriority="68"/>
-    <w:lsdException w:name="Medium Grid 3 Accent 1" w:uiPriority="69"/>
-    <w:lsdException w:name="Dark List Accent 1" w:uiPriority="70"/>
-    <w:lsdException w:name="Colorful Shading Accent 1" w:uiPriority="71"/>
-    <w:lsdException w:name="Colorful List Accent 1" w:uiPriority="72"/>
-    <w:lsdException w:name="Colorful Grid Accent 1" w:uiPriority="73"/>
-    <w:lsdException w:name="Light Shading Accent 2" w:uiPriority="60"/>
-    <w:lsdException w:name="Light List Accent 2" w:uiPriority="61"/>
-    <w:lsdException w:name="Light Grid Accent 2" w:uiPriority="62"/>
-    <w:lsdException w:name="Medium Shading 1 Accent 2" w:uiPriority="63"/>
-    <w:lsdException w:name="Medium Shading 2 Accent 2" w:uiPriority="64"/>
-    <w:lsdException w:name="Medium List 1 Accent 2" w:uiPriority="65"/>
-    <w:lsdException w:name="Medium List 2 Accent 2" w:uiPriority="66"/>
-    <w:lsdException w:name="Medium Grid 1 Accent 2" w:uiPriority="67"/>
-    <w:lsdException w:name="Medium Grid 2 Accent 2" w:uiPriority="68"/>
-    <w:lsdException w:name="Medium Grid 3 Accent 2" w:uiPriority="69"/>
-    <w:lsdException w:name="Dark List Accent 2" w:uiPriority="70"/>
-    <w:lsdException w:name="Colorful Shading Accent 2" w:uiPriority="71"/>
-    <w:lsdException w:name="Colorful List Accent 2" w:uiPriority="72"/>
-    <w:lsdException w:name="Colorful Grid Accent 2" w:uiPriority="73"/>
-    <w:lsdException w:name="Light Shading Accent 3" w:uiPriority="60"/>
-    <w:lsdException w:name="Light List Accent 3" w:uiPriority="61"/>
-    <w:lsdException w:name="Light Grid Accent 3" w:uiPriority="62"/>
-    <w:lsdException w:name="Medium Shading 1 Accent 3" w:uiPriority="63"/>
-    <w:lsdException w:name="Medium Shading 2 Accent 3" w:uiPriority="64"/>
-    <w:lsdException w:name="Medium List 1 Accent 3" w:uiPriority="65"/>
-    <w:lsdException w:name="Medium List 2 Accent 3" w:uiPriority="66"/>
-    <w:lsdException w:name="Medium Grid 1 Accent 3" w:uiPriority="67"/>
-    <w:lsdException w:name="Medium Grid 2 Accent 3" w:uiPriority="68"/>
-    <w:lsdException w:name="Medium Grid 3 Accent 3" w:uiPriority="69"/>
-    <w:lsdException w:name="Dark List Accent 3" w:uiPriority="70"/>
-    <w:lsdException w:name="Colorful Shading Accent 3" w:uiPriority="71"/>
-    <w:lsdException w:name="Colorful List Accent 3" w:uiPriority="72"/>
-    <w:lsdException w:name="Colorful Grid Accent 3" w:uiPriority="73"/>
-    <w:lsdException w:name="Light Shading Accent 4" w:uiPriority="60"/>
-    <w:lsdException w:name="Light List Accent 4" w:uiPriority="61"/>
-    <w:lsdException w:name="Light Grid Accent 4" w:uiPriority="62"/>
-    <w:lsdException w:name="Medium Shading 1 Accent 4" w:uiPriority="63"/>
-    <w:lsdException w:name="Medium Shading 2 Accent 4" w:uiPriority="64"/>
-    <w:lsdException w:name="Medium List 1 Accent 4" w:uiPriority="65"/>
-    <w:lsdException w:name="Medium List 2 Accent 4" w:uiPriority="66"/>
-    <w:lsdException w:name="Medium Grid 1 Accent 4" w:uiPriority="67"/>
-    <w:lsdException w:name="Medium Grid 2 Accent 4" w:uiPriority="68"/>
-    <w:lsdException w:name="Medium Grid 3 Accent 4" w:uiPriority="69"/>
-    <w:lsdException w:name="Dark List Accent 4" w:uiPriority="70"/>
-    <w:lsdException w:name="Colorful Shading Accent 4" w:uiPriority="71"/>
-    <w:lsdException w:name="Colorful List Accent 4" w:uiPriority="72"/>
-    <w:lsdException w:name="Colorful Grid Accent 4" w:uiPriority="73"/>
-    <w:lsdException w:name="Light Shading Accent 5" w:uiPriority="60"/>
-    <w:lsdException w:name="Light List Accent 5" w:uiPriority="61"/>
-    <w:lsdException w:name="Light Grid Accent 5" w:uiPriority="62"/>
-    <w:lsdException w:name="Medium Shading 1 Accent 5" w:uiPriority="63"/>
-    <w:lsdException w:name="Medium Shading 2 Accent 5" w:uiPriority="64"/>
-    <w:lsdException w:name="Medium List 1 Accent 5" w:uiPriority="65"/>
-    <w:lsdException w:name="Medium List 2 Accent 5" w:uiPriority="66"/>
-    <w:lsdException w:name="Medium Grid 1 Accent 5" w:uiPriority="67"/>
-    <w:lsdException w:name="Medium Grid 2 Accent 5" w:uiPriority="68"/>
-    <w:lsdException w:name="Medium Grid 3 Accent 5" w:uiPriority="69"/>
-    <w:lsdException w:name="Dark List Accent 5" w:uiPriority="70"/>
-    <w:lsdException w:name="Colorful Shading Accent 5" w:uiPriority="71"/>
-    <w:lsdException w:name="Colorful List Accent 5" w:uiPriority="72"/>
-    <w:lsdException w:name="Colorful Grid Accent 5" w:uiPriority="73"/>
-    <w:lsdException w:name="Light Shading Accent 6" w:uiPriority="60"/>
-    <w:lsdException w:name="Light List Accent 6" w:uiPriority="61"/>
-    <w:lsdException w:name="Light Grid Accent 6" w:uiPriority="62"/>
-    <w:lsdException w:name="Medium Shading 1 Accent 6" w:uiPriority="63"/>
-    <w:lsdException w:name="Medium Shading 2 Accent 6" w:uiPriority="64"/>
-    <w:lsdException w:name="Medium List 1 Accent 6" w:uiPriority="65"/>
-    <w:lsdException w:name="Medium List 2 Accent 6" w:uiPriority="66"/>
-    <w:lsdException w:name="Medium Grid 1 Accent 6" w:uiPriority="67"/>
-    <w:lsdException w:name="Medium Grid 2 Accent 6" w:uiPriority="68"/>
-    <w:lsdException w:name="Medium Grid 3 Accent 6" w:uiPriority="69"/>
-    <w:lsdException w:name="Dark List Accent 6" w:uiPriority="70"/>
-    <w:lsdException w:name="Colorful Shading Accent 6" w:uiPriority="71"/>
-    <w:lsdException w:name="Colorful List Accent 6" w:uiPriority="72"/>
-    <w:lsdException w:name="Colorful Grid Accent 6" w:uiPriority="73"/>
-    <w:lsdException w:name="Subtle Emphasis" w:uiPriority="19" w:qFormat="1"/>
-    <w:lsdException w:name="Intense Emphasis" w:uiPriority="21" w:qFormat="1"/>
-    <w:lsdException w:name="Subtle Reference" w:uiPriority="31" w:qFormat="1"/>
-    <w:lsdException w:name="Intense Reference" w:uiPriority="32" w:qFormat="1"/>
-    <w:lsdException w:name="Book Title" w:uiPriority="33" w:qFormat="1"/>
-    <w:lsdException w:name="Bibliography" w:semiHidden="1" w:uiPriority="37" w:unhideWhenUsed="1"/>
-    <w:lsdException w:name="TOC Heading" w:semiHidden="1" w:uiPriority="39" w:unhideWhenUsed="1" w:qFormat="1"/>
-    <w:lsdException w:name="Plain Table 1" w:uiPriority="41"/>
-    <w:lsdException w:name="Plain Table 2" w:uiPriority="42"/>
-    <w:lsdException w:name="Plain Table 3" w:uiPriority="43"/>
-    <w:lsdException w:name="Plain Table 4" w:uiPriority="44"/>
-    <w:lsdException w:name="Plain Table 5" w:uiPriority="45"/>
-    <w:lsdException w:name="Grid Table Light" w:uiPriority="40"/>
-    <w:lsdException w:name="Grid Table 1 Light" w:uiPriority="46"/>
-    <w:lsdException w:name="Grid Table 2" w:uiPriority="47"/>
-    <w:lsdException w:name="Grid Table 3" w:uiPriority="48"/>
-    <w:lsdException w:name="Grid Table 4" w:uiPriority="49"/>
-    <w:lsdException w:name="Grid Table 5 Dark" w:uiPriority="50"/>
-    <w:lsdException w:name="Grid Table 6 Colorful" w:uiPriority="51"/>
-    <w:lsdException w:name="Grid Table 7 Colorful" w:uiPriority="52"/>
-    <w:lsdException w:name="Grid Table 1 Light Accent 1" w:uiPriority="46"/>
-    <w:lsdException w:name="Grid Table 2 Accent 1" w:uiPriority="47"/>
-    <w:lsdException w:name="Grid Table 3 Accent 1" w:uiPriority="48"/>
-    <w:lsdException w:name="Grid Table 4 Accent 1" w:uiPriority="49"/>
-    <w:lsdException w:name="Grid Table 5 Dark Accent 1" w:uiPriority="50"/>
-    <w:lsdException w:name="Grid Table 6 Colorful Accent 1" w:uiPriority="51"/>
-    <w:lsdException w:name="Grid Table 7 Colorful Accent 1" w:uiPriority="52"/>
-    <w:lsdException w:name="Grid Table 1 Light Accent 2" w:uiPriority="46"/>
-    <w:lsdException w:name="Grid Table 2 Accent 2" w:uiPriority="47"/>
-    <w:lsdException w:name="Grid Table 3 Accent 2" w:uiPriority="48"/>
-    <w:lsdException w:name="Grid Table 4 Accent 2" w:uiPriority="49"/>
-    <w:lsdException w:name="Grid Table 5 Dark Accent 2" w:uiPriority="50"/>
-    <w:lsdException w:name="Grid Table 6 Colorful Accent 2" w:uiPriority="51"/>
-    <w:lsdException w:name="Grid Table 7 Colorful Accent 2" w:uiPriority="52"/>
-    <w:lsdException w:name="Grid Table 1 Light Accent 3" w:uiPriority="46"/>
-    <w:lsdException w:name="Grid Table 2 Accent 3" w:uiPriority="47"/>
-    <w:lsdException w:name="Grid Table 3 Accent 3" w:uiPriority="48"/>
-    <w:lsdException w:name="Grid Table 4 Accent 3" w:uiPriority="49"/>
-    <w:lsdException w:name="Grid Table 5 Dark Accent 3" w:uiPriority="50"/>
-    <w:lsdException w:name="Grid Table 6 Colorful Accent 3" w:uiPriority="51"/>
-    <w:lsdException w:name="Grid Table 7 Colorful Accent 3" w:uiPriority="52"/>
-    <w:lsdException w:name="Grid Table 1 Light Accent 4" w:uiPriority="46"/>
-    <w:lsdException w:name="Grid Table 2 Accent 4" w:uiPriority="47"/>
-    <w:lsdException w:name="Grid Table 3 Accent 4" w:uiPriority="48"/>
-    <w:lsdException w:name="Grid Table 4 Accent 4" w:uiPriority="49"/>
-    <w:lsdException w:name="Grid Table 5 Dark Accent 4" w:uiPriority="50"/>
-    <w:lsdException w:name="Grid Table 6 Colorful Accent 4" w:uiPriority="51"/>
-    <w:lsdException w:name="Grid Table 7 Colorful Accent 4" w:uiPriority="52"/>
-    <w:lsdException w:name="Grid Table 1 Light Accent 5" w:uiPriority="46"/>
-    <w:lsdException w:name="Grid Table 2 Accent 5" w:uiPriority="47"/>
-    <w:lsdException w:name="Grid Table 3 Accent 5" w:uiPriority="48"/>
-    <w:lsdException w:name="Grid Table 4 Accent 5" w:uiPriority="49"/>
-    <w:lsdException w:name="Grid Table 5 Dark Accent 5" w:uiPriority="50"/>
-    <w:lsdException w:name="Grid Table 6 Colorful Accent 5" w:uiPriority="51"/>
-    <w:lsdException w:name="Grid Table 7 Colorful Accent 5" w:uiPriority="52"/>
-    <w:lsdException w:name="Grid Table 1 Light Accent 6" w:uiPriority="46"/>
-    <w:lsdException w:name="Grid Table 2 Accent 6" w:uiPriority="47"/>
-    <w:lsdException w:name="Grid Table 3 Accent 6" w:uiPriority="48"/>
-    <w:lsdException w:name="Grid Table 4 Accent 6" w:uiPriority="49"/>
-    <w:lsdException w:name="Grid Table 5 Dark Accent 6" w:uiPriority="50"/>
-    <w:lsdException w:name="Grid Table 6 Colorful Accent 6" w:uiPriority="51"/>
-    <w:lsdException w:name="Grid Table 7 Colorful Accent 6" w:uiPriority="52"/>
-    <w:lsdException w:name="List Table 1 Light" w:uiPriority="46"/>
-    <w:lsdException w:name="List Table 2" w:uiPriority="47"/>
-    <w:lsdException w:name="List Table 3" w:uiPriority="48"/>
-    <w:lsdException w:name="List Table 4" w:uiPriority="49"/>
-    <w:lsdException w:name="List Table 5 Dark" w:uiPriority="50"/>
-    <w:lsdException w:name="List Table 6 Colorful" w:uiPriority="51"/>
-    <w:lsdException w:name="List Table 7 Colorful" w:uiPriority="52"/>
-    <w:lsdException w:name="List Table 1 Light Accent 1" w:uiPriority="46"/>
-    <w:lsdException w:name="List Table 2 Accent 1" w:uiPriority="47"/>
-    <w:lsdException w:name="List Table 3 Accent 1" w:uiPriority="48"/>
-    <w:lsdException w:name="List Table 4 Accent 1" w:uiPriority="49"/>
-    <w:lsdException w:name="List Table 5 Dark Accent 1" w:uiPriority="50"/>
-    <w:lsdException w:name="List Table 6 Colorful Accent 1" w:uiPriority="51"/>
-    <w:lsdException w:name="List Table 7 Colorful Accent 1" w:uiPriority="52"/>
-    <w:lsdException w:name="List Table 1 Light Accent 2" w:uiPriority="46"/>
-    <w:lsdException w:name="List Table 2 Accent 2" w:uiPriority="47"/>
-    <w:lsdException w:name="List Table 3 Accent 2" w:uiPriority="48"/>
-    <w:lsdException w:name="List Table 4 Accent 2" w:uiPriority="49"/>
-    <w:lsdException w:name="List Table 5 Dark Accent 2" w:uiPriority="50"/>
-    <w:lsdException w:name="List Table 6 Colorful Accent 2" w:uiPriority="51"/>
-    <w:lsdException w:name="List Table 7 Colorful Accent 2" w:uiPriority="52"/>
-    <w:lsdException w:name="List Table 1 Light Accent 3" w:uiPriority="46"/>
-    <w:lsdException w:name="List Table 2 Accent 3" w:uiPriority="47"/>
-    <w:lsdException w:name="List Table 3 Accent 3" w:uiPriority="48"/>
-    <w:lsdException w:name="List Table 4 Accent 3" w:uiPriority="49"/>
-    <w:lsdException w:name="List Table 5 Dark Accent 3" w:uiPriority="50"/>
-    <w:lsdException w:name="List Table 6 Colorful Accent 3" w:uiPriority="51"/>
-    <w:lsdException w:name="List Table 7 Colorful Accent 3" w:uiPriority="52"/>
-    <w:lsdException w:name="List Table 1 Light Accent 4" w:uiPriority="46"/>
-    <w:lsdException w:name="List Table 2 Accent 4" w:uiPriority="47"/>
-    <w:lsdException w:name="List Table 3 Accent 4" w:uiPriority="48"/>
-    <w:lsdException w:name="List Table 4 Accent 4" w:uiPriority="49"/>
-    <w:lsdException w:name="List Table 5 Dark Accent 4" w:uiPriority="50"/>
-    <w:lsdException w:name="List Table 6 Colorful Accent 4" w:uiPriority="51"/>
-    <w:lsdException w:name="List Table 7 Colorful Accent 4" w:uiPriority="52"/>
-    <w:lsdException w:name="List Table 1 Light Accent 5" w:uiPriority="46"/>
-    <w:lsdException w:name="List Table 2 Accent 5" w:uiPriority="47"/>
-    <w:lsdException w:name="List Table 3 Accent 5" w:uiPriority="48"/>
-    <w:lsdException w:name="List Table 4 Accent 5" w:uiPriority="49"/>
-    <w:lsdException w:name="List Table 5 Dark Accent 5" w:uiPriority="50"/>
-    <w:lsdException w:name="List Table 6 Colorful Accent 5" w:uiPriority="51"/>
-    <w:lsdException w:name="List Table 7 Colorful Accent 5" w:uiPriority="52"/>
-    <w:lsdException w:name="List Table 1 Light Accent 6" w:uiPriority="46"/>
-    <w:lsdException w:name="List Table 2 Accent 6" w:uiPriority="47"/>
-    <w:lsdException w:name="List Table 3 Accent 6" w:uiPriority="48"/>
-    <w:lsdException w:name="List Table 4 Accent 6" w:uiPriority="49"/>
-    <w:lsdException w:name="List Table 5 Dark Accent 6" w:uiPriority="50"/>
-    <w:lsdException w:name="List Table 6 Colorful Accent 6" w:uiPriority="51"/>
-    <w:lsdException w:name="List Table 7 Colorful Accent 6" w:uiPriority="52"/>
+  <w:latentStyles w:defLockedState="0" w:defUIPriority="99" w:defSemiHidden="1" w:defUnhideWhenUsed="1" w:defQFormat="0" w:count="276">
+    <w:lsdException w:name="Normal" w:semiHidden="0" w:uiPriority="0" w:unhideWhenUsed="0" w:qFormat="1"/>
+    <w:lsdException w:name="heading 1" w:semiHidden="0" w:uiPriority="9" w:unhideWhenUsed="0" w:qFormat="1"/>
+    <w:lsdException w:name="heading 2" w:uiPriority="9" w:qFormat="1"/>
+    <w:lsdException w:name="heading 3" w:uiPriority="9" w:qFormat="1"/>
+    <w:lsdException w:name="heading 4" w:uiPriority="9" w:qFormat="1"/>
+    <w:lsdException w:name="heading 5" w:uiPriority="9" w:qFormat="1"/>
+    <w:lsdException w:name="heading 6" w:uiPriority="9" w:qFormat="1"/>
+    <w:lsdException w:name="heading 7" w:uiPriority="9" w:qFormat="1"/>
+    <w:lsdException w:name="heading 8" w:uiPriority="9" w:qFormat="1"/>
+    <w:lsdException w:name="heading 9" w:uiPriority="9" w:qFormat="1"/>
+    <w:lsdException w:name="toc 1" w:uiPriority="39"/>
+    <w:lsdException w:name="toc 2" w:uiPriority="39"/>
+    <w:lsdException w:name="toc 3" w:uiPriority="39"/>
+    <w:lsdException w:name="toc 4" w:uiPriority="39"/>
+    <w:lsdException w:name="toc 5" w:uiPriority="39"/>
+    <w:lsdException w:name="toc 6" w:uiPriority="39"/>
+    <w:lsdException w:name="toc 7" w:uiPriority="39"/>
+    <w:lsdException w:name="toc 8" w:uiPriority="39"/>
+    <w:lsdException w:name="toc 9" w:uiPriority="39"/>
+    <w:lsdException w:name="caption" w:uiPriority="35" w:qFormat="1"/>
+    <w:lsdException w:name="Title" w:semiHidden="0" w:uiPriority="10" w:unhideWhenUsed="0" w:qFormat="1"/>
+    <w:lsdException w:name="Default Paragraph Font" w:uiPriority="1"/>
+    <w:lsdException w:name="Subtitle" w:semiHidden="0" w:uiPriority="11" w:unhideWhenUsed="0" w:qFormat="1"/>
+    <w:lsdException w:name="Strong" w:semiHidden="0" w:uiPriority="22" w:unhideWhenUsed="0" w:qFormat="1"/>
+    <w:lsdException w:name="Emphasis" w:semiHidden="0" w:uiPriority="20" w:unhideWhenUsed="0" w:qFormat="1"/>
+    <w:lsdException w:name="Table Grid" w:semiHidden="0" w:uiPriority="59" w:unhideWhenUsed="0"/>
+    <w:lsdException w:name="Note Level 1" w:semiHidden="0" w:unhideWhenUsed="0"/>
+    <w:lsdException w:name="Note Level 2" w:semiHidden="0" w:unhideWhenUsed="0"/>
+    <w:lsdException w:name="Note Level 3" w:semiHidden="0" w:unhideWhenUsed="0"/>
+    <w:lsdException w:name="Note Level 4" w:semiHidden="0" w:unhideWhenUsed="0"/>
+    <w:lsdException w:name="Note Level 5" w:semiHidden="0" w:unhideWhenUsed="0"/>
+    <w:lsdException w:name="Note Level 6" w:semiHidden="0" w:unhideWhenUsed="0"/>
+    <w:lsdException w:name="Note Level 7" w:semiHidden="0" w:unhideWhenUsed="0"/>
+    <w:lsdException w:name="Note Level 8" w:semiHidden="0" w:unhideWhenUsed="0"/>
+    <w:lsdException w:name="Note Level 9" w:semiHidden="0" w:unhideWhenUsed="0"/>
+    <w:lsdException w:name="Placeholder Text" w:unhideWhenUsed="0"/>
+    <w:lsdException w:name="No Spacing" w:semiHidden="0" w:uiPriority="1" w:unhideWhenUsed="0" w:qFormat="1"/>
+    <w:lsdException w:name="Light Shading" w:semiHidden="0" w:uiPriority="60" w:unhideWhenUsed="0"/>
+    <w:lsdException w:name="Light List" w:semiHidden="0" w:uiPriority="61" w:unhideWhenUsed="0"/>
+    <w:lsdException w:name="Light Grid" w:semiHidden="0" w:uiPriority="62" w:unhideWhenUsed="0"/>
+    <w:lsdException w:name="Medium Shading 1" w:semiHidden="0" w:uiPriority="63" w:unhideWhenUsed="0"/>
+    <w:lsdException w:name="Medium Shading 2" w:semiHidden="0" w:uiPriority="64" w:unhideWhenUsed="0"/>
+    <w:lsdException w:name="Medium List 1" w:semiHidden="0" w:uiPriority="65" w:unhideWhenUsed="0"/>
+    <w:lsdException w:name="Medium List 2" w:semiHidden="0" w:uiPriority="66" w:unhideWhenUsed="0"/>
+    <w:lsdException w:name="Medium Grid 1" w:semiHidden="0" w:uiPriority="67" w:unhideWhenUsed="0"/>
+    <w:lsdException w:name="Medium Grid 2" w:semiHidden="0" w:uiPriority="68" w:unhideWhenUsed="0"/>
+    <w:lsdException w:name="Medium Grid 3" w:semiHidden="0" w:uiPriority="69" w:unhideWhenUsed="0"/>
+    <w:lsdException w:name="Dark List" w:semiHidden="0" w:uiPriority="70" w:unhideWhenUsed="0"/>
+    <w:lsdException w:name="Colorful Shading" w:semiHidden="0" w:uiPriority="71" w:unhideWhenUsed="0"/>
+    <w:lsdException w:name="Colorful List" w:semiHidden="0" w:uiPriority="72" w:unhideWhenUsed="0"/>
+    <w:lsdException w:name="Colorful Grid" w:semiHidden="0" w:uiPriority="73" w:unhideWhenUsed="0"/>
+    <w:lsdException w:name="Light Shading Accent 1" w:semiHidden="0" w:uiPriority="60" w:unhideWhenUsed="0"/>
+    <w:lsdException w:name="Light List Accent 1" w:semiHidden="0" w:uiPriority="61" w:unhideWhenUsed="0"/>
+    <w:lsdException w:name="Light Grid Accent 1" w:semiHidden="0" w:uiPriority="62" w:unhideWhenUsed="0"/>
+    <w:lsdException w:name="Medium Shading 1 Accent 1" w:semiHidden="0" w:uiPriority="63" w:unhideWhenUsed="0"/>
+    <w:lsdException w:name="Medium Shading 2 Accent 1" w:semiHidden="0" w:uiPriority="64" w:unhideWhenUsed="0"/>
+    <w:lsdException w:name="Medium List 1 Accent 1" w:semiHidden="0" w:uiPriority="65" w:unhideWhenUsed="0"/>
+    <w:lsdException w:name="Revision" w:unhideWhenUsed="0"/>
+    <w:lsdException w:name="List Paragraph" w:semiHidden="0" w:uiPriority="34" w:unhideWhenUsed="0" w:qFormat="1"/>
+    <w:lsdException w:name="Quote" w:semiHidden="0" w:uiPriority="29" w:unhideWhenUsed="0" w:qFormat="1"/>
+    <w:lsdException w:name="Intense Quote" w:semiHidden="0" w:uiPriority="30" w:unhideWhenUsed="0" w:qFormat="1"/>
+    <w:lsdException w:name="Medium List 2 Accent 1" w:semiHidden="0" w:uiPriority="66" w:unhideWhenUsed="0"/>
+    <w:lsdException w:name="Medium Grid 1 Accent 1" w:semiHidden="0" w:uiPriority="67" w:unhideWhenUsed="0"/>
+    <w:lsdException w:name="Medium Grid 2 Accent 1" w:semiHidden="0" w:uiPriority="68" w:unhideWhenUsed="0"/>
+    <w:lsdException w:name="Medium Grid 3 Accent 1" w:semiHidden="0" w:uiPriority="69" w:unhideWhenUsed="0"/>
+    <w:lsdException w:name="Dark List Accent 1" w:semiHidden="0" w:uiPriority="70" w:unhideWhenUsed="0"/>
+    <w:lsdException w:name="Colorful Shading Accent 1" w:semiHidden="0" w:uiPriority="71" w:unhideWhenUsed="0"/>
+    <w:lsdException w:name="Colorful List Accent 1" w:semiHidden="0" w:uiPriority="72" w:unhideWhenUsed="0"/>
+    <w:lsdException w:name="Colorful Grid Accent 1" w:semiHidden="0" w:uiPriority="73" w:unhideWhenUsed="0"/>
+    <w:lsdException w:name="Light Shading Accent 2" w:semiHidden="0" w:uiPriority="60" w:unhideWhenUsed="0"/>
+    <w:lsdException w:name="Light List Accent 2" w:semiHidden="0" w:uiPriority="61" w:unhideWhenUsed="0"/>
+    <w:lsdException w:name="Light Grid Accent 2" w:semiHidden="0" w:uiPriority="62" w:unhideWhenUsed="0"/>
+    <w:lsdException w:name="Medium Shading 1 Accent 2" w:semiHidden="0" w:uiPriority="63" w:unhideWhenUsed="0"/>
+    <w:lsdException w:name="Medium Shading 2 Accent 2" w:semiHidden="0" w:uiPriority="64" w:unhideWhenUsed="0"/>
+    <w:lsdException w:name="Medium List 1 Accent 2" w:semiHidden="0" w:uiPriority="65" w:unhideWhenUsed="0"/>
+    <w:lsdException w:name="Medium List 2 Accent 2" w:semiHidden="0" w:uiPriority="66" w:unhideWhenUsed="0"/>
+    <w:lsdException w:name="Medium Grid 1 Accent 2" w:semiHidden="0" w:uiPriority="67" w:unhideWhenUsed="0"/>
+    <w:lsdException w:name="Medium Grid 2 Accent 2" w:semiHidden="0" w:uiPriority="68" w:unhideWhenUsed="0"/>
+    <w:lsdException w:name="Medium Grid 3 Accent 2" w:semiHidden="0" w:uiPriority="69" w:unhideWhenUsed="0"/>
+    <w:lsdException w:name="Dark List Accent 2" w:semiHidden="0" w:uiPriority="70" w:unhideWhenUsed="0"/>
+    <w:lsdException w:name="Colorful Shading Accent 2" w:semiHidden="0" w:uiPriority="71" w:unhideWhenUsed="0"/>
+    <w:lsdException w:name="Colorful List Accent 2" w:semiHidden="0" w:uiPriority="72" w:unhideWhenUsed="0"/>
+    <w:lsdException w:name="Colorful Grid Accent 2" w:semiHidden="0" w:uiPriority="73" w:unhideWhenUsed="0"/>
+    <w:lsdException w:name="Light Shading Accent 3" w:semiHidden="0" w:uiPriority="60" w:unhideWhenUsed="0"/>
+    <w:lsdException w:name="Light List Accent 3" w:semiHidden="0" w:uiPriority="61" w:unhideWhenUsed="0"/>
+    <w:lsdException w:name="Light Grid Accent 3" w:semiHidden="0" w:uiPriority="62" w:unhideWhenUsed="0"/>
+    <w:lsdException w:name="Medium Shading 1 Accent 3" w:semiHidden="0" w:uiPriority="63" w:unhideWhenUsed="0"/>
+    <w:lsdException w:name="Medium Shading 2 Accent 3" w:semiHidden="0" w:uiPriority="64" w:unhideWhenUsed="0"/>
+    <w:lsdException w:name="Medium List 1 Accent 3" w:semiHidden="0" w:uiPriority="65" w:unhideWhenUsed="0"/>
+    <w:lsdException w:name="Medium List 2 Accent 3" w:semiHidden="0" w:uiPriority="66" w:unhideWhenUsed="0"/>
+    <w:lsdException w:name="Medium Grid 1 Accent 3" w:semiHidden="0" w:uiPriority="67" w:unhideWhenUsed="0"/>
+    <w:lsdException w:name="Medium Grid 2 Accent 3" w:semiHidden="0" w:uiPriority="68" w:unhideWhenUsed="0"/>
+    <w:lsdException w:name="Medium Grid 3 Accent 3" w:semiHidden="0" w:uiPriority="69" w:unhideWhenUsed="0"/>
+    <w:lsdException w:name="Dark List Accent 3" w:semiHidden="0" w:uiPriority="70" w:unhideWhenUsed="0"/>
+    <w:lsdException w:name="Colorful Shading Accent 3" w:semiHidden="0" w:uiPriority="71" w:unhideWhenUsed="0"/>
+    <w:lsdException w:name="Colorful List Accent 3" w:semiHidden="0" w:uiPriority="72" w:unhideWhenUsed="0"/>
+    <w:lsdException w:name="Colorful Grid Accent 3" w:semiHidden="0" w:uiPriority="73" w:unhideWhenUsed="0"/>
+    <w:lsdException w:name="Light Shading Accent 4" w:semiHidden="0" w:uiPriority="60" w:unhideWhenUsed="0"/>
+    <w:lsdException w:name="Light List Accent 4" w:semiHidden="0" w:uiPriority="61" w:unhideWhenUsed="0"/>
+    <w:lsdException w:name="Light Grid Accent 4" w:semiHidden="0" w:uiPriority="62" w:unhideWhenUsed="0"/>
+    <w:lsdException w:name="Medium Shading 1 Accent 4" w:semiHidden="0" w:uiPriority="63" w:unhideWhenUsed="0"/>
+    <w:lsdException w:name="Medium Shading 2 Accent 4" w:semiHidden="0" w:uiPriority="64" w:unhideWhenUsed="0"/>
+    <w:lsdException w:name="Medium List 1 Accent 4" w:semiHidden="0" w:uiPriority="65" w:unhideWhenUsed="0"/>
+    <w:lsdException w:name="Medium List 2 Accent 4" w:semiHidden="0" w:uiPriority="66" w:unhideWhenUsed="0"/>
+    <w:lsdException w:name="Medium Grid 1 Accent 4" w:semiHidden="0" w:uiPriority="67" w:unhideWhenUsed="0"/>
+    <w:lsdException w:name="Medium Grid 2 Accent 4" w:semiHidden="0" w:uiPriority="68" w:unhideWhenUsed="0"/>
+    <w:lsdException w:name="Medium Grid 3 Accent 4" w:semiHidden="0" w:uiPriority="69" w:unhideWhenUsed="0"/>
+    <w:lsdException w:name="Dark List Accent 4" w:semiHidden="0" w:uiPriority="70" w:unhideWhenUsed="0"/>
+    <w:lsdException w:name="Colorful Shading Accent 4" w:semiHidden="0" w:uiPriority="71" w:unhideWhenUsed="0"/>
+    <w:lsdException w:name="Colorful List Accent 4" w:semiHidden="0" w:uiPriority="72" w:unhideWhenUsed="0"/>
+    <w:lsdException w:name="Colorful Grid Accent 4" w:semiHidden="0" w:uiPriority="73" w:unhideWhenUsed="0"/>
+    <w:lsdException w:name="Light Shading Accent 5" w:semiHidden="0" w:uiPriority="60" w:unhideWhenUsed="0"/>
+    <w:lsdException w:name="Light List Accent 5" w:semiHidden="0" w:uiPriority="61" w:unhideWhenUsed="0"/>
+    <w:lsdException w:name="Light Grid Accent 5" w:semiHidden="0" w:uiPriority="62" w:unhideWhenUsed="0"/>
+    <w:lsdException w:name="Medium Shading 1 Accent 5" w:semiHidden="0" w:uiPriority="63" w:unhideWhenUsed="0"/>
+    <w:lsdException w:name="Medium Shading 2 Accent 5" w:semiHidden="0" w:uiPriority="64" w:unhideWhenUsed="0"/>
+    <w:lsdException w:name="Medium List 1 Accent 5" w:semiHidden="0" w:uiPriority="65" w:unhideWhenUsed="0"/>
+    <w:lsdException w:name="Medium List 2 Accent 5" w:semiHidden="0" w:uiPriority="66" w:unhideWhenUsed="0"/>
+    <w:lsdException w:name="Medium Grid 1 Accent 5" w:semiHidden="0" w:uiPriority="67" w:unhideWhenUsed="0"/>
+    <w:lsdException w:name="Medium Grid 2 Accent 5" w:semiHidden="0" w:uiPriority="68" w:unhideWhenUsed="0"/>
+    <w:lsdException w:name="Medium Grid 3 Accent 5" w:semiHidden="0" w:uiPriority="69" w:unhideWhenUsed="0"/>
+    <w:lsdException w:name="Dark List Accent 5" w:semiHidden="0" w:uiPriority="70" w:unhideWhenUsed="0"/>
+    <w:lsdException w:name="Colorful Shading Accent 5" w:semiHidden="0" w:uiPriority="71" w:unhideWhenUsed="0"/>
+    <w:lsdException w:name="Colorful List Accent 5" w:semiHidden="0" w:uiPriority="72" w:unhideWhenUsed="0"/>
+    <w:lsdException w:name="Colorful Grid Accent 5" w:semiHidden="0" w:uiPriority="73" w:unhideWhenUsed="0"/>
+    <w:lsdException w:name="Light Shading Accent 6" w:semiHidden="0" w:uiPriority="60" w:unhideWhenUsed="0"/>
+    <w:lsdException w:name="Light List Accent 6" w:semiHidden="0" w:uiPriority="61" w:unhideWhenUsed="0"/>
+    <w:lsdException w:name="Light Grid Accent 6" w:semiHidden="0" w:uiPriority="62" w:unhideWhenUsed="0"/>
+    <w:lsdException w:name="Medium Shading 1 Accent 6" w:semiHidden="0" w:uiPriority="63" w:unhideWhenUsed="0"/>
+    <w:lsdException w:name="Medium Shading 2 Accent 6" w:semiHidden="0" w:uiPriority="64" w:unhideWhenUsed="0"/>
+    <w:lsdException w:name="Medium List 1 Accent 6" w:semiHidden="0" w:uiPriority="65" w:unhideWhenUsed="0"/>
+    <w:lsdException w:name="Medium List 2 Accent 6" w:semiHidden="0" w:uiPriority="66" w:unhideWhenUsed="0"/>
+    <w:lsdException w:name="Medium Grid 1 Accent 6" w:semiHidden="0" w:uiPriority="67" w:unhideWhenUsed="0"/>
+    <w:lsdException w:name="Medium Grid 2 Accent 6" w:semiHidden="0" w:uiPriority="68" w:unhideWhenUsed="0"/>
+    <w:lsdException w:name="Medium Grid 3 Accent 6" w:semiHidden="0" w:uiPriority="69" w:unhideWhenUsed="0"/>
+    <w:lsdException w:name="Dark List Accent 6" w:semiHidden="0" w:uiPriority="70" w:unhideWhenUsed="0"/>
+    <w:lsdException w:name="Colorful Shading Accent 6" w:semiHidden="0" w:uiPriority="71" w:unhideWhenUsed="0"/>
+    <w:lsdException w:name="Colorful List Accent 6" w:semiHidden="0" w:uiPriority="72" w:unhideWhenUsed="0"/>
+    <w:lsdException w:name="Colorful Grid Accent 6" w:semiHidden="0" w:uiPriority="73" w:unhideWhenUsed="0"/>
+    <w:lsdException w:name="Subtle Emphasis" w:semiHidden="0" w:uiPriority="19" w:unhideWhenUsed="0" w:qFormat="1"/>
+    <w:lsdException w:name="Intense Emphasis" w:semiHidden="0" w:uiPriority="21" w:unhideWhenUsed="0" w:qFormat="1"/>
+    <w:lsdException w:name="Subtle Reference" w:semiHidden="0" w:uiPriority="31" w:unhideWhenUsed="0" w:qFormat="1"/>
+    <w:lsdException w:name="Intense Reference" w:semiHidden="0" w:uiPriority="32" w:unhideWhenUsed="0" w:qFormat="1"/>
+    <w:lsdException w:name="Book Title" w:semiHidden="0" w:uiPriority="33" w:unhideWhenUsed="0" w:qFormat="1"/>
+    <w:lsdException w:name="Bibliography" w:uiPriority="37"/>
+    <w:lsdException w:name="TOC Heading" w:uiPriority="39" w:qFormat="1"/>
   </w:latentStyles>
-  <w:style w:type="paragraph" w:default="1" w:styleId="Normal">
+  <w:style w:type="paragraph" w:default="1" w:styleId="Normaal">
     <w:name w:val="Normal"/>
     <w:qFormat/>
     <w:rPr>
       <w:lang w:val="en-US"/>
     </w:rPr>
   </w:style>
-  <w:style w:type="character" w:default="1" w:styleId="DefaultParagraphFont">
+  <w:style w:type="character" w:default="1" w:styleId="Standaardalinea-lettertype">
     <w:name w:val="Default Paragraph Font"/>
     <w:uiPriority w:val="1"/>
     <w:semiHidden/>
     <w:unhideWhenUsed/>
   </w:style>
-  <w:style w:type="table" w:default="1" w:styleId="TableNormal">
+  <w:style w:type="table" w:default="1" w:styleId="Standaardtabel">
     <w:name w:val="Normal Table"/>
     <w:uiPriority w:val="99"/>
     <w:semiHidden/>
@@ -2716,13 +3805,13 @@
       </w:tblCellMar>
     </w:tblPr>
   </w:style>
-  <w:style w:type="numbering" w:default="1" w:styleId="NoList">
+  <w:style w:type="numbering" w:default="1" w:styleId="Geenlijst">
     <w:name w:val="No List"/>
     <w:uiPriority w:val="99"/>
     <w:semiHidden/>
     <w:unhideWhenUsed/>
   </w:style>
-  <w:style w:type="paragraph" w:styleId="NoSpacing">
+  <w:style w:type="paragraph" w:styleId="Geenafstand">
     <w:name w:val="No Spacing"/>
     <w:uiPriority w:val="1"/>
     <w:qFormat/>
@@ -2737,9 +3826,9 @@
       <w:lang w:eastAsia="nl-NL"/>
     </w:rPr>
   </w:style>
-  <w:style w:type="table" w:styleId="TableGrid">
+  <w:style w:type="table" w:styleId="Tabelraster">
     <w:name w:val="Table Grid"/>
-    <w:basedOn w:val="TableNormal"/>
+    <w:basedOn w:val="Standaardtabel"/>
     <w:uiPriority w:val="59"/>
     <w:rsid w:val="005F57D3"/>
     <w:pPr>
@@ -2763,10 +3852,10 @@
       </w:tblCellMar>
     </w:tblPr>
   </w:style>
-  <w:style w:type="paragraph" w:styleId="BalloonText">
+  <w:style w:type="paragraph" w:styleId="Ballontekst">
     <w:name w:val="Balloon Text"/>
-    <w:basedOn w:val="Normal"/>
-    <w:link w:val="BalloonTextChar"/>
+    <w:basedOn w:val="Normaal"/>
+    <w:link w:val="BallontekstTeken"/>
     <w:uiPriority w:val="99"/>
     <w:semiHidden/>
     <w:unhideWhenUsed/>
@@ -2780,10 +3869,284 @@
       <w:szCs w:val="16"/>
     </w:rPr>
   </w:style>
-  <w:style w:type="character" w:customStyle="1" w:styleId="BalloonTextChar">
-    <w:name w:val="Balloon Text Char"/>
-    <w:basedOn w:val="DefaultParagraphFont"/>
-    <w:link w:val="BalloonText"/>
+  <w:style w:type="character" w:customStyle="1" w:styleId="BallontekstTeken">
+    <w:name w:val="Ballontekst Teken"/>
+    <w:basedOn w:val="Standaardalinea-lettertype"/>
+    <w:link w:val="Ballontekst"/>
+    <w:uiPriority w:val="99"/>
+    <w:semiHidden/>
+    <w:rsid w:val="00747E4D"/>
+    <w:rPr>
+      <w:rFonts w:ascii="Tahoma" w:hAnsi="Tahoma" w:cs="Tahoma"/>
+      <w:sz w:val="16"/>
+      <w:szCs w:val="16"/>
+      <w:lang w:val="en-US"/>
+    </w:rPr>
+  </w:style>
+</w:styles>
+</file>
+
+<file path=word/stylesWithEffects.xml><?xml version="1.0" encoding="utf-8"?>
+<w:styles xmlns:wpc="http://schemas.microsoft.com/office/word/2010/wordprocessingCanvas" xmlns:mo="http://schemas.microsoft.com/office/mac/office/2008/main" xmlns:mc="http://schemas.openxmlformats.org/markup-compatibility/2006" xmlns:mv="urn:schemas-microsoft-com:mac:vml" xmlns:o="urn:schemas-microsoft-com:office:office" xmlns:r="http://schemas.openxmlformats.org/officeDocument/2006/relationships" xmlns:m="http://schemas.openxmlformats.org/officeDocument/2006/math" xmlns:v="urn:schemas-microsoft-com:vml" xmlns:wp14="http://schemas.microsoft.com/office/word/2010/wordprocessingDrawing" xmlns:wp="http://schemas.openxmlformats.org/drawingml/2006/wordprocessingDrawing" xmlns:w10="urn:schemas-microsoft-com:office:word" xmlns:w="http://schemas.openxmlformats.org/wordprocessingml/2006/main" xmlns:w14="http://schemas.microsoft.com/office/word/2010/wordml" xmlns:wpg="http://schemas.microsoft.com/office/word/2010/wordprocessingGroup" xmlns:wpi="http://schemas.microsoft.com/office/word/2010/wordprocessingInk" xmlns:wne="http://schemas.microsoft.com/office/word/2006/wordml" xmlns:wps="http://schemas.microsoft.com/office/word/2010/wordprocessingShape" mc:Ignorable="w14 wp14">
+  <w:docDefaults>
+    <w:rPrDefault>
+      <w:rPr>
+        <w:rFonts w:asciiTheme="minorHAnsi" w:eastAsiaTheme="minorHAnsi" w:hAnsiTheme="minorHAnsi" w:cstheme="minorBidi"/>
+        <w:sz w:val="22"/>
+        <w:szCs w:val="22"/>
+        <w:lang w:val="nl-NL" w:eastAsia="en-US" w:bidi="ar-SA"/>
+      </w:rPr>
+    </w:rPrDefault>
+    <w:pPrDefault>
+      <w:pPr>
+        <w:spacing w:after="200" w:line="276" w:lineRule="auto"/>
+      </w:pPr>
+    </w:pPrDefault>
+  </w:docDefaults>
+  <w:latentStyles w:defLockedState="0" w:defUIPriority="99" w:defSemiHidden="1" w:defUnhideWhenUsed="1" w:defQFormat="0" w:count="276">
+    <w:lsdException w:name="Normal" w:semiHidden="0" w:uiPriority="0" w:unhideWhenUsed="0" w:qFormat="1"/>
+    <w:lsdException w:name="heading 1" w:semiHidden="0" w:uiPriority="9" w:unhideWhenUsed="0" w:qFormat="1"/>
+    <w:lsdException w:name="heading 2" w:uiPriority="9" w:qFormat="1"/>
+    <w:lsdException w:name="heading 3" w:uiPriority="9" w:qFormat="1"/>
+    <w:lsdException w:name="heading 4" w:uiPriority="9" w:qFormat="1"/>
+    <w:lsdException w:name="heading 5" w:uiPriority="9" w:qFormat="1"/>
+    <w:lsdException w:name="heading 6" w:uiPriority="9" w:qFormat="1"/>
+    <w:lsdException w:name="heading 7" w:uiPriority="9" w:qFormat="1"/>
+    <w:lsdException w:name="heading 8" w:uiPriority="9" w:qFormat="1"/>
+    <w:lsdException w:name="heading 9" w:uiPriority="9" w:qFormat="1"/>
+    <w:lsdException w:name="toc 1" w:uiPriority="39"/>
+    <w:lsdException w:name="toc 2" w:uiPriority="39"/>
+    <w:lsdException w:name="toc 3" w:uiPriority="39"/>
+    <w:lsdException w:name="toc 4" w:uiPriority="39"/>
+    <w:lsdException w:name="toc 5" w:uiPriority="39"/>
+    <w:lsdException w:name="toc 6" w:uiPriority="39"/>
+    <w:lsdException w:name="toc 7" w:uiPriority="39"/>
+    <w:lsdException w:name="toc 8" w:uiPriority="39"/>
+    <w:lsdException w:name="toc 9" w:uiPriority="39"/>
+    <w:lsdException w:name="caption" w:uiPriority="35" w:qFormat="1"/>
+    <w:lsdException w:name="Title" w:semiHidden="0" w:uiPriority="10" w:unhideWhenUsed="0" w:qFormat="1"/>
+    <w:lsdException w:name="Default Paragraph Font" w:uiPriority="1"/>
+    <w:lsdException w:name="Subtitle" w:semiHidden="0" w:uiPriority="11" w:unhideWhenUsed="0" w:qFormat="1"/>
+    <w:lsdException w:name="Strong" w:semiHidden="0" w:uiPriority="22" w:unhideWhenUsed="0" w:qFormat="1"/>
+    <w:lsdException w:name="Emphasis" w:semiHidden="0" w:uiPriority="20" w:unhideWhenUsed="0" w:qFormat="1"/>
+    <w:lsdException w:name="Table Grid" w:semiHidden="0" w:uiPriority="59" w:unhideWhenUsed="0"/>
+    <w:lsdException w:name="Note Level 1" w:semiHidden="0" w:unhideWhenUsed="0"/>
+    <w:lsdException w:name="Note Level 2" w:semiHidden="0" w:unhideWhenUsed="0"/>
+    <w:lsdException w:name="Note Level 3" w:semiHidden="0" w:unhideWhenUsed="0"/>
+    <w:lsdException w:name="Note Level 4" w:semiHidden="0" w:unhideWhenUsed="0"/>
+    <w:lsdException w:name="Note Level 5" w:semiHidden="0" w:unhideWhenUsed="0"/>
+    <w:lsdException w:name="Note Level 6" w:semiHidden="0" w:unhideWhenUsed="0"/>
+    <w:lsdException w:name="Note Level 7" w:semiHidden="0" w:unhideWhenUsed="0"/>
+    <w:lsdException w:name="Note Level 8" w:semiHidden="0" w:unhideWhenUsed="0"/>
+    <w:lsdException w:name="Note Level 9" w:semiHidden="0" w:unhideWhenUsed="0"/>
+    <w:lsdException w:name="Placeholder Text" w:unhideWhenUsed="0"/>
+    <w:lsdException w:name="No Spacing" w:semiHidden="0" w:uiPriority="1" w:unhideWhenUsed="0" w:qFormat="1"/>
+    <w:lsdException w:name="Light Shading" w:semiHidden="0" w:uiPriority="60" w:unhideWhenUsed="0"/>
+    <w:lsdException w:name="Light List" w:semiHidden="0" w:uiPriority="61" w:unhideWhenUsed="0"/>
+    <w:lsdException w:name="Light Grid" w:semiHidden="0" w:uiPriority="62" w:unhideWhenUsed="0"/>
+    <w:lsdException w:name="Medium Shading 1" w:semiHidden="0" w:uiPriority="63" w:unhideWhenUsed="0"/>
+    <w:lsdException w:name="Medium Shading 2" w:semiHidden="0" w:uiPriority="64" w:unhideWhenUsed="0"/>
+    <w:lsdException w:name="Medium List 1" w:semiHidden="0" w:uiPriority="65" w:unhideWhenUsed="0"/>
+    <w:lsdException w:name="Medium List 2" w:semiHidden="0" w:uiPriority="66" w:unhideWhenUsed="0"/>
+    <w:lsdException w:name="Medium Grid 1" w:semiHidden="0" w:uiPriority="67" w:unhideWhenUsed="0"/>
+    <w:lsdException w:name="Medium Grid 2" w:semiHidden="0" w:uiPriority="68" w:unhideWhenUsed="0"/>
+    <w:lsdException w:name="Medium Grid 3" w:semiHidden="0" w:uiPriority="69" w:unhideWhenUsed="0"/>
+    <w:lsdException w:name="Dark List" w:semiHidden="0" w:uiPriority="70" w:unhideWhenUsed="0"/>
+    <w:lsdException w:name="Colorful Shading" w:semiHidden="0" w:uiPriority="71" w:unhideWhenUsed="0"/>
+    <w:lsdException w:name="Colorful List" w:semiHidden="0" w:uiPriority="72" w:unhideWhenUsed="0"/>
+    <w:lsdException w:name="Colorful Grid" w:semiHidden="0" w:uiPriority="73" w:unhideWhenUsed="0"/>
+    <w:lsdException w:name="Light Shading Accent 1" w:semiHidden="0" w:uiPriority="60" w:unhideWhenUsed="0"/>
+    <w:lsdException w:name="Light List Accent 1" w:semiHidden="0" w:uiPriority="61" w:unhideWhenUsed="0"/>
+    <w:lsdException w:name="Light Grid Accent 1" w:semiHidden="0" w:uiPriority="62" w:unhideWhenUsed="0"/>
+    <w:lsdException w:name="Medium Shading 1 Accent 1" w:semiHidden="0" w:uiPriority="63" w:unhideWhenUsed="0"/>
+    <w:lsdException w:name="Medium Shading 2 Accent 1" w:semiHidden="0" w:uiPriority="64" w:unhideWhenUsed="0"/>
+    <w:lsdException w:name="Medium List 1 Accent 1" w:semiHidden="0" w:uiPriority="65" w:unhideWhenUsed="0"/>
+    <w:lsdException w:name="Revision" w:unhideWhenUsed="0"/>
+    <w:lsdException w:name="List Paragraph" w:semiHidden="0" w:uiPriority="34" w:unhideWhenUsed="0" w:qFormat="1"/>
+    <w:lsdException w:name="Quote" w:semiHidden="0" w:uiPriority="29" w:unhideWhenUsed="0" w:qFormat="1"/>
+    <w:lsdException w:name="Intense Quote" w:semiHidden="0" w:uiPriority="30" w:unhideWhenUsed="0" w:qFormat="1"/>
+    <w:lsdException w:name="Medium List 2 Accent 1" w:semiHidden="0" w:uiPriority="66" w:unhideWhenUsed="0"/>
+    <w:lsdException w:name="Medium Grid 1 Accent 1" w:semiHidden="0" w:uiPriority="67" w:unhideWhenUsed="0"/>
+    <w:lsdException w:name="Medium Grid 2 Accent 1" w:semiHidden="0" w:uiPriority="68" w:unhideWhenUsed="0"/>
+    <w:lsdException w:name="Medium Grid 3 Accent 1" w:semiHidden="0" w:uiPriority="69" w:unhideWhenUsed="0"/>
+    <w:lsdException w:name="Dark List Accent 1" w:semiHidden="0" w:uiPriority="70" w:unhideWhenUsed="0"/>
+    <w:lsdException w:name="Colorful Shading Accent 1" w:semiHidden="0" w:uiPriority="71" w:unhideWhenUsed="0"/>
+    <w:lsdException w:name="Colorful List Accent 1" w:semiHidden="0" w:uiPriority="72" w:unhideWhenUsed="0"/>
+    <w:lsdException w:name="Colorful Grid Accent 1" w:semiHidden="0" w:uiPriority="73" w:unhideWhenUsed="0"/>
+    <w:lsdException w:name="Light Shading Accent 2" w:semiHidden="0" w:uiPriority="60" w:unhideWhenUsed="0"/>
+    <w:lsdException w:name="Light List Accent 2" w:semiHidden="0" w:uiPriority="61" w:unhideWhenUsed="0"/>
+    <w:lsdException w:name="Light Grid Accent 2" w:semiHidden="0" w:uiPriority="62" w:unhideWhenUsed="0"/>
+    <w:lsdException w:name="Medium Shading 1 Accent 2" w:semiHidden="0" w:uiPriority="63" w:unhideWhenUsed="0"/>
+    <w:lsdException w:name="Medium Shading 2 Accent 2" w:semiHidden="0" w:uiPriority="64" w:unhideWhenUsed="0"/>
+    <w:lsdException w:name="Medium List 1 Accent 2" w:semiHidden="0" w:uiPriority="65" w:unhideWhenUsed="0"/>
+    <w:lsdException w:name="Medium List 2 Accent 2" w:semiHidden="0" w:uiPriority="66" w:unhideWhenUsed="0"/>
+    <w:lsdException w:name="Medium Grid 1 Accent 2" w:semiHidden="0" w:uiPriority="67" w:unhideWhenUsed="0"/>
+    <w:lsdException w:name="Medium Grid 2 Accent 2" w:semiHidden="0" w:uiPriority="68" w:unhideWhenUsed="0"/>
+    <w:lsdException w:name="Medium Grid 3 Accent 2" w:semiHidden="0" w:uiPriority="69" w:unhideWhenUsed="0"/>
+    <w:lsdException w:name="Dark List Accent 2" w:semiHidden="0" w:uiPriority="70" w:unhideWhenUsed="0"/>
+    <w:lsdException w:name="Colorful Shading Accent 2" w:semiHidden="0" w:uiPriority="71" w:unhideWhenUsed="0"/>
+    <w:lsdException w:name="Colorful List Accent 2" w:semiHidden="0" w:uiPriority="72" w:unhideWhenUsed="0"/>
+    <w:lsdException w:name="Colorful Grid Accent 2" w:semiHidden="0" w:uiPriority="73" w:unhideWhenUsed="0"/>
+    <w:lsdException w:name="Light Shading Accent 3" w:semiHidden="0" w:uiPriority="60" w:unhideWhenUsed="0"/>
+    <w:lsdException w:name="Light List Accent 3" w:semiHidden="0" w:uiPriority="61" w:unhideWhenUsed="0"/>
+    <w:lsdException w:name="Light Grid Accent 3" w:semiHidden="0" w:uiPriority="62" w:unhideWhenUsed="0"/>
+    <w:lsdException w:name="Medium Shading 1 Accent 3" w:semiHidden="0" w:uiPriority="63" w:unhideWhenUsed="0"/>
+    <w:lsdException w:name="Medium Shading 2 Accent 3" w:semiHidden="0" w:uiPriority="64" w:unhideWhenUsed="0"/>
+    <w:lsdException w:name="Medium List 1 Accent 3" w:semiHidden="0" w:uiPriority="65" w:unhideWhenUsed="0"/>
+    <w:lsdException w:name="Medium List 2 Accent 3" w:semiHidden="0" w:uiPriority="66" w:unhideWhenUsed="0"/>
+    <w:lsdException w:name="Medium Grid 1 Accent 3" w:semiHidden="0" w:uiPriority="67" w:unhideWhenUsed="0"/>
+    <w:lsdException w:name="Medium Grid 2 Accent 3" w:semiHidden="0" w:uiPriority="68" w:unhideWhenUsed="0"/>
+    <w:lsdException w:name="Medium Grid 3 Accent 3" w:semiHidden="0" w:uiPriority="69" w:unhideWhenUsed="0"/>
+    <w:lsdException w:name="Dark List Accent 3" w:semiHidden="0" w:uiPriority="70" w:unhideWhenUsed="0"/>
+    <w:lsdException w:name="Colorful Shading Accent 3" w:semiHidden="0" w:uiPriority="71" w:unhideWhenUsed="0"/>
+    <w:lsdException w:name="Colorful List Accent 3" w:semiHidden="0" w:uiPriority="72" w:unhideWhenUsed="0"/>
+    <w:lsdException w:name="Colorful Grid Accent 3" w:semiHidden="0" w:uiPriority="73" w:unhideWhenUsed="0"/>
+    <w:lsdException w:name="Light Shading Accent 4" w:semiHidden="0" w:uiPriority="60" w:unhideWhenUsed="0"/>
+    <w:lsdException w:name="Light List Accent 4" w:semiHidden="0" w:uiPriority="61" w:unhideWhenUsed="0"/>
+    <w:lsdException w:name="Light Grid Accent 4" w:semiHidden="0" w:uiPriority="62" w:unhideWhenUsed="0"/>
+    <w:lsdException w:name="Medium Shading 1 Accent 4" w:semiHidden="0" w:uiPriority="63" w:unhideWhenUsed="0"/>
+    <w:lsdException w:name="Medium Shading 2 Accent 4" w:semiHidden="0" w:uiPriority="64" w:unhideWhenUsed="0"/>
+    <w:lsdException w:name="Medium List 1 Accent 4" w:semiHidden="0" w:uiPriority="65" w:unhideWhenUsed="0"/>
+    <w:lsdException w:name="Medium List 2 Accent 4" w:semiHidden="0" w:uiPriority="66" w:unhideWhenUsed="0"/>
+    <w:lsdException w:name="Medium Grid 1 Accent 4" w:semiHidden="0" w:uiPriority="67" w:unhideWhenUsed="0"/>
+    <w:lsdException w:name="Medium Grid 2 Accent 4" w:semiHidden="0" w:uiPriority="68" w:unhideWhenUsed="0"/>
+    <w:lsdException w:name="Medium Grid 3 Accent 4" w:semiHidden="0" w:uiPriority="69" w:unhideWhenUsed="0"/>
+    <w:lsdException w:name="Dark List Accent 4" w:semiHidden="0" w:uiPriority="70" w:unhideWhenUsed="0"/>
+    <w:lsdException w:name="Colorful Shading Accent 4" w:semiHidden="0" w:uiPriority="71" w:unhideWhenUsed="0"/>
+    <w:lsdException w:name="Colorful List Accent 4" w:semiHidden="0" w:uiPriority="72" w:unhideWhenUsed="0"/>
+    <w:lsdException w:name="Colorful Grid Accent 4" w:semiHidden="0" w:uiPriority="73" w:unhideWhenUsed="0"/>
+    <w:lsdException w:name="Light Shading Accent 5" w:semiHidden="0" w:uiPriority="60" w:unhideWhenUsed="0"/>
+    <w:lsdException w:name="Light List Accent 5" w:semiHidden="0" w:uiPriority="61" w:unhideWhenUsed="0"/>
+    <w:lsdException w:name="Light Grid Accent 5" w:semiHidden="0" w:uiPriority="62" w:unhideWhenUsed="0"/>
+    <w:lsdException w:name="Medium Shading 1 Accent 5" w:semiHidden="0" w:uiPriority="63" w:unhideWhenUsed="0"/>
+    <w:lsdException w:name="Medium Shading 2 Accent 5" w:semiHidden="0" w:uiPriority="64" w:unhideWhenUsed="0"/>
+    <w:lsdException w:name="Medium List 1 Accent 5" w:semiHidden="0" w:uiPriority="65" w:unhideWhenUsed="0"/>
+    <w:lsdException w:name="Medium List 2 Accent 5" w:semiHidden="0" w:uiPriority="66" w:unhideWhenUsed="0"/>
+    <w:lsdException w:name="Medium Grid 1 Accent 5" w:semiHidden="0" w:uiPriority="67" w:unhideWhenUsed="0"/>
+    <w:lsdException w:name="Medium Grid 2 Accent 5" w:semiHidden="0" w:uiPriority="68" w:unhideWhenUsed="0"/>
+    <w:lsdException w:name="Medium Grid 3 Accent 5" w:semiHidden="0" w:uiPriority="69" w:unhideWhenUsed="0"/>
+    <w:lsdException w:name="Dark List Accent 5" w:semiHidden="0" w:uiPriority="70" w:unhideWhenUsed="0"/>
+    <w:lsdException w:name="Colorful Shading Accent 5" w:semiHidden="0" w:uiPriority="71" w:unhideWhenUsed="0"/>
+    <w:lsdException w:name="Colorful List Accent 5" w:semiHidden="0" w:uiPriority="72" w:unhideWhenUsed="0"/>
+    <w:lsdException w:name="Colorful Grid Accent 5" w:semiHidden="0" w:uiPriority="73" w:unhideWhenUsed="0"/>
+    <w:lsdException w:name="Light Shading Accent 6" w:semiHidden="0" w:uiPriority="60" w:unhideWhenUsed="0"/>
+    <w:lsdException w:name="Light List Accent 6" w:semiHidden="0" w:uiPriority="61" w:unhideWhenUsed="0"/>
+    <w:lsdException w:name="Light Grid Accent 6" w:semiHidden="0" w:uiPriority="62" w:unhideWhenUsed="0"/>
+    <w:lsdException w:name="Medium Shading 1 Accent 6" w:semiHidden="0" w:uiPriority="63" w:unhideWhenUsed="0"/>
+    <w:lsdException w:name="Medium Shading 2 Accent 6" w:semiHidden="0" w:uiPriority="64" w:unhideWhenUsed="0"/>
+    <w:lsdException w:name="Medium List 1 Accent 6" w:semiHidden="0" w:uiPriority="65" w:unhideWhenUsed="0"/>
+    <w:lsdException w:name="Medium List 2 Accent 6" w:semiHidden="0" w:uiPriority="66" w:unhideWhenUsed="0"/>
+    <w:lsdException w:name="Medium Grid 1 Accent 6" w:semiHidden="0" w:uiPriority="67" w:unhideWhenUsed="0"/>
+    <w:lsdException w:name="Medium Grid 2 Accent 6" w:semiHidden="0" w:uiPriority="68" w:unhideWhenUsed="0"/>
+    <w:lsdException w:name="Medium Grid 3 Accent 6" w:semiHidden="0" w:uiPriority="69" w:unhideWhenUsed="0"/>
+    <w:lsdException w:name="Dark List Accent 6" w:semiHidden="0" w:uiPriority="70" w:unhideWhenUsed="0"/>
+    <w:lsdException w:name="Colorful Shading Accent 6" w:semiHidden="0" w:uiPriority="71" w:unhideWhenUsed="0"/>
+    <w:lsdException w:name="Colorful List Accent 6" w:semiHidden="0" w:uiPriority="72" w:unhideWhenUsed="0"/>
+    <w:lsdException w:name="Colorful Grid Accent 6" w:semiHidden="0" w:uiPriority="73" w:unhideWhenUsed="0"/>
+    <w:lsdException w:name="Subtle Emphasis" w:semiHidden="0" w:uiPriority="19" w:unhideWhenUsed="0" w:qFormat="1"/>
+    <w:lsdException w:name="Intense Emphasis" w:semiHidden="0" w:uiPriority="21" w:unhideWhenUsed="0" w:qFormat="1"/>
+    <w:lsdException w:name="Subtle Reference" w:semiHidden="0" w:uiPriority="31" w:unhideWhenUsed="0" w:qFormat="1"/>
+    <w:lsdException w:name="Intense Reference" w:semiHidden="0" w:uiPriority="32" w:unhideWhenUsed="0" w:qFormat="1"/>
+    <w:lsdException w:name="Book Title" w:semiHidden="0" w:uiPriority="33" w:unhideWhenUsed="0" w:qFormat="1"/>
+    <w:lsdException w:name="Bibliography" w:uiPriority="37"/>
+    <w:lsdException w:name="TOC Heading" w:uiPriority="39" w:qFormat="1"/>
+  </w:latentStyles>
+  <w:style w:type="paragraph" w:default="1" w:styleId="Normaal">
+    <w:name w:val="Normal"/>
+    <w:qFormat/>
+    <w:rPr>
+      <w:lang w:val="en-US"/>
+    </w:rPr>
+  </w:style>
+  <w:style w:type="character" w:default="1" w:styleId="Standaardalinea-lettertype">
+    <w:name w:val="Default Paragraph Font"/>
+    <w:uiPriority w:val="1"/>
+    <w:semiHidden/>
+    <w:unhideWhenUsed/>
+  </w:style>
+  <w:style w:type="table" w:default="1" w:styleId="Standaardtabel">
+    <w:name w:val="Normal Table"/>
+    <w:uiPriority w:val="99"/>
+    <w:semiHidden/>
+    <w:unhideWhenUsed/>
+    <w:tblPr>
+      <w:tblInd w:w="0" w:type="dxa"/>
+      <w:tblCellMar>
+        <w:top w:w="0" w:type="dxa"/>
+        <w:left w:w="108" w:type="dxa"/>
+        <w:bottom w:w="0" w:type="dxa"/>
+        <w:right w:w="108" w:type="dxa"/>
+      </w:tblCellMar>
+    </w:tblPr>
+  </w:style>
+  <w:style w:type="numbering" w:default="1" w:styleId="Geenlijst">
+    <w:name w:val="No List"/>
+    <w:uiPriority w:val="99"/>
+    <w:semiHidden/>
+    <w:unhideWhenUsed/>
+  </w:style>
+  <w:style w:type="paragraph" w:styleId="Geenafstand">
+    <w:name w:val="No Spacing"/>
+    <w:uiPriority w:val="1"/>
+    <w:qFormat/>
+    <w:rsid w:val="0069402B"/>
+    <w:pPr>
+      <w:spacing w:after="0" w:line="240" w:lineRule="auto"/>
+    </w:pPr>
+    <w:rPr>
+      <w:rFonts w:eastAsiaTheme="minorEastAsia"/>
+      <w:sz w:val="24"/>
+      <w:szCs w:val="24"/>
+      <w:lang w:eastAsia="nl-NL"/>
+    </w:rPr>
+  </w:style>
+  <w:style w:type="table" w:styleId="Tabelraster">
+    <w:name w:val="Table Grid"/>
+    <w:basedOn w:val="Standaardtabel"/>
+    <w:uiPriority w:val="59"/>
+    <w:rsid w:val="005F57D3"/>
+    <w:pPr>
+      <w:spacing w:after="0" w:line="240" w:lineRule="auto"/>
+    </w:pPr>
+    <w:tblPr>
+      <w:tblInd w:w="0" w:type="dxa"/>
+      <w:tblBorders>
+        <w:top w:val="single" w:sz="4" w:space="0" w:color="auto"/>
+        <w:left w:val="single" w:sz="4" w:space="0" w:color="auto"/>
+        <w:bottom w:val="single" w:sz="4" w:space="0" w:color="auto"/>
+        <w:right w:val="single" w:sz="4" w:space="0" w:color="auto"/>
+        <w:insideH w:val="single" w:sz="4" w:space="0" w:color="auto"/>
+        <w:insideV w:val="single" w:sz="4" w:space="0" w:color="auto"/>
+      </w:tblBorders>
+      <w:tblCellMar>
+        <w:top w:w="0" w:type="dxa"/>
+        <w:left w:w="108" w:type="dxa"/>
+        <w:bottom w:w="0" w:type="dxa"/>
+        <w:right w:w="108" w:type="dxa"/>
+      </w:tblCellMar>
+    </w:tblPr>
+  </w:style>
+  <w:style w:type="paragraph" w:styleId="Ballontekst">
+    <w:name w:val="Balloon Text"/>
+    <w:basedOn w:val="Normaal"/>
+    <w:link w:val="BallontekstTeken"/>
+    <w:uiPriority w:val="99"/>
+    <w:semiHidden/>
+    <w:unhideWhenUsed/>
+    <w:rsid w:val="00747E4D"/>
+    <w:pPr>
+      <w:spacing w:after="0" w:line="240" w:lineRule="auto"/>
+    </w:pPr>
+    <w:rPr>
+      <w:rFonts w:ascii="Tahoma" w:hAnsi="Tahoma" w:cs="Tahoma"/>
+      <w:sz w:val="16"/>
+      <w:szCs w:val="16"/>
+    </w:rPr>
+  </w:style>
+  <w:style w:type="character" w:customStyle="1" w:styleId="BallontekstTeken">
+    <w:name w:val="Ballontekst Teken"/>
+    <w:basedOn w:val="Standaardalinea-lettertype"/>
+    <w:link w:val="Ballontekst"/>
     <w:uiPriority w:val="99"/>
     <w:semiHidden/>
     <w:rsid w:val="00747E4D"/>

</xml_diff>